<commit_message>
docs: update feature log for iteration 2
</commit_message>
<xml_diff>
--- a/docs/Feature Log - X00190944.docx
+++ b/docs/Feature Log - X00190944.docx
@@ -118,7 +118,23 @@
           <w:b/>
           <w:bCs/>
         </w:rPr>
-        <w:t>Year/Group:</w:t>
+        <w:t>Year/</w:t>
+      </w:r>
+      <w:r>
+        <w:rPr>
+          <w:rFonts w:cs="Arial"/>
+          <w:b/>
+          <w:bCs/>
+        </w:rPr>
+        <w:t>Semester</w:t>
+      </w:r>
+      <w:r>
+        <w:rPr>
+          <w:rFonts w:cs="Arial"/>
+          <w:b/>
+          <w:bCs/>
+        </w:rPr>
+        <w:t>:</w:t>
       </w:r>
       <w:r>
         <w:rPr>
@@ -137,6 +153,12 @@
           <w:rFonts w:cs="Arial"/>
         </w:rPr>
         <w:t>4</w:t>
+      </w:r>
+      <w:r>
+        <w:rPr>
+          <w:rFonts w:cs="Arial"/>
+        </w:rPr>
+        <w:t xml:space="preserve"> / Semester 7</w:t>
       </w:r>
     </w:p>
     <w:p>
@@ -188,7 +210,7 @@
           <w:b/>
           <w:bCs/>
         </w:rPr>
-        <w:t>Topic</w:t>
+        <w:t>Title</w:t>
       </w:r>
       <w:r>
         <w:rPr>
@@ -562,7 +584,7 @@
           <w:r>
             <w:fldChar w:fldCharType="separate"/>
           </w:r>
-          <w:hyperlink w:anchor="_Toc182064209" w:history="1">
+          <w:hyperlink w:anchor="_Toc183952945" w:history="1">
             <w:r>
               <w:rPr>
                 <w:rStyle w:val="Hyperlink"/>
@@ -589,7 +611,7 @@
                 <w:noProof/>
                 <w:webHidden/>
               </w:rPr>
-              <w:instrText xml:space="preserve"> PAGEREF _Toc182064209 \h </w:instrText>
+              <w:instrText xml:space="preserve"> PAGEREF _Toc183952945 \h </w:instrText>
             </w:r>
             <w:r>
               <w:rPr>
@@ -636,7 +658,7 @@
               <w14:ligatures w14:val="standardContextual"/>
             </w:rPr>
           </w:pPr>
-          <w:hyperlink w:anchor="_Toc182064210" w:history="1">
+          <w:hyperlink w:anchor="_Toc183952946" w:history="1">
             <w:r>
               <w:rPr>
                 <w:rStyle w:val="Hyperlink"/>
@@ -663,7 +685,7 @@
                 <w:noProof/>
                 <w:webHidden/>
               </w:rPr>
-              <w:instrText xml:space="preserve"> PAGEREF _Toc182064210 \h </w:instrText>
+              <w:instrText xml:space="preserve"> PAGEREF _Toc183952946 \h </w:instrText>
             </w:r>
             <w:r>
               <w:rPr>
@@ -710,7 +732,7 @@
               <w14:ligatures w14:val="standardContextual"/>
             </w:rPr>
           </w:pPr>
-          <w:hyperlink w:anchor="_Toc182064211" w:history="1">
+          <w:hyperlink w:anchor="_Toc183952947" w:history="1">
             <w:r>
               <w:rPr>
                 <w:rStyle w:val="Hyperlink"/>
@@ -737,7 +759,7 @@
                 <w:noProof/>
                 <w:webHidden/>
               </w:rPr>
-              <w:instrText xml:space="preserve"> PAGEREF _Toc182064211 \h </w:instrText>
+              <w:instrText xml:space="preserve"> PAGEREF _Toc183952947 \h </w:instrText>
             </w:r>
             <w:r>
               <w:rPr>
@@ -784,7 +806,7 @@
               <w14:ligatures w14:val="standardContextual"/>
             </w:rPr>
           </w:pPr>
-          <w:hyperlink w:anchor="_Toc182064212" w:history="1">
+          <w:hyperlink w:anchor="_Toc183952948" w:history="1">
             <w:r>
               <w:rPr>
                 <w:rStyle w:val="Hyperlink"/>
@@ -811,7 +833,7 @@
                 <w:noProof/>
                 <w:webHidden/>
               </w:rPr>
-              <w:instrText xml:space="preserve"> PAGEREF _Toc182064212 \h </w:instrText>
+              <w:instrText xml:space="preserve"> PAGEREF _Toc183952948 \h </w:instrText>
             </w:r>
             <w:r>
               <w:rPr>
@@ -832,6 +854,80 @@
                 <w:webHidden/>
               </w:rPr>
               <w:t>4</w:t>
+            </w:r>
+            <w:r>
+              <w:rPr>
+                <w:noProof/>
+                <w:webHidden/>
+              </w:rPr>
+              <w:fldChar w:fldCharType="end"/>
+            </w:r>
+          </w:hyperlink>
+        </w:p>
+        <w:p>
+          <w:pPr>
+            <w:pStyle w:val="TOC2"/>
+            <w:tabs>
+              <w:tab w:val="right" w:leader="dot" w:pos="9016"/>
+            </w:tabs>
+            <w:rPr>
+              <w:rFonts w:asciiTheme="minorHAnsi" w:eastAsiaTheme="minorEastAsia" w:hAnsiTheme="minorHAnsi"/>
+              <w:noProof/>
+              <w:kern w:val="2"/>
+              <w:sz w:val="24"/>
+              <w:szCs w:val="24"/>
+              <w:lang w:eastAsia="en-GB"/>
+              <w14:ligatures w14:val="standardContextual"/>
+            </w:rPr>
+          </w:pPr>
+          <w:hyperlink w:anchor="_Toc183952949" w:history="1">
+            <w:r>
+              <w:rPr>
+                <w:rStyle w:val="Hyperlink"/>
+                <w:noProof/>
+              </w:rPr>
+              <w:t>Iteration 2</w:t>
+            </w:r>
+            <w:r>
+              <w:rPr>
+                <w:noProof/>
+                <w:webHidden/>
+              </w:rPr>
+              <w:tab/>
+            </w:r>
+            <w:r>
+              <w:rPr>
+                <w:noProof/>
+                <w:webHidden/>
+              </w:rPr>
+              <w:fldChar w:fldCharType="begin"/>
+            </w:r>
+            <w:r>
+              <w:rPr>
+                <w:noProof/>
+                <w:webHidden/>
+              </w:rPr>
+              <w:instrText xml:space="preserve"> PAGEREF _Toc183952949 \h </w:instrText>
+            </w:r>
+            <w:r>
+              <w:rPr>
+                <w:noProof/>
+                <w:webHidden/>
+              </w:rPr>
+            </w:r>
+            <w:r>
+              <w:rPr>
+                <w:noProof/>
+                <w:webHidden/>
+              </w:rPr>
+              <w:fldChar w:fldCharType="separate"/>
+            </w:r>
+            <w:r>
+              <w:rPr>
+                <w:noProof/>
+                <w:webHidden/>
+              </w:rPr>
+              <w:t>5</w:t>
             </w:r>
             <w:r>
               <w:rPr>
@@ -872,7 +968,7 @@
         <w:pStyle w:val="Heading1"/>
         <w:spacing w:line="360" w:lineRule="auto"/>
       </w:pPr>
-      <w:bookmarkStart w:id="0" w:name="_Toc182064209"/>
+      <w:bookmarkStart w:id="0" w:name="_Toc183952945"/>
       <w:r>
         <w:lastRenderedPageBreak/>
         <w:t>Feature Log Table</w:t>
@@ -884,7 +980,7 @@
         <w:pStyle w:val="Heading2"/>
         <w:spacing w:line="360" w:lineRule="auto"/>
       </w:pPr>
-      <w:bookmarkStart w:id="1" w:name="_Toc182064210"/>
+      <w:bookmarkStart w:id="1" w:name="_Toc183952946"/>
       <w:r>
         <w:t xml:space="preserve">Status </w:t>
       </w:r>
@@ -1405,20 +1501,20 @@
         <w:tc>
           <w:tcPr>
             <w:tcW w:w="1275" w:type="dxa"/>
-            <w:shd w:val="clear" w:color="auto" w:fill="FFF2CC" w:themeFill="accent4" w:themeFillTint="33"/>
-          </w:tcPr>
-          <w:p>
-            <w:pPr>
-              <w:spacing w:line="360" w:lineRule="auto"/>
-              <w:rPr>
-                <w:rFonts w:ascii="Aptos" w:hAnsi="Aptos"/>
-              </w:rPr>
-            </w:pPr>
-            <w:r>
-              <w:rPr>
-                <w:rFonts w:ascii="Aptos" w:hAnsi="Aptos"/>
-              </w:rPr>
-              <w:t>In Progress</w:t>
+            <w:shd w:val="clear" w:color="auto" w:fill="E2EFD9" w:themeFill="accent6" w:themeFillTint="33"/>
+          </w:tcPr>
+          <w:p>
+            <w:pPr>
+              <w:spacing w:line="360" w:lineRule="auto"/>
+              <w:rPr>
+                <w:rFonts w:ascii="Aptos" w:hAnsi="Aptos"/>
+              </w:rPr>
+            </w:pPr>
+            <w:r>
+              <w:rPr>
+                <w:rFonts w:ascii="Aptos" w:hAnsi="Aptos"/>
+              </w:rPr>
+              <w:t>Complete</w:t>
             </w:r>
           </w:p>
         </w:tc>
@@ -1504,20 +1600,20 @@
         <w:tc>
           <w:tcPr>
             <w:tcW w:w="1275" w:type="dxa"/>
-            <w:shd w:val="clear" w:color="auto" w:fill="DEEAF6" w:themeFill="accent5" w:themeFillTint="33"/>
-          </w:tcPr>
-          <w:p>
-            <w:pPr>
-              <w:spacing w:line="360" w:lineRule="auto"/>
-              <w:rPr>
-                <w:rFonts w:ascii="Aptos" w:hAnsi="Aptos"/>
-              </w:rPr>
-            </w:pPr>
-            <w:r>
-              <w:rPr>
-                <w:rFonts w:ascii="Aptos" w:hAnsi="Aptos"/>
-              </w:rPr>
-              <w:t>Pending</w:t>
+            <w:shd w:val="clear" w:color="auto" w:fill="E2EFD9" w:themeFill="accent6" w:themeFillTint="33"/>
+          </w:tcPr>
+          <w:p>
+            <w:pPr>
+              <w:spacing w:line="360" w:lineRule="auto"/>
+              <w:rPr>
+                <w:rFonts w:ascii="Aptos" w:hAnsi="Aptos"/>
+              </w:rPr>
+            </w:pPr>
+            <w:r>
+              <w:rPr>
+                <w:rFonts w:ascii="Aptos" w:hAnsi="Aptos"/>
+              </w:rPr>
+              <w:t>Complete</w:t>
             </w:r>
           </w:p>
         </w:tc>
@@ -1602,20 +1698,20 @@
         <w:tc>
           <w:tcPr>
             <w:tcW w:w="1275" w:type="dxa"/>
-            <w:shd w:val="clear" w:color="auto" w:fill="DEEAF6" w:themeFill="accent5" w:themeFillTint="33"/>
-          </w:tcPr>
-          <w:p>
-            <w:pPr>
-              <w:spacing w:line="360" w:lineRule="auto"/>
-              <w:rPr>
-                <w:rFonts w:ascii="Aptos" w:hAnsi="Aptos"/>
-              </w:rPr>
-            </w:pPr>
-            <w:r>
-              <w:rPr>
-                <w:rFonts w:ascii="Aptos" w:hAnsi="Aptos"/>
-              </w:rPr>
-              <w:t>Pending</w:t>
+            <w:shd w:val="clear" w:color="auto" w:fill="E2EFD9" w:themeFill="accent6" w:themeFillTint="33"/>
+          </w:tcPr>
+          <w:p>
+            <w:pPr>
+              <w:spacing w:line="360" w:lineRule="auto"/>
+              <w:rPr>
+                <w:rFonts w:ascii="Aptos" w:hAnsi="Aptos"/>
+              </w:rPr>
+            </w:pPr>
+            <w:r>
+              <w:rPr>
+                <w:rFonts w:ascii="Aptos" w:hAnsi="Aptos"/>
+              </w:rPr>
+              <w:t>Complete</w:t>
             </w:r>
           </w:p>
         </w:tc>
@@ -1700,20 +1796,20 @@
         <w:tc>
           <w:tcPr>
             <w:tcW w:w="1275" w:type="dxa"/>
-            <w:shd w:val="clear" w:color="auto" w:fill="DEEAF6" w:themeFill="accent5" w:themeFillTint="33"/>
-          </w:tcPr>
-          <w:p>
-            <w:pPr>
-              <w:spacing w:line="360" w:lineRule="auto"/>
-              <w:rPr>
-                <w:rFonts w:ascii="Aptos" w:hAnsi="Aptos"/>
-              </w:rPr>
-            </w:pPr>
-            <w:r>
-              <w:rPr>
-                <w:rFonts w:ascii="Aptos" w:hAnsi="Aptos"/>
-              </w:rPr>
-              <w:t>Pending</w:t>
+            <w:shd w:val="clear" w:color="auto" w:fill="FFF2CC" w:themeFill="accent4" w:themeFillTint="33"/>
+          </w:tcPr>
+          <w:p>
+            <w:pPr>
+              <w:spacing w:line="360" w:lineRule="auto"/>
+              <w:rPr>
+                <w:rFonts w:ascii="Aptos" w:hAnsi="Aptos"/>
+              </w:rPr>
+            </w:pPr>
+            <w:r>
+              <w:rPr>
+                <w:rFonts w:ascii="Aptos" w:hAnsi="Aptos"/>
+              </w:rPr>
+              <w:t>In Progress</w:t>
             </w:r>
           </w:p>
         </w:tc>
@@ -1798,20 +1894,20 @@
         <w:tc>
           <w:tcPr>
             <w:tcW w:w="1275" w:type="dxa"/>
-            <w:shd w:val="clear" w:color="auto" w:fill="DEEAF6" w:themeFill="accent5" w:themeFillTint="33"/>
-          </w:tcPr>
-          <w:p>
-            <w:pPr>
-              <w:spacing w:line="360" w:lineRule="auto"/>
-              <w:rPr>
-                <w:rFonts w:ascii="Aptos" w:hAnsi="Aptos"/>
-              </w:rPr>
-            </w:pPr>
-            <w:r>
-              <w:rPr>
-                <w:rFonts w:ascii="Aptos" w:hAnsi="Aptos"/>
-              </w:rPr>
-              <w:t>Pending</w:t>
+            <w:shd w:val="clear" w:color="auto" w:fill="FFF2CC" w:themeFill="accent4" w:themeFillTint="33"/>
+          </w:tcPr>
+          <w:p>
+            <w:pPr>
+              <w:spacing w:line="360" w:lineRule="auto"/>
+              <w:rPr>
+                <w:rFonts w:ascii="Aptos" w:hAnsi="Aptos"/>
+              </w:rPr>
+            </w:pPr>
+            <w:r>
+              <w:rPr>
+                <w:rFonts w:ascii="Aptos" w:hAnsi="Aptos"/>
+              </w:rPr>
+              <w:t>In Progress</w:t>
             </w:r>
           </w:p>
         </w:tc>
@@ -2835,7 +2931,7 @@
         <w:pStyle w:val="Heading1"/>
         <w:spacing w:line="360" w:lineRule="auto"/>
       </w:pPr>
-      <w:bookmarkStart w:id="2" w:name="_Toc182064211"/>
+      <w:bookmarkStart w:id="2" w:name="_Toc183952947"/>
       <w:r>
         <w:t>Iterations</w:t>
       </w:r>
@@ -2846,7 +2942,7 @@
         <w:pStyle w:val="Heading2"/>
         <w:spacing w:line="360" w:lineRule="auto"/>
       </w:pPr>
-      <w:bookmarkStart w:id="3" w:name="_Toc182064212"/>
+      <w:bookmarkStart w:id="3" w:name="_Toc183952948"/>
       <w:r>
         <w:t>Iteration 1</w:t>
       </w:r>
@@ -3239,6 +3335,314 @@
     </w:tbl>
     <w:p>
       <w:pPr>
+        <w:spacing w:line="360" w:lineRule="auto"/>
+        <w:rPr>
+          <w:rFonts w:cs="Arial"/>
+        </w:rPr>
+      </w:pPr>
+    </w:p>
+    <w:p>
+      <w:pPr>
+        <w:pStyle w:val="Heading2"/>
+        <w:spacing w:line="360" w:lineRule="auto"/>
+      </w:pPr>
+      <w:bookmarkStart w:id="4" w:name="_Toc183952949"/>
+      <w:r>
+        <w:t>Iteration 2</w:t>
+      </w:r>
+      <w:bookmarkEnd w:id="4"/>
+    </w:p>
+    <w:tbl>
+      <w:tblPr>
+        <w:tblStyle w:val="TableGrid"/>
+        <w:tblW w:w="0" w:type="auto"/>
+        <w:tblLayout w:type="fixed"/>
+        <w:tblCellMar>
+          <w:top w:w="85" w:type="dxa"/>
+          <w:bottom w:w="85" w:type="dxa"/>
+        </w:tblCellMar>
+        <w:tblLook w:val="04A0" w:firstRow="1" w:lastRow="0" w:firstColumn="1" w:lastColumn="0" w:noHBand="0" w:noVBand="1"/>
+      </w:tblPr>
+      <w:tblGrid>
+        <w:gridCol w:w="3397"/>
+        <w:gridCol w:w="5619"/>
+      </w:tblGrid>
+      <w:tr>
+        <w:tc>
+          <w:tcPr>
+            <w:tcW w:w="3397" w:type="dxa"/>
+            <w:shd w:val="clear" w:color="auto" w:fill="D9D9D9" w:themeFill="background1" w:themeFillShade="D9"/>
+          </w:tcPr>
+          <w:p>
+            <w:pPr>
+              <w:spacing w:line="360" w:lineRule="auto"/>
+              <w:rPr>
+                <w:rFonts w:ascii="Aptos" w:hAnsi="Aptos"/>
+                <w:b/>
+                <w:bCs/>
+              </w:rPr>
+            </w:pPr>
+            <w:r>
+              <w:rPr>
+                <w:rFonts w:ascii="Aptos" w:hAnsi="Aptos"/>
+                <w:b/>
+                <w:bCs/>
+              </w:rPr>
+              <w:t>Iteration 1</w:t>
+            </w:r>
+          </w:p>
+        </w:tc>
+        <w:tc>
+          <w:tcPr>
+            <w:tcW w:w="5619" w:type="dxa"/>
+            <w:shd w:val="clear" w:color="auto" w:fill="D9D9D9" w:themeFill="background1" w:themeFillShade="D9"/>
+          </w:tcPr>
+          <w:p>
+            <w:pPr>
+              <w:spacing w:line="360" w:lineRule="auto"/>
+              <w:rPr>
+                <w:rFonts w:ascii="Aptos" w:hAnsi="Aptos"/>
+                <w:b/>
+                <w:bCs/>
+              </w:rPr>
+            </w:pPr>
+          </w:p>
+        </w:tc>
+      </w:tr>
+      <w:tr>
+        <w:tc>
+          <w:tcPr>
+            <w:tcW w:w="3397" w:type="dxa"/>
+          </w:tcPr>
+          <w:p>
+            <w:pPr>
+              <w:spacing w:line="360" w:lineRule="auto"/>
+              <w:rPr>
+                <w:rFonts w:ascii="Aptos" w:hAnsi="Aptos"/>
+              </w:rPr>
+            </w:pPr>
+            <w:r>
+              <w:rPr>
+                <w:rFonts w:ascii="Aptos" w:hAnsi="Aptos"/>
+              </w:rPr>
+              <w:t>Date of Milestone</w:t>
+            </w:r>
+          </w:p>
+        </w:tc>
+        <w:tc>
+          <w:tcPr>
+            <w:tcW w:w="5619" w:type="dxa"/>
+          </w:tcPr>
+          <w:p>
+            <w:pPr>
+              <w:spacing w:line="360" w:lineRule="auto"/>
+              <w:rPr>
+                <w:rFonts w:ascii="Aptos" w:hAnsi="Aptos"/>
+              </w:rPr>
+            </w:pPr>
+            <w:r>
+              <w:rPr>
+                <w:rFonts w:ascii="Aptos" w:hAnsi="Aptos"/>
+              </w:rPr>
+              <w:t>0</w:t>
+            </w:r>
+            <w:r>
+              <w:rPr>
+                <w:rFonts w:ascii="Aptos" w:hAnsi="Aptos"/>
+              </w:rPr>
+              <w:t>1</w:t>
+            </w:r>
+            <w:r>
+              <w:rPr>
+                <w:rFonts w:ascii="Aptos" w:hAnsi="Aptos"/>
+              </w:rPr>
+              <w:t>/1</w:t>
+            </w:r>
+            <w:r>
+              <w:rPr>
+                <w:rFonts w:ascii="Aptos" w:hAnsi="Aptos"/>
+              </w:rPr>
+              <w:t>2</w:t>
+            </w:r>
+            <w:r>
+              <w:rPr>
+                <w:rFonts w:ascii="Aptos" w:hAnsi="Aptos"/>
+              </w:rPr>
+              <w:t>/2024</w:t>
+            </w:r>
+          </w:p>
+        </w:tc>
+      </w:tr>
+      <w:tr>
+        <w:tc>
+          <w:tcPr>
+            <w:tcW w:w="3397" w:type="dxa"/>
+          </w:tcPr>
+          <w:p>
+            <w:pPr>
+              <w:spacing w:line="360" w:lineRule="auto"/>
+              <w:rPr>
+                <w:rFonts w:ascii="Aptos" w:hAnsi="Aptos"/>
+              </w:rPr>
+            </w:pPr>
+            <w:r>
+              <w:rPr>
+                <w:rFonts w:ascii="Aptos" w:hAnsi="Aptos"/>
+              </w:rPr>
+              <w:t>Features in Scope</w:t>
+            </w:r>
+          </w:p>
+        </w:tc>
+        <w:tc>
+          <w:tcPr>
+            <w:tcW w:w="5619" w:type="dxa"/>
+          </w:tcPr>
+          <w:p>
+            <w:pPr>
+              <w:spacing w:line="360" w:lineRule="auto"/>
+              <w:rPr>
+                <w:rFonts w:ascii="Aptos" w:hAnsi="Aptos"/>
+              </w:rPr>
+            </w:pPr>
+            <w:r>
+              <w:rPr>
+                <w:rFonts w:ascii="Aptos" w:hAnsi="Aptos"/>
+              </w:rPr>
+              <w:t>User Registration, User Login, User Logout</w:t>
+            </w:r>
+          </w:p>
+        </w:tc>
+      </w:tr>
+      <w:tr>
+        <w:tc>
+          <w:tcPr>
+            <w:tcW w:w="3397" w:type="dxa"/>
+          </w:tcPr>
+          <w:p>
+            <w:pPr>
+              <w:spacing w:line="360" w:lineRule="auto"/>
+              <w:rPr>
+                <w:rFonts w:ascii="Aptos" w:hAnsi="Aptos"/>
+              </w:rPr>
+            </w:pPr>
+            <w:r>
+              <w:rPr>
+                <w:rFonts w:ascii="Aptos" w:hAnsi="Aptos"/>
+              </w:rPr>
+              <w:t>Features Implemented</w:t>
+            </w:r>
+          </w:p>
+        </w:tc>
+        <w:tc>
+          <w:tcPr>
+            <w:tcW w:w="5619" w:type="dxa"/>
+          </w:tcPr>
+          <w:p>
+            <w:pPr>
+              <w:spacing w:line="360" w:lineRule="auto"/>
+              <w:rPr>
+                <w:rFonts w:ascii="Aptos" w:hAnsi="Aptos"/>
+              </w:rPr>
+            </w:pPr>
+            <w:r>
+              <w:rPr>
+                <w:rFonts w:ascii="Aptos" w:hAnsi="Aptos"/>
+              </w:rPr>
+              <w:t>User Registration, User Login, User Logout</w:t>
+            </w:r>
+          </w:p>
+        </w:tc>
+      </w:tr>
+      <w:tr>
+        <w:tc>
+          <w:tcPr>
+            <w:tcW w:w="3397" w:type="dxa"/>
+          </w:tcPr>
+          <w:p>
+            <w:pPr>
+              <w:spacing w:line="360" w:lineRule="auto"/>
+              <w:rPr>
+                <w:rFonts w:ascii="Aptos" w:hAnsi="Aptos"/>
+              </w:rPr>
+            </w:pPr>
+            <w:r>
+              <w:rPr>
+                <w:rFonts w:ascii="Aptos" w:hAnsi="Aptos"/>
+              </w:rPr>
+              <w:t>Features in Deficit</w:t>
+            </w:r>
+          </w:p>
+        </w:tc>
+        <w:tc>
+          <w:tcPr>
+            <w:tcW w:w="5619" w:type="dxa"/>
+          </w:tcPr>
+          <w:p>
+            <w:pPr>
+              <w:spacing w:line="360" w:lineRule="auto"/>
+              <w:rPr>
+                <w:rFonts w:ascii="Aptos" w:hAnsi="Aptos"/>
+              </w:rPr>
+            </w:pPr>
+            <w:r>
+              <w:rPr>
+                <w:rFonts w:ascii="Aptos" w:hAnsi="Aptos"/>
+              </w:rPr>
+              <w:t>Module Create/Enrolment</w:t>
+            </w:r>
+          </w:p>
+        </w:tc>
+      </w:tr>
+      <w:tr>
+        <w:tc>
+          <w:tcPr>
+            <w:tcW w:w="3397" w:type="dxa"/>
+          </w:tcPr>
+          <w:p>
+            <w:pPr>
+              <w:spacing w:line="360" w:lineRule="auto"/>
+              <w:rPr>
+                <w:rFonts w:ascii="Aptos" w:hAnsi="Aptos"/>
+              </w:rPr>
+            </w:pPr>
+            <w:r>
+              <w:rPr>
+                <w:rFonts w:ascii="Aptos" w:hAnsi="Aptos"/>
+              </w:rPr>
+              <w:t>Iteration Comments &amp; Summary</w:t>
+            </w:r>
+          </w:p>
+        </w:tc>
+        <w:tc>
+          <w:tcPr>
+            <w:tcW w:w="5619" w:type="dxa"/>
+          </w:tcPr>
+          <w:p>
+            <w:pPr>
+              <w:spacing w:line="360" w:lineRule="auto"/>
+              <w:rPr>
+                <w:rFonts w:ascii="Aptos" w:hAnsi="Aptos"/>
+              </w:rPr>
+            </w:pPr>
+            <w:r>
+              <w:rPr>
+                <w:rFonts w:ascii="Aptos" w:hAnsi="Aptos"/>
+              </w:rPr>
+              <w:t xml:space="preserve">User registration, login, and logout implemented. User management and authentication using ASP.NET Identity and JWT token is also used to generate session token if a user is logged in successfully. Simple UI with Bootstrap navigation bar is used for now with appropriate buttons being displayed/hidden based on user state (logged in or out). Angular frontend has a simple home page component with will display </w:t>
+            </w:r>
+            <w:r>
+              <w:rPr>
+                <w:rFonts w:ascii="Aptos" w:hAnsi="Aptos"/>
+              </w:rPr>
+              <w:t>relevant content for users e.g., list of enrolled modules for students. Module creation and enrolment was initially planned also but will have to be moved to the next iteration as top priority.</w:t>
+            </w:r>
+          </w:p>
+        </w:tc>
+      </w:tr>
+    </w:tbl>
+    <w:p>
+      <w:pPr>
+        <w:spacing w:line="360" w:lineRule="auto"/>
         <w:rPr>
           <w:rFonts w:cs="Arial"/>
         </w:rPr>

</xml_diff>

<commit_message>
docs: update feature log iteration 3
</commit_message>
<xml_diff>
--- a/docs/Feature Log - X00190944.docx
+++ b/docs/Feature Log - X00190944.docx
@@ -584,7 +584,7 @@
           <w:r>
             <w:fldChar w:fldCharType="separate"/>
           </w:r>
-          <w:hyperlink w:anchor="_Toc183952945" w:history="1">
+          <w:hyperlink w:anchor="_Toc185263690" w:history="1">
             <w:r>
               <w:rPr>
                 <w:rStyle w:val="Hyperlink"/>
@@ -611,7 +611,7 @@
                 <w:noProof/>
                 <w:webHidden/>
               </w:rPr>
-              <w:instrText xml:space="preserve"> PAGEREF _Toc183952945 \h </w:instrText>
+              <w:instrText xml:space="preserve"> PAGEREF _Toc185263690 \h </w:instrText>
             </w:r>
             <w:r>
               <w:rPr>
@@ -658,7 +658,7 @@
               <w14:ligatures w14:val="standardContextual"/>
             </w:rPr>
           </w:pPr>
-          <w:hyperlink w:anchor="_Toc183952946" w:history="1">
+          <w:hyperlink w:anchor="_Toc185263691" w:history="1">
             <w:r>
               <w:rPr>
                 <w:rStyle w:val="Hyperlink"/>
@@ -685,7 +685,7 @@
                 <w:noProof/>
                 <w:webHidden/>
               </w:rPr>
-              <w:instrText xml:space="preserve"> PAGEREF _Toc183952946 \h </w:instrText>
+              <w:instrText xml:space="preserve"> PAGEREF _Toc185263691 \h </w:instrText>
             </w:r>
             <w:r>
               <w:rPr>
@@ -732,7 +732,7 @@
               <w14:ligatures w14:val="standardContextual"/>
             </w:rPr>
           </w:pPr>
-          <w:hyperlink w:anchor="_Toc183952947" w:history="1">
+          <w:hyperlink w:anchor="_Toc185263692" w:history="1">
             <w:r>
               <w:rPr>
                 <w:rStyle w:val="Hyperlink"/>
@@ -759,7 +759,7 @@
                 <w:noProof/>
                 <w:webHidden/>
               </w:rPr>
-              <w:instrText xml:space="preserve"> PAGEREF _Toc183952947 \h </w:instrText>
+              <w:instrText xml:space="preserve"> PAGEREF _Toc185263692 \h </w:instrText>
             </w:r>
             <w:r>
               <w:rPr>
@@ -806,7 +806,7 @@
               <w14:ligatures w14:val="standardContextual"/>
             </w:rPr>
           </w:pPr>
-          <w:hyperlink w:anchor="_Toc183952948" w:history="1">
+          <w:hyperlink w:anchor="_Toc185263693" w:history="1">
             <w:r>
               <w:rPr>
                 <w:rStyle w:val="Hyperlink"/>
@@ -833,7 +833,7 @@
                 <w:noProof/>
                 <w:webHidden/>
               </w:rPr>
-              <w:instrText xml:space="preserve"> PAGEREF _Toc183952948 \h </w:instrText>
+              <w:instrText xml:space="preserve"> PAGEREF _Toc185263693 \h </w:instrText>
             </w:r>
             <w:r>
               <w:rPr>
@@ -880,13 +880,13 @@
               <w14:ligatures w14:val="standardContextual"/>
             </w:rPr>
           </w:pPr>
-          <w:hyperlink w:anchor="_Toc183952949" w:history="1">
+          <w:hyperlink w:anchor="_Toc185263694" w:history="1">
             <w:r>
               <w:rPr>
                 <w:rStyle w:val="Hyperlink"/>
                 <w:noProof/>
               </w:rPr>
-              <w:t>Iteration 2</w:t>
+              <w:t>Iteration 3</w:t>
             </w:r>
             <w:r>
               <w:rPr>
@@ -907,7 +907,81 @@
                 <w:noProof/>
                 <w:webHidden/>
               </w:rPr>
-              <w:instrText xml:space="preserve"> PAGEREF _Toc183952949 \h </w:instrText>
+              <w:instrText xml:space="preserve"> PAGEREF _Toc185263694 \h </w:instrText>
+            </w:r>
+            <w:r>
+              <w:rPr>
+                <w:noProof/>
+                <w:webHidden/>
+              </w:rPr>
+            </w:r>
+            <w:r>
+              <w:rPr>
+                <w:noProof/>
+                <w:webHidden/>
+              </w:rPr>
+              <w:fldChar w:fldCharType="separate"/>
+            </w:r>
+            <w:r>
+              <w:rPr>
+                <w:noProof/>
+                <w:webHidden/>
+              </w:rPr>
+              <w:t>5</w:t>
+            </w:r>
+            <w:r>
+              <w:rPr>
+                <w:noProof/>
+                <w:webHidden/>
+              </w:rPr>
+              <w:fldChar w:fldCharType="end"/>
+            </w:r>
+          </w:hyperlink>
+        </w:p>
+        <w:p>
+          <w:pPr>
+            <w:pStyle w:val="TOC2"/>
+            <w:tabs>
+              <w:tab w:val="right" w:leader="dot" w:pos="9016"/>
+            </w:tabs>
+            <w:rPr>
+              <w:rFonts w:asciiTheme="minorHAnsi" w:eastAsiaTheme="minorEastAsia" w:hAnsiTheme="minorHAnsi"/>
+              <w:noProof/>
+              <w:kern w:val="2"/>
+              <w:sz w:val="24"/>
+              <w:szCs w:val="24"/>
+              <w:lang w:eastAsia="en-GB"/>
+              <w14:ligatures w14:val="standardContextual"/>
+            </w:rPr>
+          </w:pPr>
+          <w:hyperlink w:anchor="_Toc185263695" w:history="1">
+            <w:r>
+              <w:rPr>
+                <w:rStyle w:val="Hyperlink"/>
+                <w:noProof/>
+              </w:rPr>
+              <w:t>Iteration 3</w:t>
+            </w:r>
+            <w:r>
+              <w:rPr>
+                <w:noProof/>
+                <w:webHidden/>
+              </w:rPr>
+              <w:tab/>
+            </w:r>
+            <w:r>
+              <w:rPr>
+                <w:noProof/>
+                <w:webHidden/>
+              </w:rPr>
+              <w:fldChar w:fldCharType="begin"/>
+            </w:r>
+            <w:r>
+              <w:rPr>
+                <w:noProof/>
+                <w:webHidden/>
+              </w:rPr>
+              <w:instrText xml:space="preserve"> PAGEREF _Toc185263695 \h </w:instrText>
             </w:r>
             <w:r>
               <w:rPr>
@@ -968,7 +1042,7 @@
         <w:pStyle w:val="Heading1"/>
         <w:spacing w:line="360" w:lineRule="auto"/>
       </w:pPr>
-      <w:bookmarkStart w:id="0" w:name="_Toc183952945"/>
+      <w:bookmarkStart w:id="0" w:name="_Toc185263690"/>
       <w:r>
         <w:lastRenderedPageBreak/>
         <w:t>Feature Log Table</w:t>
@@ -980,7 +1054,7 @@
         <w:pStyle w:val="Heading2"/>
         <w:spacing w:line="360" w:lineRule="auto"/>
       </w:pPr>
-      <w:bookmarkStart w:id="1" w:name="_Toc183952946"/>
+      <w:bookmarkStart w:id="1" w:name="_Toc185263691"/>
       <w:r>
         <w:t xml:space="preserve">Status </w:t>
       </w:r>
@@ -1796,20 +1870,20 @@
         <w:tc>
           <w:tcPr>
             <w:tcW w:w="1275" w:type="dxa"/>
-            <w:shd w:val="clear" w:color="auto" w:fill="FFF2CC" w:themeFill="accent4" w:themeFillTint="33"/>
-          </w:tcPr>
-          <w:p>
-            <w:pPr>
-              <w:spacing w:line="360" w:lineRule="auto"/>
-              <w:rPr>
-                <w:rFonts w:ascii="Aptos" w:hAnsi="Aptos"/>
-              </w:rPr>
-            </w:pPr>
-            <w:r>
-              <w:rPr>
-                <w:rFonts w:ascii="Aptos" w:hAnsi="Aptos"/>
-              </w:rPr>
-              <w:t>In Progress</w:t>
+            <w:shd w:val="clear" w:color="auto" w:fill="E2EFD9" w:themeFill="accent6" w:themeFillTint="33"/>
+          </w:tcPr>
+          <w:p>
+            <w:pPr>
+              <w:spacing w:line="360" w:lineRule="auto"/>
+              <w:rPr>
+                <w:rFonts w:ascii="Aptos" w:hAnsi="Aptos"/>
+              </w:rPr>
+            </w:pPr>
+            <w:r>
+              <w:rPr>
+                <w:rFonts w:ascii="Aptos" w:hAnsi="Aptos"/>
+              </w:rPr>
+              <w:t>Complete</w:t>
             </w:r>
           </w:p>
         </w:tc>
@@ -2931,7 +3005,7 @@
         <w:pStyle w:val="Heading1"/>
         <w:spacing w:line="360" w:lineRule="auto"/>
       </w:pPr>
-      <w:bookmarkStart w:id="2" w:name="_Toc183952947"/>
+      <w:bookmarkStart w:id="2" w:name="_Toc185263692"/>
       <w:r>
         <w:t>Iterations</w:t>
       </w:r>
@@ -2942,7 +3016,7 @@
         <w:pStyle w:val="Heading2"/>
         <w:spacing w:line="360" w:lineRule="auto"/>
       </w:pPr>
-      <w:bookmarkStart w:id="3" w:name="_Toc183952948"/>
+      <w:bookmarkStart w:id="3" w:name="_Toc185263693"/>
       <w:r>
         <w:t>Iteration 1</w:t>
       </w:r>
@@ -2984,7 +3058,15 @@
                 <w:b/>
                 <w:bCs/>
               </w:rPr>
-              <w:t>Iteration 1</w:t>
+              <w:t xml:space="preserve">Iteration </w:t>
+            </w:r>
+            <w:r>
+              <w:rPr>
+                <w:rFonts w:ascii="Aptos" w:hAnsi="Aptos"/>
+                <w:b/>
+                <w:bCs/>
+              </w:rPr>
+              <w:t>1</w:t>
             </w:r>
           </w:p>
         </w:tc>
@@ -3346,11 +3428,14 @@
         <w:pStyle w:val="Heading2"/>
         <w:spacing w:line="360" w:lineRule="auto"/>
       </w:pPr>
-      <w:bookmarkStart w:id="4" w:name="_Toc183952949"/>
-      <w:r>
-        <w:t>Iteration 2</w:t>
+      <w:bookmarkStart w:id="4" w:name="_Toc185263694"/>
+      <w:r>
+        <w:t xml:space="preserve">Iteration </w:t>
       </w:r>
       <w:bookmarkEnd w:id="4"/>
+      <w:r>
+        <w:t>2</w:t>
+      </w:r>
     </w:p>
     <w:tbl>
       <w:tblPr>
@@ -3388,7 +3473,15 @@
                 <w:b/>
                 <w:bCs/>
               </w:rPr>
-              <w:t>Iteration 1</w:t>
+              <w:t xml:space="preserve">Iteration </w:t>
+            </w:r>
+            <w:r>
+              <w:rPr>
+                <w:rFonts w:ascii="Aptos" w:hAnsi="Aptos"/>
+                <w:b/>
+                <w:bCs/>
+              </w:rPr>
+              <w:t>2</w:t>
             </w:r>
           </w:p>
         </w:tc>
@@ -3444,13 +3537,7 @@
               <w:rPr>
                 <w:rFonts w:ascii="Aptos" w:hAnsi="Aptos"/>
               </w:rPr>
-              <w:t>0</w:t>
-            </w:r>
-            <w:r>
-              <w:rPr>
-                <w:rFonts w:ascii="Aptos" w:hAnsi="Aptos"/>
-              </w:rPr>
-              <w:t>1</w:t>
+              <w:t>01</w:t>
             </w:r>
             <w:r>
               <w:rPr>
@@ -3635,6 +3722,328 @@
                 <w:rFonts w:ascii="Aptos" w:hAnsi="Aptos"/>
               </w:rPr>
               <w:t>relevant content for users e.g., list of enrolled modules for students. Module creation and enrolment was initially planned also but will have to be moved to the next iteration as top priority.</w:t>
+            </w:r>
+          </w:p>
+        </w:tc>
+      </w:tr>
+    </w:tbl>
+    <w:p>
+      <w:pPr>
+        <w:spacing w:line="360" w:lineRule="auto"/>
+        <w:rPr>
+          <w:rFonts w:cs="Arial"/>
+        </w:rPr>
+      </w:pPr>
+    </w:p>
+    <w:p>
+      <w:pPr>
+        <w:pStyle w:val="Heading2"/>
+        <w:spacing w:line="360" w:lineRule="auto"/>
+      </w:pPr>
+      <w:bookmarkStart w:id="5" w:name="_Toc185263695"/>
+      <w:r>
+        <w:t>Iteration 3</w:t>
+      </w:r>
+      <w:bookmarkEnd w:id="5"/>
+    </w:p>
+    <w:tbl>
+      <w:tblPr>
+        <w:tblStyle w:val="TableGrid"/>
+        <w:tblW w:w="0" w:type="auto"/>
+        <w:tblLayout w:type="fixed"/>
+        <w:tblCellMar>
+          <w:top w:w="85" w:type="dxa"/>
+          <w:bottom w:w="85" w:type="dxa"/>
+        </w:tblCellMar>
+        <w:tblLook w:val="04A0" w:firstRow="1" w:lastRow="0" w:firstColumn="1" w:lastColumn="0" w:noHBand="0" w:noVBand="1"/>
+      </w:tblPr>
+      <w:tblGrid>
+        <w:gridCol w:w="3397"/>
+        <w:gridCol w:w="5619"/>
+      </w:tblGrid>
+      <w:tr>
+        <w:tc>
+          <w:tcPr>
+            <w:tcW w:w="3397" w:type="dxa"/>
+            <w:shd w:val="clear" w:color="auto" w:fill="D9D9D9" w:themeFill="background1" w:themeFillShade="D9"/>
+          </w:tcPr>
+          <w:p>
+            <w:pPr>
+              <w:spacing w:line="360" w:lineRule="auto"/>
+              <w:rPr>
+                <w:rFonts w:ascii="Aptos" w:hAnsi="Aptos"/>
+                <w:b/>
+                <w:bCs/>
+              </w:rPr>
+            </w:pPr>
+            <w:r>
+              <w:rPr>
+                <w:rFonts w:ascii="Aptos" w:hAnsi="Aptos"/>
+                <w:b/>
+                <w:bCs/>
+              </w:rPr>
+              <w:t xml:space="preserve">Iteration </w:t>
+            </w:r>
+            <w:r>
+              <w:rPr>
+                <w:rFonts w:ascii="Aptos" w:hAnsi="Aptos"/>
+                <w:b/>
+                <w:bCs/>
+              </w:rPr>
+              <w:t>3</w:t>
+            </w:r>
+          </w:p>
+        </w:tc>
+        <w:tc>
+          <w:tcPr>
+            <w:tcW w:w="5619" w:type="dxa"/>
+            <w:shd w:val="clear" w:color="auto" w:fill="D9D9D9" w:themeFill="background1" w:themeFillShade="D9"/>
+          </w:tcPr>
+          <w:p>
+            <w:pPr>
+              <w:spacing w:line="360" w:lineRule="auto"/>
+              <w:rPr>
+                <w:rFonts w:ascii="Aptos" w:hAnsi="Aptos"/>
+                <w:b/>
+                <w:bCs/>
+              </w:rPr>
+            </w:pPr>
+          </w:p>
+        </w:tc>
+      </w:tr>
+      <w:tr>
+        <w:tc>
+          <w:tcPr>
+            <w:tcW w:w="3397" w:type="dxa"/>
+          </w:tcPr>
+          <w:p>
+            <w:pPr>
+              <w:spacing w:line="360" w:lineRule="auto"/>
+              <w:rPr>
+                <w:rFonts w:ascii="Aptos" w:hAnsi="Aptos"/>
+              </w:rPr>
+            </w:pPr>
+            <w:r>
+              <w:rPr>
+                <w:rFonts w:ascii="Aptos" w:hAnsi="Aptos"/>
+              </w:rPr>
+              <w:t>Date of Milestone</w:t>
+            </w:r>
+          </w:p>
+        </w:tc>
+        <w:tc>
+          <w:tcPr>
+            <w:tcW w:w="5619" w:type="dxa"/>
+          </w:tcPr>
+          <w:p>
+            <w:pPr>
+              <w:spacing w:line="360" w:lineRule="auto"/>
+              <w:rPr>
+                <w:rFonts w:ascii="Aptos" w:hAnsi="Aptos"/>
+              </w:rPr>
+            </w:pPr>
+            <w:r>
+              <w:rPr>
+                <w:rFonts w:ascii="Aptos" w:hAnsi="Aptos"/>
+              </w:rPr>
+              <w:t>16</w:t>
+            </w:r>
+            <w:r>
+              <w:rPr>
+                <w:rFonts w:ascii="Aptos" w:hAnsi="Aptos"/>
+              </w:rPr>
+              <w:t>/1</w:t>
+            </w:r>
+            <w:r>
+              <w:rPr>
+                <w:rFonts w:ascii="Aptos" w:hAnsi="Aptos"/>
+              </w:rPr>
+              <w:t>2</w:t>
+            </w:r>
+            <w:r>
+              <w:rPr>
+                <w:rFonts w:ascii="Aptos" w:hAnsi="Aptos"/>
+              </w:rPr>
+              <w:t>/2024</w:t>
+            </w:r>
+          </w:p>
+        </w:tc>
+      </w:tr>
+      <w:tr>
+        <w:tc>
+          <w:tcPr>
+            <w:tcW w:w="3397" w:type="dxa"/>
+          </w:tcPr>
+          <w:p>
+            <w:pPr>
+              <w:spacing w:line="360" w:lineRule="auto"/>
+              <w:rPr>
+                <w:rFonts w:ascii="Aptos" w:hAnsi="Aptos"/>
+              </w:rPr>
+            </w:pPr>
+            <w:r>
+              <w:rPr>
+                <w:rFonts w:ascii="Aptos" w:hAnsi="Aptos"/>
+              </w:rPr>
+              <w:t>Features in Scope</w:t>
+            </w:r>
+          </w:p>
+        </w:tc>
+        <w:tc>
+          <w:tcPr>
+            <w:tcW w:w="5619" w:type="dxa"/>
+          </w:tcPr>
+          <w:p>
+            <w:pPr>
+              <w:spacing w:line="360" w:lineRule="auto"/>
+              <w:rPr>
+                <w:rFonts w:ascii="Aptos" w:hAnsi="Aptos"/>
+              </w:rPr>
+            </w:pPr>
+            <w:r>
+              <w:rPr>
+                <w:rFonts w:ascii="Aptos" w:hAnsi="Aptos"/>
+              </w:rPr>
+              <w:t xml:space="preserve">Module Creation, </w:t>
+            </w:r>
+            <w:r>
+              <w:rPr>
+                <w:rFonts w:ascii="Aptos" w:hAnsi="Aptos"/>
+              </w:rPr>
+              <w:t>Module Enrolment</w:t>
+            </w:r>
+          </w:p>
+        </w:tc>
+      </w:tr>
+      <w:tr>
+        <w:tc>
+          <w:tcPr>
+            <w:tcW w:w="3397" w:type="dxa"/>
+          </w:tcPr>
+          <w:p>
+            <w:pPr>
+              <w:spacing w:line="360" w:lineRule="auto"/>
+              <w:rPr>
+                <w:rFonts w:ascii="Aptos" w:hAnsi="Aptos"/>
+              </w:rPr>
+            </w:pPr>
+            <w:r>
+              <w:rPr>
+                <w:rFonts w:ascii="Aptos" w:hAnsi="Aptos"/>
+              </w:rPr>
+              <w:t>Features Implemented</w:t>
+            </w:r>
+          </w:p>
+        </w:tc>
+        <w:tc>
+          <w:tcPr>
+            <w:tcW w:w="5619" w:type="dxa"/>
+          </w:tcPr>
+          <w:p>
+            <w:pPr>
+              <w:spacing w:line="360" w:lineRule="auto"/>
+              <w:rPr>
+                <w:rFonts w:ascii="Aptos" w:hAnsi="Aptos"/>
+              </w:rPr>
+            </w:pPr>
+            <w:r>
+              <w:rPr>
+                <w:rFonts w:ascii="Aptos" w:hAnsi="Aptos"/>
+              </w:rPr>
+              <w:t>Module Creation</w:t>
+            </w:r>
+          </w:p>
+        </w:tc>
+      </w:tr>
+      <w:tr>
+        <w:tc>
+          <w:tcPr>
+            <w:tcW w:w="3397" w:type="dxa"/>
+          </w:tcPr>
+          <w:p>
+            <w:pPr>
+              <w:spacing w:line="360" w:lineRule="auto"/>
+              <w:rPr>
+                <w:rFonts w:ascii="Aptos" w:hAnsi="Aptos"/>
+              </w:rPr>
+            </w:pPr>
+            <w:r>
+              <w:rPr>
+                <w:rFonts w:ascii="Aptos" w:hAnsi="Aptos"/>
+              </w:rPr>
+              <w:t>Features in Deficit</w:t>
+            </w:r>
+          </w:p>
+        </w:tc>
+        <w:tc>
+          <w:tcPr>
+            <w:tcW w:w="5619" w:type="dxa"/>
+          </w:tcPr>
+          <w:p>
+            <w:pPr>
+              <w:spacing w:line="360" w:lineRule="auto"/>
+              <w:rPr>
+                <w:rFonts w:ascii="Aptos" w:hAnsi="Aptos"/>
+              </w:rPr>
+            </w:pPr>
+            <w:r>
+              <w:rPr>
+                <w:rFonts w:ascii="Aptos" w:hAnsi="Aptos"/>
+              </w:rPr>
+              <w:t>Module Enrolment</w:t>
+            </w:r>
+          </w:p>
+        </w:tc>
+      </w:tr>
+      <w:tr>
+        <w:tc>
+          <w:tcPr>
+            <w:tcW w:w="3397" w:type="dxa"/>
+          </w:tcPr>
+          <w:p>
+            <w:pPr>
+              <w:spacing w:line="360" w:lineRule="auto"/>
+              <w:rPr>
+                <w:rFonts w:ascii="Aptos" w:hAnsi="Aptos"/>
+              </w:rPr>
+            </w:pPr>
+            <w:r>
+              <w:rPr>
+                <w:rFonts w:ascii="Aptos" w:hAnsi="Aptos"/>
+              </w:rPr>
+              <w:lastRenderedPageBreak/>
+              <w:t>Iteration Comments &amp; Summary</w:t>
+            </w:r>
+          </w:p>
+        </w:tc>
+        <w:tc>
+          <w:tcPr>
+            <w:tcW w:w="5619" w:type="dxa"/>
+          </w:tcPr>
+          <w:p>
+            <w:pPr>
+              <w:spacing w:line="360" w:lineRule="auto"/>
+              <w:rPr>
+                <w:rFonts w:ascii="Aptos" w:hAnsi="Aptos"/>
+              </w:rPr>
+            </w:pPr>
+            <w:r>
+              <w:rPr>
+                <w:rFonts w:ascii="Aptos" w:hAnsi="Aptos"/>
+              </w:rPr>
+              <w:t>Module creation</w:t>
+            </w:r>
+            <w:r>
+              <w:rPr>
+                <w:rFonts w:ascii="Aptos" w:hAnsi="Aptos"/>
+              </w:rPr>
+              <w:t xml:space="preserve"> (backend)</w:t>
+            </w:r>
+            <w:r>
+              <w:rPr>
+                <w:rFonts w:ascii="Aptos" w:hAnsi="Aptos"/>
+              </w:rPr>
+              <w:t xml:space="preserve"> feature is almost completed as of writing. Run into authorisation and migration issues but will have the code pushed in the next hour or so. Module enrolment has been delayed once again due to backlog in CAs but will catch up during the break as discussed in the meeting.</w:t>
             </w:r>
           </w:p>
         </w:tc>

</xml_diff>

<commit_message>
docs(feature log): update feature log tasks
</commit_message>
<xml_diff>
--- a/docs/Feature Log - X00190944.docx
+++ b/docs/Feature Log - X00190944.docx
@@ -1,6 +1,6 @@
 
 <file path=word/document.xml><?xml version="1.0" encoding="utf-8"?>
-<w:document xmlns:wpc="http://schemas.microsoft.com/office/word/2010/wordprocessingCanvas" xmlns:cx="http://schemas.microsoft.com/office/drawing/2014/chartex" xmlns:cx1="http://schemas.microsoft.com/office/drawing/2015/9/8/chartex" xmlns:cx2="http://schemas.microsoft.com/office/drawing/2015/10/21/chartex" xmlns:cx3="http://schemas.microsoft.com/office/drawing/2016/5/9/chartex" xmlns:cx4="http://schemas.microsoft.com/office/drawing/2016/5/10/chartex" xmlns:cx5="http://schemas.microsoft.com/office/drawing/2016/5/11/chartex" xmlns:cx6="http://schemas.microsoft.com/office/drawing/2016/5/12/chartex" xmlns:cx7="http://schemas.microsoft.com/office/drawing/2016/5/13/chartex" xmlns:cx8="http://schemas.microsoft.com/office/drawing/2016/5/14/chartex" xmlns:mc="http://schemas.openxmlformats.org/markup-compatibility/2006" xmlns:aink="http://schemas.microsoft.com/office/drawing/2016/ink" xmlns:am3d="http://schemas.microsoft.com/office/drawing/2017/model3d" xmlns:o="urn:schemas-microsoft-com:office:office" xmlns:oel="http://schemas.microsoft.com/office/2019/extlst" xmlns:r="http://schemas.openxmlformats.org/officeDocument/2006/relationships" xmlns:m="http://schemas.openxmlformats.org/officeDocument/2006/math" xmlns:v="urn:schemas-microsoft-com:vml" xmlns:wp14="http://schemas.microsoft.com/office/word/2010/wordprocessingDrawing" xmlns:wp="http://schemas.openxmlformats.org/drawingml/2006/wordprocessingDrawing" xmlns:w10="urn:schemas-microsoft-com:office:word" xmlns:w="http://schemas.openxmlformats.org/wordprocessingml/2006/main" xmlns:w14="http://schemas.microsoft.com/office/word/2010/wordml" xmlns:w15="http://schemas.microsoft.com/office/word/2012/wordml" xmlns:w16cex="http://schemas.microsoft.com/office/word/2018/wordml/cex" xmlns:w16cid="http://schemas.microsoft.com/office/word/2016/wordml/cid" xmlns:w16="http://schemas.microsoft.com/office/word/2018/wordml" xmlns:w16du="http://schemas.microsoft.com/office/word/2023/wordml/word16du" xmlns:w16sdtdh="http://schemas.microsoft.com/office/word/2020/wordml/sdtdatahash" xmlns:w16se="http://schemas.microsoft.com/office/word/2015/wordml/symex" xmlns:wpg="http://schemas.microsoft.com/office/word/2010/wordprocessingGroup" xmlns:wpi="http://schemas.microsoft.com/office/word/2010/wordprocessingInk" xmlns:wne="http://schemas.microsoft.com/office/word/2006/wordml" xmlns:wps="http://schemas.microsoft.com/office/word/2010/wordprocessingShape" mc:Ignorable="w14 w15 w16se w16cid w16 w16cex w16sdtdh w16du wp14">
+<w:document xmlns:wpc="http://schemas.microsoft.com/office/word/2010/wordprocessingCanvas" xmlns:cx="http://schemas.microsoft.com/office/drawing/2014/chartex" xmlns:cx1="http://schemas.microsoft.com/office/drawing/2015/9/8/chartex" xmlns:cx2="http://schemas.microsoft.com/office/drawing/2015/10/21/chartex" xmlns:cx3="http://schemas.microsoft.com/office/drawing/2016/5/9/chartex" xmlns:cx4="http://schemas.microsoft.com/office/drawing/2016/5/10/chartex" xmlns:cx5="http://schemas.microsoft.com/office/drawing/2016/5/11/chartex" xmlns:cx6="http://schemas.microsoft.com/office/drawing/2016/5/12/chartex" xmlns:cx7="http://schemas.microsoft.com/office/drawing/2016/5/13/chartex" xmlns:cx8="http://schemas.microsoft.com/office/drawing/2016/5/14/chartex" xmlns:mc="http://schemas.openxmlformats.org/markup-compatibility/2006" xmlns:aink="http://schemas.microsoft.com/office/drawing/2016/ink" xmlns:am3d="http://schemas.microsoft.com/office/drawing/2017/model3d" xmlns:o="urn:schemas-microsoft-com:office:office" xmlns:oel="http://schemas.microsoft.com/office/2019/extlst" xmlns:r="http://schemas.openxmlformats.org/officeDocument/2006/relationships" xmlns:m="http://schemas.openxmlformats.org/officeDocument/2006/math" xmlns:v="urn:schemas-microsoft-com:vml" xmlns:wp14="http://schemas.microsoft.com/office/word/2010/wordprocessingDrawing" xmlns:wp="http://schemas.openxmlformats.org/drawingml/2006/wordprocessingDrawing" xmlns:w10="urn:schemas-microsoft-com:office:word" xmlns:w="http://schemas.openxmlformats.org/wordprocessingml/2006/main" xmlns:w14="http://schemas.microsoft.com/office/word/2010/wordml" xmlns:w15="http://schemas.microsoft.com/office/word/2012/wordml" xmlns:w16cex="http://schemas.microsoft.com/office/word/2018/wordml/cex" xmlns:w16cid="http://schemas.microsoft.com/office/word/2016/wordml/cid" xmlns:w16="http://schemas.microsoft.com/office/word/2018/wordml" xmlns:w16du="http://schemas.microsoft.com/office/word/2023/wordml/word16du" xmlns:w16sdtdh="http://schemas.microsoft.com/office/word/2020/wordml/sdtdatahash" xmlns:w16sdtfl="http://schemas.microsoft.com/office/word/2024/wordml/sdtformatlock" xmlns:w16se="http://schemas.microsoft.com/office/word/2015/wordml/symex" xmlns:wpg="http://schemas.microsoft.com/office/word/2010/wordprocessingGroup" xmlns:wpi="http://schemas.microsoft.com/office/word/2010/wordprocessingInk" xmlns:wne="http://schemas.microsoft.com/office/word/2006/wordml" xmlns:wps="http://schemas.microsoft.com/office/word/2010/wordprocessingShape" mc:Ignorable="w14 w15 w16se w16cid w16 w16cex w16sdtdh w16sdtfl w16du wp14">
   <w:body>
     <w:p>
       <w:pPr>
@@ -1551,6 +1551,12 @@
               </w:rPr>
               <w:t>Allow new users to create accounts</w:t>
             </w:r>
+            <w:r>
+              <w:rPr>
+                <w:rFonts w:ascii="Aptos" w:hAnsi="Aptos"/>
+              </w:rPr>
+              <w:t>.</w:t>
+            </w:r>
           </w:p>
         </w:tc>
         <w:tc>
@@ -1649,6 +1655,12 @@
               </w:rPr>
               <w:t>Allow registered users to login to their accounts</w:t>
             </w:r>
+            <w:r>
+              <w:rPr>
+                <w:rFonts w:ascii="Aptos" w:hAnsi="Aptos"/>
+              </w:rPr>
+              <w:t>.</w:t>
+            </w:r>
           </w:p>
         </w:tc>
         <w:tc>
@@ -1748,6 +1760,12 @@
               </w:rPr>
               <w:t>Allows logged in users to log out</w:t>
             </w:r>
+            <w:r>
+              <w:rPr>
+                <w:rFonts w:ascii="Aptos" w:hAnsi="Aptos"/>
+              </w:rPr>
+              <w:t>.</w:t>
+            </w:r>
           </w:p>
         </w:tc>
         <w:tc>
@@ -1825,7 +1843,7 @@
               <w:rPr>
                 <w:rFonts w:ascii="Aptos" w:hAnsi="Aptos"/>
               </w:rPr>
-              <w:t>Course/Module Creation</w:t>
+              <w:t>Module Creation</w:t>
             </w:r>
           </w:p>
         </w:tc>
@@ -1844,7 +1862,13 @@
               <w:rPr>
                 <w:rFonts w:ascii="Aptos" w:hAnsi="Aptos"/>
               </w:rPr>
-              <w:t>Allows admins/instructors to create and configure course/module</w:t>
+              <w:t>Allows admins/instructors to create and configure module</w:t>
+            </w:r>
+            <w:r>
+              <w:rPr>
+                <w:rFonts w:ascii="Aptos" w:hAnsi="Aptos"/>
+              </w:rPr>
+              <w:t>. Possible option to edit existing module.</w:t>
             </w:r>
           </w:p>
         </w:tc>
@@ -1923,7 +1947,7 @@
               <w:rPr>
                 <w:rFonts w:ascii="Aptos" w:hAnsi="Aptos"/>
               </w:rPr>
-              <w:t>Course/Module Enrolment</w:t>
+              <w:t>Module Enrolment</w:t>
             </w:r>
           </w:p>
         </w:tc>
@@ -1943,6 +1967,12 @@
                 <w:rFonts w:ascii="Aptos" w:hAnsi="Aptos"/>
               </w:rPr>
               <w:t>Allows students to browse, search, and enrol in courses/modules</w:t>
+            </w:r>
+            <w:r>
+              <w:rPr>
+                <w:rFonts w:ascii="Aptos" w:hAnsi="Aptos"/>
+              </w:rPr>
+              <w:t>.</w:t>
             </w:r>
           </w:p>
         </w:tc>
@@ -2002,7 +2032,13 @@
               <w:rPr>
                 <w:rFonts w:ascii="Aptos" w:hAnsi="Aptos"/>
               </w:rPr>
-              <w:t>F06</w:t>
+              <w:t>F0</w:t>
+            </w:r>
+            <w:r>
+              <w:rPr>
+                <w:rFonts w:ascii="Aptos" w:hAnsi="Aptos"/>
+              </w:rPr>
+              <w:t>6</w:t>
             </w:r>
           </w:p>
         </w:tc>
@@ -2021,6 +2057,215 @@
               <w:rPr>
                 <w:rFonts w:ascii="Aptos" w:hAnsi="Aptos"/>
               </w:rPr>
+              <w:t>Browse Modules</w:t>
+            </w:r>
+          </w:p>
+        </w:tc>
+        <w:tc>
+          <w:tcPr>
+            <w:tcW w:w="4110" w:type="dxa"/>
+          </w:tcPr>
+          <w:p>
+            <w:pPr>
+              <w:spacing w:line="360" w:lineRule="auto"/>
+              <w:rPr>
+                <w:rFonts w:ascii="Aptos" w:hAnsi="Aptos"/>
+              </w:rPr>
+            </w:pPr>
+            <w:r>
+              <w:rPr>
+                <w:rFonts w:ascii="Aptos" w:hAnsi="Aptos"/>
+              </w:rPr>
+              <w:t>Allows users to browse all modules.</w:t>
+            </w:r>
+          </w:p>
+        </w:tc>
+        <w:tc>
+          <w:tcPr>
+            <w:tcW w:w="993" w:type="dxa"/>
+          </w:tcPr>
+          <w:p>
+            <w:pPr>
+              <w:spacing w:line="360" w:lineRule="auto"/>
+              <w:rPr>
+                <w:rFonts w:ascii="Aptos" w:hAnsi="Aptos"/>
+              </w:rPr>
+            </w:pPr>
+            <w:r>
+              <w:rPr>
+                <w:rFonts w:ascii="Aptos" w:hAnsi="Aptos"/>
+              </w:rPr>
+              <w:t>High</w:t>
+            </w:r>
+          </w:p>
+        </w:tc>
+        <w:tc>
+          <w:tcPr>
+            <w:tcW w:w="1275" w:type="dxa"/>
+            <w:shd w:val="clear" w:color="auto" w:fill="FFF2CC" w:themeFill="accent4" w:themeFillTint="33"/>
+          </w:tcPr>
+          <w:p>
+            <w:pPr>
+              <w:spacing w:line="360" w:lineRule="auto"/>
+              <w:rPr>
+                <w:rFonts w:ascii="Aptos" w:hAnsi="Aptos"/>
+              </w:rPr>
+            </w:pPr>
+            <w:r>
+              <w:rPr>
+                <w:rFonts w:ascii="Aptos" w:hAnsi="Aptos"/>
+              </w:rPr>
+              <w:t>In Progress</w:t>
+            </w:r>
+          </w:p>
+        </w:tc>
+      </w:tr>
+      <w:tr>
+        <w:tc>
+          <w:tcPr>
+            <w:tcW w:w="704" w:type="dxa"/>
+          </w:tcPr>
+          <w:p>
+            <w:pPr>
+              <w:spacing w:line="360" w:lineRule="auto"/>
+              <w:rPr>
+                <w:rFonts w:ascii="Aptos" w:hAnsi="Aptos"/>
+              </w:rPr>
+            </w:pPr>
+            <w:r>
+              <w:rPr>
+                <w:rFonts w:ascii="Aptos" w:hAnsi="Aptos"/>
+              </w:rPr>
+              <w:t>F0</w:t>
+            </w:r>
+            <w:r>
+              <w:rPr>
+                <w:rFonts w:ascii="Aptos" w:hAnsi="Aptos"/>
+              </w:rPr>
+              <w:t>7</w:t>
+            </w:r>
+          </w:p>
+        </w:tc>
+        <w:tc>
+          <w:tcPr>
+            <w:tcW w:w="1985" w:type="dxa"/>
+          </w:tcPr>
+          <w:p>
+            <w:pPr>
+              <w:spacing w:line="360" w:lineRule="auto"/>
+              <w:rPr>
+                <w:rFonts w:ascii="Aptos" w:hAnsi="Aptos"/>
+              </w:rPr>
+            </w:pPr>
+            <w:r>
+              <w:rPr>
+                <w:rFonts w:ascii="Aptos" w:hAnsi="Aptos"/>
+              </w:rPr>
+              <w:t>Search Modules</w:t>
+            </w:r>
+          </w:p>
+        </w:tc>
+        <w:tc>
+          <w:tcPr>
+            <w:tcW w:w="4110" w:type="dxa"/>
+          </w:tcPr>
+          <w:p>
+            <w:pPr>
+              <w:spacing w:line="360" w:lineRule="auto"/>
+              <w:rPr>
+                <w:rFonts w:ascii="Aptos" w:hAnsi="Aptos"/>
+              </w:rPr>
+            </w:pPr>
+            <w:r>
+              <w:rPr>
+                <w:rFonts w:ascii="Aptos" w:hAnsi="Aptos"/>
+              </w:rPr>
+              <w:t>Allows users to search for a specific module.</w:t>
+            </w:r>
+          </w:p>
+        </w:tc>
+        <w:tc>
+          <w:tcPr>
+            <w:tcW w:w="993" w:type="dxa"/>
+          </w:tcPr>
+          <w:p>
+            <w:pPr>
+              <w:spacing w:line="360" w:lineRule="auto"/>
+              <w:rPr>
+                <w:rFonts w:ascii="Aptos" w:hAnsi="Aptos"/>
+              </w:rPr>
+            </w:pPr>
+            <w:r>
+              <w:rPr>
+                <w:rFonts w:ascii="Aptos" w:hAnsi="Aptos"/>
+              </w:rPr>
+              <w:t>High</w:t>
+            </w:r>
+          </w:p>
+        </w:tc>
+        <w:tc>
+          <w:tcPr>
+            <w:tcW w:w="1275" w:type="dxa"/>
+            <w:shd w:val="clear" w:color="auto" w:fill="FFF2CC" w:themeFill="accent4" w:themeFillTint="33"/>
+          </w:tcPr>
+          <w:p>
+            <w:pPr>
+              <w:spacing w:line="360" w:lineRule="auto"/>
+              <w:rPr>
+                <w:rFonts w:ascii="Aptos" w:hAnsi="Aptos"/>
+              </w:rPr>
+            </w:pPr>
+            <w:r>
+              <w:rPr>
+                <w:rFonts w:ascii="Aptos" w:hAnsi="Aptos"/>
+              </w:rPr>
+              <w:t>In Progress</w:t>
+            </w:r>
+          </w:p>
+        </w:tc>
+      </w:tr>
+      <w:tr>
+        <w:tc>
+          <w:tcPr>
+            <w:tcW w:w="704" w:type="dxa"/>
+          </w:tcPr>
+          <w:p>
+            <w:pPr>
+              <w:spacing w:line="360" w:lineRule="auto"/>
+              <w:rPr>
+                <w:rFonts w:ascii="Aptos" w:hAnsi="Aptos"/>
+              </w:rPr>
+            </w:pPr>
+            <w:r>
+              <w:rPr>
+                <w:rFonts w:ascii="Aptos" w:hAnsi="Aptos"/>
+              </w:rPr>
+              <w:lastRenderedPageBreak/>
+              <w:t>F0</w:t>
+            </w:r>
+            <w:r>
+              <w:rPr>
+                <w:rFonts w:ascii="Aptos" w:hAnsi="Aptos"/>
+              </w:rPr>
+              <w:t>8</w:t>
+            </w:r>
+          </w:p>
+        </w:tc>
+        <w:tc>
+          <w:tcPr>
+            <w:tcW w:w="1985" w:type="dxa"/>
+          </w:tcPr>
+          <w:p>
+            <w:pPr>
+              <w:spacing w:line="360" w:lineRule="auto"/>
+              <w:rPr>
+                <w:rFonts w:ascii="Aptos" w:hAnsi="Aptos"/>
+              </w:rPr>
+            </w:pPr>
+            <w:r>
+              <w:rPr>
+                <w:rFonts w:ascii="Aptos" w:hAnsi="Aptos"/>
+              </w:rPr>
               <w:t>Content Delivery</w:t>
             </w:r>
           </w:p>
@@ -2041,6 +2286,12 @@
                 <w:rFonts w:ascii="Aptos" w:hAnsi="Aptos"/>
               </w:rPr>
               <w:t>Allows instructors to upload and manage course/module materials</w:t>
+            </w:r>
+            <w:r>
+              <w:rPr>
+                <w:rFonts w:ascii="Aptos" w:hAnsi="Aptos"/>
+              </w:rPr>
+              <w:t>. Possible option to edit existing content.</w:t>
             </w:r>
           </w:p>
         </w:tc>
@@ -2100,7 +2351,13 @@
               <w:rPr>
                 <w:rFonts w:ascii="Aptos" w:hAnsi="Aptos"/>
               </w:rPr>
-              <w:t>F07</w:t>
+              <w:t>F0</w:t>
+            </w:r>
+            <w:r>
+              <w:rPr>
+                <w:rFonts w:ascii="Aptos" w:hAnsi="Aptos"/>
+              </w:rPr>
+              <w:t>9</w:t>
             </w:r>
           </w:p>
         </w:tc>
@@ -2139,6 +2396,12 @@
                 <w:rFonts w:ascii="Aptos" w:hAnsi="Aptos"/>
               </w:rPr>
               <w:t>Allows instructors to create assignments</w:t>
+            </w:r>
+            <w:r>
+              <w:rPr>
+                <w:rFonts w:ascii="Aptos" w:hAnsi="Aptos"/>
+              </w:rPr>
+              <w:t>. Possible option to edit created assignment.</w:t>
             </w:r>
           </w:p>
         </w:tc>
@@ -2198,7 +2461,13 @@
               <w:rPr>
                 <w:rFonts w:ascii="Aptos" w:hAnsi="Aptos"/>
               </w:rPr>
-              <w:t>F08</w:t>
+              <w:t>F</w:t>
+            </w:r>
+            <w:r>
+              <w:rPr>
+                <w:rFonts w:ascii="Aptos" w:hAnsi="Aptos"/>
+              </w:rPr>
+              <w:t>10</w:t>
             </w:r>
           </w:p>
         </w:tc>
@@ -2296,8 +2565,7 @@
               <w:rPr>
                 <w:rFonts w:ascii="Aptos" w:hAnsi="Aptos"/>
               </w:rPr>
-              <w:lastRenderedPageBreak/>
-              <w:t>F09</w:t>
+              <w:t>F11</w:t>
             </w:r>
           </w:p>
         </w:tc>
@@ -2316,7 +2584,7 @@
               <w:rPr>
                 <w:rFonts w:ascii="Aptos" w:hAnsi="Aptos"/>
               </w:rPr>
-              <w:t>Quiz Creation</w:t>
+              <w:t>Grading/Feedback System</w:t>
             </w:r>
           </w:p>
         </w:tc>
@@ -2335,7 +2603,7 @@
               <w:rPr>
                 <w:rFonts w:ascii="Aptos" w:hAnsi="Aptos"/>
               </w:rPr>
-              <w:t>Allows instructors to create quizzes</w:t>
+              <w:t>Allows instructors to update assignment grades and provide feedback. Possible option to edit grade/feedback.</w:t>
             </w:r>
           </w:p>
         </w:tc>
@@ -2354,7 +2622,7 @@
               <w:rPr>
                 <w:rFonts w:ascii="Aptos" w:hAnsi="Aptos"/>
               </w:rPr>
-              <w:t>Medium</w:t>
+              <w:t>High</w:t>
             </w:r>
           </w:p>
         </w:tc>
@@ -2395,7 +2663,13 @@
               <w:rPr>
                 <w:rFonts w:ascii="Aptos" w:hAnsi="Aptos"/>
               </w:rPr>
-              <w:t>F10</w:t>
+              <w:t>F</w:t>
+            </w:r>
+            <w:r>
+              <w:rPr>
+                <w:rFonts w:ascii="Aptos" w:hAnsi="Aptos"/>
+              </w:rPr>
+              <w:t>12</w:t>
             </w:r>
           </w:p>
         </w:tc>
@@ -2414,19 +2688,7 @@
               <w:rPr>
                 <w:rFonts w:ascii="Aptos" w:hAnsi="Aptos"/>
               </w:rPr>
-              <w:t>Quiz Auto</w:t>
-            </w:r>
-            <w:r>
-              <w:rPr>
-                <w:rFonts w:ascii="Aptos" w:hAnsi="Aptos"/>
-              </w:rPr>
-              <w:t>-</w:t>
-            </w:r>
-            <w:r>
-              <w:rPr>
-                <w:rFonts w:ascii="Aptos" w:hAnsi="Aptos"/>
-              </w:rPr>
-              <w:t>Grading</w:t>
+              <w:t>Quiz Creation</w:t>
             </w:r>
           </w:p>
         </w:tc>
@@ -2445,7 +2707,7 @@
               <w:rPr>
                 <w:rFonts w:ascii="Aptos" w:hAnsi="Aptos"/>
               </w:rPr>
-              <w:t>Automatically grades multiple choice quizzes after completion</w:t>
+              <w:t>Allows instructors to create quizzes</w:t>
             </w:r>
           </w:p>
         </w:tc>
@@ -2505,7 +2767,13 @@
               <w:rPr>
                 <w:rFonts w:ascii="Aptos" w:hAnsi="Aptos"/>
               </w:rPr>
-              <w:t>F11</w:t>
+              <w:t>F</w:t>
+            </w:r>
+            <w:r>
+              <w:rPr>
+                <w:rFonts w:ascii="Aptos" w:hAnsi="Aptos"/>
+              </w:rPr>
+              <w:t>13</w:t>
             </w:r>
           </w:p>
         </w:tc>
@@ -2524,7 +2792,19 @@
               <w:rPr>
                 <w:rFonts w:ascii="Aptos" w:hAnsi="Aptos"/>
               </w:rPr>
-              <w:t>Dashboard Analytics</w:t>
+              <w:t>Quiz Auto</w:t>
+            </w:r>
+            <w:r>
+              <w:rPr>
+                <w:rFonts w:ascii="Aptos" w:hAnsi="Aptos"/>
+              </w:rPr>
+              <w:t>-</w:t>
+            </w:r>
+            <w:r>
+              <w:rPr>
+                <w:rFonts w:ascii="Aptos" w:hAnsi="Aptos"/>
+              </w:rPr>
+              <w:t>Grading</w:t>
             </w:r>
           </w:p>
         </w:tc>
@@ -2543,7 +2823,13 @@
               <w:rPr>
                 <w:rFonts w:ascii="Aptos" w:hAnsi="Aptos"/>
               </w:rPr>
-              <w:t>Displays metrics on user dashboard</w:t>
+              <w:t>Automatically grades multiple choice quizzes after completion</w:t>
+            </w:r>
+            <w:r>
+              <w:rPr>
+                <w:rFonts w:ascii="Aptos" w:hAnsi="Aptos"/>
+              </w:rPr>
+              <w:t>.</w:t>
             </w:r>
           </w:p>
         </w:tc>
@@ -2603,7 +2889,13 @@
               <w:rPr>
                 <w:rFonts w:ascii="Aptos" w:hAnsi="Aptos"/>
               </w:rPr>
-              <w:t>F12</w:t>
+              <w:t>F1</w:t>
+            </w:r>
+            <w:r>
+              <w:rPr>
+                <w:rFonts w:ascii="Aptos" w:hAnsi="Aptos"/>
+              </w:rPr>
+              <w:t>4</w:t>
             </w:r>
           </w:p>
         </w:tc>
@@ -2622,7 +2914,7 @@
               <w:rPr>
                 <w:rFonts w:ascii="Aptos" w:hAnsi="Aptos"/>
               </w:rPr>
-              <w:t>Real-Time Notification</w:t>
+              <w:t>Dashboard Analytics</w:t>
             </w:r>
           </w:p>
         </w:tc>
@@ -2641,7 +2933,13 @@
               <w:rPr>
                 <w:rFonts w:ascii="Aptos" w:hAnsi="Aptos"/>
               </w:rPr>
-              <w:t>Sends real-time notifications such as new contents and assignments, grades, and deadlines</w:t>
+              <w:t>Displays metrics on user dashboard</w:t>
+            </w:r>
+            <w:r>
+              <w:rPr>
+                <w:rFonts w:ascii="Aptos" w:hAnsi="Aptos"/>
+              </w:rPr>
+              <w:t>.</w:t>
             </w:r>
           </w:p>
         </w:tc>
@@ -2701,7 +2999,13 @@
               <w:rPr>
                 <w:rFonts w:ascii="Aptos" w:hAnsi="Aptos"/>
               </w:rPr>
-              <w:t>F13</w:t>
+              <w:t>F1</w:t>
+            </w:r>
+            <w:r>
+              <w:rPr>
+                <w:rFonts w:ascii="Aptos" w:hAnsi="Aptos"/>
+              </w:rPr>
+              <w:t>5</w:t>
             </w:r>
           </w:p>
         </w:tc>
@@ -2720,6 +3024,116 @@
               <w:rPr>
                 <w:rFonts w:ascii="Aptos" w:hAnsi="Aptos"/>
               </w:rPr>
+              <w:t>Real-Time Notification</w:t>
+            </w:r>
+          </w:p>
+        </w:tc>
+        <w:tc>
+          <w:tcPr>
+            <w:tcW w:w="4110" w:type="dxa"/>
+          </w:tcPr>
+          <w:p>
+            <w:pPr>
+              <w:spacing w:line="360" w:lineRule="auto"/>
+              <w:rPr>
+                <w:rFonts w:ascii="Aptos" w:hAnsi="Aptos"/>
+              </w:rPr>
+            </w:pPr>
+            <w:r>
+              <w:rPr>
+                <w:rFonts w:ascii="Aptos" w:hAnsi="Aptos"/>
+              </w:rPr>
+              <w:t>Sends real-time notifications such as new contents and assignments, grades, and deadlines</w:t>
+            </w:r>
+            <w:r>
+              <w:rPr>
+                <w:rFonts w:ascii="Aptos" w:hAnsi="Aptos"/>
+              </w:rPr>
+              <w:t>.</w:t>
+            </w:r>
+          </w:p>
+        </w:tc>
+        <w:tc>
+          <w:tcPr>
+            <w:tcW w:w="993" w:type="dxa"/>
+          </w:tcPr>
+          <w:p>
+            <w:pPr>
+              <w:spacing w:line="360" w:lineRule="auto"/>
+              <w:rPr>
+                <w:rFonts w:ascii="Aptos" w:hAnsi="Aptos"/>
+              </w:rPr>
+            </w:pPr>
+            <w:r>
+              <w:rPr>
+                <w:rFonts w:ascii="Aptos" w:hAnsi="Aptos"/>
+              </w:rPr>
+              <w:t>Medium</w:t>
+            </w:r>
+          </w:p>
+        </w:tc>
+        <w:tc>
+          <w:tcPr>
+            <w:tcW w:w="1275" w:type="dxa"/>
+            <w:shd w:val="clear" w:color="auto" w:fill="DEEAF6" w:themeFill="accent5" w:themeFillTint="33"/>
+          </w:tcPr>
+          <w:p>
+            <w:pPr>
+              <w:spacing w:line="360" w:lineRule="auto"/>
+              <w:rPr>
+                <w:rFonts w:ascii="Aptos" w:hAnsi="Aptos"/>
+              </w:rPr>
+            </w:pPr>
+            <w:r>
+              <w:rPr>
+                <w:rFonts w:ascii="Aptos" w:hAnsi="Aptos"/>
+              </w:rPr>
+              <w:t>Pending</w:t>
+            </w:r>
+          </w:p>
+        </w:tc>
+      </w:tr>
+      <w:tr>
+        <w:tc>
+          <w:tcPr>
+            <w:tcW w:w="704" w:type="dxa"/>
+          </w:tcPr>
+          <w:p>
+            <w:pPr>
+              <w:spacing w:line="360" w:lineRule="auto"/>
+              <w:rPr>
+                <w:rFonts w:ascii="Aptos" w:hAnsi="Aptos"/>
+              </w:rPr>
+            </w:pPr>
+            <w:r>
+              <w:rPr>
+                <w:rFonts w:ascii="Aptos" w:hAnsi="Aptos"/>
+              </w:rPr>
+              <w:t>F1</w:t>
+            </w:r>
+            <w:r>
+              <w:rPr>
+                <w:rFonts w:ascii="Aptos" w:hAnsi="Aptos"/>
+              </w:rPr>
+              <w:t>6</w:t>
+            </w:r>
+          </w:p>
+        </w:tc>
+        <w:tc>
+          <w:tcPr>
+            <w:tcW w:w="1985" w:type="dxa"/>
+          </w:tcPr>
+          <w:p>
+            <w:pPr>
+              <w:spacing w:line="360" w:lineRule="auto"/>
+              <w:rPr>
+                <w:rFonts w:ascii="Aptos" w:hAnsi="Aptos"/>
+              </w:rPr>
+            </w:pPr>
+            <w:r>
+              <w:rPr>
+                <w:rFonts w:ascii="Aptos" w:hAnsi="Aptos"/>
+              </w:rPr>
               <w:t>Chat System</w:t>
             </w:r>
           </w:p>
@@ -2740,6 +3154,12 @@
                 <w:rFonts w:ascii="Aptos" w:hAnsi="Aptos"/>
               </w:rPr>
               <w:t>Provides real-time messaging between users</w:t>
+            </w:r>
+            <w:r>
+              <w:rPr>
+                <w:rFonts w:ascii="Aptos" w:hAnsi="Aptos"/>
+              </w:rPr>
+              <w:t>.</w:t>
             </w:r>
           </w:p>
         </w:tc>
@@ -2799,7 +3219,13 @@
               <w:rPr>
                 <w:rFonts w:ascii="Aptos" w:hAnsi="Aptos"/>
               </w:rPr>
-              <w:t>F14</w:t>
+              <w:t>F1</w:t>
+            </w:r>
+            <w:r>
+              <w:rPr>
+                <w:rFonts w:ascii="Aptos" w:hAnsi="Aptos"/>
+              </w:rPr>
+              <w:t>7</w:t>
             </w:r>
           </w:p>
         </w:tc>
@@ -2838,6 +3264,12 @@
                 <w:rFonts w:ascii="Aptos" w:hAnsi="Aptos"/>
               </w:rPr>
               <w:t>Allows users to create/update their own profile and view user profiles</w:t>
+            </w:r>
+            <w:r>
+              <w:rPr>
+                <w:rFonts w:ascii="Aptos" w:hAnsi="Aptos"/>
+              </w:rPr>
+              <w:t>.</w:t>
             </w:r>
           </w:p>
         </w:tc>
@@ -2897,7 +3329,13 @@
               <w:rPr>
                 <w:rFonts w:ascii="Aptos" w:hAnsi="Aptos"/>
               </w:rPr>
-              <w:t>F15</w:t>
+              <w:t>F1</w:t>
+            </w:r>
+            <w:r>
+              <w:rPr>
+                <w:rFonts w:ascii="Aptos" w:hAnsi="Aptos"/>
+              </w:rPr>
+              <w:t>8</w:t>
             </w:r>
           </w:p>
         </w:tc>
@@ -2948,6 +3386,12 @@
                 <w:rFonts w:ascii="Aptos" w:hAnsi="Aptos"/>
               </w:rPr>
               <w:t xml:space="preserve"> gamification such as badges and leaderboards</w:t>
+            </w:r>
+            <w:r>
+              <w:rPr>
+                <w:rFonts w:ascii="Aptos" w:hAnsi="Aptos"/>
+              </w:rPr>
+              <w:t>.</w:t>
             </w:r>
           </w:p>
         </w:tc>
@@ -3007,6 +3451,7 @@
       </w:pPr>
       <w:bookmarkStart w:id="2" w:name="_Toc185263692"/>
       <w:r>
+        <w:lastRenderedPageBreak/>
         <w:t>Iterations</w:t>
       </w:r>
       <w:bookmarkEnd w:id="2"/>
@@ -3384,14 +3829,7 @@
               <w:rPr>
                 <w:rFonts w:ascii="Aptos" w:hAnsi="Aptos"/>
               </w:rPr>
-              <w:t xml:space="preserve"> </w:t>
-            </w:r>
-            <w:r>
-              <w:rPr>
-                <w:rFonts w:ascii="Aptos" w:hAnsi="Aptos"/>
-              </w:rPr>
-              <w:lastRenderedPageBreak/>
-              <w:t xml:space="preserve">Database schema currently </w:t>
+              <w:t xml:space="preserve"> Database schema currently </w:t>
             </w:r>
             <w:r>
               <w:rPr>
@@ -3715,7 +4153,14 @@
               <w:rPr>
                 <w:rFonts w:ascii="Aptos" w:hAnsi="Aptos"/>
               </w:rPr>
-              <w:t xml:space="preserve">User registration, login, and logout implemented. User management and authentication using ASP.NET Identity and JWT token is also used to generate session token if a user is logged in successfully. Simple UI with Bootstrap navigation bar is used for now with appropriate buttons being displayed/hidden based on user state (logged in or out). Angular frontend has a simple home page component with will display </w:t>
+              <w:t xml:space="preserve">User registration, login, and logout implemented. User management and authentication using ASP.NET Identity and JWT token is also used to generate session token if a user is logged in successfully. Simple UI with Bootstrap navigation bar is used for now with appropriate buttons being displayed/hidden based on user state (logged in or </w:t>
+            </w:r>
+            <w:r>
+              <w:rPr>
+                <w:rFonts w:ascii="Aptos" w:hAnsi="Aptos"/>
+              </w:rPr>
+              <w:lastRenderedPageBreak/>
+              <w:t xml:space="preserve">out). Angular frontend has a simple home page component with will display </w:t>
             </w:r>
             <w:r>
               <w:rPr>
@@ -4011,7 +4456,6 @@
               <w:rPr>
                 <w:rFonts w:ascii="Aptos" w:hAnsi="Aptos"/>
               </w:rPr>
-              <w:lastRenderedPageBreak/>
               <w:t>Iteration Comments &amp; Summary</w:t>
             </w:r>
           </w:p>
@@ -4071,7 +4515,7 @@
 </file>
 
 <file path=word/endnotes.xml><?xml version="1.0" encoding="utf-8"?>
-<w:endnotes xmlns:wpc="http://schemas.microsoft.com/office/word/2010/wordprocessingCanvas" xmlns:cx="http://schemas.microsoft.com/office/drawing/2014/chartex" xmlns:cx1="http://schemas.microsoft.com/office/drawing/2015/9/8/chartex" xmlns:cx2="http://schemas.microsoft.com/office/drawing/2015/10/21/chartex" xmlns:cx3="http://schemas.microsoft.com/office/drawing/2016/5/9/chartex" xmlns:cx4="http://schemas.microsoft.com/office/drawing/2016/5/10/chartex" xmlns:cx5="http://schemas.microsoft.com/office/drawing/2016/5/11/chartex" xmlns:cx6="http://schemas.microsoft.com/office/drawing/2016/5/12/chartex" xmlns:cx7="http://schemas.microsoft.com/office/drawing/2016/5/13/chartex" xmlns:cx8="http://schemas.microsoft.com/office/drawing/2016/5/14/chartex" xmlns:mc="http://schemas.openxmlformats.org/markup-compatibility/2006" xmlns:aink="http://schemas.microsoft.com/office/drawing/2016/ink" xmlns:am3d="http://schemas.microsoft.com/office/drawing/2017/model3d" xmlns:o="urn:schemas-microsoft-com:office:office" xmlns:oel="http://schemas.microsoft.com/office/2019/extlst" xmlns:r="http://schemas.openxmlformats.org/officeDocument/2006/relationships" xmlns:m="http://schemas.openxmlformats.org/officeDocument/2006/math" xmlns:v="urn:schemas-microsoft-com:vml" xmlns:wp14="http://schemas.microsoft.com/office/word/2010/wordprocessingDrawing" xmlns:wp="http://schemas.openxmlformats.org/drawingml/2006/wordprocessingDrawing" xmlns:w10="urn:schemas-microsoft-com:office:word" xmlns:w="http://schemas.openxmlformats.org/wordprocessingml/2006/main" xmlns:w14="http://schemas.microsoft.com/office/word/2010/wordml" xmlns:w15="http://schemas.microsoft.com/office/word/2012/wordml" xmlns:w16cex="http://schemas.microsoft.com/office/word/2018/wordml/cex" xmlns:w16cid="http://schemas.microsoft.com/office/word/2016/wordml/cid" xmlns:w16="http://schemas.microsoft.com/office/word/2018/wordml" xmlns:w16du="http://schemas.microsoft.com/office/word/2023/wordml/word16du" xmlns:w16sdtdh="http://schemas.microsoft.com/office/word/2020/wordml/sdtdatahash" xmlns:w16se="http://schemas.microsoft.com/office/word/2015/wordml/symex" xmlns:wpg="http://schemas.microsoft.com/office/word/2010/wordprocessingGroup" xmlns:wpi="http://schemas.microsoft.com/office/word/2010/wordprocessingInk" xmlns:wne="http://schemas.microsoft.com/office/word/2006/wordml" xmlns:wps="http://schemas.microsoft.com/office/word/2010/wordprocessingShape" mc:Ignorable="w14 w15 w16se w16cid w16 w16cex w16sdtdh w16du wp14">
+<w:endnotes xmlns:wpc="http://schemas.microsoft.com/office/word/2010/wordprocessingCanvas" xmlns:cx="http://schemas.microsoft.com/office/drawing/2014/chartex" xmlns:cx1="http://schemas.microsoft.com/office/drawing/2015/9/8/chartex" xmlns:cx2="http://schemas.microsoft.com/office/drawing/2015/10/21/chartex" xmlns:cx3="http://schemas.microsoft.com/office/drawing/2016/5/9/chartex" xmlns:cx4="http://schemas.microsoft.com/office/drawing/2016/5/10/chartex" xmlns:cx5="http://schemas.microsoft.com/office/drawing/2016/5/11/chartex" xmlns:cx6="http://schemas.microsoft.com/office/drawing/2016/5/12/chartex" xmlns:cx7="http://schemas.microsoft.com/office/drawing/2016/5/13/chartex" xmlns:cx8="http://schemas.microsoft.com/office/drawing/2016/5/14/chartex" xmlns:mc="http://schemas.openxmlformats.org/markup-compatibility/2006" xmlns:aink="http://schemas.microsoft.com/office/drawing/2016/ink" xmlns:am3d="http://schemas.microsoft.com/office/drawing/2017/model3d" xmlns:o="urn:schemas-microsoft-com:office:office" xmlns:oel="http://schemas.microsoft.com/office/2019/extlst" xmlns:r="http://schemas.openxmlformats.org/officeDocument/2006/relationships" xmlns:m="http://schemas.openxmlformats.org/officeDocument/2006/math" xmlns:v="urn:schemas-microsoft-com:vml" xmlns:wp14="http://schemas.microsoft.com/office/word/2010/wordprocessingDrawing" xmlns:wp="http://schemas.openxmlformats.org/drawingml/2006/wordprocessingDrawing" xmlns:w10="urn:schemas-microsoft-com:office:word" xmlns:w="http://schemas.openxmlformats.org/wordprocessingml/2006/main" xmlns:w14="http://schemas.microsoft.com/office/word/2010/wordml" xmlns:w15="http://schemas.microsoft.com/office/word/2012/wordml" xmlns:w16cex="http://schemas.microsoft.com/office/word/2018/wordml/cex" xmlns:w16cid="http://schemas.microsoft.com/office/word/2016/wordml/cid" xmlns:w16="http://schemas.microsoft.com/office/word/2018/wordml" xmlns:w16du="http://schemas.microsoft.com/office/word/2023/wordml/word16du" xmlns:w16sdtdh="http://schemas.microsoft.com/office/word/2020/wordml/sdtdatahash" xmlns:w16sdtfl="http://schemas.microsoft.com/office/word/2024/wordml/sdtformatlock" xmlns:w16se="http://schemas.microsoft.com/office/word/2015/wordml/symex" xmlns:wpg="http://schemas.microsoft.com/office/word/2010/wordprocessingGroup" xmlns:wpi="http://schemas.microsoft.com/office/word/2010/wordprocessingInk" xmlns:wne="http://schemas.microsoft.com/office/word/2006/wordml" xmlns:wps="http://schemas.microsoft.com/office/word/2010/wordprocessingShape" mc:Ignorable="w14 w15 w16se w16cid w16 w16cex w16sdtdh w16sdtfl w16du wp14">
   <w:endnote w:type="separator" w:id="-1">
     <w:p>
       <w:pPr>
@@ -4096,7 +4540,7 @@
 </file>
 
 <file path=word/footer1.xml><?xml version="1.0" encoding="utf-8"?>
-<w:ftr xmlns:wpc="http://schemas.microsoft.com/office/word/2010/wordprocessingCanvas" xmlns:cx="http://schemas.microsoft.com/office/drawing/2014/chartex" xmlns:cx1="http://schemas.microsoft.com/office/drawing/2015/9/8/chartex" xmlns:cx2="http://schemas.microsoft.com/office/drawing/2015/10/21/chartex" xmlns:cx3="http://schemas.microsoft.com/office/drawing/2016/5/9/chartex" xmlns:cx4="http://schemas.microsoft.com/office/drawing/2016/5/10/chartex" xmlns:cx5="http://schemas.microsoft.com/office/drawing/2016/5/11/chartex" xmlns:cx6="http://schemas.microsoft.com/office/drawing/2016/5/12/chartex" xmlns:cx7="http://schemas.microsoft.com/office/drawing/2016/5/13/chartex" xmlns:cx8="http://schemas.microsoft.com/office/drawing/2016/5/14/chartex" xmlns:mc="http://schemas.openxmlformats.org/markup-compatibility/2006" xmlns:aink="http://schemas.microsoft.com/office/drawing/2016/ink" xmlns:am3d="http://schemas.microsoft.com/office/drawing/2017/model3d" xmlns:o="urn:schemas-microsoft-com:office:office" xmlns:oel="http://schemas.microsoft.com/office/2019/extlst" xmlns:r="http://schemas.openxmlformats.org/officeDocument/2006/relationships" xmlns:m="http://schemas.openxmlformats.org/officeDocument/2006/math" xmlns:v="urn:schemas-microsoft-com:vml" xmlns:wp14="http://schemas.microsoft.com/office/word/2010/wordprocessingDrawing" xmlns:wp="http://schemas.openxmlformats.org/drawingml/2006/wordprocessingDrawing" xmlns:w10="urn:schemas-microsoft-com:office:word" xmlns:w="http://schemas.openxmlformats.org/wordprocessingml/2006/main" xmlns:w14="http://schemas.microsoft.com/office/word/2010/wordml" xmlns:w15="http://schemas.microsoft.com/office/word/2012/wordml" xmlns:w16cex="http://schemas.microsoft.com/office/word/2018/wordml/cex" xmlns:w16cid="http://schemas.microsoft.com/office/word/2016/wordml/cid" xmlns:w16="http://schemas.microsoft.com/office/word/2018/wordml" xmlns:w16du="http://schemas.microsoft.com/office/word/2023/wordml/word16du" xmlns:w16sdtdh="http://schemas.microsoft.com/office/word/2020/wordml/sdtdatahash" xmlns:w16se="http://schemas.microsoft.com/office/word/2015/wordml/symex" xmlns:wpg="http://schemas.microsoft.com/office/word/2010/wordprocessingGroup" xmlns:wpi="http://schemas.microsoft.com/office/word/2010/wordprocessingInk" xmlns:wne="http://schemas.microsoft.com/office/word/2006/wordml" xmlns:wps="http://schemas.microsoft.com/office/word/2010/wordprocessingShape" mc:Ignorable="w14 w15 w16se w16cid w16 w16cex w16sdtdh w16du wp14">
+<w:ftr xmlns:wpc="http://schemas.microsoft.com/office/word/2010/wordprocessingCanvas" xmlns:cx="http://schemas.microsoft.com/office/drawing/2014/chartex" xmlns:cx1="http://schemas.microsoft.com/office/drawing/2015/9/8/chartex" xmlns:cx2="http://schemas.microsoft.com/office/drawing/2015/10/21/chartex" xmlns:cx3="http://schemas.microsoft.com/office/drawing/2016/5/9/chartex" xmlns:cx4="http://schemas.microsoft.com/office/drawing/2016/5/10/chartex" xmlns:cx5="http://schemas.microsoft.com/office/drawing/2016/5/11/chartex" xmlns:cx6="http://schemas.microsoft.com/office/drawing/2016/5/12/chartex" xmlns:cx7="http://schemas.microsoft.com/office/drawing/2016/5/13/chartex" xmlns:cx8="http://schemas.microsoft.com/office/drawing/2016/5/14/chartex" xmlns:mc="http://schemas.openxmlformats.org/markup-compatibility/2006" xmlns:aink="http://schemas.microsoft.com/office/drawing/2016/ink" xmlns:am3d="http://schemas.microsoft.com/office/drawing/2017/model3d" xmlns:o="urn:schemas-microsoft-com:office:office" xmlns:oel="http://schemas.microsoft.com/office/2019/extlst" xmlns:r="http://schemas.openxmlformats.org/officeDocument/2006/relationships" xmlns:m="http://schemas.openxmlformats.org/officeDocument/2006/math" xmlns:v="urn:schemas-microsoft-com:vml" xmlns:wp14="http://schemas.microsoft.com/office/word/2010/wordprocessingDrawing" xmlns:wp="http://schemas.openxmlformats.org/drawingml/2006/wordprocessingDrawing" xmlns:w10="urn:schemas-microsoft-com:office:word" xmlns:w="http://schemas.openxmlformats.org/wordprocessingml/2006/main" xmlns:w14="http://schemas.microsoft.com/office/word/2010/wordml" xmlns:w15="http://schemas.microsoft.com/office/word/2012/wordml" xmlns:w16cex="http://schemas.microsoft.com/office/word/2018/wordml/cex" xmlns:w16cid="http://schemas.microsoft.com/office/word/2016/wordml/cid" xmlns:w16="http://schemas.microsoft.com/office/word/2018/wordml" xmlns:w16du="http://schemas.microsoft.com/office/word/2023/wordml/word16du" xmlns:w16sdtdh="http://schemas.microsoft.com/office/word/2020/wordml/sdtdatahash" xmlns:w16sdtfl="http://schemas.microsoft.com/office/word/2024/wordml/sdtformatlock" xmlns:w16se="http://schemas.microsoft.com/office/word/2015/wordml/symex" xmlns:wpg="http://schemas.microsoft.com/office/word/2010/wordprocessingGroup" xmlns:wpi="http://schemas.microsoft.com/office/word/2010/wordprocessingInk" xmlns:wne="http://schemas.microsoft.com/office/word/2006/wordml" xmlns:wps="http://schemas.microsoft.com/office/word/2010/wordprocessingShape" mc:Ignorable="w14 w15 w16se w16cid w16 w16cex w16sdtdh w16sdtfl w16du wp14">
   <w:p>
     <w:pPr>
       <w:pStyle w:val="Footer"/>
@@ -4139,7 +4583,7 @@
 </file>
 
 <file path=word/footnotes.xml><?xml version="1.0" encoding="utf-8"?>
-<w:footnotes xmlns:wpc="http://schemas.microsoft.com/office/word/2010/wordprocessingCanvas" xmlns:cx="http://schemas.microsoft.com/office/drawing/2014/chartex" xmlns:cx1="http://schemas.microsoft.com/office/drawing/2015/9/8/chartex" xmlns:cx2="http://schemas.microsoft.com/office/drawing/2015/10/21/chartex" xmlns:cx3="http://schemas.microsoft.com/office/drawing/2016/5/9/chartex" xmlns:cx4="http://schemas.microsoft.com/office/drawing/2016/5/10/chartex" xmlns:cx5="http://schemas.microsoft.com/office/drawing/2016/5/11/chartex" xmlns:cx6="http://schemas.microsoft.com/office/drawing/2016/5/12/chartex" xmlns:cx7="http://schemas.microsoft.com/office/drawing/2016/5/13/chartex" xmlns:cx8="http://schemas.microsoft.com/office/drawing/2016/5/14/chartex" xmlns:mc="http://schemas.openxmlformats.org/markup-compatibility/2006" xmlns:aink="http://schemas.microsoft.com/office/drawing/2016/ink" xmlns:am3d="http://schemas.microsoft.com/office/drawing/2017/model3d" xmlns:o="urn:schemas-microsoft-com:office:office" xmlns:oel="http://schemas.microsoft.com/office/2019/extlst" xmlns:r="http://schemas.openxmlformats.org/officeDocument/2006/relationships" xmlns:m="http://schemas.openxmlformats.org/officeDocument/2006/math" xmlns:v="urn:schemas-microsoft-com:vml" xmlns:wp14="http://schemas.microsoft.com/office/word/2010/wordprocessingDrawing" xmlns:wp="http://schemas.openxmlformats.org/drawingml/2006/wordprocessingDrawing" xmlns:w10="urn:schemas-microsoft-com:office:word" xmlns:w="http://schemas.openxmlformats.org/wordprocessingml/2006/main" xmlns:w14="http://schemas.microsoft.com/office/word/2010/wordml" xmlns:w15="http://schemas.microsoft.com/office/word/2012/wordml" xmlns:w16cex="http://schemas.microsoft.com/office/word/2018/wordml/cex" xmlns:w16cid="http://schemas.microsoft.com/office/word/2016/wordml/cid" xmlns:w16="http://schemas.microsoft.com/office/word/2018/wordml" xmlns:w16du="http://schemas.microsoft.com/office/word/2023/wordml/word16du" xmlns:w16sdtdh="http://schemas.microsoft.com/office/word/2020/wordml/sdtdatahash" xmlns:w16se="http://schemas.microsoft.com/office/word/2015/wordml/symex" xmlns:wpg="http://schemas.microsoft.com/office/word/2010/wordprocessingGroup" xmlns:wpi="http://schemas.microsoft.com/office/word/2010/wordprocessingInk" xmlns:wne="http://schemas.microsoft.com/office/word/2006/wordml" xmlns:wps="http://schemas.microsoft.com/office/word/2010/wordprocessingShape" mc:Ignorable="w14 w15 w16se w16cid w16 w16cex w16sdtdh w16du wp14">
+<w:footnotes xmlns:wpc="http://schemas.microsoft.com/office/word/2010/wordprocessingCanvas" xmlns:cx="http://schemas.microsoft.com/office/drawing/2014/chartex" xmlns:cx1="http://schemas.microsoft.com/office/drawing/2015/9/8/chartex" xmlns:cx2="http://schemas.microsoft.com/office/drawing/2015/10/21/chartex" xmlns:cx3="http://schemas.microsoft.com/office/drawing/2016/5/9/chartex" xmlns:cx4="http://schemas.microsoft.com/office/drawing/2016/5/10/chartex" xmlns:cx5="http://schemas.microsoft.com/office/drawing/2016/5/11/chartex" xmlns:cx6="http://schemas.microsoft.com/office/drawing/2016/5/12/chartex" xmlns:cx7="http://schemas.microsoft.com/office/drawing/2016/5/13/chartex" xmlns:cx8="http://schemas.microsoft.com/office/drawing/2016/5/14/chartex" xmlns:mc="http://schemas.openxmlformats.org/markup-compatibility/2006" xmlns:aink="http://schemas.microsoft.com/office/drawing/2016/ink" xmlns:am3d="http://schemas.microsoft.com/office/drawing/2017/model3d" xmlns:o="urn:schemas-microsoft-com:office:office" xmlns:oel="http://schemas.microsoft.com/office/2019/extlst" xmlns:r="http://schemas.openxmlformats.org/officeDocument/2006/relationships" xmlns:m="http://schemas.openxmlformats.org/officeDocument/2006/math" xmlns:v="urn:schemas-microsoft-com:vml" xmlns:wp14="http://schemas.microsoft.com/office/word/2010/wordprocessingDrawing" xmlns:wp="http://schemas.openxmlformats.org/drawingml/2006/wordprocessingDrawing" xmlns:w10="urn:schemas-microsoft-com:office:word" xmlns:w="http://schemas.openxmlformats.org/wordprocessingml/2006/main" xmlns:w14="http://schemas.microsoft.com/office/word/2010/wordml" xmlns:w15="http://schemas.microsoft.com/office/word/2012/wordml" xmlns:w16cex="http://schemas.microsoft.com/office/word/2018/wordml/cex" xmlns:w16cid="http://schemas.microsoft.com/office/word/2016/wordml/cid" xmlns:w16="http://schemas.microsoft.com/office/word/2018/wordml" xmlns:w16du="http://schemas.microsoft.com/office/word/2023/wordml/word16du" xmlns:w16sdtdh="http://schemas.microsoft.com/office/word/2020/wordml/sdtdatahash" xmlns:w16sdtfl="http://schemas.microsoft.com/office/word/2024/wordml/sdtformatlock" xmlns:w16se="http://schemas.microsoft.com/office/word/2015/wordml/symex" xmlns:wpg="http://schemas.microsoft.com/office/word/2010/wordprocessingGroup" xmlns:wpi="http://schemas.microsoft.com/office/word/2010/wordprocessingInk" xmlns:wne="http://schemas.microsoft.com/office/word/2006/wordml" xmlns:wps="http://schemas.microsoft.com/office/word/2010/wordprocessingShape" mc:Ignorable="w14 w15 w16se w16cid w16 w16cex w16sdtdh w16sdtfl w16du wp14">
   <w:footnote w:type="separator" w:id="-1">
     <w:p>
       <w:pPr>
@@ -4164,7 +4608,7 @@
 </file>
 
 <file path=word/header1.xml><?xml version="1.0" encoding="utf-8"?>
-<w:hdr xmlns:wpc="http://schemas.microsoft.com/office/word/2010/wordprocessingCanvas" xmlns:cx="http://schemas.microsoft.com/office/drawing/2014/chartex" xmlns:cx1="http://schemas.microsoft.com/office/drawing/2015/9/8/chartex" xmlns:cx2="http://schemas.microsoft.com/office/drawing/2015/10/21/chartex" xmlns:cx3="http://schemas.microsoft.com/office/drawing/2016/5/9/chartex" xmlns:cx4="http://schemas.microsoft.com/office/drawing/2016/5/10/chartex" xmlns:cx5="http://schemas.microsoft.com/office/drawing/2016/5/11/chartex" xmlns:cx6="http://schemas.microsoft.com/office/drawing/2016/5/12/chartex" xmlns:cx7="http://schemas.microsoft.com/office/drawing/2016/5/13/chartex" xmlns:cx8="http://schemas.microsoft.com/office/drawing/2016/5/14/chartex" xmlns:mc="http://schemas.openxmlformats.org/markup-compatibility/2006" xmlns:aink="http://schemas.microsoft.com/office/drawing/2016/ink" xmlns:am3d="http://schemas.microsoft.com/office/drawing/2017/model3d" xmlns:o="urn:schemas-microsoft-com:office:office" xmlns:oel="http://schemas.microsoft.com/office/2019/extlst" xmlns:r="http://schemas.openxmlformats.org/officeDocument/2006/relationships" xmlns:m="http://schemas.openxmlformats.org/officeDocument/2006/math" xmlns:v="urn:schemas-microsoft-com:vml" xmlns:wp14="http://schemas.microsoft.com/office/word/2010/wordprocessingDrawing" xmlns:wp="http://schemas.openxmlformats.org/drawingml/2006/wordprocessingDrawing" xmlns:w10="urn:schemas-microsoft-com:office:word" xmlns:w="http://schemas.openxmlformats.org/wordprocessingml/2006/main" xmlns:w14="http://schemas.microsoft.com/office/word/2010/wordml" xmlns:w15="http://schemas.microsoft.com/office/word/2012/wordml" xmlns:w16cex="http://schemas.microsoft.com/office/word/2018/wordml/cex" xmlns:w16cid="http://schemas.microsoft.com/office/word/2016/wordml/cid" xmlns:w16="http://schemas.microsoft.com/office/word/2018/wordml" xmlns:w16du="http://schemas.microsoft.com/office/word/2023/wordml/word16du" xmlns:w16sdtdh="http://schemas.microsoft.com/office/word/2020/wordml/sdtdatahash" xmlns:w16se="http://schemas.microsoft.com/office/word/2015/wordml/symex" xmlns:wpg="http://schemas.microsoft.com/office/word/2010/wordprocessingGroup" xmlns:wpi="http://schemas.microsoft.com/office/word/2010/wordprocessingInk" xmlns:wne="http://schemas.microsoft.com/office/word/2006/wordml" xmlns:wps="http://schemas.microsoft.com/office/word/2010/wordprocessingShape" mc:Ignorable="w14 w15 w16se w16cid w16 w16cex w16sdtdh w16du wp14">
+<w:hdr xmlns:wpc="http://schemas.microsoft.com/office/word/2010/wordprocessingCanvas" xmlns:cx="http://schemas.microsoft.com/office/drawing/2014/chartex" xmlns:cx1="http://schemas.microsoft.com/office/drawing/2015/9/8/chartex" xmlns:cx2="http://schemas.microsoft.com/office/drawing/2015/10/21/chartex" xmlns:cx3="http://schemas.microsoft.com/office/drawing/2016/5/9/chartex" xmlns:cx4="http://schemas.microsoft.com/office/drawing/2016/5/10/chartex" xmlns:cx5="http://schemas.microsoft.com/office/drawing/2016/5/11/chartex" xmlns:cx6="http://schemas.microsoft.com/office/drawing/2016/5/12/chartex" xmlns:cx7="http://schemas.microsoft.com/office/drawing/2016/5/13/chartex" xmlns:cx8="http://schemas.microsoft.com/office/drawing/2016/5/14/chartex" xmlns:mc="http://schemas.openxmlformats.org/markup-compatibility/2006" xmlns:aink="http://schemas.microsoft.com/office/drawing/2016/ink" xmlns:am3d="http://schemas.microsoft.com/office/drawing/2017/model3d" xmlns:o="urn:schemas-microsoft-com:office:office" xmlns:oel="http://schemas.microsoft.com/office/2019/extlst" xmlns:r="http://schemas.openxmlformats.org/officeDocument/2006/relationships" xmlns:m="http://schemas.openxmlformats.org/officeDocument/2006/math" xmlns:v="urn:schemas-microsoft-com:vml" xmlns:wp14="http://schemas.microsoft.com/office/word/2010/wordprocessingDrawing" xmlns:wp="http://schemas.openxmlformats.org/drawingml/2006/wordprocessingDrawing" xmlns:w10="urn:schemas-microsoft-com:office:word" xmlns:w="http://schemas.openxmlformats.org/wordprocessingml/2006/main" xmlns:w14="http://schemas.microsoft.com/office/word/2010/wordml" xmlns:w15="http://schemas.microsoft.com/office/word/2012/wordml" xmlns:w16cex="http://schemas.microsoft.com/office/word/2018/wordml/cex" xmlns:w16cid="http://schemas.microsoft.com/office/word/2016/wordml/cid" xmlns:w16="http://schemas.microsoft.com/office/word/2018/wordml" xmlns:w16du="http://schemas.microsoft.com/office/word/2023/wordml/word16du" xmlns:w16sdtdh="http://schemas.microsoft.com/office/word/2020/wordml/sdtdatahash" xmlns:w16sdtfl="http://schemas.microsoft.com/office/word/2024/wordml/sdtformatlock" xmlns:w16se="http://schemas.microsoft.com/office/word/2015/wordml/symex" xmlns:wpg="http://schemas.microsoft.com/office/word/2010/wordprocessingGroup" xmlns:wpi="http://schemas.microsoft.com/office/word/2010/wordprocessingInk" xmlns:wne="http://schemas.microsoft.com/office/word/2006/wordml" xmlns:wps="http://schemas.microsoft.com/office/word/2010/wordprocessingShape" mc:Ignorable="w14 w15 w16se w16cid w16 w16cex w16sdtdh w16sdtfl w16du wp14">
   <w:p>
     <w:pPr>
       <w:pStyle w:val="Header"/>
@@ -4206,7 +4650,7 @@
 </file>
 
 <file path=word/numbering.xml><?xml version="1.0" encoding="utf-8"?>
-<w:numbering xmlns:wpc="http://schemas.microsoft.com/office/word/2010/wordprocessingCanvas" xmlns:cx="http://schemas.microsoft.com/office/drawing/2014/chartex" xmlns:cx1="http://schemas.microsoft.com/office/drawing/2015/9/8/chartex" xmlns:cx2="http://schemas.microsoft.com/office/drawing/2015/10/21/chartex" xmlns:cx3="http://schemas.microsoft.com/office/drawing/2016/5/9/chartex" xmlns:cx4="http://schemas.microsoft.com/office/drawing/2016/5/10/chartex" xmlns:cx5="http://schemas.microsoft.com/office/drawing/2016/5/11/chartex" xmlns:cx6="http://schemas.microsoft.com/office/drawing/2016/5/12/chartex" xmlns:cx7="http://schemas.microsoft.com/office/drawing/2016/5/13/chartex" xmlns:cx8="http://schemas.microsoft.com/office/drawing/2016/5/14/chartex" xmlns:mc="http://schemas.openxmlformats.org/markup-compatibility/2006" xmlns:aink="http://schemas.microsoft.com/office/drawing/2016/ink" xmlns:am3d="http://schemas.microsoft.com/office/drawing/2017/model3d" xmlns:o="urn:schemas-microsoft-com:office:office" xmlns:oel="http://schemas.microsoft.com/office/2019/extlst" xmlns:r="http://schemas.openxmlformats.org/officeDocument/2006/relationships" xmlns:m="http://schemas.openxmlformats.org/officeDocument/2006/math" xmlns:v="urn:schemas-microsoft-com:vml" xmlns:wp14="http://schemas.microsoft.com/office/word/2010/wordprocessingDrawing" xmlns:wp="http://schemas.openxmlformats.org/drawingml/2006/wordprocessingDrawing" xmlns:w10="urn:schemas-microsoft-com:office:word" xmlns:w="http://schemas.openxmlformats.org/wordprocessingml/2006/main" xmlns:w14="http://schemas.microsoft.com/office/word/2010/wordml" xmlns:w15="http://schemas.microsoft.com/office/word/2012/wordml" xmlns:w16cex="http://schemas.microsoft.com/office/word/2018/wordml/cex" xmlns:w16cid="http://schemas.microsoft.com/office/word/2016/wordml/cid" xmlns:w16="http://schemas.microsoft.com/office/word/2018/wordml" xmlns:w16du="http://schemas.microsoft.com/office/word/2023/wordml/word16du" xmlns:w16sdtdh="http://schemas.microsoft.com/office/word/2020/wordml/sdtdatahash" xmlns:w16se="http://schemas.microsoft.com/office/word/2015/wordml/symex" xmlns:wpg="http://schemas.microsoft.com/office/word/2010/wordprocessingGroup" xmlns:wpi="http://schemas.microsoft.com/office/word/2010/wordprocessingInk" xmlns:wne="http://schemas.microsoft.com/office/word/2006/wordml" xmlns:wps="http://schemas.microsoft.com/office/word/2010/wordprocessingShape" mc:Ignorable="w14 w15 w16se w16cid w16 w16cex w16sdtdh w16du wp14">
+<w:numbering xmlns:wpc="http://schemas.microsoft.com/office/word/2010/wordprocessingCanvas" xmlns:cx="http://schemas.microsoft.com/office/drawing/2014/chartex" xmlns:cx1="http://schemas.microsoft.com/office/drawing/2015/9/8/chartex" xmlns:cx2="http://schemas.microsoft.com/office/drawing/2015/10/21/chartex" xmlns:cx3="http://schemas.microsoft.com/office/drawing/2016/5/9/chartex" xmlns:cx4="http://schemas.microsoft.com/office/drawing/2016/5/10/chartex" xmlns:cx5="http://schemas.microsoft.com/office/drawing/2016/5/11/chartex" xmlns:cx6="http://schemas.microsoft.com/office/drawing/2016/5/12/chartex" xmlns:cx7="http://schemas.microsoft.com/office/drawing/2016/5/13/chartex" xmlns:cx8="http://schemas.microsoft.com/office/drawing/2016/5/14/chartex" xmlns:mc="http://schemas.openxmlformats.org/markup-compatibility/2006" xmlns:aink="http://schemas.microsoft.com/office/drawing/2016/ink" xmlns:am3d="http://schemas.microsoft.com/office/drawing/2017/model3d" xmlns:o="urn:schemas-microsoft-com:office:office" xmlns:oel="http://schemas.microsoft.com/office/2019/extlst" xmlns:r="http://schemas.openxmlformats.org/officeDocument/2006/relationships" xmlns:m="http://schemas.openxmlformats.org/officeDocument/2006/math" xmlns:v="urn:schemas-microsoft-com:vml" xmlns:wp14="http://schemas.microsoft.com/office/word/2010/wordprocessingDrawing" xmlns:wp="http://schemas.openxmlformats.org/drawingml/2006/wordprocessingDrawing" xmlns:w10="urn:schemas-microsoft-com:office:word" xmlns:w="http://schemas.openxmlformats.org/wordprocessingml/2006/main" xmlns:w14="http://schemas.microsoft.com/office/word/2010/wordml" xmlns:w15="http://schemas.microsoft.com/office/word/2012/wordml" xmlns:w16cex="http://schemas.microsoft.com/office/word/2018/wordml/cex" xmlns:w16cid="http://schemas.microsoft.com/office/word/2016/wordml/cid" xmlns:w16="http://schemas.microsoft.com/office/word/2018/wordml" xmlns:w16du="http://schemas.microsoft.com/office/word/2023/wordml/word16du" xmlns:w16sdtdh="http://schemas.microsoft.com/office/word/2020/wordml/sdtdatahash" xmlns:w16sdtfl="http://schemas.microsoft.com/office/word/2024/wordml/sdtformatlock" xmlns:w16se="http://schemas.microsoft.com/office/word/2015/wordml/symex" xmlns:wpg="http://schemas.microsoft.com/office/word/2010/wordprocessingGroup" xmlns:wpi="http://schemas.microsoft.com/office/word/2010/wordprocessingInk" xmlns:wne="http://schemas.microsoft.com/office/word/2006/wordml" xmlns:wps="http://schemas.microsoft.com/office/word/2010/wordprocessingShape" mc:Ignorable="w14 w15 w16se w16cid w16 w16cex w16sdtdh w16sdtfl w16du wp14">
   <w:abstractNum w:abstractNumId="0" w15:restartNumberingAfterBreak="0">
     <w:nsid w:val="074C2995"/>
     <w:multiLevelType w:val="hybridMultilevel"/>
@@ -4443,7 +4887,7 @@
 </file>
 
 <file path=word/styles.xml><?xml version="1.0" encoding="utf-8"?>
-<w:styles xmlns:mc="http://schemas.openxmlformats.org/markup-compatibility/2006" xmlns:r="http://schemas.openxmlformats.org/officeDocument/2006/relationships" xmlns:w="http://schemas.openxmlformats.org/wordprocessingml/2006/main" xmlns:w14="http://schemas.microsoft.com/office/word/2010/wordml" xmlns:w15="http://schemas.microsoft.com/office/word/2012/wordml" xmlns:w16cex="http://schemas.microsoft.com/office/word/2018/wordml/cex" xmlns:w16cid="http://schemas.microsoft.com/office/word/2016/wordml/cid" xmlns:w16="http://schemas.microsoft.com/office/word/2018/wordml" xmlns:w16du="http://schemas.microsoft.com/office/word/2023/wordml/word16du" xmlns:w16sdtdh="http://schemas.microsoft.com/office/word/2020/wordml/sdtdatahash" xmlns:w16se="http://schemas.microsoft.com/office/word/2015/wordml/symex" mc:Ignorable="w14 w15 w16se w16cid w16 w16cex w16sdtdh w16du">
+<w:styles xmlns:mc="http://schemas.openxmlformats.org/markup-compatibility/2006" xmlns:r="http://schemas.openxmlformats.org/officeDocument/2006/relationships" xmlns:w="http://schemas.openxmlformats.org/wordprocessingml/2006/main" xmlns:w14="http://schemas.microsoft.com/office/word/2010/wordml" xmlns:w15="http://schemas.microsoft.com/office/word/2012/wordml" xmlns:w16cex="http://schemas.microsoft.com/office/word/2018/wordml/cex" xmlns:w16cid="http://schemas.microsoft.com/office/word/2016/wordml/cid" xmlns:w16="http://schemas.microsoft.com/office/word/2018/wordml" xmlns:w16du="http://schemas.microsoft.com/office/word/2023/wordml/word16du" xmlns:w16sdtdh="http://schemas.microsoft.com/office/word/2020/wordml/sdtdatahash" xmlns:w16sdtfl="http://schemas.microsoft.com/office/word/2024/wordml/sdtformatlock" xmlns:w16se="http://schemas.microsoft.com/office/word/2015/wordml/symex" mc:Ignorable="w14 w15 w16se w16cid w16 w16cex w16sdtdh w16sdtfl w16du">
   <w:docDefaults>
     <w:rPrDefault>
       <w:rPr>

</xml_diff>

<commit_message>
docs: enrol feature complete
</commit_message>
<xml_diff>
--- a/docs/Feature Log - X00190944.docx
+++ b/docs/Feature Log - X00190944.docx
@@ -584,7 +584,7 @@
           <w:r>
             <w:fldChar w:fldCharType="separate"/>
           </w:r>
-          <w:hyperlink w:anchor="_Toc185263690" w:history="1">
+          <w:hyperlink w:anchor="_Toc188899101" w:history="1">
             <w:r>
               <w:rPr>
                 <w:rStyle w:val="Hyperlink"/>
@@ -611,7 +611,7 @@
                 <w:noProof/>
                 <w:webHidden/>
               </w:rPr>
-              <w:instrText xml:space="preserve"> PAGEREF _Toc185263690 \h </w:instrText>
+              <w:instrText xml:space="preserve"> PAGEREF _Toc188899101 \h </w:instrText>
             </w:r>
             <w:r>
               <w:rPr>
@@ -658,7 +658,7 @@
               <w14:ligatures w14:val="standardContextual"/>
             </w:rPr>
           </w:pPr>
-          <w:hyperlink w:anchor="_Toc185263691" w:history="1">
+          <w:hyperlink w:anchor="_Toc188899102" w:history="1">
             <w:r>
               <w:rPr>
                 <w:rStyle w:val="Hyperlink"/>
@@ -685,7 +685,7 @@
                 <w:noProof/>
                 <w:webHidden/>
               </w:rPr>
-              <w:instrText xml:space="preserve"> PAGEREF _Toc185263691 \h </w:instrText>
+              <w:instrText xml:space="preserve"> PAGEREF _Toc188899102 \h </w:instrText>
             </w:r>
             <w:r>
               <w:rPr>
@@ -732,7 +732,7 @@
               <w14:ligatures w14:val="standardContextual"/>
             </w:rPr>
           </w:pPr>
-          <w:hyperlink w:anchor="_Toc185263692" w:history="1">
+          <w:hyperlink w:anchor="_Toc188899103" w:history="1">
             <w:r>
               <w:rPr>
                 <w:rStyle w:val="Hyperlink"/>
@@ -759,7 +759,7 @@
                 <w:noProof/>
                 <w:webHidden/>
               </w:rPr>
-              <w:instrText xml:space="preserve"> PAGEREF _Toc185263692 \h </w:instrText>
+              <w:instrText xml:space="preserve"> PAGEREF _Toc188899103 \h </w:instrText>
             </w:r>
             <w:r>
               <w:rPr>
@@ -779,7 +779,7 @@
                 <w:noProof/>
                 <w:webHidden/>
               </w:rPr>
-              <w:t>4</w:t>
+              <w:t>5</w:t>
             </w:r>
             <w:r>
               <w:rPr>
@@ -806,7 +806,7 @@
               <w14:ligatures w14:val="standardContextual"/>
             </w:rPr>
           </w:pPr>
-          <w:hyperlink w:anchor="_Toc185263693" w:history="1">
+          <w:hyperlink w:anchor="_Toc188899104" w:history="1">
             <w:r>
               <w:rPr>
                 <w:rStyle w:val="Hyperlink"/>
@@ -833,7 +833,7 @@
                 <w:noProof/>
                 <w:webHidden/>
               </w:rPr>
-              <w:instrText xml:space="preserve"> PAGEREF _Toc185263693 \h </w:instrText>
+              <w:instrText xml:space="preserve"> PAGEREF _Toc188899104 \h </w:instrText>
             </w:r>
             <w:r>
               <w:rPr>
@@ -853,7 +853,7 @@
                 <w:noProof/>
                 <w:webHidden/>
               </w:rPr>
-              <w:t>4</w:t>
+              <w:t>5</w:t>
             </w:r>
             <w:r>
               <w:rPr>
@@ -880,13 +880,13 @@
               <w14:ligatures w14:val="standardContextual"/>
             </w:rPr>
           </w:pPr>
-          <w:hyperlink w:anchor="_Toc185263694" w:history="1">
+          <w:hyperlink w:anchor="_Toc188899105" w:history="1">
             <w:r>
               <w:rPr>
                 <w:rStyle w:val="Hyperlink"/>
                 <w:noProof/>
               </w:rPr>
-              <w:t>Iteration 3</w:t>
+              <w:t>Iteration 2</w:t>
             </w:r>
             <w:r>
               <w:rPr>
@@ -907,7 +907,7 @@
                 <w:noProof/>
                 <w:webHidden/>
               </w:rPr>
-              <w:instrText xml:space="preserve"> PAGEREF _Toc185263694 \h </w:instrText>
+              <w:instrText xml:space="preserve"> PAGEREF _Toc188899105 \h </w:instrText>
             </w:r>
             <w:r>
               <w:rPr>
@@ -954,7 +954,7 @@
               <w14:ligatures w14:val="standardContextual"/>
             </w:rPr>
           </w:pPr>
-          <w:hyperlink w:anchor="_Toc185263695" w:history="1">
+          <w:hyperlink w:anchor="_Toc188899106" w:history="1">
             <w:r>
               <w:rPr>
                 <w:rStyle w:val="Hyperlink"/>
@@ -981,7 +981,7 @@
                 <w:noProof/>
                 <w:webHidden/>
               </w:rPr>
-              <w:instrText xml:space="preserve"> PAGEREF _Toc185263695 \h </w:instrText>
+              <w:instrText xml:space="preserve"> PAGEREF _Toc188899106 \h </w:instrText>
             </w:r>
             <w:r>
               <w:rPr>
@@ -1001,7 +1001,7 @@
                 <w:noProof/>
                 <w:webHidden/>
               </w:rPr>
-              <w:t>5</w:t>
+              <w:t>6</w:t>
             </w:r>
             <w:r>
               <w:rPr>
@@ -1042,7 +1042,7 @@
         <w:pStyle w:val="Heading1"/>
         <w:spacing w:line="360" w:lineRule="auto"/>
       </w:pPr>
-      <w:bookmarkStart w:id="0" w:name="_Toc185263690"/>
+      <w:bookmarkStart w:id="0" w:name="_Toc188899101"/>
       <w:r>
         <w:lastRenderedPageBreak/>
         <w:t>Feature Log Table</w:t>
@@ -1054,7 +1054,7 @@
         <w:pStyle w:val="Heading2"/>
         <w:spacing w:line="360" w:lineRule="auto"/>
       </w:pPr>
-      <w:bookmarkStart w:id="1" w:name="_Toc185263691"/>
+      <w:bookmarkStart w:id="1" w:name="_Toc188899102"/>
       <w:r>
         <w:t xml:space="preserve">Status </w:t>
       </w:r>
@@ -1998,20 +1998,20 @@
         <w:tc>
           <w:tcPr>
             <w:tcW w:w="1275" w:type="dxa"/>
-            <w:shd w:val="clear" w:color="auto" w:fill="FFF2CC" w:themeFill="accent4" w:themeFillTint="33"/>
-          </w:tcPr>
-          <w:p>
-            <w:pPr>
-              <w:spacing w:line="360" w:lineRule="auto"/>
-              <w:rPr>
-                <w:rFonts w:ascii="Aptos" w:hAnsi="Aptos"/>
-              </w:rPr>
-            </w:pPr>
-            <w:r>
-              <w:rPr>
-                <w:rFonts w:ascii="Aptos" w:hAnsi="Aptos"/>
-              </w:rPr>
-              <w:t>In Progress</w:t>
+            <w:shd w:val="clear" w:color="auto" w:fill="E2EFD9" w:themeFill="accent6" w:themeFillTint="33"/>
+          </w:tcPr>
+          <w:p>
+            <w:pPr>
+              <w:spacing w:line="360" w:lineRule="auto"/>
+              <w:rPr>
+                <w:rFonts w:ascii="Aptos" w:hAnsi="Aptos"/>
+              </w:rPr>
+            </w:pPr>
+            <w:r>
+              <w:rPr>
+                <w:rFonts w:ascii="Aptos" w:hAnsi="Aptos"/>
+              </w:rPr>
+              <w:t>Complete</w:t>
             </w:r>
           </w:p>
         </w:tc>
@@ -3043,7 +3043,19 @@
               <w:rPr>
                 <w:rFonts w:ascii="Aptos" w:hAnsi="Aptos"/>
               </w:rPr>
-              <w:t>Sends real-time notifications such as new contents and assignments, grades, and deadlines</w:t>
+              <w:t>Sends real-time notifications such as</w:t>
+            </w:r>
+            <w:r>
+              <w:rPr>
+                <w:rFonts w:ascii="Aptos" w:hAnsi="Aptos"/>
+              </w:rPr>
+              <w:t xml:space="preserve"> announcements,</w:t>
+            </w:r>
+            <w:r>
+              <w:rPr>
+                <w:rFonts w:ascii="Aptos" w:hAnsi="Aptos"/>
+              </w:rPr>
+              <w:t xml:space="preserve"> new contents and assignments, grades, and deadlines</w:t>
             </w:r>
             <w:r>
               <w:rPr>
@@ -3449,7 +3461,7 @@
         <w:pStyle w:val="Heading1"/>
         <w:spacing w:line="360" w:lineRule="auto"/>
       </w:pPr>
-      <w:bookmarkStart w:id="2" w:name="_Toc185263692"/>
+      <w:bookmarkStart w:id="2" w:name="_Toc188899103"/>
       <w:r>
         <w:lastRenderedPageBreak/>
         <w:t>Iterations</w:t>
@@ -3461,7 +3473,7 @@
         <w:pStyle w:val="Heading2"/>
         <w:spacing w:line="360" w:lineRule="auto"/>
       </w:pPr>
-      <w:bookmarkStart w:id="3" w:name="_Toc185263693"/>
+      <w:bookmarkStart w:id="3" w:name="_Toc188899104"/>
       <w:r>
         <w:t>Iteration 1</w:t>
       </w:r>
@@ -3866,14 +3878,14 @@
         <w:pStyle w:val="Heading2"/>
         <w:spacing w:line="360" w:lineRule="auto"/>
       </w:pPr>
-      <w:bookmarkStart w:id="4" w:name="_Toc185263694"/>
+      <w:bookmarkStart w:id="4" w:name="_Toc188899105"/>
       <w:r>
         <w:t xml:space="preserve">Iteration </w:t>
       </w:r>
+      <w:r>
+        <w:t>2</w:t>
+      </w:r>
       <w:bookmarkEnd w:id="4"/>
-      <w:r>
-        <w:t>2</w:t>
-      </w:r>
     </w:p>
     <w:tbl>
       <w:tblPr>
@@ -4185,7 +4197,7 @@
         <w:pStyle w:val="Heading2"/>
         <w:spacing w:line="360" w:lineRule="auto"/>
       </w:pPr>
-      <w:bookmarkStart w:id="5" w:name="_Toc185263695"/>
+      <w:bookmarkStart w:id="5" w:name="_Toc188899106"/>
       <w:r>
         <w:t>Iteration 3</w:t>
       </w:r>

</xml_diff>

<commit_message>
docs(module): edit module feature complete
</commit_message>
<xml_diff>
--- a/docs/Feature Log - X00190944.docx
+++ b/docs/Feature Log - X00190944.docx
@@ -584,7 +584,7 @@
           <w:r>
             <w:fldChar w:fldCharType="separate"/>
           </w:r>
-          <w:hyperlink w:anchor="_Toc188899101" w:history="1">
+          <w:hyperlink w:anchor="_Toc189268355" w:history="1">
             <w:r>
               <w:rPr>
                 <w:rStyle w:val="Hyperlink"/>
@@ -611,7 +611,7 @@
                 <w:noProof/>
                 <w:webHidden/>
               </w:rPr>
-              <w:instrText xml:space="preserve"> PAGEREF _Toc188899101 \h </w:instrText>
+              <w:instrText xml:space="preserve"> PAGEREF _Toc189268355 \h </w:instrText>
             </w:r>
             <w:r>
               <w:rPr>
@@ -658,7 +658,7 @@
               <w14:ligatures w14:val="standardContextual"/>
             </w:rPr>
           </w:pPr>
-          <w:hyperlink w:anchor="_Toc188899102" w:history="1">
+          <w:hyperlink w:anchor="_Toc189268356" w:history="1">
             <w:r>
               <w:rPr>
                 <w:rStyle w:val="Hyperlink"/>
@@ -685,7 +685,7 @@
                 <w:noProof/>
                 <w:webHidden/>
               </w:rPr>
-              <w:instrText xml:space="preserve"> PAGEREF _Toc188899102 \h </w:instrText>
+              <w:instrText xml:space="preserve"> PAGEREF _Toc189268356 \h </w:instrText>
             </w:r>
             <w:r>
               <w:rPr>
@@ -732,7 +732,7 @@
               <w14:ligatures w14:val="standardContextual"/>
             </w:rPr>
           </w:pPr>
-          <w:hyperlink w:anchor="_Toc188899103" w:history="1">
+          <w:hyperlink w:anchor="_Toc189268357" w:history="1">
             <w:r>
               <w:rPr>
                 <w:rStyle w:val="Hyperlink"/>
@@ -759,7 +759,7 @@
                 <w:noProof/>
                 <w:webHidden/>
               </w:rPr>
-              <w:instrText xml:space="preserve"> PAGEREF _Toc188899103 \h </w:instrText>
+              <w:instrText xml:space="preserve"> PAGEREF _Toc189268357 \h </w:instrText>
             </w:r>
             <w:r>
               <w:rPr>
@@ -806,7 +806,7 @@
               <w14:ligatures w14:val="standardContextual"/>
             </w:rPr>
           </w:pPr>
-          <w:hyperlink w:anchor="_Toc188899104" w:history="1">
+          <w:hyperlink w:anchor="_Toc189268358" w:history="1">
             <w:r>
               <w:rPr>
                 <w:rStyle w:val="Hyperlink"/>
@@ -833,7 +833,7 @@
                 <w:noProof/>
                 <w:webHidden/>
               </w:rPr>
-              <w:instrText xml:space="preserve"> PAGEREF _Toc188899104 \h </w:instrText>
+              <w:instrText xml:space="preserve"> PAGEREF _Toc189268358 \h </w:instrText>
             </w:r>
             <w:r>
               <w:rPr>
@@ -880,7 +880,7 @@
               <w14:ligatures w14:val="standardContextual"/>
             </w:rPr>
           </w:pPr>
-          <w:hyperlink w:anchor="_Toc188899105" w:history="1">
+          <w:hyperlink w:anchor="_Toc189268359" w:history="1">
             <w:r>
               <w:rPr>
                 <w:rStyle w:val="Hyperlink"/>
@@ -907,7 +907,7 @@
                 <w:noProof/>
                 <w:webHidden/>
               </w:rPr>
-              <w:instrText xml:space="preserve"> PAGEREF _Toc188899105 \h </w:instrText>
+              <w:instrText xml:space="preserve"> PAGEREF _Toc189268359 \h </w:instrText>
             </w:r>
             <w:r>
               <w:rPr>
@@ -954,7 +954,7 @@
               <w14:ligatures w14:val="standardContextual"/>
             </w:rPr>
           </w:pPr>
-          <w:hyperlink w:anchor="_Toc188899106" w:history="1">
+          <w:hyperlink w:anchor="_Toc189268360" w:history="1">
             <w:r>
               <w:rPr>
                 <w:rStyle w:val="Hyperlink"/>
@@ -981,7 +981,7 @@
                 <w:noProof/>
                 <w:webHidden/>
               </w:rPr>
-              <w:instrText xml:space="preserve"> PAGEREF _Toc188899106 \h </w:instrText>
+              <w:instrText xml:space="preserve"> PAGEREF _Toc189268360 \h </w:instrText>
             </w:r>
             <w:r>
               <w:rPr>
@@ -1042,7 +1042,7 @@
         <w:pStyle w:val="Heading1"/>
         <w:spacing w:line="360" w:lineRule="auto"/>
       </w:pPr>
-      <w:bookmarkStart w:id="0" w:name="_Toc188899101"/>
+      <w:bookmarkStart w:id="0" w:name="_Toc189268355"/>
       <w:r>
         <w:lastRenderedPageBreak/>
         <w:t>Feature Log Table</w:t>
@@ -1054,7 +1054,7 @@
         <w:pStyle w:val="Heading2"/>
         <w:spacing w:line="360" w:lineRule="auto"/>
       </w:pPr>
-      <w:bookmarkStart w:id="1" w:name="_Toc188899102"/>
+      <w:bookmarkStart w:id="1" w:name="_Toc189268356"/>
       <w:r>
         <w:t xml:space="preserve">Status </w:t>
       </w:r>
@@ -1868,7 +1868,7 @@
               <w:rPr>
                 <w:rFonts w:ascii="Aptos" w:hAnsi="Aptos"/>
               </w:rPr>
-              <w:t>. Possible option to edit existing module.</w:t>
+              <w:t>.</w:t>
             </w:r>
           </w:p>
         </w:tc>
@@ -1947,7 +1947,7 @@
               <w:rPr>
                 <w:rFonts w:ascii="Aptos" w:hAnsi="Aptos"/>
               </w:rPr>
-              <w:t>Module Enrolment</w:t>
+              <w:t>Module Editing</w:t>
             </w:r>
           </w:p>
         </w:tc>
@@ -1966,13 +1966,7 @@
               <w:rPr>
                 <w:rFonts w:ascii="Aptos" w:hAnsi="Aptos"/>
               </w:rPr>
-              <w:t>Allows students to browse, search, and enrol in courses/modules</w:t>
-            </w:r>
-            <w:r>
-              <w:rPr>
-                <w:rFonts w:ascii="Aptos" w:hAnsi="Aptos"/>
-              </w:rPr>
-              <w:t>.</w:t>
+              <w:t>Allows users (Instructors) to edit an existing module that they have created.</w:t>
             </w:r>
           </w:p>
         </w:tc>
@@ -2032,13 +2026,7 @@
               <w:rPr>
                 <w:rFonts w:ascii="Aptos" w:hAnsi="Aptos"/>
               </w:rPr>
-              <w:t>F0</w:t>
-            </w:r>
-            <w:r>
-              <w:rPr>
-                <w:rFonts w:ascii="Aptos" w:hAnsi="Aptos"/>
-              </w:rPr>
-              <w:t>6</w:t>
+              <w:t>F06</w:t>
             </w:r>
           </w:p>
         </w:tc>
@@ -2057,7 +2045,7 @@
               <w:rPr>
                 <w:rFonts w:ascii="Aptos" w:hAnsi="Aptos"/>
               </w:rPr>
-              <w:t>Browse Modules</w:t>
+              <w:t>Module Deletion</w:t>
             </w:r>
           </w:p>
         </w:tc>
@@ -2076,7 +2064,7 @@
               <w:rPr>
                 <w:rFonts w:ascii="Aptos" w:hAnsi="Aptos"/>
               </w:rPr>
-              <w:t>Allows users to browse all modules.</w:t>
+              <w:t>Allows authorised user to delete an existing module.</w:t>
             </w:r>
           </w:p>
         </w:tc>
@@ -2136,13 +2124,117 @@
               <w:rPr>
                 <w:rFonts w:ascii="Aptos" w:hAnsi="Aptos"/>
               </w:rPr>
+              <w:t>F07</w:t>
+            </w:r>
+          </w:p>
+        </w:tc>
+        <w:tc>
+          <w:tcPr>
+            <w:tcW w:w="1985" w:type="dxa"/>
+          </w:tcPr>
+          <w:p>
+            <w:pPr>
+              <w:spacing w:line="360" w:lineRule="auto"/>
+              <w:rPr>
+                <w:rFonts w:ascii="Aptos" w:hAnsi="Aptos"/>
+              </w:rPr>
+            </w:pPr>
+            <w:r>
+              <w:rPr>
+                <w:rFonts w:ascii="Aptos" w:hAnsi="Aptos"/>
+              </w:rPr>
+              <w:t>Module Enrolment</w:t>
+            </w:r>
+          </w:p>
+        </w:tc>
+        <w:tc>
+          <w:tcPr>
+            <w:tcW w:w="4110" w:type="dxa"/>
+          </w:tcPr>
+          <w:p>
+            <w:pPr>
+              <w:spacing w:line="360" w:lineRule="auto"/>
+              <w:rPr>
+                <w:rFonts w:ascii="Aptos" w:hAnsi="Aptos"/>
+              </w:rPr>
+            </w:pPr>
+            <w:r>
+              <w:rPr>
+                <w:rFonts w:ascii="Aptos" w:hAnsi="Aptos"/>
+              </w:rPr>
+              <w:t>Allows students to browse, search, and enrol in courses/modules</w:t>
+            </w:r>
+            <w:r>
+              <w:rPr>
+                <w:rFonts w:ascii="Aptos" w:hAnsi="Aptos"/>
+              </w:rPr>
+              <w:t>.</w:t>
+            </w:r>
+          </w:p>
+        </w:tc>
+        <w:tc>
+          <w:tcPr>
+            <w:tcW w:w="993" w:type="dxa"/>
+          </w:tcPr>
+          <w:p>
+            <w:pPr>
+              <w:spacing w:line="360" w:lineRule="auto"/>
+              <w:rPr>
+                <w:rFonts w:ascii="Aptos" w:hAnsi="Aptos"/>
+              </w:rPr>
+            </w:pPr>
+            <w:r>
+              <w:rPr>
+                <w:rFonts w:ascii="Aptos" w:hAnsi="Aptos"/>
+              </w:rPr>
+              <w:t>High</w:t>
+            </w:r>
+          </w:p>
+        </w:tc>
+        <w:tc>
+          <w:tcPr>
+            <w:tcW w:w="1275" w:type="dxa"/>
+            <w:shd w:val="clear" w:color="auto" w:fill="E2EFD9" w:themeFill="accent6" w:themeFillTint="33"/>
+          </w:tcPr>
+          <w:p>
+            <w:pPr>
+              <w:spacing w:line="360" w:lineRule="auto"/>
+              <w:rPr>
+                <w:rFonts w:ascii="Aptos" w:hAnsi="Aptos"/>
+              </w:rPr>
+            </w:pPr>
+            <w:r>
+              <w:rPr>
+                <w:rFonts w:ascii="Aptos" w:hAnsi="Aptos"/>
+              </w:rPr>
+              <w:t>Complete</w:t>
+            </w:r>
+          </w:p>
+        </w:tc>
+      </w:tr>
+      <w:tr>
+        <w:tc>
+          <w:tcPr>
+            <w:tcW w:w="704" w:type="dxa"/>
+          </w:tcPr>
+          <w:p>
+            <w:pPr>
+              <w:spacing w:line="360" w:lineRule="auto"/>
+              <w:rPr>
+                <w:rFonts w:ascii="Aptos" w:hAnsi="Aptos"/>
+              </w:rPr>
+            </w:pPr>
+            <w:r>
+              <w:rPr>
+                <w:rFonts w:ascii="Aptos" w:hAnsi="Aptos"/>
+              </w:rPr>
               <w:t>F0</w:t>
             </w:r>
             <w:r>
               <w:rPr>
                 <w:rFonts w:ascii="Aptos" w:hAnsi="Aptos"/>
               </w:rPr>
-              <w:t>7</w:t>
+              <w:t>8</w:t>
             </w:r>
           </w:p>
         </w:tc>
@@ -2161,7 +2253,7 @@
               <w:rPr>
                 <w:rFonts w:ascii="Aptos" w:hAnsi="Aptos"/>
               </w:rPr>
-              <w:t>Search Modules</w:t>
+              <w:t>Browse Modules</w:t>
             </w:r>
           </w:p>
         </w:tc>
@@ -2180,7 +2272,7 @@
               <w:rPr>
                 <w:rFonts w:ascii="Aptos" w:hAnsi="Aptos"/>
               </w:rPr>
-              <w:t>Allows users to search for a specific module.</w:t>
+              <w:t>Allows users to browse all modules.</w:t>
             </w:r>
           </w:p>
         </w:tc>
@@ -2247,7 +2339,111 @@
               <w:rPr>
                 <w:rFonts w:ascii="Aptos" w:hAnsi="Aptos"/>
               </w:rPr>
-              <w:t>8</w:t>
+              <w:t>9</w:t>
+            </w:r>
+          </w:p>
+        </w:tc>
+        <w:tc>
+          <w:tcPr>
+            <w:tcW w:w="1985" w:type="dxa"/>
+          </w:tcPr>
+          <w:p>
+            <w:pPr>
+              <w:spacing w:line="360" w:lineRule="auto"/>
+              <w:rPr>
+                <w:rFonts w:ascii="Aptos" w:hAnsi="Aptos"/>
+              </w:rPr>
+            </w:pPr>
+            <w:r>
+              <w:rPr>
+                <w:rFonts w:ascii="Aptos" w:hAnsi="Aptos"/>
+              </w:rPr>
+              <w:t>Search Modules</w:t>
+            </w:r>
+          </w:p>
+        </w:tc>
+        <w:tc>
+          <w:tcPr>
+            <w:tcW w:w="4110" w:type="dxa"/>
+          </w:tcPr>
+          <w:p>
+            <w:pPr>
+              <w:spacing w:line="360" w:lineRule="auto"/>
+              <w:rPr>
+                <w:rFonts w:ascii="Aptos" w:hAnsi="Aptos"/>
+              </w:rPr>
+            </w:pPr>
+            <w:r>
+              <w:rPr>
+                <w:rFonts w:ascii="Aptos" w:hAnsi="Aptos"/>
+              </w:rPr>
+              <w:t>Allows users to search for a specific module.</w:t>
+            </w:r>
+          </w:p>
+        </w:tc>
+        <w:tc>
+          <w:tcPr>
+            <w:tcW w:w="993" w:type="dxa"/>
+          </w:tcPr>
+          <w:p>
+            <w:pPr>
+              <w:spacing w:line="360" w:lineRule="auto"/>
+              <w:rPr>
+                <w:rFonts w:ascii="Aptos" w:hAnsi="Aptos"/>
+              </w:rPr>
+            </w:pPr>
+            <w:r>
+              <w:rPr>
+                <w:rFonts w:ascii="Aptos" w:hAnsi="Aptos"/>
+              </w:rPr>
+              <w:t>High</w:t>
+            </w:r>
+          </w:p>
+        </w:tc>
+        <w:tc>
+          <w:tcPr>
+            <w:tcW w:w="1275" w:type="dxa"/>
+            <w:shd w:val="clear" w:color="auto" w:fill="FFF2CC" w:themeFill="accent4" w:themeFillTint="33"/>
+          </w:tcPr>
+          <w:p>
+            <w:pPr>
+              <w:spacing w:line="360" w:lineRule="auto"/>
+              <w:rPr>
+                <w:rFonts w:ascii="Aptos" w:hAnsi="Aptos"/>
+              </w:rPr>
+            </w:pPr>
+            <w:r>
+              <w:rPr>
+                <w:rFonts w:ascii="Aptos" w:hAnsi="Aptos"/>
+              </w:rPr>
+              <w:t>In Progress</w:t>
+            </w:r>
+          </w:p>
+        </w:tc>
+      </w:tr>
+      <w:tr>
+        <w:tc>
+          <w:tcPr>
+            <w:tcW w:w="704" w:type="dxa"/>
+          </w:tcPr>
+          <w:p>
+            <w:pPr>
+              <w:spacing w:line="360" w:lineRule="auto"/>
+              <w:rPr>
+                <w:rFonts w:ascii="Aptos" w:hAnsi="Aptos"/>
+              </w:rPr>
+            </w:pPr>
+            <w:r>
+              <w:rPr>
+                <w:rFonts w:ascii="Aptos" w:hAnsi="Aptos"/>
+              </w:rPr>
+              <w:t>F</w:t>
+            </w:r>
+            <w:r>
+              <w:rPr>
+                <w:rFonts w:ascii="Aptos" w:hAnsi="Aptos"/>
+              </w:rPr>
+              <w:t>10</w:t>
             </w:r>
           </w:p>
         </w:tc>
@@ -2351,13 +2547,13 @@
               <w:rPr>
                 <w:rFonts w:ascii="Aptos" w:hAnsi="Aptos"/>
               </w:rPr>
-              <w:t>F0</w:t>
-            </w:r>
-            <w:r>
-              <w:rPr>
-                <w:rFonts w:ascii="Aptos" w:hAnsi="Aptos"/>
-              </w:rPr>
-              <w:t>9</w:t>
+              <w:t>F</w:t>
+            </w:r>
+            <w:r>
+              <w:rPr>
+                <w:rFonts w:ascii="Aptos" w:hAnsi="Aptos"/>
+              </w:rPr>
+              <w:t>11</w:t>
             </w:r>
           </w:p>
         </w:tc>
@@ -2401,7 +2597,7 @@
               <w:rPr>
                 <w:rFonts w:ascii="Aptos" w:hAnsi="Aptos"/>
               </w:rPr>
-              <w:t>. Possible option to edit created assignment.</w:t>
+              <w:t>.</w:t>
             </w:r>
           </w:p>
         </w:tc>
@@ -2461,13 +2657,7 @@
               <w:rPr>
                 <w:rFonts w:ascii="Aptos" w:hAnsi="Aptos"/>
               </w:rPr>
-              <w:t>F</w:t>
-            </w:r>
-            <w:r>
-              <w:rPr>
-                <w:rFonts w:ascii="Aptos" w:hAnsi="Aptos"/>
-              </w:rPr>
-              <w:t>10</w:t>
+              <w:t>F12</w:t>
             </w:r>
           </w:p>
         </w:tc>
@@ -2486,7 +2676,13 @@
               <w:rPr>
                 <w:rFonts w:ascii="Aptos" w:hAnsi="Aptos"/>
               </w:rPr>
-              <w:t>Assignment Submission</w:t>
+              <w:t>Assignment</w:t>
+            </w:r>
+            <w:r>
+              <w:rPr>
+                <w:rFonts w:ascii="Aptos" w:hAnsi="Aptos"/>
+              </w:rPr>
+              <w:t xml:space="preserve"> Editing</w:t>
             </w:r>
           </w:p>
         </w:tc>
@@ -2505,7 +2701,7 @@
               <w:rPr>
                 <w:rFonts w:ascii="Aptos" w:hAnsi="Aptos"/>
               </w:rPr>
-              <w:t>Allows students to submit assignments</w:t>
+              <w:t>Allows instructors to edit an existing assignment that they have created.</w:t>
             </w:r>
           </w:p>
         </w:tc>
@@ -2565,7 +2761,7 @@
               <w:rPr>
                 <w:rFonts w:ascii="Aptos" w:hAnsi="Aptos"/>
               </w:rPr>
-              <w:t>F11</w:t>
+              <w:t>F13</w:t>
             </w:r>
           </w:p>
         </w:tc>
@@ -2584,7 +2780,7 @@
               <w:rPr>
                 <w:rFonts w:ascii="Aptos" w:hAnsi="Aptos"/>
               </w:rPr>
-              <w:t>Grading/Feedback System</w:t>
+              <w:t>Assignment Deletion</w:t>
             </w:r>
           </w:p>
         </w:tc>
@@ -2603,7 +2799,7 @@
               <w:rPr>
                 <w:rFonts w:ascii="Aptos" w:hAnsi="Aptos"/>
               </w:rPr>
-              <w:t>Allows instructors to update assignment grades and provide feedback. Possible option to edit grade/feedback.</w:t>
+              <w:t>Allows authorised users to delete an existing assignment.</w:t>
             </w:r>
           </w:p>
         </w:tc>
@@ -2669,7 +2865,13 @@
               <w:rPr>
                 <w:rFonts w:ascii="Aptos" w:hAnsi="Aptos"/>
               </w:rPr>
-              <w:t>12</w:t>
+              <w:t>1</w:t>
+            </w:r>
+            <w:r>
+              <w:rPr>
+                <w:rFonts w:ascii="Aptos" w:hAnsi="Aptos"/>
+              </w:rPr>
+              <w:t>4</w:t>
             </w:r>
           </w:p>
         </w:tc>
@@ -2688,7 +2890,7 @@
               <w:rPr>
                 <w:rFonts w:ascii="Aptos" w:hAnsi="Aptos"/>
               </w:rPr>
-              <w:t>Quiz Creation</w:t>
+              <w:t>Assignment Submission</w:t>
             </w:r>
           </w:p>
         </w:tc>
@@ -2707,7 +2909,7 @@
               <w:rPr>
                 <w:rFonts w:ascii="Aptos" w:hAnsi="Aptos"/>
               </w:rPr>
-              <w:t>Allows instructors to create quizzes</w:t>
+              <w:t>Allows students to submit assignments</w:t>
             </w:r>
           </w:p>
         </w:tc>
@@ -2726,7 +2928,7 @@
               <w:rPr>
                 <w:rFonts w:ascii="Aptos" w:hAnsi="Aptos"/>
               </w:rPr>
-              <w:t>Medium</w:t>
+              <w:t>High</w:t>
             </w:r>
           </w:p>
         </w:tc>
@@ -2767,13 +2969,13 @@
               <w:rPr>
                 <w:rFonts w:ascii="Aptos" w:hAnsi="Aptos"/>
               </w:rPr>
-              <w:t>F</w:t>
-            </w:r>
-            <w:r>
-              <w:rPr>
-                <w:rFonts w:ascii="Aptos" w:hAnsi="Aptos"/>
-              </w:rPr>
-              <w:t>13</w:t>
+              <w:t>F1</w:t>
+            </w:r>
+            <w:r>
+              <w:rPr>
+                <w:rFonts w:ascii="Aptos" w:hAnsi="Aptos"/>
+              </w:rPr>
+              <w:t>5</w:t>
             </w:r>
           </w:p>
         </w:tc>
@@ -2792,19 +2994,7 @@
               <w:rPr>
                 <w:rFonts w:ascii="Aptos" w:hAnsi="Aptos"/>
               </w:rPr>
-              <w:t>Quiz Auto</w:t>
-            </w:r>
-            <w:r>
-              <w:rPr>
-                <w:rFonts w:ascii="Aptos" w:hAnsi="Aptos"/>
-              </w:rPr>
-              <w:t>-</w:t>
-            </w:r>
-            <w:r>
-              <w:rPr>
-                <w:rFonts w:ascii="Aptos" w:hAnsi="Aptos"/>
-              </w:rPr>
-              <w:t>Grading</w:t>
+              <w:t>Grading/Feedback System</w:t>
             </w:r>
           </w:p>
         </w:tc>
@@ -2823,13 +3013,7 @@
               <w:rPr>
                 <w:rFonts w:ascii="Aptos" w:hAnsi="Aptos"/>
               </w:rPr>
-              <w:t>Automatically grades multiple choice quizzes after completion</w:t>
-            </w:r>
-            <w:r>
-              <w:rPr>
-                <w:rFonts w:ascii="Aptos" w:hAnsi="Aptos"/>
-              </w:rPr>
-              <w:t>.</w:t>
+              <w:t>Allows instructors to update assignment grades and provide feedback. Possible option to edit grade/feedback.</w:t>
             </w:r>
           </w:p>
         </w:tc>
@@ -2848,7 +3032,7 @@
               <w:rPr>
                 <w:rFonts w:ascii="Aptos" w:hAnsi="Aptos"/>
               </w:rPr>
-              <w:t>Medium</w:t>
+              <w:t>High</w:t>
             </w:r>
           </w:p>
         </w:tc>
@@ -2889,13 +3073,19 @@
               <w:rPr>
                 <w:rFonts w:ascii="Aptos" w:hAnsi="Aptos"/>
               </w:rPr>
-              <w:t>F1</w:t>
-            </w:r>
-            <w:r>
-              <w:rPr>
-                <w:rFonts w:ascii="Aptos" w:hAnsi="Aptos"/>
-              </w:rPr>
-              <w:t>4</w:t>
+              <w:t>F</w:t>
+            </w:r>
+            <w:r>
+              <w:rPr>
+                <w:rFonts w:ascii="Aptos" w:hAnsi="Aptos"/>
+              </w:rPr>
+              <w:t>1</w:t>
+            </w:r>
+            <w:r>
+              <w:rPr>
+                <w:rFonts w:ascii="Aptos" w:hAnsi="Aptos"/>
+              </w:rPr>
+              <w:t>6</w:t>
             </w:r>
           </w:p>
         </w:tc>
@@ -2914,7 +3104,7 @@
               <w:rPr>
                 <w:rFonts w:ascii="Aptos" w:hAnsi="Aptos"/>
               </w:rPr>
-              <w:t>Dashboard Analytics</w:t>
+              <w:t>Quiz Creation</w:t>
             </w:r>
           </w:p>
         </w:tc>
@@ -2933,13 +3123,7 @@
               <w:rPr>
                 <w:rFonts w:ascii="Aptos" w:hAnsi="Aptos"/>
               </w:rPr>
-              <w:t>Displays metrics on user dashboard</w:t>
-            </w:r>
-            <w:r>
-              <w:rPr>
-                <w:rFonts w:ascii="Aptos" w:hAnsi="Aptos"/>
-              </w:rPr>
-              <w:t>.</w:t>
+              <w:t>Allows instructors to create quizzes</w:t>
             </w:r>
           </w:p>
         </w:tc>
@@ -2999,13 +3183,19 @@
               <w:rPr>
                 <w:rFonts w:ascii="Aptos" w:hAnsi="Aptos"/>
               </w:rPr>
-              <w:t>F1</w:t>
-            </w:r>
-            <w:r>
-              <w:rPr>
-                <w:rFonts w:ascii="Aptos" w:hAnsi="Aptos"/>
-              </w:rPr>
-              <w:t>5</w:t>
+              <w:t>F</w:t>
+            </w:r>
+            <w:r>
+              <w:rPr>
+                <w:rFonts w:ascii="Aptos" w:hAnsi="Aptos"/>
+              </w:rPr>
+              <w:t>1</w:t>
+            </w:r>
+            <w:r>
+              <w:rPr>
+                <w:rFonts w:ascii="Aptos" w:hAnsi="Aptos"/>
+              </w:rPr>
+              <w:t>7</w:t>
             </w:r>
           </w:p>
         </w:tc>
@@ -3024,7 +3214,19 @@
               <w:rPr>
                 <w:rFonts w:ascii="Aptos" w:hAnsi="Aptos"/>
               </w:rPr>
-              <w:t>Real-Time Notification</w:t>
+              <w:t>Quiz Auto</w:t>
+            </w:r>
+            <w:r>
+              <w:rPr>
+                <w:rFonts w:ascii="Aptos" w:hAnsi="Aptos"/>
+              </w:rPr>
+              <w:t>-</w:t>
+            </w:r>
+            <w:r>
+              <w:rPr>
+                <w:rFonts w:ascii="Aptos" w:hAnsi="Aptos"/>
+              </w:rPr>
+              <w:t>Grading</w:t>
             </w:r>
           </w:p>
         </w:tc>
@@ -3043,19 +3245,7 @@
               <w:rPr>
                 <w:rFonts w:ascii="Aptos" w:hAnsi="Aptos"/>
               </w:rPr>
-              <w:t>Sends real-time notifications such as</w:t>
-            </w:r>
-            <w:r>
-              <w:rPr>
-                <w:rFonts w:ascii="Aptos" w:hAnsi="Aptos"/>
-              </w:rPr>
-              <w:t xml:space="preserve"> announcements,</w:t>
-            </w:r>
-            <w:r>
-              <w:rPr>
-                <w:rFonts w:ascii="Aptos" w:hAnsi="Aptos"/>
-              </w:rPr>
-              <w:t xml:space="preserve"> new contents and assignments, grades, and deadlines</w:t>
+              <w:t>Automatically grades multiple choice quizzes after completion</w:t>
             </w:r>
             <w:r>
               <w:rPr>
@@ -3127,7 +3317,239 @@
               <w:rPr>
                 <w:rFonts w:ascii="Aptos" w:hAnsi="Aptos"/>
               </w:rPr>
-              <w:t>6</w:t>
+              <w:t>8</w:t>
+            </w:r>
+          </w:p>
+        </w:tc>
+        <w:tc>
+          <w:tcPr>
+            <w:tcW w:w="1985" w:type="dxa"/>
+          </w:tcPr>
+          <w:p>
+            <w:pPr>
+              <w:spacing w:line="360" w:lineRule="auto"/>
+              <w:rPr>
+                <w:rFonts w:ascii="Aptos" w:hAnsi="Aptos"/>
+              </w:rPr>
+            </w:pPr>
+            <w:r>
+              <w:rPr>
+                <w:rFonts w:ascii="Aptos" w:hAnsi="Aptos"/>
+              </w:rPr>
+              <w:t>Dashboard Analytics</w:t>
+            </w:r>
+          </w:p>
+        </w:tc>
+        <w:tc>
+          <w:tcPr>
+            <w:tcW w:w="4110" w:type="dxa"/>
+          </w:tcPr>
+          <w:p>
+            <w:pPr>
+              <w:spacing w:line="360" w:lineRule="auto"/>
+              <w:rPr>
+                <w:rFonts w:ascii="Aptos" w:hAnsi="Aptos"/>
+              </w:rPr>
+            </w:pPr>
+            <w:r>
+              <w:rPr>
+                <w:rFonts w:ascii="Aptos" w:hAnsi="Aptos"/>
+              </w:rPr>
+              <w:t>Displays metrics on user dashboard</w:t>
+            </w:r>
+            <w:r>
+              <w:rPr>
+                <w:rFonts w:ascii="Aptos" w:hAnsi="Aptos"/>
+              </w:rPr>
+              <w:t>.</w:t>
+            </w:r>
+          </w:p>
+        </w:tc>
+        <w:tc>
+          <w:tcPr>
+            <w:tcW w:w="993" w:type="dxa"/>
+          </w:tcPr>
+          <w:p>
+            <w:pPr>
+              <w:spacing w:line="360" w:lineRule="auto"/>
+              <w:rPr>
+                <w:rFonts w:ascii="Aptos" w:hAnsi="Aptos"/>
+              </w:rPr>
+            </w:pPr>
+            <w:r>
+              <w:rPr>
+                <w:rFonts w:ascii="Aptos" w:hAnsi="Aptos"/>
+              </w:rPr>
+              <w:t>Medium</w:t>
+            </w:r>
+          </w:p>
+        </w:tc>
+        <w:tc>
+          <w:tcPr>
+            <w:tcW w:w="1275" w:type="dxa"/>
+            <w:shd w:val="clear" w:color="auto" w:fill="DEEAF6" w:themeFill="accent5" w:themeFillTint="33"/>
+          </w:tcPr>
+          <w:p>
+            <w:pPr>
+              <w:spacing w:line="360" w:lineRule="auto"/>
+              <w:rPr>
+                <w:rFonts w:ascii="Aptos" w:hAnsi="Aptos"/>
+              </w:rPr>
+            </w:pPr>
+            <w:r>
+              <w:rPr>
+                <w:rFonts w:ascii="Aptos" w:hAnsi="Aptos"/>
+              </w:rPr>
+              <w:t>Pending</w:t>
+            </w:r>
+          </w:p>
+        </w:tc>
+      </w:tr>
+      <w:tr>
+        <w:tc>
+          <w:tcPr>
+            <w:tcW w:w="704" w:type="dxa"/>
+          </w:tcPr>
+          <w:p>
+            <w:pPr>
+              <w:spacing w:line="360" w:lineRule="auto"/>
+              <w:rPr>
+                <w:rFonts w:ascii="Aptos" w:hAnsi="Aptos"/>
+              </w:rPr>
+            </w:pPr>
+            <w:r>
+              <w:rPr>
+                <w:rFonts w:ascii="Aptos" w:hAnsi="Aptos"/>
+              </w:rPr>
+              <w:t>F1</w:t>
+            </w:r>
+            <w:r>
+              <w:rPr>
+                <w:rFonts w:ascii="Aptos" w:hAnsi="Aptos"/>
+              </w:rPr>
+              <w:t>9</w:t>
+            </w:r>
+          </w:p>
+        </w:tc>
+        <w:tc>
+          <w:tcPr>
+            <w:tcW w:w="1985" w:type="dxa"/>
+          </w:tcPr>
+          <w:p>
+            <w:pPr>
+              <w:spacing w:line="360" w:lineRule="auto"/>
+              <w:rPr>
+                <w:rFonts w:ascii="Aptos" w:hAnsi="Aptos"/>
+              </w:rPr>
+            </w:pPr>
+            <w:r>
+              <w:rPr>
+                <w:rFonts w:ascii="Aptos" w:hAnsi="Aptos"/>
+              </w:rPr>
+              <w:t>Real-Time Notification</w:t>
+            </w:r>
+          </w:p>
+        </w:tc>
+        <w:tc>
+          <w:tcPr>
+            <w:tcW w:w="4110" w:type="dxa"/>
+          </w:tcPr>
+          <w:p>
+            <w:pPr>
+              <w:spacing w:line="360" w:lineRule="auto"/>
+              <w:rPr>
+                <w:rFonts w:ascii="Aptos" w:hAnsi="Aptos"/>
+              </w:rPr>
+            </w:pPr>
+            <w:r>
+              <w:rPr>
+                <w:rFonts w:ascii="Aptos" w:hAnsi="Aptos"/>
+              </w:rPr>
+              <w:t>Sends real-time notifications such as</w:t>
+            </w:r>
+            <w:r>
+              <w:rPr>
+                <w:rFonts w:ascii="Aptos" w:hAnsi="Aptos"/>
+              </w:rPr>
+              <w:t xml:space="preserve"> announcements,</w:t>
+            </w:r>
+            <w:r>
+              <w:rPr>
+                <w:rFonts w:ascii="Aptos" w:hAnsi="Aptos"/>
+              </w:rPr>
+              <w:t xml:space="preserve"> new contents and assignments, grades, and deadlines</w:t>
+            </w:r>
+            <w:r>
+              <w:rPr>
+                <w:rFonts w:ascii="Aptos" w:hAnsi="Aptos"/>
+              </w:rPr>
+              <w:t>.</w:t>
+            </w:r>
+          </w:p>
+        </w:tc>
+        <w:tc>
+          <w:tcPr>
+            <w:tcW w:w="993" w:type="dxa"/>
+          </w:tcPr>
+          <w:p>
+            <w:pPr>
+              <w:spacing w:line="360" w:lineRule="auto"/>
+              <w:rPr>
+                <w:rFonts w:ascii="Aptos" w:hAnsi="Aptos"/>
+              </w:rPr>
+            </w:pPr>
+            <w:r>
+              <w:rPr>
+                <w:rFonts w:ascii="Aptos" w:hAnsi="Aptos"/>
+              </w:rPr>
+              <w:t>Medium</w:t>
+            </w:r>
+          </w:p>
+        </w:tc>
+        <w:tc>
+          <w:tcPr>
+            <w:tcW w:w="1275" w:type="dxa"/>
+            <w:shd w:val="clear" w:color="auto" w:fill="DEEAF6" w:themeFill="accent5" w:themeFillTint="33"/>
+          </w:tcPr>
+          <w:p>
+            <w:pPr>
+              <w:spacing w:line="360" w:lineRule="auto"/>
+              <w:rPr>
+                <w:rFonts w:ascii="Aptos" w:hAnsi="Aptos"/>
+              </w:rPr>
+            </w:pPr>
+            <w:r>
+              <w:rPr>
+                <w:rFonts w:ascii="Aptos" w:hAnsi="Aptos"/>
+              </w:rPr>
+              <w:t>Pending</w:t>
+            </w:r>
+          </w:p>
+        </w:tc>
+      </w:tr>
+      <w:tr>
+        <w:tc>
+          <w:tcPr>
+            <w:tcW w:w="704" w:type="dxa"/>
+          </w:tcPr>
+          <w:p>
+            <w:pPr>
+              <w:spacing w:line="360" w:lineRule="auto"/>
+              <w:rPr>
+                <w:rFonts w:ascii="Aptos" w:hAnsi="Aptos"/>
+              </w:rPr>
+            </w:pPr>
+            <w:r>
+              <w:rPr>
+                <w:rFonts w:ascii="Aptos" w:hAnsi="Aptos"/>
+              </w:rPr>
+              <w:t>F</w:t>
+            </w:r>
+            <w:r>
+              <w:rPr>
+                <w:rFonts w:ascii="Aptos" w:hAnsi="Aptos"/>
+              </w:rPr>
+              <w:t>20</w:t>
             </w:r>
           </w:p>
         </w:tc>
@@ -3231,13 +3653,13 @@
               <w:rPr>
                 <w:rFonts w:ascii="Aptos" w:hAnsi="Aptos"/>
               </w:rPr>
-              <w:t>F1</w:t>
-            </w:r>
-            <w:r>
-              <w:rPr>
-                <w:rFonts w:ascii="Aptos" w:hAnsi="Aptos"/>
-              </w:rPr>
-              <w:t>7</w:t>
+              <w:t>F</w:t>
+            </w:r>
+            <w:r>
+              <w:rPr>
+                <w:rFonts w:ascii="Aptos" w:hAnsi="Aptos"/>
+              </w:rPr>
+              <w:t>21</w:t>
             </w:r>
           </w:p>
         </w:tc>
@@ -3341,13 +3763,20 @@
               <w:rPr>
                 <w:rFonts w:ascii="Aptos" w:hAnsi="Aptos"/>
               </w:rPr>
-              <w:t>F1</w:t>
-            </w:r>
-            <w:r>
-              <w:rPr>
-                <w:rFonts w:ascii="Aptos" w:hAnsi="Aptos"/>
-              </w:rPr>
-              <w:t>8</w:t>
+              <w:lastRenderedPageBreak/>
+              <w:t>F</w:t>
+            </w:r>
+            <w:r>
+              <w:rPr>
+                <w:rFonts w:ascii="Aptos" w:hAnsi="Aptos"/>
+              </w:rPr>
+              <w:t>2</w:t>
+            </w:r>
+            <w:r>
+              <w:rPr>
+                <w:rFonts w:ascii="Aptos" w:hAnsi="Aptos"/>
+              </w:rPr>
+              <w:t>2</w:t>
             </w:r>
           </w:p>
         </w:tc>
@@ -3461,9 +3890,8 @@
         <w:pStyle w:val="Heading1"/>
         <w:spacing w:line="360" w:lineRule="auto"/>
       </w:pPr>
-      <w:bookmarkStart w:id="2" w:name="_Toc188899103"/>
-      <w:r>
-        <w:lastRenderedPageBreak/>
+      <w:bookmarkStart w:id="2" w:name="_Toc189268357"/>
+      <w:r>
         <w:t>Iterations</w:t>
       </w:r>
       <w:bookmarkEnd w:id="2"/>
@@ -3473,7 +3901,7 @@
         <w:pStyle w:val="Heading2"/>
         <w:spacing w:line="360" w:lineRule="auto"/>
       </w:pPr>
-      <w:bookmarkStart w:id="3" w:name="_Toc188899104"/>
+      <w:bookmarkStart w:id="3" w:name="_Toc189268358"/>
       <w:r>
         <w:t>Iteration 1</w:t>
       </w:r>
@@ -3878,7 +4306,7 @@
         <w:pStyle w:val="Heading2"/>
         <w:spacing w:line="360" w:lineRule="auto"/>
       </w:pPr>
-      <w:bookmarkStart w:id="4" w:name="_Toc188899105"/>
+      <w:bookmarkStart w:id="4" w:name="_Toc189268359"/>
       <w:r>
         <w:t xml:space="preserve">Iteration </w:t>
       </w:r>
@@ -4165,14 +4593,14 @@
               <w:rPr>
                 <w:rFonts w:ascii="Aptos" w:hAnsi="Aptos"/>
               </w:rPr>
-              <w:t xml:space="preserve">User registration, login, and logout implemented. User management and authentication using ASP.NET Identity and JWT token is also used to generate session token if a user is logged in successfully. Simple UI with Bootstrap navigation bar is used for now with appropriate buttons being displayed/hidden based on user state (logged in or </w:t>
+              <w:t xml:space="preserve">User registration, login, and logout implemented. User management and authentication using ASP.NET Identity </w:t>
             </w:r>
             <w:r>
               <w:rPr>
                 <w:rFonts w:ascii="Aptos" w:hAnsi="Aptos"/>
               </w:rPr>
               <w:lastRenderedPageBreak/>
-              <w:t xml:space="preserve">out). Angular frontend has a simple home page component with will display </w:t>
+              <w:t xml:space="preserve">and JWT token is also used to generate session token if a user is logged in successfully. Simple UI with Bootstrap navigation bar is used for now with appropriate buttons being displayed/hidden based on user state (logged in or out). Angular frontend has a simple home page component with will display </w:t>
             </w:r>
             <w:r>
               <w:rPr>
@@ -4197,7 +4625,7 @@
         <w:pStyle w:val="Heading2"/>
         <w:spacing w:line="360" w:lineRule="auto"/>
       </w:pPr>
-      <w:bookmarkStart w:id="5" w:name="_Toc188899106"/>
+      <w:bookmarkStart w:id="5" w:name="_Toc189268360"/>
       <w:r>
         <w:t>Iteration 3</w:t>
       </w:r>

</xml_diff>

<commit_message>
feat(feature log): browse modules feature complete
</commit_message>
<xml_diff>
--- a/docs/Feature Log - X00190944.docx
+++ b/docs/Feature Log - X00190944.docx
@@ -584,7 +584,7 @@
           <w:r>
             <w:fldChar w:fldCharType="separate"/>
           </w:r>
-          <w:hyperlink w:anchor="_Toc189268355" w:history="1">
+          <w:hyperlink w:anchor="_Toc189434013" w:history="1">
             <w:r>
               <w:rPr>
                 <w:rStyle w:val="Hyperlink"/>
@@ -611,7 +611,7 @@
                 <w:noProof/>
                 <w:webHidden/>
               </w:rPr>
-              <w:instrText xml:space="preserve"> PAGEREF _Toc189268355 \h </w:instrText>
+              <w:instrText xml:space="preserve"> PAGEREF _Toc189434013 \h </w:instrText>
             </w:r>
             <w:r>
               <w:rPr>
@@ -658,7 +658,7 @@
               <w14:ligatures w14:val="standardContextual"/>
             </w:rPr>
           </w:pPr>
-          <w:hyperlink w:anchor="_Toc189268356" w:history="1">
+          <w:hyperlink w:anchor="_Toc189434014" w:history="1">
             <w:r>
               <w:rPr>
                 <w:rStyle w:val="Hyperlink"/>
@@ -685,7 +685,7 @@
                 <w:noProof/>
                 <w:webHidden/>
               </w:rPr>
-              <w:instrText xml:space="preserve"> PAGEREF _Toc189268356 \h </w:instrText>
+              <w:instrText xml:space="preserve"> PAGEREF _Toc189434014 \h </w:instrText>
             </w:r>
             <w:r>
               <w:rPr>
@@ -732,7 +732,7 @@
               <w14:ligatures w14:val="standardContextual"/>
             </w:rPr>
           </w:pPr>
-          <w:hyperlink w:anchor="_Toc189268357" w:history="1">
+          <w:hyperlink w:anchor="_Toc189434015" w:history="1">
             <w:r>
               <w:rPr>
                 <w:rStyle w:val="Hyperlink"/>
@@ -759,7 +759,7 @@
                 <w:noProof/>
                 <w:webHidden/>
               </w:rPr>
-              <w:instrText xml:space="preserve"> PAGEREF _Toc189268357 \h </w:instrText>
+              <w:instrText xml:space="preserve"> PAGEREF _Toc189434015 \h </w:instrText>
             </w:r>
             <w:r>
               <w:rPr>
@@ -806,7 +806,7 @@
               <w14:ligatures w14:val="standardContextual"/>
             </w:rPr>
           </w:pPr>
-          <w:hyperlink w:anchor="_Toc189268358" w:history="1">
+          <w:hyperlink w:anchor="_Toc189434016" w:history="1">
             <w:r>
               <w:rPr>
                 <w:rStyle w:val="Hyperlink"/>
@@ -833,7 +833,7 @@
                 <w:noProof/>
                 <w:webHidden/>
               </w:rPr>
-              <w:instrText xml:space="preserve"> PAGEREF _Toc189268358 \h </w:instrText>
+              <w:instrText xml:space="preserve"> PAGEREF _Toc189434016 \h </w:instrText>
             </w:r>
             <w:r>
               <w:rPr>
@@ -880,7 +880,7 @@
               <w14:ligatures w14:val="standardContextual"/>
             </w:rPr>
           </w:pPr>
-          <w:hyperlink w:anchor="_Toc189268359" w:history="1">
+          <w:hyperlink w:anchor="_Toc189434017" w:history="1">
             <w:r>
               <w:rPr>
                 <w:rStyle w:val="Hyperlink"/>
@@ -907,7 +907,7 @@
                 <w:noProof/>
                 <w:webHidden/>
               </w:rPr>
-              <w:instrText xml:space="preserve"> PAGEREF _Toc189268359 \h </w:instrText>
+              <w:instrText xml:space="preserve"> PAGEREF _Toc189434017 \h </w:instrText>
             </w:r>
             <w:r>
               <w:rPr>
@@ -954,7 +954,7 @@
               <w14:ligatures w14:val="standardContextual"/>
             </w:rPr>
           </w:pPr>
-          <w:hyperlink w:anchor="_Toc189268360" w:history="1">
+          <w:hyperlink w:anchor="_Toc189434018" w:history="1">
             <w:r>
               <w:rPr>
                 <w:rStyle w:val="Hyperlink"/>
@@ -981,7 +981,7 @@
                 <w:noProof/>
                 <w:webHidden/>
               </w:rPr>
-              <w:instrText xml:space="preserve"> PAGEREF _Toc189268360 \h </w:instrText>
+              <w:instrText xml:space="preserve"> PAGEREF _Toc189434018 \h </w:instrText>
             </w:r>
             <w:r>
               <w:rPr>
@@ -1042,7 +1042,7 @@
         <w:pStyle w:val="Heading1"/>
         <w:spacing w:line="360" w:lineRule="auto"/>
       </w:pPr>
-      <w:bookmarkStart w:id="0" w:name="_Toc189268355"/>
+      <w:bookmarkStart w:id="0" w:name="_Toc189434013"/>
       <w:r>
         <w:lastRenderedPageBreak/>
         <w:t>Feature Log Table</w:t>
@@ -1054,7 +1054,7 @@
         <w:pStyle w:val="Heading2"/>
         <w:spacing w:line="360" w:lineRule="auto"/>
       </w:pPr>
-      <w:bookmarkStart w:id="1" w:name="_Toc189268356"/>
+      <w:bookmarkStart w:id="1" w:name="_Toc189434014"/>
       <w:r>
         <w:t xml:space="preserve">Status </w:t>
       </w:r>
@@ -2298,20 +2298,20 @@
         <w:tc>
           <w:tcPr>
             <w:tcW w:w="1275" w:type="dxa"/>
-            <w:shd w:val="clear" w:color="auto" w:fill="FFF2CC" w:themeFill="accent4" w:themeFillTint="33"/>
-          </w:tcPr>
-          <w:p>
-            <w:pPr>
-              <w:spacing w:line="360" w:lineRule="auto"/>
-              <w:rPr>
-                <w:rFonts w:ascii="Aptos" w:hAnsi="Aptos"/>
-              </w:rPr>
-            </w:pPr>
-            <w:r>
-              <w:rPr>
-                <w:rFonts w:ascii="Aptos" w:hAnsi="Aptos"/>
-              </w:rPr>
-              <w:t>In Progress</w:t>
+            <w:shd w:val="clear" w:color="auto" w:fill="E2EFD9" w:themeFill="accent6" w:themeFillTint="33"/>
+          </w:tcPr>
+          <w:p>
+            <w:pPr>
+              <w:spacing w:line="360" w:lineRule="auto"/>
+              <w:rPr>
+                <w:rFonts w:ascii="Aptos" w:hAnsi="Aptos"/>
+              </w:rPr>
+            </w:pPr>
+            <w:r>
+              <w:rPr>
+                <w:rFonts w:ascii="Aptos" w:hAnsi="Aptos"/>
+              </w:rPr>
+              <w:t>Complete</w:t>
             </w:r>
           </w:p>
         </w:tc>
@@ -3890,7 +3890,7 @@
         <w:pStyle w:val="Heading1"/>
         <w:spacing w:line="360" w:lineRule="auto"/>
       </w:pPr>
-      <w:bookmarkStart w:id="2" w:name="_Toc189268357"/>
+      <w:bookmarkStart w:id="2" w:name="_Toc189434015"/>
       <w:r>
         <w:t>Iterations</w:t>
       </w:r>
@@ -3901,7 +3901,7 @@
         <w:pStyle w:val="Heading2"/>
         <w:spacing w:line="360" w:lineRule="auto"/>
       </w:pPr>
-      <w:bookmarkStart w:id="3" w:name="_Toc189268358"/>
+      <w:bookmarkStart w:id="3" w:name="_Toc189434016"/>
       <w:r>
         <w:t>Iteration 1</w:t>
       </w:r>
@@ -4306,7 +4306,7 @@
         <w:pStyle w:val="Heading2"/>
         <w:spacing w:line="360" w:lineRule="auto"/>
       </w:pPr>
-      <w:bookmarkStart w:id="4" w:name="_Toc189268359"/>
+      <w:bookmarkStart w:id="4" w:name="_Toc189434017"/>
       <w:r>
         <w:t xml:space="preserve">Iteration </w:t>
       </w:r>
@@ -4625,7 +4625,7 @@
         <w:pStyle w:val="Heading2"/>
         <w:spacing w:line="360" w:lineRule="auto"/>
       </w:pPr>
-      <w:bookmarkStart w:id="5" w:name="_Toc189268360"/>
+      <w:bookmarkStart w:id="5" w:name="_Toc189434018"/>
       <w:r>
         <w:t>Iteration 3</w:t>
       </w:r>

</xml_diff>

<commit_message>
docs(feature log): search module feature complete
</commit_message>
<xml_diff>
--- a/docs/Feature Log - X00190944.docx
+++ b/docs/Feature Log - X00190944.docx
@@ -584,7 +584,7 @@
           <w:r>
             <w:fldChar w:fldCharType="separate"/>
           </w:r>
-          <w:hyperlink w:anchor="_Toc189434013" w:history="1">
+          <w:hyperlink w:anchor="_Toc189437929" w:history="1">
             <w:r>
               <w:rPr>
                 <w:rStyle w:val="Hyperlink"/>
@@ -611,7 +611,7 @@
                 <w:noProof/>
                 <w:webHidden/>
               </w:rPr>
-              <w:instrText xml:space="preserve"> PAGEREF _Toc189434013 \h </w:instrText>
+              <w:instrText xml:space="preserve"> PAGEREF _Toc189437929 \h </w:instrText>
             </w:r>
             <w:r>
               <w:rPr>
@@ -658,7 +658,7 @@
               <w14:ligatures w14:val="standardContextual"/>
             </w:rPr>
           </w:pPr>
-          <w:hyperlink w:anchor="_Toc189434014" w:history="1">
+          <w:hyperlink w:anchor="_Toc189437930" w:history="1">
             <w:r>
               <w:rPr>
                 <w:rStyle w:val="Hyperlink"/>
@@ -685,7 +685,7 @@
                 <w:noProof/>
                 <w:webHidden/>
               </w:rPr>
-              <w:instrText xml:space="preserve"> PAGEREF _Toc189434014 \h </w:instrText>
+              <w:instrText xml:space="preserve"> PAGEREF _Toc189437930 \h </w:instrText>
             </w:r>
             <w:r>
               <w:rPr>
@@ -732,7 +732,7 @@
               <w14:ligatures w14:val="standardContextual"/>
             </w:rPr>
           </w:pPr>
-          <w:hyperlink w:anchor="_Toc189434015" w:history="1">
+          <w:hyperlink w:anchor="_Toc189437931" w:history="1">
             <w:r>
               <w:rPr>
                 <w:rStyle w:val="Hyperlink"/>
@@ -759,7 +759,7 @@
                 <w:noProof/>
                 <w:webHidden/>
               </w:rPr>
-              <w:instrText xml:space="preserve"> PAGEREF _Toc189434015 \h </w:instrText>
+              <w:instrText xml:space="preserve"> PAGEREF _Toc189437931 \h </w:instrText>
             </w:r>
             <w:r>
               <w:rPr>
@@ -806,7 +806,7 @@
               <w14:ligatures w14:val="standardContextual"/>
             </w:rPr>
           </w:pPr>
-          <w:hyperlink w:anchor="_Toc189434016" w:history="1">
+          <w:hyperlink w:anchor="_Toc189437932" w:history="1">
             <w:r>
               <w:rPr>
                 <w:rStyle w:val="Hyperlink"/>
@@ -833,7 +833,7 @@
                 <w:noProof/>
                 <w:webHidden/>
               </w:rPr>
-              <w:instrText xml:space="preserve"> PAGEREF _Toc189434016 \h </w:instrText>
+              <w:instrText xml:space="preserve"> PAGEREF _Toc189437932 \h </w:instrText>
             </w:r>
             <w:r>
               <w:rPr>
@@ -880,7 +880,7 @@
               <w14:ligatures w14:val="standardContextual"/>
             </w:rPr>
           </w:pPr>
-          <w:hyperlink w:anchor="_Toc189434017" w:history="1">
+          <w:hyperlink w:anchor="_Toc189437933" w:history="1">
             <w:r>
               <w:rPr>
                 <w:rStyle w:val="Hyperlink"/>
@@ -907,7 +907,7 @@
                 <w:noProof/>
                 <w:webHidden/>
               </w:rPr>
-              <w:instrText xml:space="preserve"> PAGEREF _Toc189434017 \h </w:instrText>
+              <w:instrText xml:space="preserve"> PAGEREF _Toc189437933 \h </w:instrText>
             </w:r>
             <w:r>
               <w:rPr>
@@ -954,7 +954,7 @@
               <w14:ligatures w14:val="standardContextual"/>
             </w:rPr>
           </w:pPr>
-          <w:hyperlink w:anchor="_Toc189434018" w:history="1">
+          <w:hyperlink w:anchor="_Toc189437934" w:history="1">
             <w:r>
               <w:rPr>
                 <w:rStyle w:val="Hyperlink"/>
@@ -981,7 +981,7 @@
                 <w:noProof/>
                 <w:webHidden/>
               </w:rPr>
-              <w:instrText xml:space="preserve"> PAGEREF _Toc189434018 \h </w:instrText>
+              <w:instrText xml:space="preserve"> PAGEREF _Toc189437934 \h </w:instrText>
             </w:r>
             <w:r>
               <w:rPr>
@@ -1042,7 +1042,7 @@
         <w:pStyle w:val="Heading1"/>
         <w:spacing w:line="360" w:lineRule="auto"/>
       </w:pPr>
-      <w:bookmarkStart w:id="0" w:name="_Toc189434013"/>
+      <w:bookmarkStart w:id="0" w:name="_Toc189437929"/>
       <w:r>
         <w:lastRenderedPageBreak/>
         <w:t>Feature Log Table</w:t>
@@ -1054,7 +1054,7 @@
         <w:pStyle w:val="Heading2"/>
         <w:spacing w:line="360" w:lineRule="auto"/>
       </w:pPr>
-      <w:bookmarkStart w:id="1" w:name="_Toc189434014"/>
+      <w:bookmarkStart w:id="1" w:name="_Toc189437930"/>
       <w:r>
         <w:t xml:space="preserve">Status </w:t>
       </w:r>
@@ -2403,20 +2403,20 @@
         <w:tc>
           <w:tcPr>
             <w:tcW w:w="1275" w:type="dxa"/>
-            <w:shd w:val="clear" w:color="auto" w:fill="FFF2CC" w:themeFill="accent4" w:themeFillTint="33"/>
-          </w:tcPr>
-          <w:p>
-            <w:pPr>
-              <w:spacing w:line="360" w:lineRule="auto"/>
-              <w:rPr>
-                <w:rFonts w:ascii="Aptos" w:hAnsi="Aptos"/>
-              </w:rPr>
-            </w:pPr>
-            <w:r>
-              <w:rPr>
-                <w:rFonts w:ascii="Aptos" w:hAnsi="Aptos"/>
-              </w:rPr>
-              <w:t>In Progress</w:t>
+            <w:shd w:val="clear" w:color="auto" w:fill="E2EFD9" w:themeFill="accent6" w:themeFillTint="33"/>
+          </w:tcPr>
+          <w:p>
+            <w:pPr>
+              <w:spacing w:line="360" w:lineRule="auto"/>
+              <w:rPr>
+                <w:rFonts w:ascii="Aptos" w:hAnsi="Aptos"/>
+              </w:rPr>
+            </w:pPr>
+            <w:r>
+              <w:rPr>
+                <w:rFonts w:ascii="Aptos" w:hAnsi="Aptos"/>
+              </w:rPr>
+              <w:t>Complete</w:t>
             </w:r>
           </w:p>
         </w:tc>
@@ -2462,7 +2462,7 @@
               <w:rPr>
                 <w:rFonts w:ascii="Aptos" w:hAnsi="Aptos"/>
               </w:rPr>
-              <w:t>Content Delivery</w:t>
+              <w:t>Content Adding</w:t>
             </w:r>
           </w:p>
         </w:tc>
@@ -2487,7 +2487,331 @@
               <w:rPr>
                 <w:rFonts w:ascii="Aptos" w:hAnsi="Aptos"/>
               </w:rPr>
-              <w:t>. Possible option to edit existing content.</w:t>
+              <w:t>.</w:t>
+            </w:r>
+          </w:p>
+        </w:tc>
+        <w:tc>
+          <w:tcPr>
+            <w:tcW w:w="993" w:type="dxa"/>
+          </w:tcPr>
+          <w:p>
+            <w:pPr>
+              <w:spacing w:line="360" w:lineRule="auto"/>
+              <w:rPr>
+                <w:rFonts w:ascii="Aptos" w:hAnsi="Aptos"/>
+              </w:rPr>
+            </w:pPr>
+            <w:r>
+              <w:rPr>
+                <w:rFonts w:ascii="Aptos" w:hAnsi="Aptos"/>
+              </w:rPr>
+              <w:t>High</w:t>
+            </w:r>
+          </w:p>
+        </w:tc>
+        <w:tc>
+          <w:tcPr>
+            <w:tcW w:w="1275" w:type="dxa"/>
+            <w:shd w:val="clear" w:color="auto" w:fill="FFF2CC" w:themeFill="accent4" w:themeFillTint="33"/>
+          </w:tcPr>
+          <w:p>
+            <w:pPr>
+              <w:spacing w:line="360" w:lineRule="auto"/>
+              <w:rPr>
+                <w:rFonts w:ascii="Aptos" w:hAnsi="Aptos"/>
+              </w:rPr>
+            </w:pPr>
+            <w:r>
+              <w:rPr>
+                <w:rFonts w:ascii="Aptos" w:hAnsi="Aptos"/>
+              </w:rPr>
+              <w:t>In Progress</w:t>
+            </w:r>
+          </w:p>
+        </w:tc>
+      </w:tr>
+      <w:tr>
+        <w:tc>
+          <w:tcPr>
+            <w:tcW w:w="704" w:type="dxa"/>
+          </w:tcPr>
+          <w:p>
+            <w:pPr>
+              <w:spacing w:line="360" w:lineRule="auto"/>
+              <w:rPr>
+                <w:rFonts w:ascii="Aptos" w:hAnsi="Aptos"/>
+              </w:rPr>
+            </w:pPr>
+            <w:r>
+              <w:rPr>
+                <w:rFonts w:ascii="Aptos" w:hAnsi="Aptos"/>
+              </w:rPr>
+              <w:t>F11</w:t>
+            </w:r>
+          </w:p>
+        </w:tc>
+        <w:tc>
+          <w:tcPr>
+            <w:tcW w:w="1985" w:type="dxa"/>
+          </w:tcPr>
+          <w:p>
+            <w:pPr>
+              <w:spacing w:line="360" w:lineRule="auto"/>
+              <w:rPr>
+                <w:rFonts w:ascii="Aptos" w:hAnsi="Aptos"/>
+              </w:rPr>
+            </w:pPr>
+            <w:r>
+              <w:rPr>
+                <w:rFonts w:ascii="Aptos" w:hAnsi="Aptos"/>
+              </w:rPr>
+              <w:t>Content Editing</w:t>
+            </w:r>
+          </w:p>
+        </w:tc>
+        <w:tc>
+          <w:tcPr>
+            <w:tcW w:w="4110" w:type="dxa"/>
+          </w:tcPr>
+          <w:p>
+            <w:pPr>
+              <w:spacing w:line="360" w:lineRule="auto"/>
+              <w:rPr>
+                <w:rFonts w:ascii="Aptos" w:hAnsi="Aptos"/>
+              </w:rPr>
+            </w:pPr>
+            <w:r>
+              <w:rPr>
+                <w:rFonts w:ascii="Aptos" w:hAnsi="Aptos"/>
+              </w:rPr>
+              <w:t>Allows instructors to edit existing module content.</w:t>
+            </w:r>
+          </w:p>
+        </w:tc>
+        <w:tc>
+          <w:tcPr>
+            <w:tcW w:w="993" w:type="dxa"/>
+          </w:tcPr>
+          <w:p>
+            <w:pPr>
+              <w:spacing w:line="360" w:lineRule="auto"/>
+              <w:rPr>
+                <w:rFonts w:ascii="Aptos" w:hAnsi="Aptos"/>
+              </w:rPr>
+            </w:pPr>
+            <w:r>
+              <w:rPr>
+                <w:rFonts w:ascii="Aptos" w:hAnsi="Aptos"/>
+              </w:rPr>
+              <w:t>High</w:t>
+            </w:r>
+          </w:p>
+        </w:tc>
+        <w:tc>
+          <w:tcPr>
+            <w:tcW w:w="1275" w:type="dxa"/>
+            <w:shd w:val="clear" w:color="auto" w:fill="FFF2CC" w:themeFill="accent4" w:themeFillTint="33"/>
+          </w:tcPr>
+          <w:p>
+            <w:pPr>
+              <w:spacing w:line="360" w:lineRule="auto"/>
+              <w:rPr>
+                <w:rFonts w:ascii="Aptos" w:hAnsi="Aptos"/>
+              </w:rPr>
+            </w:pPr>
+            <w:r>
+              <w:rPr>
+                <w:rFonts w:ascii="Aptos" w:hAnsi="Aptos"/>
+              </w:rPr>
+              <w:t>In Progress</w:t>
+            </w:r>
+          </w:p>
+        </w:tc>
+      </w:tr>
+      <w:tr>
+        <w:tc>
+          <w:tcPr>
+            <w:tcW w:w="704" w:type="dxa"/>
+          </w:tcPr>
+          <w:p>
+            <w:pPr>
+              <w:spacing w:line="360" w:lineRule="auto"/>
+              <w:rPr>
+                <w:rFonts w:ascii="Aptos" w:hAnsi="Aptos"/>
+              </w:rPr>
+            </w:pPr>
+            <w:r>
+              <w:rPr>
+                <w:rFonts w:ascii="Aptos" w:hAnsi="Aptos"/>
+              </w:rPr>
+              <w:t>F12</w:t>
+            </w:r>
+          </w:p>
+        </w:tc>
+        <w:tc>
+          <w:tcPr>
+            <w:tcW w:w="1985" w:type="dxa"/>
+          </w:tcPr>
+          <w:p>
+            <w:pPr>
+              <w:spacing w:line="360" w:lineRule="auto"/>
+              <w:rPr>
+                <w:rFonts w:ascii="Aptos" w:hAnsi="Aptos"/>
+              </w:rPr>
+            </w:pPr>
+            <w:r>
+              <w:rPr>
+                <w:rFonts w:ascii="Aptos" w:hAnsi="Aptos"/>
+              </w:rPr>
+              <w:t>Content Deletion</w:t>
+            </w:r>
+          </w:p>
+        </w:tc>
+        <w:tc>
+          <w:tcPr>
+            <w:tcW w:w="4110" w:type="dxa"/>
+          </w:tcPr>
+          <w:p>
+            <w:pPr>
+              <w:spacing w:line="360" w:lineRule="auto"/>
+              <w:rPr>
+                <w:rFonts w:ascii="Aptos" w:hAnsi="Aptos"/>
+              </w:rPr>
+            </w:pPr>
+            <w:r>
+              <w:rPr>
+                <w:rFonts w:ascii="Aptos" w:hAnsi="Aptos"/>
+              </w:rPr>
+              <w:t>Allows instructors to delete/remove existing module content.</w:t>
+            </w:r>
+          </w:p>
+        </w:tc>
+        <w:tc>
+          <w:tcPr>
+            <w:tcW w:w="993" w:type="dxa"/>
+          </w:tcPr>
+          <w:p>
+            <w:pPr>
+              <w:spacing w:line="360" w:lineRule="auto"/>
+              <w:rPr>
+                <w:rFonts w:ascii="Aptos" w:hAnsi="Aptos"/>
+              </w:rPr>
+            </w:pPr>
+            <w:r>
+              <w:rPr>
+                <w:rFonts w:ascii="Aptos" w:hAnsi="Aptos"/>
+              </w:rPr>
+              <w:t>High</w:t>
+            </w:r>
+          </w:p>
+        </w:tc>
+        <w:tc>
+          <w:tcPr>
+            <w:tcW w:w="1275" w:type="dxa"/>
+            <w:shd w:val="clear" w:color="auto" w:fill="FFF2CC" w:themeFill="accent4" w:themeFillTint="33"/>
+          </w:tcPr>
+          <w:p>
+            <w:pPr>
+              <w:spacing w:line="360" w:lineRule="auto"/>
+              <w:rPr>
+                <w:rFonts w:ascii="Aptos" w:hAnsi="Aptos"/>
+              </w:rPr>
+            </w:pPr>
+            <w:r>
+              <w:rPr>
+                <w:rFonts w:ascii="Aptos" w:hAnsi="Aptos"/>
+              </w:rPr>
+              <w:t>In Progress</w:t>
+            </w:r>
+          </w:p>
+        </w:tc>
+      </w:tr>
+      <w:tr>
+        <w:tc>
+          <w:tcPr>
+            <w:tcW w:w="704" w:type="dxa"/>
+          </w:tcPr>
+          <w:p>
+            <w:pPr>
+              <w:spacing w:line="360" w:lineRule="auto"/>
+              <w:rPr>
+                <w:rFonts w:ascii="Aptos" w:hAnsi="Aptos"/>
+              </w:rPr>
+            </w:pPr>
+            <w:r>
+              <w:rPr>
+                <w:rFonts w:ascii="Aptos" w:hAnsi="Aptos"/>
+              </w:rPr>
+              <w:t>F</w:t>
+            </w:r>
+            <w:r>
+              <w:rPr>
+                <w:rFonts w:ascii="Aptos" w:hAnsi="Aptos"/>
+              </w:rPr>
+              <w:t>1</w:t>
+            </w:r>
+            <w:r>
+              <w:rPr>
+                <w:rFonts w:ascii="Aptos" w:hAnsi="Aptos"/>
+              </w:rPr>
+              <w:t>3</w:t>
+            </w:r>
+          </w:p>
+        </w:tc>
+        <w:tc>
+          <w:tcPr>
+            <w:tcW w:w="1985" w:type="dxa"/>
+          </w:tcPr>
+          <w:p>
+            <w:pPr>
+              <w:spacing w:line="360" w:lineRule="auto"/>
+              <w:rPr>
+                <w:rFonts w:ascii="Aptos" w:hAnsi="Aptos"/>
+              </w:rPr>
+            </w:pPr>
+            <w:r>
+              <w:rPr>
+                <w:rFonts w:ascii="Aptos" w:hAnsi="Aptos"/>
+              </w:rPr>
+              <w:t>Assignment Adding</w:t>
+            </w:r>
+          </w:p>
+        </w:tc>
+        <w:tc>
+          <w:tcPr>
+            <w:tcW w:w="4110" w:type="dxa"/>
+          </w:tcPr>
+          <w:p>
+            <w:pPr>
+              <w:spacing w:line="360" w:lineRule="auto"/>
+              <w:rPr>
+                <w:rFonts w:ascii="Aptos" w:hAnsi="Aptos"/>
+              </w:rPr>
+            </w:pPr>
+            <w:r>
+              <w:rPr>
+                <w:rFonts w:ascii="Aptos" w:hAnsi="Aptos"/>
+              </w:rPr>
+              <w:t>Allows instructors to create</w:t>
+            </w:r>
+            <w:r>
+              <w:rPr>
+                <w:rFonts w:ascii="Aptos" w:hAnsi="Aptos"/>
+              </w:rPr>
+              <w:t>/add</w:t>
+            </w:r>
+            <w:r>
+              <w:rPr>
+                <w:rFonts w:ascii="Aptos" w:hAnsi="Aptos"/>
+              </w:rPr>
+              <w:t xml:space="preserve"> assignments</w:t>
+            </w:r>
+            <w:r>
+              <w:rPr>
+                <w:rFonts w:ascii="Aptos" w:hAnsi="Aptos"/>
+              </w:rPr>
+              <w:t>.</w:t>
             </w:r>
           </w:p>
         </w:tc>
@@ -2547,13 +2871,13 @@
               <w:rPr>
                 <w:rFonts w:ascii="Aptos" w:hAnsi="Aptos"/>
               </w:rPr>
-              <w:t>F</w:t>
-            </w:r>
-            <w:r>
-              <w:rPr>
-                <w:rFonts w:ascii="Aptos" w:hAnsi="Aptos"/>
-              </w:rPr>
-              <w:t>11</w:t>
+              <w:t>F1</w:t>
+            </w:r>
+            <w:r>
+              <w:rPr>
+                <w:rFonts w:ascii="Aptos" w:hAnsi="Aptos"/>
+              </w:rPr>
+              <w:t>4</w:t>
             </w:r>
           </w:p>
         </w:tc>
@@ -2572,7 +2896,13 @@
               <w:rPr>
                 <w:rFonts w:ascii="Aptos" w:hAnsi="Aptos"/>
               </w:rPr>
-              <w:t>Assignment Creation</w:t>
+              <w:t>Assignment</w:t>
+            </w:r>
+            <w:r>
+              <w:rPr>
+                <w:rFonts w:ascii="Aptos" w:hAnsi="Aptos"/>
+              </w:rPr>
+              <w:t xml:space="preserve"> Editing</w:t>
             </w:r>
           </w:p>
         </w:tc>
@@ -2591,13 +2921,7 @@
               <w:rPr>
                 <w:rFonts w:ascii="Aptos" w:hAnsi="Aptos"/>
               </w:rPr>
-              <w:t>Allows instructors to create assignments</w:t>
-            </w:r>
-            <w:r>
-              <w:rPr>
-                <w:rFonts w:ascii="Aptos" w:hAnsi="Aptos"/>
-              </w:rPr>
-              <w:t>.</w:t>
+              <w:t>Allows instructors to edit an existing assignment that they have created.</w:t>
             </w:r>
           </w:p>
         </w:tc>
@@ -2657,7 +2981,13 @@
               <w:rPr>
                 <w:rFonts w:ascii="Aptos" w:hAnsi="Aptos"/>
               </w:rPr>
-              <w:t>F12</w:t>
+              <w:t>F1</w:t>
+            </w:r>
+            <w:r>
+              <w:rPr>
+                <w:rFonts w:ascii="Aptos" w:hAnsi="Aptos"/>
+              </w:rPr>
+              <w:t>5</w:t>
             </w:r>
           </w:p>
         </w:tc>
@@ -2682,7 +3012,7 @@
               <w:rPr>
                 <w:rFonts w:ascii="Aptos" w:hAnsi="Aptos"/>
               </w:rPr>
-              <w:t xml:space="preserve"> Editing</w:t>
+              <w:t xml:space="preserve"> Deletion</w:t>
             </w:r>
           </w:p>
         </w:tc>
@@ -2701,7 +3031,7 @@
               <w:rPr>
                 <w:rFonts w:ascii="Aptos" w:hAnsi="Aptos"/>
               </w:rPr>
-              <w:t>Allows instructors to edit an existing assignment that they have created.</w:t>
+              <w:t>Allows authorised users to delete an existing assignment.</w:t>
             </w:r>
           </w:p>
         </w:tc>
@@ -2761,7 +3091,19 @@
               <w:rPr>
                 <w:rFonts w:ascii="Aptos" w:hAnsi="Aptos"/>
               </w:rPr>
-              <w:t>F13</w:t>
+              <w:t>F</w:t>
+            </w:r>
+            <w:r>
+              <w:rPr>
+                <w:rFonts w:ascii="Aptos" w:hAnsi="Aptos"/>
+              </w:rPr>
+              <w:t>1</w:t>
+            </w:r>
+            <w:r>
+              <w:rPr>
+                <w:rFonts w:ascii="Aptos" w:hAnsi="Aptos"/>
+              </w:rPr>
+              <w:t>6</w:t>
             </w:r>
           </w:p>
         </w:tc>
@@ -2780,7 +3122,7 @@
               <w:rPr>
                 <w:rFonts w:ascii="Aptos" w:hAnsi="Aptos"/>
               </w:rPr>
-              <w:t>Assignment Deletion</w:t>
+              <w:t>Assignment Submission</w:t>
             </w:r>
           </w:p>
         </w:tc>
@@ -2799,7 +3141,7 @@
               <w:rPr>
                 <w:rFonts w:ascii="Aptos" w:hAnsi="Aptos"/>
               </w:rPr>
-              <w:t>Allows authorised users to delete an existing assignment.</w:t>
+              <w:t>Allows students to submit assignments</w:t>
             </w:r>
           </w:p>
         </w:tc>
@@ -2859,19 +3201,13 @@
               <w:rPr>
                 <w:rFonts w:ascii="Aptos" w:hAnsi="Aptos"/>
               </w:rPr>
-              <w:t>F</w:t>
-            </w:r>
-            <w:r>
-              <w:rPr>
-                <w:rFonts w:ascii="Aptos" w:hAnsi="Aptos"/>
-              </w:rPr>
-              <w:t>1</w:t>
-            </w:r>
-            <w:r>
-              <w:rPr>
-                <w:rFonts w:ascii="Aptos" w:hAnsi="Aptos"/>
-              </w:rPr>
-              <w:t>4</w:t>
+              <w:t>F1</w:t>
+            </w:r>
+            <w:r>
+              <w:rPr>
+                <w:rFonts w:ascii="Aptos" w:hAnsi="Aptos"/>
+              </w:rPr>
+              <w:t>7</w:t>
             </w:r>
           </w:p>
         </w:tc>
@@ -2890,7 +3226,7 @@
               <w:rPr>
                 <w:rFonts w:ascii="Aptos" w:hAnsi="Aptos"/>
               </w:rPr>
-              <w:t>Assignment Submission</w:t>
+              <w:t>Grading/Feedback System</w:t>
             </w:r>
           </w:p>
         </w:tc>
@@ -2909,7 +3245,7 @@
               <w:rPr>
                 <w:rFonts w:ascii="Aptos" w:hAnsi="Aptos"/>
               </w:rPr>
-              <w:t>Allows students to submit assignments</w:t>
+              <w:t>Allows instructors to update assignment grades and provide feedback. Possible option to edit grade/feedback.</w:t>
             </w:r>
           </w:p>
         </w:tc>
@@ -2969,13 +3305,19 @@
               <w:rPr>
                 <w:rFonts w:ascii="Aptos" w:hAnsi="Aptos"/>
               </w:rPr>
-              <w:t>F1</w:t>
-            </w:r>
-            <w:r>
-              <w:rPr>
-                <w:rFonts w:ascii="Aptos" w:hAnsi="Aptos"/>
-              </w:rPr>
-              <w:t>5</w:t>
+              <w:t>F</w:t>
+            </w:r>
+            <w:r>
+              <w:rPr>
+                <w:rFonts w:ascii="Aptos" w:hAnsi="Aptos"/>
+              </w:rPr>
+              <w:t>1</w:t>
+            </w:r>
+            <w:r>
+              <w:rPr>
+                <w:rFonts w:ascii="Aptos" w:hAnsi="Aptos"/>
+              </w:rPr>
+              <w:t>8</w:t>
             </w:r>
           </w:p>
         </w:tc>
@@ -2994,7 +3336,7 @@
               <w:rPr>
                 <w:rFonts w:ascii="Aptos" w:hAnsi="Aptos"/>
               </w:rPr>
-              <w:t>Grading/Feedback System</w:t>
+              <w:t>Quiz Creation</w:t>
             </w:r>
           </w:p>
         </w:tc>
@@ -3013,7 +3355,7 @@
               <w:rPr>
                 <w:rFonts w:ascii="Aptos" w:hAnsi="Aptos"/>
               </w:rPr>
-              <w:t>Allows instructors to update assignment grades and provide feedback. Possible option to edit grade/feedback.</w:t>
+              <w:t>Allows instructors to create quizzes</w:t>
             </w:r>
           </w:p>
         </w:tc>
@@ -3032,7 +3374,7 @@
               <w:rPr>
                 <w:rFonts w:ascii="Aptos" w:hAnsi="Aptos"/>
               </w:rPr>
-              <w:t>High</w:t>
+              <w:t>Medium</w:t>
             </w:r>
           </w:p>
         </w:tc>
@@ -3085,7 +3427,7 @@
               <w:rPr>
                 <w:rFonts w:ascii="Aptos" w:hAnsi="Aptos"/>
               </w:rPr>
-              <w:t>6</w:t>
+              <w:t>9</w:t>
             </w:r>
           </w:p>
         </w:tc>
@@ -3104,7 +3446,19 @@
               <w:rPr>
                 <w:rFonts w:ascii="Aptos" w:hAnsi="Aptos"/>
               </w:rPr>
-              <w:t>Quiz Creation</w:t>
+              <w:t>Quiz Auto</w:t>
+            </w:r>
+            <w:r>
+              <w:rPr>
+                <w:rFonts w:ascii="Aptos" w:hAnsi="Aptos"/>
+              </w:rPr>
+              <w:t>-</w:t>
+            </w:r>
+            <w:r>
+              <w:rPr>
+                <w:rFonts w:ascii="Aptos" w:hAnsi="Aptos"/>
+              </w:rPr>
+              <w:t>Grading</w:t>
             </w:r>
           </w:p>
         </w:tc>
@@ -3123,7 +3477,13 @@
               <w:rPr>
                 <w:rFonts w:ascii="Aptos" w:hAnsi="Aptos"/>
               </w:rPr>
-              <w:t>Allows instructors to create quizzes</w:t>
+              <w:t>Automatically grades multiple choice quizzes after completion</w:t>
+            </w:r>
+            <w:r>
+              <w:rPr>
+                <w:rFonts w:ascii="Aptos" w:hAnsi="Aptos"/>
+              </w:rPr>
+              <w:t>.</w:t>
             </w:r>
           </w:p>
         </w:tc>
@@ -3189,13 +3549,7 @@
               <w:rPr>
                 <w:rFonts w:ascii="Aptos" w:hAnsi="Aptos"/>
               </w:rPr>
-              <w:t>1</w:t>
-            </w:r>
-            <w:r>
-              <w:rPr>
-                <w:rFonts w:ascii="Aptos" w:hAnsi="Aptos"/>
-              </w:rPr>
-              <w:t>7</w:t>
+              <w:t>20</w:t>
             </w:r>
           </w:p>
         </w:tc>
@@ -3214,19 +3568,7 @@
               <w:rPr>
                 <w:rFonts w:ascii="Aptos" w:hAnsi="Aptos"/>
               </w:rPr>
-              <w:t>Quiz Auto</w:t>
-            </w:r>
-            <w:r>
-              <w:rPr>
-                <w:rFonts w:ascii="Aptos" w:hAnsi="Aptos"/>
-              </w:rPr>
-              <w:t>-</w:t>
-            </w:r>
-            <w:r>
-              <w:rPr>
-                <w:rFonts w:ascii="Aptos" w:hAnsi="Aptos"/>
-              </w:rPr>
-              <w:t>Grading</w:t>
+              <w:t>Dashboard Analytics</w:t>
             </w:r>
           </w:p>
         </w:tc>
@@ -3245,7 +3587,7 @@
               <w:rPr>
                 <w:rFonts w:ascii="Aptos" w:hAnsi="Aptos"/>
               </w:rPr>
-              <w:t>Automatically grades multiple choice quizzes after completion</w:t>
+              <w:t>Displays metrics on user dashboard</w:t>
             </w:r>
             <w:r>
               <w:rPr>
@@ -3311,13 +3653,13 @@
               <w:rPr>
                 <w:rFonts w:ascii="Aptos" w:hAnsi="Aptos"/>
               </w:rPr>
-              <w:t>F1</w:t>
-            </w:r>
-            <w:r>
-              <w:rPr>
-                <w:rFonts w:ascii="Aptos" w:hAnsi="Aptos"/>
-              </w:rPr>
-              <w:t>8</w:t>
+              <w:t>F</w:t>
+            </w:r>
+            <w:r>
+              <w:rPr>
+                <w:rFonts w:ascii="Aptos" w:hAnsi="Aptos"/>
+              </w:rPr>
+              <w:t>21</w:t>
             </w:r>
           </w:p>
         </w:tc>
@@ -3336,7 +3678,7 @@
               <w:rPr>
                 <w:rFonts w:ascii="Aptos" w:hAnsi="Aptos"/>
               </w:rPr>
-              <w:t>Dashboard Analytics</w:t>
+              <w:t>Real-Time Notification</w:t>
             </w:r>
           </w:p>
         </w:tc>
@@ -3355,7 +3697,19 @@
               <w:rPr>
                 <w:rFonts w:ascii="Aptos" w:hAnsi="Aptos"/>
               </w:rPr>
-              <w:t>Displays metrics on user dashboard</w:t>
+              <w:t>Sends real-time notifications such as</w:t>
+            </w:r>
+            <w:r>
+              <w:rPr>
+                <w:rFonts w:ascii="Aptos" w:hAnsi="Aptos"/>
+              </w:rPr>
+              <w:t xml:space="preserve"> announcements,</w:t>
+            </w:r>
+            <w:r>
+              <w:rPr>
+                <w:rFonts w:ascii="Aptos" w:hAnsi="Aptos"/>
+              </w:rPr>
+              <w:t xml:space="preserve"> new contents and assignments, grades, and deadlines</w:t>
             </w:r>
             <w:r>
               <w:rPr>
@@ -3421,13 +3775,20 @@
               <w:rPr>
                 <w:rFonts w:ascii="Aptos" w:hAnsi="Aptos"/>
               </w:rPr>
-              <w:t>F1</w:t>
-            </w:r>
-            <w:r>
-              <w:rPr>
-                <w:rFonts w:ascii="Aptos" w:hAnsi="Aptos"/>
-              </w:rPr>
-              <w:t>9</w:t>
+              <w:lastRenderedPageBreak/>
+              <w:t>F</w:t>
+            </w:r>
+            <w:r>
+              <w:rPr>
+                <w:rFonts w:ascii="Aptos" w:hAnsi="Aptos"/>
+              </w:rPr>
+              <w:t>2</w:t>
+            </w:r>
+            <w:r>
+              <w:rPr>
+                <w:rFonts w:ascii="Aptos" w:hAnsi="Aptos"/>
+              </w:rPr>
+              <w:t>1</w:t>
             </w:r>
           </w:p>
         </w:tc>
@@ -3446,7 +3807,7 @@
               <w:rPr>
                 <w:rFonts w:ascii="Aptos" w:hAnsi="Aptos"/>
               </w:rPr>
-              <w:t>Real-Time Notification</w:t>
+              <w:t>Chat System</w:t>
             </w:r>
           </w:p>
         </w:tc>
@@ -3465,19 +3826,7 @@
               <w:rPr>
                 <w:rFonts w:ascii="Aptos" w:hAnsi="Aptos"/>
               </w:rPr>
-              <w:t>Sends real-time notifications such as</w:t>
-            </w:r>
-            <w:r>
-              <w:rPr>
-                <w:rFonts w:ascii="Aptos" w:hAnsi="Aptos"/>
-              </w:rPr>
-              <w:t xml:space="preserve"> announcements,</w:t>
-            </w:r>
-            <w:r>
-              <w:rPr>
-                <w:rFonts w:ascii="Aptos" w:hAnsi="Aptos"/>
-              </w:rPr>
-              <w:t xml:space="preserve"> new contents and assignments, grades, and deadlines</w:t>
+              <w:t>Provides real-time messaging between users</w:t>
             </w:r>
             <w:r>
               <w:rPr>
@@ -3502,27 +3851,27 @@
               <w:rPr>
                 <w:rFonts w:ascii="Aptos" w:hAnsi="Aptos"/>
               </w:rPr>
-              <w:t>Medium</w:t>
+              <w:t>Low</w:t>
             </w:r>
           </w:p>
         </w:tc>
         <w:tc>
           <w:tcPr>
             <w:tcW w:w="1275" w:type="dxa"/>
-            <w:shd w:val="clear" w:color="auto" w:fill="DEEAF6" w:themeFill="accent5" w:themeFillTint="33"/>
-          </w:tcPr>
-          <w:p>
-            <w:pPr>
-              <w:spacing w:line="360" w:lineRule="auto"/>
-              <w:rPr>
-                <w:rFonts w:ascii="Aptos" w:hAnsi="Aptos"/>
-              </w:rPr>
-            </w:pPr>
-            <w:r>
-              <w:rPr>
-                <w:rFonts w:ascii="Aptos" w:hAnsi="Aptos"/>
-              </w:rPr>
-              <w:t>Pending</w:t>
+            <w:shd w:val="clear" w:color="auto" w:fill="D0CECE" w:themeFill="background2" w:themeFillShade="E6"/>
+          </w:tcPr>
+          <w:p>
+            <w:pPr>
+              <w:spacing w:line="360" w:lineRule="auto"/>
+              <w:rPr>
+                <w:rFonts w:ascii="Aptos" w:hAnsi="Aptos"/>
+              </w:rPr>
+            </w:pPr>
+            <w:r>
+              <w:rPr>
+                <w:rFonts w:ascii="Aptos" w:hAnsi="Aptos"/>
+              </w:rPr>
+              <w:t>Wishlist</w:t>
             </w:r>
           </w:p>
         </w:tc>
@@ -3549,7 +3898,13 @@
               <w:rPr>
                 <w:rFonts w:ascii="Aptos" w:hAnsi="Aptos"/>
               </w:rPr>
-              <w:t>20</w:t>
+              <w:t>2</w:t>
+            </w:r>
+            <w:r>
+              <w:rPr>
+                <w:rFonts w:ascii="Aptos" w:hAnsi="Aptos"/>
+              </w:rPr>
+              <w:t>2</w:t>
             </w:r>
           </w:p>
         </w:tc>
@@ -3568,7 +3923,7 @@
               <w:rPr>
                 <w:rFonts w:ascii="Aptos" w:hAnsi="Aptos"/>
               </w:rPr>
-              <w:t>Chat System</w:t>
+              <w:t>User Profile</w:t>
             </w:r>
           </w:p>
         </w:tc>
@@ -3587,7 +3942,7 @@
               <w:rPr>
                 <w:rFonts w:ascii="Aptos" w:hAnsi="Aptos"/>
               </w:rPr>
-              <w:t>Provides real-time messaging between users</w:t>
+              <w:t>Allows users to create/update their own profile and view user profiles</w:t>
             </w:r>
             <w:r>
               <w:rPr>
@@ -3659,124 +4014,13 @@
               <w:rPr>
                 <w:rFonts w:ascii="Aptos" w:hAnsi="Aptos"/>
               </w:rPr>
-              <w:t>21</w:t>
-            </w:r>
-          </w:p>
-        </w:tc>
-        <w:tc>
-          <w:tcPr>
-            <w:tcW w:w="1985" w:type="dxa"/>
-          </w:tcPr>
-          <w:p>
-            <w:pPr>
-              <w:spacing w:line="360" w:lineRule="auto"/>
-              <w:rPr>
-                <w:rFonts w:ascii="Aptos" w:hAnsi="Aptos"/>
-              </w:rPr>
-            </w:pPr>
-            <w:r>
-              <w:rPr>
-                <w:rFonts w:ascii="Aptos" w:hAnsi="Aptos"/>
-              </w:rPr>
-              <w:t>User Profile</w:t>
-            </w:r>
-          </w:p>
-        </w:tc>
-        <w:tc>
-          <w:tcPr>
-            <w:tcW w:w="4110" w:type="dxa"/>
-          </w:tcPr>
-          <w:p>
-            <w:pPr>
-              <w:spacing w:line="360" w:lineRule="auto"/>
-              <w:rPr>
-                <w:rFonts w:ascii="Aptos" w:hAnsi="Aptos"/>
-              </w:rPr>
-            </w:pPr>
-            <w:r>
-              <w:rPr>
-                <w:rFonts w:ascii="Aptos" w:hAnsi="Aptos"/>
-              </w:rPr>
-              <w:t>Allows users to create/update their own profile and view user profiles</w:t>
-            </w:r>
-            <w:r>
-              <w:rPr>
-                <w:rFonts w:ascii="Aptos" w:hAnsi="Aptos"/>
-              </w:rPr>
-              <w:t>.</w:t>
-            </w:r>
-          </w:p>
-        </w:tc>
-        <w:tc>
-          <w:tcPr>
-            <w:tcW w:w="993" w:type="dxa"/>
-          </w:tcPr>
-          <w:p>
-            <w:pPr>
-              <w:spacing w:line="360" w:lineRule="auto"/>
-              <w:rPr>
-                <w:rFonts w:ascii="Aptos" w:hAnsi="Aptos"/>
-              </w:rPr>
-            </w:pPr>
-            <w:r>
-              <w:rPr>
-                <w:rFonts w:ascii="Aptos" w:hAnsi="Aptos"/>
-              </w:rPr>
-              <w:t>Low</w:t>
-            </w:r>
-          </w:p>
-        </w:tc>
-        <w:tc>
-          <w:tcPr>
-            <w:tcW w:w="1275" w:type="dxa"/>
-            <w:shd w:val="clear" w:color="auto" w:fill="D0CECE" w:themeFill="background2" w:themeFillShade="E6"/>
-          </w:tcPr>
-          <w:p>
-            <w:pPr>
-              <w:spacing w:line="360" w:lineRule="auto"/>
-              <w:rPr>
-                <w:rFonts w:ascii="Aptos" w:hAnsi="Aptos"/>
-              </w:rPr>
-            </w:pPr>
-            <w:r>
-              <w:rPr>
-                <w:rFonts w:ascii="Aptos" w:hAnsi="Aptos"/>
-              </w:rPr>
-              <w:t>Wishlist</w:t>
-            </w:r>
-          </w:p>
-        </w:tc>
-      </w:tr>
-      <w:tr>
-        <w:tc>
-          <w:tcPr>
-            <w:tcW w:w="704" w:type="dxa"/>
-          </w:tcPr>
-          <w:p>
-            <w:pPr>
-              <w:spacing w:line="360" w:lineRule="auto"/>
-              <w:rPr>
-                <w:rFonts w:ascii="Aptos" w:hAnsi="Aptos"/>
-              </w:rPr>
-            </w:pPr>
-            <w:r>
-              <w:rPr>
-                <w:rFonts w:ascii="Aptos" w:hAnsi="Aptos"/>
-              </w:rPr>
-              <w:lastRenderedPageBreak/>
-              <w:t>F</w:t>
-            </w:r>
-            <w:r>
-              <w:rPr>
-                <w:rFonts w:ascii="Aptos" w:hAnsi="Aptos"/>
-              </w:rPr>
               <w:t>2</w:t>
             </w:r>
             <w:r>
               <w:rPr>
                 <w:rFonts w:ascii="Aptos" w:hAnsi="Aptos"/>
               </w:rPr>
-              <w:t>2</w:t>
+              <w:t>3</w:t>
             </w:r>
           </w:p>
         </w:tc>
@@ -3890,7 +4134,7 @@
         <w:pStyle w:val="Heading1"/>
         <w:spacing w:line="360" w:lineRule="auto"/>
       </w:pPr>
-      <w:bookmarkStart w:id="2" w:name="_Toc189434015"/>
+      <w:bookmarkStart w:id="2" w:name="_Toc189437931"/>
       <w:r>
         <w:t>Iterations</w:t>
       </w:r>
@@ -3901,7 +4145,7 @@
         <w:pStyle w:val="Heading2"/>
         <w:spacing w:line="360" w:lineRule="auto"/>
       </w:pPr>
-      <w:bookmarkStart w:id="3" w:name="_Toc189434016"/>
+      <w:bookmarkStart w:id="3" w:name="_Toc189437932"/>
       <w:r>
         <w:t>Iteration 1</w:t>
       </w:r>
@@ -4306,7 +4550,7 @@
         <w:pStyle w:val="Heading2"/>
         <w:spacing w:line="360" w:lineRule="auto"/>
       </w:pPr>
-      <w:bookmarkStart w:id="4" w:name="_Toc189434017"/>
+      <w:bookmarkStart w:id="4" w:name="_Toc189437933"/>
       <w:r>
         <w:t xml:space="preserve">Iteration </w:t>
       </w:r>
@@ -4494,6 +4738,7 @@
               <w:rPr>
                 <w:rFonts w:ascii="Aptos" w:hAnsi="Aptos"/>
               </w:rPr>
+              <w:lastRenderedPageBreak/>
               <w:t>Features Implemented</w:t>
             </w:r>
           </w:p>
@@ -4593,14 +4838,7 @@
               <w:rPr>
                 <w:rFonts w:ascii="Aptos" w:hAnsi="Aptos"/>
               </w:rPr>
-              <w:t xml:space="preserve">User registration, login, and logout implemented. User management and authentication using ASP.NET Identity </w:t>
-            </w:r>
-            <w:r>
-              <w:rPr>
-                <w:rFonts w:ascii="Aptos" w:hAnsi="Aptos"/>
-              </w:rPr>
-              <w:lastRenderedPageBreak/>
-              <w:t xml:space="preserve">and JWT token is also used to generate session token if a user is logged in successfully. Simple UI with Bootstrap navigation bar is used for now with appropriate buttons being displayed/hidden based on user state (logged in or out). Angular frontend has a simple home page component with will display </w:t>
+              <w:t xml:space="preserve">User registration, login, and logout implemented. User management and authentication using ASP.NET Identity and JWT token is also used to generate session token if a user is logged in successfully. Simple UI with Bootstrap navigation bar is used for now with appropriate buttons being displayed/hidden based on user state (logged in or out). Angular frontend has a simple home page component with will display </w:t>
             </w:r>
             <w:r>
               <w:rPr>
@@ -4625,7 +4863,7 @@
         <w:pStyle w:val="Heading2"/>
         <w:spacing w:line="360" w:lineRule="auto"/>
       </w:pPr>
-      <w:bookmarkStart w:id="5" w:name="_Toc189434018"/>
+      <w:bookmarkStart w:id="5" w:name="_Toc189437934"/>
       <w:r>
         <w:t>Iteration 3</w:t>
       </w:r>

</xml_diff>

<commit_message>
docs(feature log): delete module feature complete
</commit_message>
<xml_diff>
--- a/docs/Feature Log - X00190944.docx
+++ b/docs/Feature Log - X00190944.docx
@@ -584,7 +584,7 @@
           <w:r>
             <w:fldChar w:fldCharType="separate"/>
           </w:r>
-          <w:hyperlink w:anchor="_Toc189437929" w:history="1">
+          <w:hyperlink w:anchor="_Toc189489472" w:history="1">
             <w:r>
               <w:rPr>
                 <w:rStyle w:val="Hyperlink"/>
@@ -611,7 +611,7 @@
                 <w:noProof/>
                 <w:webHidden/>
               </w:rPr>
-              <w:instrText xml:space="preserve"> PAGEREF _Toc189437929 \h </w:instrText>
+              <w:instrText xml:space="preserve"> PAGEREF _Toc189489472 \h </w:instrText>
             </w:r>
             <w:r>
               <w:rPr>
@@ -658,7 +658,7 @@
               <w14:ligatures w14:val="standardContextual"/>
             </w:rPr>
           </w:pPr>
-          <w:hyperlink w:anchor="_Toc189437930" w:history="1">
+          <w:hyperlink w:anchor="_Toc189489473" w:history="1">
             <w:r>
               <w:rPr>
                 <w:rStyle w:val="Hyperlink"/>
@@ -685,7 +685,7 @@
                 <w:noProof/>
                 <w:webHidden/>
               </w:rPr>
-              <w:instrText xml:space="preserve"> PAGEREF _Toc189437930 \h </w:instrText>
+              <w:instrText xml:space="preserve"> PAGEREF _Toc189489473 \h </w:instrText>
             </w:r>
             <w:r>
               <w:rPr>
@@ -732,7 +732,7 @@
               <w14:ligatures w14:val="standardContextual"/>
             </w:rPr>
           </w:pPr>
-          <w:hyperlink w:anchor="_Toc189437931" w:history="1">
+          <w:hyperlink w:anchor="_Toc189489474" w:history="1">
             <w:r>
               <w:rPr>
                 <w:rStyle w:val="Hyperlink"/>
@@ -759,7 +759,7 @@
                 <w:noProof/>
                 <w:webHidden/>
               </w:rPr>
-              <w:instrText xml:space="preserve"> PAGEREF _Toc189437931 \h </w:instrText>
+              <w:instrText xml:space="preserve"> PAGEREF _Toc189489474 \h </w:instrText>
             </w:r>
             <w:r>
               <w:rPr>
@@ -806,7 +806,7 @@
               <w14:ligatures w14:val="standardContextual"/>
             </w:rPr>
           </w:pPr>
-          <w:hyperlink w:anchor="_Toc189437932" w:history="1">
+          <w:hyperlink w:anchor="_Toc189489475" w:history="1">
             <w:r>
               <w:rPr>
                 <w:rStyle w:val="Hyperlink"/>
@@ -833,7 +833,7 @@
                 <w:noProof/>
                 <w:webHidden/>
               </w:rPr>
-              <w:instrText xml:space="preserve"> PAGEREF _Toc189437932 \h </w:instrText>
+              <w:instrText xml:space="preserve"> PAGEREF _Toc189489475 \h </w:instrText>
             </w:r>
             <w:r>
               <w:rPr>
@@ -880,7 +880,7 @@
               <w14:ligatures w14:val="standardContextual"/>
             </w:rPr>
           </w:pPr>
-          <w:hyperlink w:anchor="_Toc189437933" w:history="1">
+          <w:hyperlink w:anchor="_Toc189489476" w:history="1">
             <w:r>
               <w:rPr>
                 <w:rStyle w:val="Hyperlink"/>
@@ -907,7 +907,7 @@
                 <w:noProof/>
                 <w:webHidden/>
               </w:rPr>
-              <w:instrText xml:space="preserve"> PAGEREF _Toc189437933 \h </w:instrText>
+              <w:instrText xml:space="preserve"> PAGEREF _Toc189489476 \h </w:instrText>
             </w:r>
             <w:r>
               <w:rPr>
@@ -954,7 +954,7 @@
               <w14:ligatures w14:val="standardContextual"/>
             </w:rPr>
           </w:pPr>
-          <w:hyperlink w:anchor="_Toc189437934" w:history="1">
+          <w:hyperlink w:anchor="_Toc189489477" w:history="1">
             <w:r>
               <w:rPr>
                 <w:rStyle w:val="Hyperlink"/>
@@ -981,7 +981,7 @@
                 <w:noProof/>
                 <w:webHidden/>
               </w:rPr>
-              <w:instrText xml:space="preserve"> PAGEREF _Toc189437934 \h </w:instrText>
+              <w:instrText xml:space="preserve"> PAGEREF _Toc189489477 \h </w:instrText>
             </w:r>
             <w:r>
               <w:rPr>
@@ -1042,7 +1042,7 @@
         <w:pStyle w:val="Heading1"/>
         <w:spacing w:line="360" w:lineRule="auto"/>
       </w:pPr>
-      <w:bookmarkStart w:id="0" w:name="_Toc189437929"/>
+      <w:bookmarkStart w:id="0" w:name="_Toc189489472"/>
       <w:r>
         <w:lastRenderedPageBreak/>
         <w:t>Feature Log Table</w:t>
@@ -1054,7 +1054,7 @@
         <w:pStyle w:val="Heading2"/>
         <w:spacing w:line="360" w:lineRule="auto"/>
       </w:pPr>
-      <w:bookmarkStart w:id="1" w:name="_Toc189437930"/>
+      <w:bookmarkStart w:id="1" w:name="_Toc189489473"/>
       <w:r>
         <w:t xml:space="preserve">Status </w:t>
       </w:r>
@@ -2090,20 +2090,20 @@
         <w:tc>
           <w:tcPr>
             <w:tcW w:w="1275" w:type="dxa"/>
-            <w:shd w:val="clear" w:color="auto" w:fill="FFF2CC" w:themeFill="accent4" w:themeFillTint="33"/>
-          </w:tcPr>
-          <w:p>
-            <w:pPr>
-              <w:spacing w:line="360" w:lineRule="auto"/>
-              <w:rPr>
-                <w:rFonts w:ascii="Aptos" w:hAnsi="Aptos"/>
-              </w:rPr>
-            </w:pPr>
-            <w:r>
-              <w:rPr>
-                <w:rFonts w:ascii="Aptos" w:hAnsi="Aptos"/>
-              </w:rPr>
-              <w:t>In Progress</w:t>
+            <w:shd w:val="clear" w:color="auto" w:fill="E2EFD9" w:themeFill="accent6" w:themeFillTint="33"/>
+          </w:tcPr>
+          <w:p>
+            <w:pPr>
+              <w:spacing w:line="360" w:lineRule="auto"/>
+              <w:rPr>
+                <w:rFonts w:ascii="Aptos" w:hAnsi="Aptos"/>
+              </w:rPr>
+            </w:pPr>
+            <w:r>
+              <w:rPr>
+                <w:rFonts w:ascii="Aptos" w:hAnsi="Aptos"/>
+              </w:rPr>
+              <w:t>Complete</w:t>
             </w:r>
           </w:p>
         </w:tc>
@@ -4134,7 +4134,7 @@
         <w:pStyle w:val="Heading1"/>
         <w:spacing w:line="360" w:lineRule="auto"/>
       </w:pPr>
-      <w:bookmarkStart w:id="2" w:name="_Toc189437931"/>
+      <w:bookmarkStart w:id="2" w:name="_Toc189489474"/>
       <w:r>
         <w:t>Iterations</w:t>
       </w:r>
@@ -4145,7 +4145,7 @@
         <w:pStyle w:val="Heading2"/>
         <w:spacing w:line="360" w:lineRule="auto"/>
       </w:pPr>
-      <w:bookmarkStart w:id="3" w:name="_Toc189437932"/>
+      <w:bookmarkStart w:id="3" w:name="_Toc189489475"/>
       <w:r>
         <w:t>Iteration 1</w:t>
       </w:r>
@@ -4550,7 +4550,7 @@
         <w:pStyle w:val="Heading2"/>
         <w:spacing w:line="360" w:lineRule="auto"/>
       </w:pPr>
-      <w:bookmarkStart w:id="4" w:name="_Toc189437933"/>
+      <w:bookmarkStart w:id="4" w:name="_Toc189489476"/>
       <w:r>
         <w:t xml:space="preserve">Iteration </w:t>
       </w:r>
@@ -4863,7 +4863,7 @@
         <w:pStyle w:val="Heading2"/>
         <w:spacing w:line="360" w:lineRule="auto"/>
       </w:pPr>
-      <w:bookmarkStart w:id="5" w:name="_Toc189437934"/>
+      <w:bookmarkStart w:id="5" w:name="_Toc189489477"/>
       <w:r>
         <w:t>Iteration 3</w:t>
       </w:r>

</xml_diff>

<commit_message>
docs: update feature log iteration 4
</commit_message>
<xml_diff>
--- a/docs/Feature Log - X00190944.docx
+++ b/docs/Feature Log - X00190944.docx
@@ -584,7 +584,7 @@
           <w:r>
             <w:fldChar w:fldCharType="separate"/>
           </w:r>
-          <w:hyperlink w:anchor="_Toc189489472" w:history="1">
+          <w:hyperlink w:anchor="_Toc190601395" w:history="1">
             <w:r>
               <w:rPr>
                 <w:rStyle w:val="Hyperlink"/>
@@ -611,7 +611,7 @@
                 <w:noProof/>
                 <w:webHidden/>
               </w:rPr>
-              <w:instrText xml:space="preserve"> PAGEREF _Toc189489472 \h </w:instrText>
+              <w:instrText xml:space="preserve"> PAGEREF _Toc190601395 \h </w:instrText>
             </w:r>
             <w:r>
               <w:rPr>
@@ -658,7 +658,7 @@
               <w14:ligatures w14:val="standardContextual"/>
             </w:rPr>
           </w:pPr>
-          <w:hyperlink w:anchor="_Toc189489473" w:history="1">
+          <w:hyperlink w:anchor="_Toc190601396" w:history="1">
             <w:r>
               <w:rPr>
                 <w:rStyle w:val="Hyperlink"/>
@@ -685,7 +685,7 @@
                 <w:noProof/>
                 <w:webHidden/>
               </w:rPr>
-              <w:instrText xml:space="preserve"> PAGEREF _Toc189489473 \h </w:instrText>
+              <w:instrText xml:space="preserve"> PAGEREF _Toc190601396 \h </w:instrText>
             </w:r>
             <w:r>
               <w:rPr>
@@ -732,7 +732,7 @@
               <w14:ligatures w14:val="standardContextual"/>
             </w:rPr>
           </w:pPr>
-          <w:hyperlink w:anchor="_Toc189489474" w:history="1">
+          <w:hyperlink w:anchor="_Toc190601397" w:history="1">
             <w:r>
               <w:rPr>
                 <w:rStyle w:val="Hyperlink"/>
@@ -759,7 +759,7 @@
                 <w:noProof/>
                 <w:webHidden/>
               </w:rPr>
-              <w:instrText xml:space="preserve"> PAGEREF _Toc189489474 \h </w:instrText>
+              <w:instrText xml:space="preserve"> PAGEREF _Toc190601397 \h </w:instrText>
             </w:r>
             <w:r>
               <w:rPr>
@@ -806,7 +806,7 @@
               <w14:ligatures w14:val="standardContextual"/>
             </w:rPr>
           </w:pPr>
-          <w:hyperlink w:anchor="_Toc189489475" w:history="1">
+          <w:hyperlink w:anchor="_Toc190601398" w:history="1">
             <w:r>
               <w:rPr>
                 <w:rStyle w:val="Hyperlink"/>
@@ -833,7 +833,7 @@
                 <w:noProof/>
                 <w:webHidden/>
               </w:rPr>
-              <w:instrText xml:space="preserve"> PAGEREF _Toc189489475 \h </w:instrText>
+              <w:instrText xml:space="preserve"> PAGEREF _Toc190601398 \h </w:instrText>
             </w:r>
             <w:r>
               <w:rPr>
@@ -880,7 +880,7 @@
               <w14:ligatures w14:val="standardContextual"/>
             </w:rPr>
           </w:pPr>
-          <w:hyperlink w:anchor="_Toc189489476" w:history="1">
+          <w:hyperlink w:anchor="_Toc190601399" w:history="1">
             <w:r>
               <w:rPr>
                 <w:rStyle w:val="Hyperlink"/>
@@ -907,7 +907,7 @@
                 <w:noProof/>
                 <w:webHidden/>
               </w:rPr>
-              <w:instrText xml:space="preserve"> PAGEREF _Toc189489476 \h </w:instrText>
+              <w:instrText xml:space="preserve"> PAGEREF _Toc190601399 \h </w:instrText>
             </w:r>
             <w:r>
               <w:rPr>
@@ -954,7 +954,7 @@
               <w14:ligatures w14:val="standardContextual"/>
             </w:rPr>
           </w:pPr>
-          <w:hyperlink w:anchor="_Toc189489477" w:history="1">
+          <w:hyperlink w:anchor="_Toc190601400" w:history="1">
             <w:r>
               <w:rPr>
                 <w:rStyle w:val="Hyperlink"/>
@@ -981,7 +981,7 @@
                 <w:noProof/>
                 <w:webHidden/>
               </w:rPr>
-              <w:instrText xml:space="preserve"> PAGEREF _Toc189489477 \h </w:instrText>
+              <w:instrText xml:space="preserve"> PAGEREF _Toc190601400 \h </w:instrText>
             </w:r>
             <w:r>
               <w:rPr>
@@ -1002,6 +1002,80 @@
                 <w:webHidden/>
               </w:rPr>
               <w:t>6</w:t>
+            </w:r>
+            <w:r>
+              <w:rPr>
+                <w:noProof/>
+                <w:webHidden/>
+              </w:rPr>
+              <w:fldChar w:fldCharType="end"/>
+            </w:r>
+          </w:hyperlink>
+        </w:p>
+        <w:p>
+          <w:pPr>
+            <w:pStyle w:val="TOC2"/>
+            <w:tabs>
+              <w:tab w:val="right" w:leader="dot" w:pos="9016"/>
+            </w:tabs>
+            <w:rPr>
+              <w:rFonts w:asciiTheme="minorHAnsi" w:eastAsiaTheme="minorEastAsia" w:hAnsiTheme="minorHAnsi"/>
+              <w:noProof/>
+              <w:kern w:val="2"/>
+              <w:sz w:val="24"/>
+              <w:szCs w:val="24"/>
+              <w:lang w:eastAsia="en-GB"/>
+              <w14:ligatures w14:val="standardContextual"/>
+            </w:rPr>
+          </w:pPr>
+          <w:hyperlink w:anchor="_Toc190601401" w:history="1">
+            <w:r>
+              <w:rPr>
+                <w:rStyle w:val="Hyperlink"/>
+                <w:noProof/>
+              </w:rPr>
+              <w:t>Iteration 4</w:t>
+            </w:r>
+            <w:r>
+              <w:rPr>
+                <w:noProof/>
+                <w:webHidden/>
+              </w:rPr>
+              <w:tab/>
+            </w:r>
+            <w:r>
+              <w:rPr>
+                <w:noProof/>
+                <w:webHidden/>
+              </w:rPr>
+              <w:fldChar w:fldCharType="begin"/>
+            </w:r>
+            <w:r>
+              <w:rPr>
+                <w:noProof/>
+                <w:webHidden/>
+              </w:rPr>
+              <w:instrText xml:space="preserve"> PAGEREF _Toc190601401 \h </w:instrText>
+            </w:r>
+            <w:r>
+              <w:rPr>
+                <w:noProof/>
+                <w:webHidden/>
+              </w:rPr>
+            </w:r>
+            <w:r>
+              <w:rPr>
+                <w:noProof/>
+                <w:webHidden/>
+              </w:rPr>
+              <w:fldChar w:fldCharType="separate"/>
+            </w:r>
+            <w:r>
+              <w:rPr>
+                <w:noProof/>
+                <w:webHidden/>
+              </w:rPr>
+              <w:t>7</w:t>
             </w:r>
             <w:r>
               <w:rPr>
@@ -1042,7 +1116,7 @@
         <w:pStyle w:val="Heading1"/>
         <w:spacing w:line="360" w:lineRule="auto"/>
       </w:pPr>
-      <w:bookmarkStart w:id="0" w:name="_Toc189489472"/>
+      <w:bookmarkStart w:id="0" w:name="_Toc190601395"/>
       <w:r>
         <w:lastRenderedPageBreak/>
         <w:t>Feature Log Table</w:t>
@@ -1054,7 +1128,7 @@
         <w:pStyle w:val="Heading2"/>
         <w:spacing w:line="360" w:lineRule="auto"/>
       </w:pPr>
-      <w:bookmarkStart w:id="1" w:name="_Toc189489473"/>
+      <w:bookmarkStart w:id="1" w:name="_Toc190601396"/>
       <w:r>
         <w:t xml:space="preserve">Status </w:t>
       </w:r>
@@ -2566,7 +2640,7 @@
               <w:rPr>
                 <w:rFonts w:ascii="Aptos" w:hAnsi="Aptos"/>
               </w:rPr>
-              <w:t>Content Editing</w:t>
+              <w:t>Content Downloading</w:t>
             </w:r>
           </w:p>
         </w:tc>
@@ -2585,7 +2659,7 @@
               <w:rPr>
                 <w:rFonts w:ascii="Aptos" w:hAnsi="Aptos"/>
               </w:rPr>
-              <w:t>Allows instructors to edit existing module content.</w:t>
+              <w:t>Allows users to download uploaded module content materials.</w:t>
             </w:r>
           </w:p>
         </w:tc>
@@ -2645,7 +2719,13 @@
               <w:rPr>
                 <w:rFonts w:ascii="Aptos" w:hAnsi="Aptos"/>
               </w:rPr>
-              <w:t>F12</w:t>
+              <w:t>F1</w:t>
+            </w:r>
+            <w:r>
+              <w:rPr>
+                <w:rFonts w:ascii="Aptos" w:hAnsi="Aptos"/>
+              </w:rPr>
+              <w:t>2</w:t>
             </w:r>
           </w:p>
         </w:tc>
@@ -2664,7 +2744,7 @@
               <w:rPr>
                 <w:rFonts w:ascii="Aptos" w:hAnsi="Aptos"/>
               </w:rPr>
-              <w:t>Content Deletion</w:t>
+              <w:t>Content Editing</w:t>
             </w:r>
           </w:p>
         </w:tc>
@@ -2683,7 +2763,7 @@
               <w:rPr>
                 <w:rFonts w:ascii="Aptos" w:hAnsi="Aptos"/>
               </w:rPr>
-              <w:t>Allows instructors to delete/remove existing module content.</w:t>
+              <w:t>Allows instructors to edit existing module content.</w:t>
             </w:r>
           </w:p>
         </w:tc>
@@ -2743,6 +2823,110 @@
               <w:rPr>
                 <w:rFonts w:ascii="Aptos" w:hAnsi="Aptos"/>
               </w:rPr>
+              <w:t>F1</w:t>
+            </w:r>
+            <w:r>
+              <w:rPr>
+                <w:rFonts w:ascii="Aptos" w:hAnsi="Aptos"/>
+              </w:rPr>
+              <w:t>3</w:t>
+            </w:r>
+          </w:p>
+        </w:tc>
+        <w:tc>
+          <w:tcPr>
+            <w:tcW w:w="1985" w:type="dxa"/>
+          </w:tcPr>
+          <w:p>
+            <w:pPr>
+              <w:spacing w:line="360" w:lineRule="auto"/>
+              <w:rPr>
+                <w:rFonts w:ascii="Aptos" w:hAnsi="Aptos"/>
+              </w:rPr>
+            </w:pPr>
+            <w:r>
+              <w:rPr>
+                <w:rFonts w:ascii="Aptos" w:hAnsi="Aptos"/>
+              </w:rPr>
+              <w:t>Content Deletion</w:t>
+            </w:r>
+          </w:p>
+        </w:tc>
+        <w:tc>
+          <w:tcPr>
+            <w:tcW w:w="4110" w:type="dxa"/>
+          </w:tcPr>
+          <w:p>
+            <w:pPr>
+              <w:spacing w:line="360" w:lineRule="auto"/>
+              <w:rPr>
+                <w:rFonts w:ascii="Aptos" w:hAnsi="Aptos"/>
+              </w:rPr>
+            </w:pPr>
+            <w:r>
+              <w:rPr>
+                <w:rFonts w:ascii="Aptos" w:hAnsi="Aptos"/>
+              </w:rPr>
+              <w:t>Allows instructors to delete/remove existing module content.</w:t>
+            </w:r>
+          </w:p>
+        </w:tc>
+        <w:tc>
+          <w:tcPr>
+            <w:tcW w:w="993" w:type="dxa"/>
+          </w:tcPr>
+          <w:p>
+            <w:pPr>
+              <w:spacing w:line="360" w:lineRule="auto"/>
+              <w:rPr>
+                <w:rFonts w:ascii="Aptos" w:hAnsi="Aptos"/>
+              </w:rPr>
+            </w:pPr>
+            <w:r>
+              <w:rPr>
+                <w:rFonts w:ascii="Aptos" w:hAnsi="Aptos"/>
+              </w:rPr>
+              <w:t>High</w:t>
+            </w:r>
+          </w:p>
+        </w:tc>
+        <w:tc>
+          <w:tcPr>
+            <w:tcW w:w="1275" w:type="dxa"/>
+            <w:shd w:val="clear" w:color="auto" w:fill="FFF2CC" w:themeFill="accent4" w:themeFillTint="33"/>
+          </w:tcPr>
+          <w:p>
+            <w:pPr>
+              <w:spacing w:line="360" w:lineRule="auto"/>
+              <w:rPr>
+                <w:rFonts w:ascii="Aptos" w:hAnsi="Aptos"/>
+              </w:rPr>
+            </w:pPr>
+            <w:r>
+              <w:rPr>
+                <w:rFonts w:ascii="Aptos" w:hAnsi="Aptos"/>
+              </w:rPr>
+              <w:t>In Progress</w:t>
+            </w:r>
+          </w:p>
+        </w:tc>
+      </w:tr>
+      <w:tr>
+        <w:tc>
+          <w:tcPr>
+            <w:tcW w:w="704" w:type="dxa"/>
+          </w:tcPr>
+          <w:p>
+            <w:pPr>
+              <w:spacing w:line="360" w:lineRule="auto"/>
+              <w:rPr>
+                <w:rFonts w:ascii="Aptos" w:hAnsi="Aptos"/>
+              </w:rPr>
+            </w:pPr>
+            <w:r>
+              <w:rPr>
+                <w:rFonts w:ascii="Aptos" w:hAnsi="Aptos"/>
+              </w:rPr>
               <w:t>F</w:t>
             </w:r>
             <w:r>
@@ -2755,7 +2939,7 @@
               <w:rPr>
                 <w:rFonts w:ascii="Aptos" w:hAnsi="Aptos"/>
               </w:rPr>
-              <w:t>3</w:t>
+              <w:t>4</w:t>
             </w:r>
           </w:p>
         </w:tc>
@@ -2877,7 +3061,7 @@
               <w:rPr>
                 <w:rFonts w:ascii="Aptos" w:hAnsi="Aptos"/>
               </w:rPr>
-              <w:t>4</w:t>
+              <w:t>5</w:t>
             </w:r>
           </w:p>
         </w:tc>
@@ -2987,7 +3171,7 @@
               <w:rPr>
                 <w:rFonts w:ascii="Aptos" w:hAnsi="Aptos"/>
               </w:rPr>
-              <w:t>5</w:t>
+              <w:t>6</w:t>
             </w:r>
           </w:p>
         </w:tc>
@@ -3103,7 +3287,7 @@
               <w:rPr>
                 <w:rFonts w:ascii="Aptos" w:hAnsi="Aptos"/>
               </w:rPr>
-              <w:t>6</w:t>
+              <w:t>7</w:t>
             </w:r>
           </w:p>
         </w:tc>
@@ -3207,7 +3391,7 @@
               <w:rPr>
                 <w:rFonts w:ascii="Aptos" w:hAnsi="Aptos"/>
               </w:rPr>
-              <w:t>7</w:t>
+              <w:t>8</w:t>
             </w:r>
           </w:p>
         </w:tc>
@@ -3317,7 +3501,7 @@
               <w:rPr>
                 <w:rFonts w:ascii="Aptos" w:hAnsi="Aptos"/>
               </w:rPr>
-              <w:t>8</w:t>
+              <w:t>9</w:t>
             </w:r>
           </w:p>
         </w:tc>
@@ -3421,13 +3605,7 @@
               <w:rPr>
                 <w:rFonts w:ascii="Aptos" w:hAnsi="Aptos"/>
               </w:rPr>
-              <w:t>1</w:t>
-            </w:r>
-            <w:r>
-              <w:rPr>
-                <w:rFonts w:ascii="Aptos" w:hAnsi="Aptos"/>
-              </w:rPr>
-              <w:t>9</w:t>
+              <w:t>20</w:t>
             </w:r>
           </w:p>
         </w:tc>
@@ -3549,7 +3727,13 @@
               <w:rPr>
                 <w:rFonts w:ascii="Aptos" w:hAnsi="Aptos"/>
               </w:rPr>
-              <w:t>20</w:t>
+              <w:t>2</w:t>
+            </w:r>
+            <w:r>
+              <w:rPr>
+                <w:rFonts w:ascii="Aptos" w:hAnsi="Aptos"/>
+              </w:rPr>
+              <w:t>1</w:t>
             </w:r>
           </w:p>
         </w:tc>
@@ -3653,13 +3837,20 @@
               <w:rPr>
                 <w:rFonts w:ascii="Aptos" w:hAnsi="Aptos"/>
               </w:rPr>
+              <w:lastRenderedPageBreak/>
               <w:t>F</w:t>
             </w:r>
             <w:r>
               <w:rPr>
                 <w:rFonts w:ascii="Aptos" w:hAnsi="Aptos"/>
               </w:rPr>
-              <w:t>21</w:t>
+              <w:t>2</w:t>
+            </w:r>
+            <w:r>
+              <w:rPr>
+                <w:rFonts w:ascii="Aptos" w:hAnsi="Aptos"/>
+              </w:rPr>
+              <w:t>2</w:t>
             </w:r>
           </w:p>
         </w:tc>
@@ -3775,7 +3966,6 @@
               <w:rPr>
                 <w:rFonts w:ascii="Aptos" w:hAnsi="Aptos"/>
               </w:rPr>
-              <w:lastRenderedPageBreak/>
               <w:t>F</w:t>
             </w:r>
             <w:r>
@@ -3788,7 +3978,7 @@
               <w:rPr>
                 <w:rFonts w:ascii="Aptos" w:hAnsi="Aptos"/>
               </w:rPr>
-              <w:t>1</w:t>
+              <w:t>3</w:t>
             </w:r>
           </w:p>
         </w:tc>
@@ -3904,7 +4094,7 @@
               <w:rPr>
                 <w:rFonts w:ascii="Aptos" w:hAnsi="Aptos"/>
               </w:rPr>
-              <w:t>2</w:t>
+              <w:t>4</w:t>
             </w:r>
           </w:p>
         </w:tc>
@@ -4020,7 +4210,7 @@
               <w:rPr>
                 <w:rFonts w:ascii="Aptos" w:hAnsi="Aptos"/>
               </w:rPr>
-              <w:t>3</w:t>
+              <w:t>5</w:t>
             </w:r>
           </w:p>
         </w:tc>
@@ -4134,7 +4324,7 @@
         <w:pStyle w:val="Heading1"/>
         <w:spacing w:line="360" w:lineRule="auto"/>
       </w:pPr>
-      <w:bookmarkStart w:id="2" w:name="_Toc189489474"/>
+      <w:bookmarkStart w:id="2" w:name="_Toc190601397"/>
       <w:r>
         <w:t>Iterations</w:t>
       </w:r>
@@ -4145,7 +4335,7 @@
         <w:pStyle w:val="Heading2"/>
         <w:spacing w:line="360" w:lineRule="auto"/>
       </w:pPr>
-      <w:bookmarkStart w:id="3" w:name="_Toc189489475"/>
+      <w:bookmarkStart w:id="3" w:name="_Toc190601398"/>
       <w:r>
         <w:t>Iteration 1</w:t>
       </w:r>
@@ -4550,7 +4740,7 @@
         <w:pStyle w:val="Heading2"/>
         <w:spacing w:line="360" w:lineRule="auto"/>
       </w:pPr>
-      <w:bookmarkStart w:id="4" w:name="_Toc189489476"/>
+      <w:bookmarkStart w:id="4" w:name="_Toc190601399"/>
       <w:r>
         <w:t xml:space="preserve">Iteration </w:t>
       </w:r>
@@ -4640,6 +4830,7 @@
               <w:rPr>
                 <w:rFonts w:ascii="Aptos" w:hAnsi="Aptos"/>
               </w:rPr>
+              <w:lastRenderedPageBreak/>
               <w:t>Date of Milestone</w:t>
             </w:r>
           </w:p>
@@ -4738,7 +4929,6 @@
               <w:rPr>
                 <w:rFonts w:ascii="Aptos" w:hAnsi="Aptos"/>
               </w:rPr>
-              <w:lastRenderedPageBreak/>
               <w:t>Features Implemented</w:t>
             </w:r>
           </w:p>
@@ -4863,7 +5053,7 @@
         <w:pStyle w:val="Heading2"/>
         <w:spacing w:line="360" w:lineRule="auto"/>
       </w:pPr>
-      <w:bookmarkStart w:id="5" w:name="_Toc189489477"/>
+      <w:bookmarkStart w:id="5" w:name="_Toc190601400"/>
       <w:r>
         <w:t>Iteration 3</w:t>
       </w:r>
@@ -5179,6 +5369,501 @@
         </w:rPr>
       </w:pPr>
     </w:p>
+    <w:p>
+      <w:pPr>
+        <w:pStyle w:val="Heading2"/>
+        <w:spacing w:line="360" w:lineRule="auto"/>
+      </w:pPr>
+      <w:bookmarkStart w:id="6" w:name="_Toc190601401"/>
+      <w:r>
+        <w:lastRenderedPageBreak/>
+        <w:t>Iteration 4</w:t>
+      </w:r>
+      <w:bookmarkEnd w:id="6"/>
+    </w:p>
+    <w:tbl>
+      <w:tblPr>
+        <w:tblStyle w:val="TableGrid"/>
+        <w:tblW w:w="0" w:type="auto"/>
+        <w:tblLayout w:type="fixed"/>
+        <w:tblCellMar>
+          <w:top w:w="85" w:type="dxa"/>
+          <w:bottom w:w="85" w:type="dxa"/>
+        </w:tblCellMar>
+        <w:tblLook w:val="04A0" w:firstRow="1" w:lastRow="0" w:firstColumn="1" w:lastColumn="0" w:noHBand="0" w:noVBand="1"/>
+      </w:tblPr>
+      <w:tblGrid>
+        <w:gridCol w:w="3397"/>
+        <w:gridCol w:w="5619"/>
+      </w:tblGrid>
+      <w:tr>
+        <w:tc>
+          <w:tcPr>
+            <w:tcW w:w="3397" w:type="dxa"/>
+            <w:shd w:val="clear" w:color="auto" w:fill="D9D9D9" w:themeFill="background1" w:themeFillShade="D9"/>
+          </w:tcPr>
+          <w:p>
+            <w:pPr>
+              <w:spacing w:line="360" w:lineRule="auto"/>
+              <w:rPr>
+                <w:rFonts w:ascii="Aptos" w:hAnsi="Aptos"/>
+                <w:b/>
+                <w:bCs/>
+              </w:rPr>
+            </w:pPr>
+            <w:r>
+              <w:rPr>
+                <w:rFonts w:ascii="Aptos" w:hAnsi="Aptos"/>
+                <w:b/>
+                <w:bCs/>
+              </w:rPr>
+              <w:t xml:space="preserve">Iteration </w:t>
+            </w:r>
+            <w:r>
+              <w:rPr>
+                <w:rFonts w:ascii="Aptos" w:hAnsi="Aptos"/>
+                <w:b/>
+                <w:bCs/>
+              </w:rPr>
+              <w:t>4</w:t>
+            </w:r>
+          </w:p>
+        </w:tc>
+        <w:tc>
+          <w:tcPr>
+            <w:tcW w:w="5619" w:type="dxa"/>
+            <w:shd w:val="clear" w:color="auto" w:fill="D9D9D9" w:themeFill="background1" w:themeFillShade="D9"/>
+          </w:tcPr>
+          <w:p>
+            <w:pPr>
+              <w:spacing w:line="360" w:lineRule="auto"/>
+              <w:rPr>
+                <w:rFonts w:ascii="Aptos" w:hAnsi="Aptos"/>
+                <w:b/>
+                <w:bCs/>
+              </w:rPr>
+            </w:pPr>
+          </w:p>
+        </w:tc>
+      </w:tr>
+      <w:tr>
+        <w:tc>
+          <w:tcPr>
+            <w:tcW w:w="3397" w:type="dxa"/>
+          </w:tcPr>
+          <w:p>
+            <w:pPr>
+              <w:spacing w:line="360" w:lineRule="auto"/>
+              <w:rPr>
+                <w:rFonts w:ascii="Aptos" w:hAnsi="Aptos"/>
+              </w:rPr>
+            </w:pPr>
+            <w:r>
+              <w:rPr>
+                <w:rFonts w:ascii="Aptos" w:hAnsi="Aptos"/>
+              </w:rPr>
+              <w:t>Date of Milestone</w:t>
+            </w:r>
+          </w:p>
+        </w:tc>
+        <w:tc>
+          <w:tcPr>
+            <w:tcW w:w="5619" w:type="dxa"/>
+          </w:tcPr>
+          <w:p>
+            <w:pPr>
+              <w:spacing w:line="360" w:lineRule="auto"/>
+              <w:rPr>
+                <w:rFonts w:ascii="Aptos" w:hAnsi="Aptos"/>
+              </w:rPr>
+            </w:pPr>
+            <w:r>
+              <w:rPr>
+                <w:rFonts w:ascii="Aptos" w:hAnsi="Aptos"/>
+              </w:rPr>
+              <w:t>16</w:t>
+            </w:r>
+            <w:r>
+              <w:rPr>
+                <w:rFonts w:ascii="Aptos" w:hAnsi="Aptos"/>
+              </w:rPr>
+              <w:t>/</w:t>
+            </w:r>
+            <w:r>
+              <w:rPr>
+                <w:rFonts w:ascii="Aptos" w:hAnsi="Aptos"/>
+              </w:rPr>
+              <w:t>0</w:t>
+            </w:r>
+            <w:r>
+              <w:rPr>
+                <w:rFonts w:ascii="Aptos" w:hAnsi="Aptos"/>
+              </w:rPr>
+              <w:t>2</w:t>
+            </w:r>
+            <w:r>
+              <w:rPr>
+                <w:rFonts w:ascii="Aptos" w:hAnsi="Aptos"/>
+              </w:rPr>
+              <w:t>/202</w:t>
+            </w:r>
+            <w:r>
+              <w:rPr>
+                <w:rFonts w:ascii="Aptos" w:hAnsi="Aptos"/>
+              </w:rPr>
+              <w:t>5</w:t>
+            </w:r>
+          </w:p>
+        </w:tc>
+      </w:tr>
+      <w:tr>
+        <w:tc>
+          <w:tcPr>
+            <w:tcW w:w="3397" w:type="dxa"/>
+          </w:tcPr>
+          <w:p>
+            <w:pPr>
+              <w:spacing w:line="360" w:lineRule="auto"/>
+              <w:rPr>
+                <w:rFonts w:ascii="Aptos" w:hAnsi="Aptos"/>
+              </w:rPr>
+            </w:pPr>
+            <w:r>
+              <w:rPr>
+                <w:rFonts w:ascii="Aptos" w:hAnsi="Aptos"/>
+              </w:rPr>
+              <w:t>Features in Scope</w:t>
+            </w:r>
+          </w:p>
+        </w:tc>
+        <w:tc>
+          <w:tcPr>
+            <w:tcW w:w="5619" w:type="dxa"/>
+          </w:tcPr>
+          <w:p>
+            <w:pPr>
+              <w:spacing w:line="360" w:lineRule="auto"/>
+              <w:rPr>
+                <w:rFonts w:ascii="Aptos" w:hAnsi="Aptos"/>
+              </w:rPr>
+            </w:pPr>
+            <w:r>
+              <w:rPr>
+                <w:rFonts w:ascii="Aptos" w:hAnsi="Aptos"/>
+              </w:rPr>
+              <w:t>Module Creation</w:t>
+            </w:r>
+            <w:r>
+              <w:rPr>
+                <w:rFonts w:ascii="Aptos" w:hAnsi="Aptos"/>
+              </w:rPr>
+              <w:t>/Editing/Deletion</w:t>
+            </w:r>
+            <w:r>
+              <w:rPr>
+                <w:rFonts w:ascii="Aptos" w:hAnsi="Aptos"/>
+              </w:rPr>
+              <w:t xml:space="preserve">, </w:t>
+            </w:r>
+            <w:r>
+              <w:rPr>
+                <w:rFonts w:ascii="Aptos" w:hAnsi="Aptos"/>
+              </w:rPr>
+              <w:t>Module Enrolment</w:t>
+            </w:r>
+            <w:r>
+              <w:rPr>
+                <w:rFonts w:ascii="Aptos" w:hAnsi="Aptos"/>
+              </w:rPr>
+              <w:t>, Browse/Explore Modules, Search Modules, Content Addition/Editing/Deletion</w:t>
+            </w:r>
+          </w:p>
+        </w:tc>
+      </w:tr>
+      <w:tr>
+        <w:tc>
+          <w:tcPr>
+            <w:tcW w:w="3397" w:type="dxa"/>
+          </w:tcPr>
+          <w:p>
+            <w:pPr>
+              <w:spacing w:line="360" w:lineRule="auto"/>
+              <w:rPr>
+                <w:rFonts w:ascii="Aptos" w:hAnsi="Aptos"/>
+              </w:rPr>
+            </w:pPr>
+            <w:r>
+              <w:rPr>
+                <w:rFonts w:ascii="Aptos" w:hAnsi="Aptos"/>
+              </w:rPr>
+              <w:t>Features Implemented</w:t>
+            </w:r>
+          </w:p>
+        </w:tc>
+        <w:tc>
+          <w:tcPr>
+            <w:tcW w:w="5619" w:type="dxa"/>
+          </w:tcPr>
+          <w:p>
+            <w:pPr>
+              <w:spacing w:line="360" w:lineRule="auto"/>
+              <w:rPr>
+                <w:rFonts w:ascii="Aptos" w:hAnsi="Aptos"/>
+              </w:rPr>
+            </w:pPr>
+            <w:r>
+              <w:rPr>
+                <w:rFonts w:ascii="Aptos" w:hAnsi="Aptos"/>
+              </w:rPr>
+              <w:t xml:space="preserve">Module Creation/Editing/Deletion, </w:t>
+            </w:r>
+            <w:r>
+              <w:rPr>
+                <w:rFonts w:ascii="Aptos" w:hAnsi="Aptos"/>
+              </w:rPr>
+              <w:t>Module Enrolment</w:t>
+            </w:r>
+            <w:r>
+              <w:rPr>
+                <w:rFonts w:ascii="Aptos" w:hAnsi="Aptos"/>
+              </w:rPr>
+              <w:t>, Browse/Explore Modules, Search Modules</w:t>
+            </w:r>
+          </w:p>
+        </w:tc>
+      </w:tr>
+      <w:tr>
+        <w:tc>
+          <w:tcPr>
+            <w:tcW w:w="3397" w:type="dxa"/>
+          </w:tcPr>
+          <w:p>
+            <w:pPr>
+              <w:spacing w:line="360" w:lineRule="auto"/>
+              <w:rPr>
+                <w:rFonts w:ascii="Aptos" w:hAnsi="Aptos"/>
+              </w:rPr>
+            </w:pPr>
+            <w:r>
+              <w:rPr>
+                <w:rFonts w:ascii="Aptos" w:hAnsi="Aptos"/>
+              </w:rPr>
+              <w:t>Features in Deficit</w:t>
+            </w:r>
+          </w:p>
+        </w:tc>
+        <w:tc>
+          <w:tcPr>
+            <w:tcW w:w="5619" w:type="dxa"/>
+          </w:tcPr>
+          <w:p>
+            <w:pPr>
+              <w:spacing w:line="360" w:lineRule="auto"/>
+              <w:rPr>
+                <w:rFonts w:ascii="Aptos" w:hAnsi="Aptos"/>
+              </w:rPr>
+            </w:pPr>
+            <w:r>
+              <w:rPr>
+                <w:rFonts w:ascii="Aptos" w:hAnsi="Aptos"/>
+              </w:rPr>
+              <w:t>Content Addition</w:t>
+            </w:r>
+            <w:r>
+              <w:rPr>
+                <w:rFonts w:ascii="Aptos" w:hAnsi="Aptos"/>
+              </w:rPr>
+              <w:t>/Downloading</w:t>
+            </w:r>
+            <w:r>
+              <w:rPr>
+                <w:rFonts w:ascii="Aptos" w:hAnsi="Aptos"/>
+              </w:rPr>
+              <w:t>/Editing/Deletion</w:t>
+            </w:r>
+          </w:p>
+        </w:tc>
+      </w:tr>
+      <w:tr>
+        <w:tc>
+          <w:tcPr>
+            <w:tcW w:w="3397" w:type="dxa"/>
+          </w:tcPr>
+          <w:p>
+            <w:pPr>
+              <w:spacing w:line="360" w:lineRule="auto"/>
+              <w:rPr>
+                <w:rFonts w:ascii="Aptos" w:hAnsi="Aptos"/>
+              </w:rPr>
+            </w:pPr>
+            <w:r>
+              <w:rPr>
+                <w:rFonts w:ascii="Aptos" w:hAnsi="Aptos"/>
+              </w:rPr>
+              <w:t>Iteration Comments &amp; Summary</w:t>
+            </w:r>
+          </w:p>
+        </w:tc>
+        <w:tc>
+          <w:tcPr>
+            <w:tcW w:w="5619" w:type="dxa"/>
+          </w:tcPr>
+          <w:p>
+            <w:pPr>
+              <w:spacing w:line="360" w:lineRule="auto"/>
+              <w:rPr>
+                <w:rFonts w:ascii="Aptos" w:hAnsi="Aptos"/>
+              </w:rPr>
+            </w:pPr>
+            <w:r>
+              <w:rPr>
+                <w:rFonts w:ascii="Aptos" w:hAnsi="Aptos"/>
+              </w:rPr>
+              <w:t xml:space="preserve">Some good </w:t>
+            </w:r>
+            <w:r>
+              <w:rPr>
+                <w:rFonts w:ascii="Aptos" w:hAnsi="Aptos"/>
+              </w:rPr>
+              <w:t>amount of work</w:t>
+            </w:r>
+            <w:r>
+              <w:rPr>
+                <w:rFonts w:ascii="Aptos" w:hAnsi="Aptos"/>
+              </w:rPr>
+              <w:t xml:space="preserve"> done in the module content addition</w:t>
+            </w:r>
+            <w:r>
+              <w:rPr>
+                <w:rFonts w:ascii="Aptos" w:hAnsi="Aptos"/>
+              </w:rPr>
+              <w:t xml:space="preserve"> and downloading</w:t>
+            </w:r>
+            <w:r>
+              <w:rPr>
+                <w:rFonts w:ascii="Aptos" w:hAnsi="Aptos"/>
+              </w:rPr>
+              <w:t xml:space="preserve"> feature but will still require </w:t>
+            </w:r>
+            <w:r>
+              <w:rPr>
+                <w:rFonts w:ascii="Aptos" w:hAnsi="Aptos"/>
+              </w:rPr>
+              <w:t>performing</w:t>
+            </w:r>
+            <w:r>
+              <w:rPr>
+                <w:rFonts w:ascii="Aptos" w:hAnsi="Aptos"/>
+              </w:rPr>
+              <w:t xml:space="preserve"> some manual testing before pushing up to the repository which should be done in the next few days if not tonight. </w:t>
+            </w:r>
+            <w:r>
+              <w:rPr>
+                <w:rFonts w:ascii="Aptos" w:hAnsi="Aptos"/>
+              </w:rPr>
+              <w:t>In terms of authentication/authorisation, t</w:t>
+            </w:r>
+            <w:r>
+              <w:rPr>
+                <w:rFonts w:ascii="Aptos" w:hAnsi="Aptos"/>
+              </w:rPr>
+              <w:t xml:space="preserve">he initial implementation used the browser local storage to store data such as tokens which was a huge security flaw and has since been upgraded to use </w:t>
+            </w:r>
+            <w:r>
+              <w:rPr>
+                <w:rFonts w:ascii="Aptos" w:hAnsi="Aptos"/>
+              </w:rPr>
+              <w:t>HTTP only cookies to authenticate</w:t>
+            </w:r>
+            <w:r>
+              <w:rPr>
+                <w:rFonts w:ascii="Aptos" w:hAnsi="Aptos"/>
+              </w:rPr>
+              <w:t>/authorise</w:t>
+            </w:r>
+            <w:r>
+              <w:rPr>
+                <w:rFonts w:ascii="Aptos" w:hAnsi="Aptos"/>
+              </w:rPr>
+              <w:t xml:space="preserve"> users</w:t>
+            </w:r>
+            <w:r>
+              <w:rPr>
+                <w:rFonts w:ascii="Aptos" w:hAnsi="Aptos"/>
+              </w:rPr>
+              <w:t xml:space="preserve">. </w:t>
+            </w:r>
+            <w:r>
+              <w:rPr>
+                <w:rFonts w:ascii="Aptos" w:hAnsi="Aptos"/>
+              </w:rPr>
+              <w:t>Additional</w:t>
+            </w:r>
+            <w:r>
+              <w:rPr>
+                <w:rFonts w:ascii="Aptos" w:hAnsi="Aptos"/>
+              </w:rPr>
+              <w:t xml:space="preserve"> research </w:t>
+            </w:r>
+            <w:r>
+              <w:rPr>
+                <w:rFonts w:ascii="Aptos" w:hAnsi="Aptos"/>
+              </w:rPr>
+              <w:t>might</w:t>
+            </w:r>
+            <w:r>
+              <w:rPr>
+                <w:rFonts w:ascii="Aptos" w:hAnsi="Aptos"/>
+              </w:rPr>
+              <w:t xml:space="preserve"> </w:t>
+            </w:r>
+            <w:r>
+              <w:rPr>
+                <w:rFonts w:ascii="Aptos" w:hAnsi="Aptos"/>
+              </w:rPr>
+              <w:t xml:space="preserve">be </w:t>
+            </w:r>
+            <w:r>
+              <w:rPr>
+                <w:rFonts w:ascii="Aptos" w:hAnsi="Aptos"/>
+              </w:rPr>
+              <w:t xml:space="preserve">done to </w:t>
+            </w:r>
+            <w:r>
+              <w:rPr>
+                <w:rFonts w:ascii="Aptos" w:hAnsi="Aptos"/>
+              </w:rPr>
+              <w:t xml:space="preserve">identity ways or other technologies to further </w:t>
+            </w:r>
+            <w:r>
+              <w:rPr>
+                <w:rFonts w:ascii="Aptos" w:hAnsi="Aptos"/>
+              </w:rPr>
+              <w:t xml:space="preserve">improve </w:t>
+            </w:r>
+            <w:r>
+              <w:rPr>
+                <w:rFonts w:ascii="Aptos" w:hAnsi="Aptos"/>
+              </w:rPr>
+              <w:t>security</w:t>
+            </w:r>
+            <w:r>
+              <w:rPr>
+                <w:rFonts w:ascii="Aptos" w:hAnsi="Aptos"/>
+              </w:rPr>
+              <w:t xml:space="preserve"> </w:t>
+            </w:r>
+            <w:r>
+              <w:rPr>
+                <w:rFonts w:ascii="Aptos" w:hAnsi="Aptos"/>
+              </w:rPr>
+              <w:t>at a later date.</w:t>
+            </w:r>
+          </w:p>
+        </w:tc>
+      </w:tr>
+    </w:tbl>
+    <w:p/>
     <w:sectPr>
       <w:headerReference w:type="default" r:id="rId9"/>
       <w:footerReference w:type="default" r:id="rId10"/>

</xml_diff>

<commit_message>
docs(feature log): content add/download feature complete
</commit_message>
<xml_diff>
--- a/docs/Feature Log - X00190944.docx
+++ b/docs/Feature Log - X00190944.docx
@@ -2587,20 +2587,20 @@
         <w:tc>
           <w:tcPr>
             <w:tcW w:w="1275" w:type="dxa"/>
-            <w:shd w:val="clear" w:color="auto" w:fill="FFF2CC" w:themeFill="accent4" w:themeFillTint="33"/>
-          </w:tcPr>
-          <w:p>
-            <w:pPr>
-              <w:spacing w:line="360" w:lineRule="auto"/>
-              <w:rPr>
-                <w:rFonts w:ascii="Aptos" w:hAnsi="Aptos"/>
-              </w:rPr>
-            </w:pPr>
-            <w:r>
-              <w:rPr>
-                <w:rFonts w:ascii="Aptos" w:hAnsi="Aptos"/>
-              </w:rPr>
-              <w:t>In Progress</w:t>
+            <w:shd w:val="clear" w:color="auto" w:fill="E2EFD9" w:themeFill="accent6" w:themeFillTint="33"/>
+          </w:tcPr>
+          <w:p>
+            <w:pPr>
+              <w:spacing w:line="360" w:lineRule="auto"/>
+              <w:rPr>
+                <w:rFonts w:ascii="Aptos" w:hAnsi="Aptos"/>
+              </w:rPr>
+            </w:pPr>
+            <w:r>
+              <w:rPr>
+                <w:rFonts w:ascii="Aptos" w:hAnsi="Aptos"/>
+              </w:rPr>
+              <w:t>Complete</w:t>
             </w:r>
           </w:p>
         </w:tc>
@@ -2685,20 +2685,20 @@
         <w:tc>
           <w:tcPr>
             <w:tcW w:w="1275" w:type="dxa"/>
-            <w:shd w:val="clear" w:color="auto" w:fill="FFF2CC" w:themeFill="accent4" w:themeFillTint="33"/>
-          </w:tcPr>
-          <w:p>
-            <w:pPr>
-              <w:spacing w:line="360" w:lineRule="auto"/>
-              <w:rPr>
-                <w:rFonts w:ascii="Aptos" w:hAnsi="Aptos"/>
-              </w:rPr>
-            </w:pPr>
-            <w:r>
-              <w:rPr>
-                <w:rFonts w:ascii="Aptos" w:hAnsi="Aptos"/>
-              </w:rPr>
-              <w:t>In Progress</w:t>
+            <w:shd w:val="clear" w:color="auto" w:fill="E2EFD9" w:themeFill="accent6" w:themeFillTint="33"/>
+          </w:tcPr>
+          <w:p>
+            <w:pPr>
+              <w:spacing w:line="360" w:lineRule="auto"/>
+              <w:rPr>
+                <w:rFonts w:ascii="Aptos" w:hAnsi="Aptos"/>
+              </w:rPr>
+            </w:pPr>
+            <w:r>
+              <w:rPr>
+                <w:rFonts w:ascii="Aptos" w:hAnsi="Aptos"/>
+              </w:rPr>
+              <w:t>Complete</w:t>
             </w:r>
           </w:p>
         </w:tc>
@@ -5493,13 +5493,7 @@
               <w:rPr>
                 <w:rFonts w:ascii="Aptos" w:hAnsi="Aptos"/>
               </w:rPr>
-              <w:t>0</w:t>
-            </w:r>
-            <w:r>
-              <w:rPr>
-                <w:rFonts w:ascii="Aptos" w:hAnsi="Aptos"/>
-              </w:rPr>
-              <w:t>2</w:t>
+              <w:t>02</w:t>
             </w:r>
             <w:r>
               <w:rPr>
@@ -5551,19 +5545,7 @@
               <w:rPr>
                 <w:rFonts w:ascii="Aptos" w:hAnsi="Aptos"/>
               </w:rPr>
-              <w:t>Module Creation</w:t>
-            </w:r>
-            <w:r>
-              <w:rPr>
-                <w:rFonts w:ascii="Aptos" w:hAnsi="Aptos"/>
-              </w:rPr>
-              <w:t>/Editing/Deletion</w:t>
-            </w:r>
-            <w:r>
-              <w:rPr>
-                <w:rFonts w:ascii="Aptos" w:hAnsi="Aptos"/>
-              </w:rPr>
-              <w:t xml:space="preserve">, </w:t>
+              <w:t xml:space="preserve">Module Creation/Editing/Deletion, </w:t>
             </w:r>
             <w:r>
               <w:rPr>
@@ -5767,13 +5749,7 @@
               <w:rPr>
                 <w:rFonts w:ascii="Aptos" w:hAnsi="Aptos"/>
               </w:rPr>
-              <w:t xml:space="preserve">he initial implementation used the browser local storage to store data such as tokens which was a huge security flaw and has since been upgraded to use </w:t>
-            </w:r>
-            <w:r>
-              <w:rPr>
-                <w:rFonts w:ascii="Aptos" w:hAnsi="Aptos"/>
-              </w:rPr>
-              <w:t>HTTP only cookies to authenticate</w:t>
+              <w:t>he initial implementation used the browser local storage to store data such as tokens which was a huge security flaw and has since been upgraded to use HTTP only cookies to authenticate</w:t>
             </w:r>
             <w:r>
               <w:rPr>
@@ -5785,13 +5761,7 @@
               <w:rPr>
                 <w:rFonts w:ascii="Aptos" w:hAnsi="Aptos"/>
               </w:rPr>
-              <w:t xml:space="preserve"> users</w:t>
-            </w:r>
-            <w:r>
-              <w:rPr>
-                <w:rFonts w:ascii="Aptos" w:hAnsi="Aptos"/>
-              </w:rPr>
-              <w:t xml:space="preserve">. </w:t>
+              <w:t xml:space="preserve"> users. </w:t>
             </w:r>
             <w:r>
               <w:rPr>

</xml_diff>

<commit_message>
docs(feature log): content edit feature complete
</commit_message>
<xml_diff>
--- a/docs/Feature Log - X00190944.docx
+++ b/docs/Feature Log - X00190944.docx
@@ -2789,20 +2789,20 @@
         <w:tc>
           <w:tcPr>
             <w:tcW w:w="1275" w:type="dxa"/>
-            <w:shd w:val="clear" w:color="auto" w:fill="FFF2CC" w:themeFill="accent4" w:themeFillTint="33"/>
-          </w:tcPr>
-          <w:p>
-            <w:pPr>
-              <w:spacing w:line="360" w:lineRule="auto"/>
-              <w:rPr>
-                <w:rFonts w:ascii="Aptos" w:hAnsi="Aptos"/>
-              </w:rPr>
-            </w:pPr>
-            <w:r>
-              <w:rPr>
-                <w:rFonts w:ascii="Aptos" w:hAnsi="Aptos"/>
-              </w:rPr>
-              <w:t>In Progress</w:t>
+            <w:shd w:val="clear" w:color="auto" w:fill="E2EFD9" w:themeFill="accent6" w:themeFillTint="33"/>
+          </w:tcPr>
+          <w:p>
+            <w:pPr>
+              <w:spacing w:line="360" w:lineRule="auto"/>
+              <w:rPr>
+                <w:rFonts w:ascii="Aptos" w:hAnsi="Aptos"/>
+              </w:rPr>
+            </w:pPr>
+            <w:r>
+              <w:rPr>
+                <w:rFonts w:ascii="Aptos" w:hAnsi="Aptos"/>
+              </w:rPr>
+              <w:t>Complete</w:t>
             </w:r>
           </w:p>
         </w:tc>

</xml_diff>

<commit_message>
docs(feature log): content delete feature complete
</commit_message>
<xml_diff>
--- a/docs/Feature Log - X00190944.docx
+++ b/docs/Feature Log - X00190944.docx
@@ -2893,20 +2893,20 @@
         <w:tc>
           <w:tcPr>
             <w:tcW w:w="1275" w:type="dxa"/>
-            <w:shd w:val="clear" w:color="auto" w:fill="FFF2CC" w:themeFill="accent4" w:themeFillTint="33"/>
-          </w:tcPr>
-          <w:p>
-            <w:pPr>
-              <w:spacing w:line="360" w:lineRule="auto"/>
-              <w:rPr>
-                <w:rFonts w:ascii="Aptos" w:hAnsi="Aptos"/>
-              </w:rPr>
-            </w:pPr>
-            <w:r>
-              <w:rPr>
-                <w:rFonts w:ascii="Aptos" w:hAnsi="Aptos"/>
-              </w:rPr>
-              <w:t>In Progress</w:t>
+            <w:shd w:val="clear" w:color="auto" w:fill="E2EFD9" w:themeFill="accent6" w:themeFillTint="33"/>
+          </w:tcPr>
+          <w:p>
+            <w:pPr>
+              <w:spacing w:line="360" w:lineRule="auto"/>
+              <w:rPr>
+                <w:rFonts w:ascii="Aptos" w:hAnsi="Aptos"/>
+              </w:rPr>
+            </w:pPr>
+            <w:r>
+              <w:rPr>
+                <w:rFonts w:ascii="Aptos" w:hAnsi="Aptos"/>
+              </w:rPr>
+              <w:t>Complete</w:t>
             </w:r>
           </w:p>
         </w:tc>
@@ -3021,20 +3021,20 @@
         <w:tc>
           <w:tcPr>
             <w:tcW w:w="1275" w:type="dxa"/>
-            <w:shd w:val="clear" w:color="auto" w:fill="DEEAF6" w:themeFill="accent5" w:themeFillTint="33"/>
-          </w:tcPr>
-          <w:p>
-            <w:pPr>
-              <w:spacing w:line="360" w:lineRule="auto"/>
-              <w:rPr>
-                <w:rFonts w:ascii="Aptos" w:hAnsi="Aptos"/>
-              </w:rPr>
-            </w:pPr>
-            <w:r>
-              <w:rPr>
-                <w:rFonts w:ascii="Aptos" w:hAnsi="Aptos"/>
-              </w:rPr>
-              <w:t>Pending</w:t>
+            <w:shd w:val="clear" w:color="auto" w:fill="FFF2CC" w:themeFill="accent4" w:themeFillTint="33"/>
+          </w:tcPr>
+          <w:p>
+            <w:pPr>
+              <w:spacing w:line="360" w:lineRule="auto"/>
+              <w:rPr>
+                <w:rFonts w:ascii="Aptos" w:hAnsi="Aptos"/>
+              </w:rPr>
+            </w:pPr>
+            <w:r>
+              <w:rPr>
+                <w:rFonts w:ascii="Aptos" w:hAnsi="Aptos"/>
+              </w:rPr>
+              <w:t>In Progress</w:t>
             </w:r>
           </w:p>
         </w:tc>
@@ -3131,20 +3131,20 @@
         <w:tc>
           <w:tcPr>
             <w:tcW w:w="1275" w:type="dxa"/>
-            <w:shd w:val="clear" w:color="auto" w:fill="DEEAF6" w:themeFill="accent5" w:themeFillTint="33"/>
-          </w:tcPr>
-          <w:p>
-            <w:pPr>
-              <w:spacing w:line="360" w:lineRule="auto"/>
-              <w:rPr>
-                <w:rFonts w:ascii="Aptos" w:hAnsi="Aptos"/>
-              </w:rPr>
-            </w:pPr>
-            <w:r>
-              <w:rPr>
-                <w:rFonts w:ascii="Aptos" w:hAnsi="Aptos"/>
-              </w:rPr>
-              <w:t>Pending</w:t>
+            <w:shd w:val="clear" w:color="auto" w:fill="FFF2CC" w:themeFill="accent4" w:themeFillTint="33"/>
+          </w:tcPr>
+          <w:p>
+            <w:pPr>
+              <w:spacing w:line="360" w:lineRule="auto"/>
+              <w:rPr>
+                <w:rFonts w:ascii="Aptos" w:hAnsi="Aptos"/>
+              </w:rPr>
+            </w:pPr>
+            <w:r>
+              <w:rPr>
+                <w:rFonts w:ascii="Aptos" w:hAnsi="Aptos"/>
+              </w:rPr>
+              <w:t>In Progress</w:t>
             </w:r>
           </w:p>
         </w:tc>
@@ -3241,20 +3241,20 @@
         <w:tc>
           <w:tcPr>
             <w:tcW w:w="1275" w:type="dxa"/>
-            <w:shd w:val="clear" w:color="auto" w:fill="DEEAF6" w:themeFill="accent5" w:themeFillTint="33"/>
-          </w:tcPr>
-          <w:p>
-            <w:pPr>
-              <w:spacing w:line="360" w:lineRule="auto"/>
-              <w:rPr>
-                <w:rFonts w:ascii="Aptos" w:hAnsi="Aptos"/>
-              </w:rPr>
-            </w:pPr>
-            <w:r>
-              <w:rPr>
-                <w:rFonts w:ascii="Aptos" w:hAnsi="Aptos"/>
-              </w:rPr>
-              <w:t>Pending</w:t>
+            <w:shd w:val="clear" w:color="auto" w:fill="FFF2CC" w:themeFill="accent4" w:themeFillTint="33"/>
+          </w:tcPr>
+          <w:p>
+            <w:pPr>
+              <w:spacing w:line="360" w:lineRule="auto"/>
+              <w:rPr>
+                <w:rFonts w:ascii="Aptos" w:hAnsi="Aptos"/>
+              </w:rPr>
+            </w:pPr>
+            <w:r>
+              <w:rPr>
+                <w:rFonts w:ascii="Aptos" w:hAnsi="Aptos"/>
+              </w:rPr>
+              <w:t>In Progress</w:t>
             </w:r>
           </w:p>
         </w:tc>

</xml_diff>

<commit_message>
docs(feature log): module page edit/delete feature complete
</commit_message>
<xml_diff>
--- a/docs/Feature Log - X00190944.docx
+++ b/docs/Feature Log - X00190944.docx
@@ -2236,7 +2236,7 @@
               <w:rPr>
                 <w:rFonts w:ascii="Aptos" w:hAnsi="Aptos"/>
               </w:rPr>
-              <w:t>Allows students to browse, search, and enrol in courses/modules</w:t>
+              <w:t>Allows students to enrol in courses/modules</w:t>
             </w:r>
             <w:r>
               <w:rPr>
@@ -2511,13 +2511,7 @@
               <w:rPr>
                 <w:rFonts w:ascii="Aptos" w:hAnsi="Aptos"/>
               </w:rPr>
-              <w:t>F</w:t>
-            </w:r>
-            <w:r>
-              <w:rPr>
-                <w:rFonts w:ascii="Aptos" w:hAnsi="Aptos"/>
-              </w:rPr>
-              <w:t>10</w:t>
+              <w:t>F10</w:t>
             </w:r>
           </w:p>
         </w:tc>
@@ -2536,7 +2530,7 @@
               <w:rPr>
                 <w:rFonts w:ascii="Aptos" w:hAnsi="Aptos"/>
               </w:rPr>
-              <w:t>Content Adding</w:t>
+              <w:t>Module Page Addition</w:t>
             </w:r>
           </w:p>
         </w:tc>
@@ -2555,13 +2549,7 @@
               <w:rPr>
                 <w:rFonts w:ascii="Aptos" w:hAnsi="Aptos"/>
               </w:rPr>
-              <w:t>Allows instructors to upload and manage course/module materials</w:t>
-            </w:r>
-            <w:r>
-              <w:rPr>
-                <w:rFonts w:ascii="Aptos" w:hAnsi="Aptos"/>
-              </w:rPr>
-              <w:t>.</w:t>
+              <w:t>Allows instructors to add a module page which will hold/contain module contents.</w:t>
             </w:r>
           </w:p>
         </w:tc>
@@ -2640,7 +2628,7 @@
               <w:rPr>
                 <w:rFonts w:ascii="Aptos" w:hAnsi="Aptos"/>
               </w:rPr>
-              <w:t>Content Downloading</w:t>
+              <w:t>Module Page Editing</w:t>
             </w:r>
           </w:p>
         </w:tc>
@@ -2659,7 +2647,7 @@
               <w:rPr>
                 <w:rFonts w:ascii="Aptos" w:hAnsi="Aptos"/>
               </w:rPr>
-              <w:t>Allows users to download uploaded module content materials.</w:t>
+              <w:t>Allows instructors to edit existing module page.</w:t>
             </w:r>
           </w:p>
         </w:tc>
@@ -2719,13 +2707,7 @@
               <w:rPr>
                 <w:rFonts w:ascii="Aptos" w:hAnsi="Aptos"/>
               </w:rPr>
-              <w:t>F1</w:t>
-            </w:r>
-            <w:r>
-              <w:rPr>
-                <w:rFonts w:ascii="Aptos" w:hAnsi="Aptos"/>
-              </w:rPr>
-              <w:t>2</w:t>
+              <w:t>F12</w:t>
             </w:r>
           </w:p>
         </w:tc>
@@ -2744,7 +2726,7 @@
               <w:rPr>
                 <w:rFonts w:ascii="Aptos" w:hAnsi="Aptos"/>
               </w:rPr>
-              <w:t>Content Editing</w:t>
+              <w:t>Module Page Deletion</w:t>
             </w:r>
           </w:p>
         </w:tc>
@@ -2763,7 +2745,7 @@
               <w:rPr>
                 <w:rFonts w:ascii="Aptos" w:hAnsi="Aptos"/>
               </w:rPr>
-              <w:t>Allows instructors to edit existing module content.</w:t>
+              <w:t>Allows instructors to delete/remove existing module page.</w:t>
             </w:r>
           </w:p>
         </w:tc>
@@ -2823,13 +2805,7 @@
               <w:rPr>
                 <w:rFonts w:ascii="Aptos" w:hAnsi="Aptos"/>
               </w:rPr>
-              <w:t>F1</w:t>
-            </w:r>
-            <w:r>
-              <w:rPr>
-                <w:rFonts w:ascii="Aptos" w:hAnsi="Aptos"/>
-              </w:rPr>
-              <w:t>3</w:t>
+              <w:t>F13</w:t>
             </w:r>
           </w:p>
         </w:tc>
@@ -2848,7 +2824,19 @@
               <w:rPr>
                 <w:rFonts w:ascii="Aptos" w:hAnsi="Aptos"/>
               </w:rPr>
-              <w:t>Content Deletion</w:t>
+              <w:t xml:space="preserve">Module </w:t>
+            </w:r>
+            <w:r>
+              <w:rPr>
+                <w:rFonts w:ascii="Aptos" w:hAnsi="Aptos"/>
+              </w:rPr>
+              <w:t>Content Addi</w:t>
+            </w:r>
+            <w:r>
+              <w:rPr>
+                <w:rFonts w:ascii="Aptos" w:hAnsi="Aptos"/>
+              </w:rPr>
+              <w:t>tion</w:t>
             </w:r>
           </w:p>
         </w:tc>
@@ -2867,7 +2855,13 @@
               <w:rPr>
                 <w:rFonts w:ascii="Aptos" w:hAnsi="Aptos"/>
               </w:rPr>
-              <w:t>Allows instructors to delete/remove existing module content.</w:t>
+              <w:t>Allows instructors to upload and manage course/module materials</w:t>
+            </w:r>
+            <w:r>
+              <w:rPr>
+                <w:rFonts w:ascii="Aptos" w:hAnsi="Aptos"/>
+              </w:rPr>
+              <w:t>.</w:t>
             </w:r>
           </w:p>
         </w:tc>
@@ -2927,19 +2921,7 @@
               <w:rPr>
                 <w:rFonts w:ascii="Aptos" w:hAnsi="Aptos"/>
               </w:rPr>
-              <w:t>F</w:t>
-            </w:r>
-            <w:r>
-              <w:rPr>
-                <w:rFonts w:ascii="Aptos" w:hAnsi="Aptos"/>
-              </w:rPr>
-              <w:t>1</w:t>
-            </w:r>
-            <w:r>
-              <w:rPr>
-                <w:rFonts w:ascii="Aptos" w:hAnsi="Aptos"/>
-              </w:rPr>
-              <w:t>4</w:t>
+              <w:t>F14</w:t>
             </w:r>
           </w:p>
         </w:tc>
@@ -2958,7 +2940,325 @@
               <w:rPr>
                 <w:rFonts w:ascii="Aptos" w:hAnsi="Aptos"/>
               </w:rPr>
-              <w:t>Assignment Adding</w:t>
+              <w:t xml:space="preserve">Module </w:t>
+            </w:r>
+            <w:r>
+              <w:rPr>
+                <w:rFonts w:ascii="Aptos" w:hAnsi="Aptos"/>
+              </w:rPr>
+              <w:t>Content Downloading</w:t>
+            </w:r>
+          </w:p>
+        </w:tc>
+        <w:tc>
+          <w:tcPr>
+            <w:tcW w:w="4110" w:type="dxa"/>
+          </w:tcPr>
+          <w:p>
+            <w:pPr>
+              <w:spacing w:line="360" w:lineRule="auto"/>
+              <w:rPr>
+                <w:rFonts w:ascii="Aptos" w:hAnsi="Aptos"/>
+              </w:rPr>
+            </w:pPr>
+            <w:r>
+              <w:rPr>
+                <w:rFonts w:ascii="Aptos" w:hAnsi="Aptos"/>
+              </w:rPr>
+              <w:t>Allows users to download uploaded module content materials.</w:t>
+            </w:r>
+          </w:p>
+        </w:tc>
+        <w:tc>
+          <w:tcPr>
+            <w:tcW w:w="993" w:type="dxa"/>
+          </w:tcPr>
+          <w:p>
+            <w:pPr>
+              <w:spacing w:line="360" w:lineRule="auto"/>
+              <w:rPr>
+                <w:rFonts w:ascii="Aptos" w:hAnsi="Aptos"/>
+              </w:rPr>
+            </w:pPr>
+            <w:r>
+              <w:rPr>
+                <w:rFonts w:ascii="Aptos" w:hAnsi="Aptos"/>
+              </w:rPr>
+              <w:t>High</w:t>
+            </w:r>
+          </w:p>
+        </w:tc>
+        <w:tc>
+          <w:tcPr>
+            <w:tcW w:w="1275" w:type="dxa"/>
+            <w:shd w:val="clear" w:color="auto" w:fill="E2EFD9" w:themeFill="accent6" w:themeFillTint="33"/>
+          </w:tcPr>
+          <w:p>
+            <w:pPr>
+              <w:spacing w:line="360" w:lineRule="auto"/>
+              <w:rPr>
+                <w:rFonts w:ascii="Aptos" w:hAnsi="Aptos"/>
+              </w:rPr>
+            </w:pPr>
+            <w:r>
+              <w:rPr>
+                <w:rFonts w:ascii="Aptos" w:hAnsi="Aptos"/>
+              </w:rPr>
+              <w:t>Complete</w:t>
+            </w:r>
+          </w:p>
+        </w:tc>
+      </w:tr>
+      <w:tr>
+        <w:tc>
+          <w:tcPr>
+            <w:tcW w:w="704" w:type="dxa"/>
+          </w:tcPr>
+          <w:p>
+            <w:pPr>
+              <w:spacing w:line="360" w:lineRule="auto"/>
+              <w:rPr>
+                <w:rFonts w:ascii="Aptos" w:hAnsi="Aptos"/>
+              </w:rPr>
+            </w:pPr>
+            <w:r>
+              <w:rPr>
+                <w:rFonts w:ascii="Aptos" w:hAnsi="Aptos"/>
+              </w:rPr>
+              <w:t>F15</w:t>
+            </w:r>
+          </w:p>
+        </w:tc>
+        <w:tc>
+          <w:tcPr>
+            <w:tcW w:w="1985" w:type="dxa"/>
+          </w:tcPr>
+          <w:p>
+            <w:pPr>
+              <w:spacing w:line="360" w:lineRule="auto"/>
+              <w:rPr>
+                <w:rFonts w:ascii="Aptos" w:hAnsi="Aptos"/>
+              </w:rPr>
+            </w:pPr>
+            <w:r>
+              <w:rPr>
+                <w:rFonts w:ascii="Aptos" w:hAnsi="Aptos"/>
+              </w:rPr>
+              <w:t xml:space="preserve">Module </w:t>
+            </w:r>
+            <w:r>
+              <w:rPr>
+                <w:rFonts w:ascii="Aptos" w:hAnsi="Aptos"/>
+              </w:rPr>
+              <w:t>Content Editing</w:t>
+            </w:r>
+          </w:p>
+        </w:tc>
+        <w:tc>
+          <w:tcPr>
+            <w:tcW w:w="4110" w:type="dxa"/>
+          </w:tcPr>
+          <w:p>
+            <w:pPr>
+              <w:spacing w:line="360" w:lineRule="auto"/>
+              <w:rPr>
+                <w:rFonts w:ascii="Aptos" w:hAnsi="Aptos"/>
+              </w:rPr>
+            </w:pPr>
+            <w:r>
+              <w:rPr>
+                <w:rFonts w:ascii="Aptos" w:hAnsi="Aptos"/>
+              </w:rPr>
+              <w:t>Allows instructors to edit existing module content.</w:t>
+            </w:r>
+          </w:p>
+        </w:tc>
+        <w:tc>
+          <w:tcPr>
+            <w:tcW w:w="993" w:type="dxa"/>
+          </w:tcPr>
+          <w:p>
+            <w:pPr>
+              <w:spacing w:line="360" w:lineRule="auto"/>
+              <w:rPr>
+                <w:rFonts w:ascii="Aptos" w:hAnsi="Aptos"/>
+              </w:rPr>
+            </w:pPr>
+            <w:r>
+              <w:rPr>
+                <w:rFonts w:ascii="Aptos" w:hAnsi="Aptos"/>
+              </w:rPr>
+              <w:t>High</w:t>
+            </w:r>
+          </w:p>
+        </w:tc>
+        <w:tc>
+          <w:tcPr>
+            <w:tcW w:w="1275" w:type="dxa"/>
+            <w:shd w:val="clear" w:color="auto" w:fill="E2EFD9" w:themeFill="accent6" w:themeFillTint="33"/>
+          </w:tcPr>
+          <w:p>
+            <w:pPr>
+              <w:spacing w:line="360" w:lineRule="auto"/>
+              <w:rPr>
+                <w:rFonts w:ascii="Aptos" w:hAnsi="Aptos"/>
+              </w:rPr>
+            </w:pPr>
+            <w:r>
+              <w:rPr>
+                <w:rFonts w:ascii="Aptos" w:hAnsi="Aptos"/>
+              </w:rPr>
+              <w:t>Complete</w:t>
+            </w:r>
+          </w:p>
+        </w:tc>
+      </w:tr>
+      <w:tr>
+        <w:tc>
+          <w:tcPr>
+            <w:tcW w:w="704" w:type="dxa"/>
+          </w:tcPr>
+          <w:p>
+            <w:pPr>
+              <w:spacing w:line="360" w:lineRule="auto"/>
+              <w:rPr>
+                <w:rFonts w:ascii="Aptos" w:hAnsi="Aptos"/>
+              </w:rPr>
+            </w:pPr>
+            <w:r>
+              <w:rPr>
+                <w:rFonts w:ascii="Aptos" w:hAnsi="Aptos"/>
+              </w:rPr>
+              <w:t>F16</w:t>
+            </w:r>
+          </w:p>
+        </w:tc>
+        <w:tc>
+          <w:tcPr>
+            <w:tcW w:w="1985" w:type="dxa"/>
+          </w:tcPr>
+          <w:p>
+            <w:pPr>
+              <w:spacing w:line="360" w:lineRule="auto"/>
+              <w:rPr>
+                <w:rFonts w:ascii="Aptos" w:hAnsi="Aptos"/>
+              </w:rPr>
+            </w:pPr>
+            <w:r>
+              <w:rPr>
+                <w:rFonts w:ascii="Aptos" w:hAnsi="Aptos"/>
+              </w:rPr>
+              <w:t xml:space="preserve">Module </w:t>
+            </w:r>
+            <w:r>
+              <w:rPr>
+                <w:rFonts w:ascii="Aptos" w:hAnsi="Aptos"/>
+              </w:rPr>
+              <w:t>Content Deletion</w:t>
+            </w:r>
+          </w:p>
+        </w:tc>
+        <w:tc>
+          <w:tcPr>
+            <w:tcW w:w="4110" w:type="dxa"/>
+          </w:tcPr>
+          <w:p>
+            <w:pPr>
+              <w:spacing w:line="360" w:lineRule="auto"/>
+              <w:rPr>
+                <w:rFonts w:ascii="Aptos" w:hAnsi="Aptos"/>
+              </w:rPr>
+            </w:pPr>
+            <w:r>
+              <w:rPr>
+                <w:rFonts w:ascii="Aptos" w:hAnsi="Aptos"/>
+              </w:rPr>
+              <w:t>Allows instructors to delete/remove existing module content.</w:t>
+            </w:r>
+          </w:p>
+        </w:tc>
+        <w:tc>
+          <w:tcPr>
+            <w:tcW w:w="993" w:type="dxa"/>
+          </w:tcPr>
+          <w:p>
+            <w:pPr>
+              <w:spacing w:line="360" w:lineRule="auto"/>
+              <w:rPr>
+                <w:rFonts w:ascii="Aptos" w:hAnsi="Aptos"/>
+              </w:rPr>
+            </w:pPr>
+            <w:r>
+              <w:rPr>
+                <w:rFonts w:ascii="Aptos" w:hAnsi="Aptos"/>
+              </w:rPr>
+              <w:t>High</w:t>
+            </w:r>
+          </w:p>
+        </w:tc>
+        <w:tc>
+          <w:tcPr>
+            <w:tcW w:w="1275" w:type="dxa"/>
+            <w:shd w:val="clear" w:color="auto" w:fill="E2EFD9" w:themeFill="accent6" w:themeFillTint="33"/>
+          </w:tcPr>
+          <w:p>
+            <w:pPr>
+              <w:spacing w:line="360" w:lineRule="auto"/>
+              <w:rPr>
+                <w:rFonts w:ascii="Aptos" w:hAnsi="Aptos"/>
+              </w:rPr>
+            </w:pPr>
+            <w:r>
+              <w:rPr>
+                <w:rFonts w:ascii="Aptos" w:hAnsi="Aptos"/>
+              </w:rPr>
+              <w:t>Complete</w:t>
+            </w:r>
+          </w:p>
+        </w:tc>
+      </w:tr>
+      <w:tr>
+        <w:tc>
+          <w:tcPr>
+            <w:tcW w:w="704" w:type="dxa"/>
+          </w:tcPr>
+          <w:p>
+            <w:pPr>
+              <w:spacing w:line="360" w:lineRule="auto"/>
+              <w:rPr>
+                <w:rFonts w:ascii="Aptos" w:hAnsi="Aptos"/>
+              </w:rPr>
+            </w:pPr>
+            <w:r>
+              <w:rPr>
+                <w:rFonts w:ascii="Aptos" w:hAnsi="Aptos"/>
+              </w:rPr>
+              <w:t>F17</w:t>
+            </w:r>
+          </w:p>
+        </w:tc>
+        <w:tc>
+          <w:tcPr>
+            <w:tcW w:w="1985" w:type="dxa"/>
+          </w:tcPr>
+          <w:p>
+            <w:pPr>
+              <w:spacing w:line="360" w:lineRule="auto"/>
+              <w:rPr>
+                <w:rFonts w:ascii="Aptos" w:hAnsi="Aptos"/>
+              </w:rPr>
+            </w:pPr>
+            <w:r>
+              <w:rPr>
+                <w:rFonts w:ascii="Aptos" w:hAnsi="Aptos"/>
+              </w:rPr>
+              <w:t>Assignment Addi</w:t>
+            </w:r>
+            <w:r>
+              <w:rPr>
+                <w:rFonts w:ascii="Aptos" w:hAnsi="Aptos"/>
+              </w:rPr>
+              <w:t>tion</w:t>
             </w:r>
           </w:p>
         </w:tc>
@@ -3055,13 +3355,7 @@
               <w:rPr>
                 <w:rFonts w:ascii="Aptos" w:hAnsi="Aptos"/>
               </w:rPr>
-              <w:t>F1</w:t>
-            </w:r>
-            <w:r>
-              <w:rPr>
-                <w:rFonts w:ascii="Aptos" w:hAnsi="Aptos"/>
-              </w:rPr>
-              <w:t>5</w:t>
+              <w:t>F18</w:t>
             </w:r>
           </w:p>
         </w:tc>
@@ -3165,13 +3459,7 @@
               <w:rPr>
                 <w:rFonts w:ascii="Aptos" w:hAnsi="Aptos"/>
               </w:rPr>
-              <w:t>F1</w:t>
-            </w:r>
-            <w:r>
-              <w:rPr>
-                <w:rFonts w:ascii="Aptos" w:hAnsi="Aptos"/>
-              </w:rPr>
-              <w:t>6</w:t>
+              <w:t>F19</w:t>
             </w:r>
           </w:p>
         </w:tc>
@@ -3275,19 +3563,7 @@
               <w:rPr>
                 <w:rFonts w:ascii="Aptos" w:hAnsi="Aptos"/>
               </w:rPr>
-              <w:t>F</w:t>
-            </w:r>
-            <w:r>
-              <w:rPr>
-                <w:rFonts w:ascii="Aptos" w:hAnsi="Aptos"/>
-              </w:rPr>
-              <w:t>1</w:t>
-            </w:r>
-            <w:r>
-              <w:rPr>
-                <w:rFonts w:ascii="Aptos" w:hAnsi="Aptos"/>
-              </w:rPr>
-              <w:t>7</w:t>
+              <w:t>F20</w:t>
             </w:r>
           </w:p>
         </w:tc>
@@ -3385,13 +3661,7 @@
               <w:rPr>
                 <w:rFonts w:ascii="Aptos" w:hAnsi="Aptos"/>
               </w:rPr>
-              <w:t>F1</w:t>
-            </w:r>
-            <w:r>
-              <w:rPr>
-                <w:rFonts w:ascii="Aptos" w:hAnsi="Aptos"/>
-              </w:rPr>
-              <w:t>8</w:t>
+              <w:t>F21</w:t>
             </w:r>
           </w:p>
         </w:tc>
@@ -3489,19 +3759,8 @@
               <w:rPr>
                 <w:rFonts w:ascii="Aptos" w:hAnsi="Aptos"/>
               </w:rPr>
-              <w:t>F</w:t>
-            </w:r>
-            <w:r>
-              <w:rPr>
-                <w:rFonts w:ascii="Aptos" w:hAnsi="Aptos"/>
-              </w:rPr>
-              <w:t>1</w:t>
-            </w:r>
-            <w:r>
-              <w:rPr>
-                <w:rFonts w:ascii="Aptos" w:hAnsi="Aptos"/>
-              </w:rPr>
-              <w:t>9</w:t>
+              <w:lastRenderedPageBreak/>
+              <w:t>F22</w:t>
             </w:r>
           </w:p>
         </w:tc>
@@ -3599,13 +3858,7 @@
               <w:rPr>
                 <w:rFonts w:ascii="Aptos" w:hAnsi="Aptos"/>
               </w:rPr>
-              <w:t>F</w:t>
-            </w:r>
-            <w:r>
-              <w:rPr>
-                <w:rFonts w:ascii="Aptos" w:hAnsi="Aptos"/>
-              </w:rPr>
-              <w:t>20</w:t>
+              <w:t>F23</w:t>
             </w:r>
           </w:p>
         </w:tc>
@@ -3721,19 +3974,7 @@
               <w:rPr>
                 <w:rFonts w:ascii="Aptos" w:hAnsi="Aptos"/>
               </w:rPr>
-              <w:t>F</w:t>
-            </w:r>
-            <w:r>
-              <w:rPr>
-                <w:rFonts w:ascii="Aptos" w:hAnsi="Aptos"/>
-              </w:rPr>
-              <w:t>2</w:t>
-            </w:r>
-            <w:r>
-              <w:rPr>
-                <w:rFonts w:ascii="Aptos" w:hAnsi="Aptos"/>
-              </w:rPr>
-              <w:t>1</w:t>
+              <w:t>F24</w:t>
             </w:r>
           </w:p>
         </w:tc>
@@ -3837,20 +4078,7 @@
               <w:rPr>
                 <w:rFonts w:ascii="Aptos" w:hAnsi="Aptos"/>
               </w:rPr>
-              <w:lastRenderedPageBreak/>
-              <w:t>F</w:t>
-            </w:r>
-            <w:r>
-              <w:rPr>
-                <w:rFonts w:ascii="Aptos" w:hAnsi="Aptos"/>
-              </w:rPr>
-              <w:t>2</w:t>
-            </w:r>
-            <w:r>
-              <w:rPr>
-                <w:rFonts w:ascii="Aptos" w:hAnsi="Aptos"/>
-              </w:rPr>
-              <w:t>2</w:t>
+              <w:t>F25</w:t>
             </w:r>
           </w:p>
         </w:tc>
@@ -3966,19 +4194,7 @@
               <w:rPr>
                 <w:rFonts w:ascii="Aptos" w:hAnsi="Aptos"/>
               </w:rPr>
-              <w:t>F</w:t>
-            </w:r>
-            <w:r>
-              <w:rPr>
-                <w:rFonts w:ascii="Aptos" w:hAnsi="Aptos"/>
-              </w:rPr>
-              <w:t>2</w:t>
-            </w:r>
-            <w:r>
-              <w:rPr>
-                <w:rFonts w:ascii="Aptos" w:hAnsi="Aptos"/>
-              </w:rPr>
-              <w:t>3</w:t>
+              <w:t>F26</w:t>
             </w:r>
           </w:p>
         </w:tc>
@@ -4082,19 +4298,7 @@
               <w:rPr>
                 <w:rFonts w:ascii="Aptos" w:hAnsi="Aptos"/>
               </w:rPr>
-              <w:t>F</w:t>
-            </w:r>
-            <w:r>
-              <w:rPr>
-                <w:rFonts w:ascii="Aptos" w:hAnsi="Aptos"/>
-              </w:rPr>
-              <w:t>2</w:t>
-            </w:r>
-            <w:r>
-              <w:rPr>
-                <w:rFonts w:ascii="Aptos" w:hAnsi="Aptos"/>
-              </w:rPr>
-              <w:t>4</w:t>
+              <w:t>F27</w:t>
             </w:r>
           </w:p>
         </w:tc>
@@ -4198,19 +4402,7 @@
               <w:rPr>
                 <w:rFonts w:ascii="Aptos" w:hAnsi="Aptos"/>
               </w:rPr>
-              <w:t>F</w:t>
-            </w:r>
-            <w:r>
-              <w:rPr>
-                <w:rFonts w:ascii="Aptos" w:hAnsi="Aptos"/>
-              </w:rPr>
-              <w:t>2</w:t>
-            </w:r>
-            <w:r>
-              <w:rPr>
-                <w:rFonts w:ascii="Aptos" w:hAnsi="Aptos"/>
-              </w:rPr>
-              <w:t>5</w:t>
+              <w:t>F28</w:t>
             </w:r>
           </w:p>
         </w:tc>
@@ -4703,7 +4895,14 @@
               <w:rPr>
                 <w:rFonts w:ascii="Aptos" w:hAnsi="Aptos"/>
               </w:rPr>
-              <w:t xml:space="preserve"> Database schema currently </w:t>
+              <w:t xml:space="preserve"> </w:t>
+            </w:r>
+            <w:r>
+              <w:rPr>
+                <w:rFonts w:ascii="Aptos" w:hAnsi="Aptos"/>
+              </w:rPr>
+              <w:lastRenderedPageBreak/>
+              <w:t xml:space="preserve">Database schema currently </w:t>
             </w:r>
             <w:r>
               <w:rPr>
@@ -4830,7 +5029,6 @@
               <w:rPr>
                 <w:rFonts w:ascii="Aptos" w:hAnsi="Aptos"/>
               </w:rPr>
-              <w:lastRenderedPageBreak/>
               <w:t>Date of Milestone</w:t>
             </w:r>
           </w:p>
@@ -5324,6 +5522,7 @@
               <w:rPr>
                 <w:rFonts w:ascii="Aptos" w:hAnsi="Aptos"/>
               </w:rPr>
+              <w:lastRenderedPageBreak/>
               <w:t>Iteration Comments &amp; Summary</w:t>
             </w:r>
           </w:p>
@@ -5376,7 +5575,6 @@
       </w:pPr>
       <w:bookmarkStart w:id="6" w:name="_Toc190601401"/>
       <w:r>
-        <w:lastRenderedPageBreak/>
         <w:t>Iteration 4</w:t>
       </w:r>
       <w:bookmarkEnd w:id="6"/>

</xml_diff>

<commit_message>
docs(feature log): assignment creation/submission features complete
</commit_message>
<xml_diff>
--- a/docs/Feature Log - X00190944.docx
+++ b/docs/Feature Log - X00190944.docx
@@ -584,7 +584,7 @@
           <w:r>
             <w:fldChar w:fldCharType="separate"/>
           </w:r>
-          <w:hyperlink w:anchor="_Toc190601395" w:history="1">
+          <w:hyperlink w:anchor="_Toc192248224" w:history="1">
             <w:r>
               <w:rPr>
                 <w:rStyle w:val="Hyperlink"/>
@@ -611,7 +611,7 @@
                 <w:noProof/>
                 <w:webHidden/>
               </w:rPr>
-              <w:instrText xml:space="preserve"> PAGEREF _Toc190601395 \h </w:instrText>
+              <w:instrText xml:space="preserve"> PAGEREF _Toc192248224 \h </w:instrText>
             </w:r>
             <w:r>
               <w:rPr>
@@ -658,7 +658,7 @@
               <w14:ligatures w14:val="standardContextual"/>
             </w:rPr>
           </w:pPr>
-          <w:hyperlink w:anchor="_Toc190601396" w:history="1">
+          <w:hyperlink w:anchor="_Toc192248225" w:history="1">
             <w:r>
               <w:rPr>
                 <w:rStyle w:val="Hyperlink"/>
@@ -685,7 +685,7 @@
                 <w:noProof/>
                 <w:webHidden/>
               </w:rPr>
-              <w:instrText xml:space="preserve"> PAGEREF _Toc190601396 \h </w:instrText>
+              <w:instrText xml:space="preserve"> PAGEREF _Toc192248225 \h </w:instrText>
             </w:r>
             <w:r>
               <w:rPr>
@@ -732,7 +732,7 @@
               <w14:ligatures w14:val="standardContextual"/>
             </w:rPr>
           </w:pPr>
-          <w:hyperlink w:anchor="_Toc190601397" w:history="1">
+          <w:hyperlink w:anchor="_Toc192248226" w:history="1">
             <w:r>
               <w:rPr>
                 <w:rStyle w:val="Hyperlink"/>
@@ -759,7 +759,7 @@
                 <w:noProof/>
                 <w:webHidden/>
               </w:rPr>
-              <w:instrText xml:space="preserve"> PAGEREF _Toc190601397 \h </w:instrText>
+              <w:instrText xml:space="preserve"> PAGEREF _Toc192248226 \h </w:instrText>
             </w:r>
             <w:r>
               <w:rPr>
@@ -806,7 +806,7 @@
               <w14:ligatures w14:val="standardContextual"/>
             </w:rPr>
           </w:pPr>
-          <w:hyperlink w:anchor="_Toc190601398" w:history="1">
+          <w:hyperlink w:anchor="_Toc192248227" w:history="1">
             <w:r>
               <w:rPr>
                 <w:rStyle w:val="Hyperlink"/>
@@ -833,7 +833,7 @@
                 <w:noProof/>
                 <w:webHidden/>
               </w:rPr>
-              <w:instrText xml:space="preserve"> PAGEREF _Toc190601398 \h </w:instrText>
+              <w:instrText xml:space="preserve"> PAGEREF _Toc192248227 \h </w:instrText>
             </w:r>
             <w:r>
               <w:rPr>
@@ -880,7 +880,7 @@
               <w14:ligatures w14:val="standardContextual"/>
             </w:rPr>
           </w:pPr>
-          <w:hyperlink w:anchor="_Toc190601399" w:history="1">
+          <w:hyperlink w:anchor="_Toc192248228" w:history="1">
             <w:r>
               <w:rPr>
                 <w:rStyle w:val="Hyperlink"/>
@@ -907,7 +907,7 @@
                 <w:noProof/>
                 <w:webHidden/>
               </w:rPr>
-              <w:instrText xml:space="preserve"> PAGEREF _Toc190601399 \h </w:instrText>
+              <w:instrText xml:space="preserve"> PAGEREF _Toc192248228 \h </w:instrText>
             </w:r>
             <w:r>
               <w:rPr>
@@ -927,7 +927,7 @@
                 <w:noProof/>
                 <w:webHidden/>
               </w:rPr>
-              <w:t>5</w:t>
+              <w:t>6</w:t>
             </w:r>
             <w:r>
               <w:rPr>
@@ -954,7 +954,7 @@
               <w14:ligatures w14:val="standardContextual"/>
             </w:rPr>
           </w:pPr>
-          <w:hyperlink w:anchor="_Toc190601400" w:history="1">
+          <w:hyperlink w:anchor="_Toc192248229" w:history="1">
             <w:r>
               <w:rPr>
                 <w:rStyle w:val="Hyperlink"/>
@@ -981,7 +981,7 @@
                 <w:noProof/>
                 <w:webHidden/>
               </w:rPr>
-              <w:instrText xml:space="preserve"> PAGEREF _Toc190601400 \h </w:instrText>
+              <w:instrText xml:space="preserve"> PAGEREF _Toc192248229 \h </w:instrText>
             </w:r>
             <w:r>
               <w:rPr>
@@ -1028,7 +1028,7 @@
               <w14:ligatures w14:val="standardContextual"/>
             </w:rPr>
           </w:pPr>
-          <w:hyperlink w:anchor="_Toc190601401" w:history="1">
+          <w:hyperlink w:anchor="_Toc192248230" w:history="1">
             <w:r>
               <w:rPr>
                 <w:rStyle w:val="Hyperlink"/>
@@ -1055,7 +1055,7 @@
                 <w:noProof/>
                 <w:webHidden/>
               </w:rPr>
-              <w:instrText xml:space="preserve"> PAGEREF _Toc190601401 \h </w:instrText>
+              <w:instrText xml:space="preserve"> PAGEREF _Toc192248230 \h </w:instrText>
             </w:r>
             <w:r>
               <w:rPr>
@@ -1116,7 +1116,7 @@
         <w:pStyle w:val="Heading1"/>
         <w:spacing w:line="360" w:lineRule="auto"/>
       </w:pPr>
-      <w:bookmarkStart w:id="0" w:name="_Toc190601395"/>
+      <w:bookmarkStart w:id="0" w:name="_Toc192248224"/>
       <w:r>
         <w:lastRenderedPageBreak/>
         <w:t>Feature Log Table</w:t>
@@ -1128,7 +1128,7 @@
         <w:pStyle w:val="Heading2"/>
         <w:spacing w:line="360" w:lineRule="auto"/>
       </w:pPr>
-      <w:bookmarkStart w:id="1" w:name="_Toc190601396"/>
+      <w:bookmarkStart w:id="1" w:name="_Toc192248225"/>
       <w:r>
         <w:t xml:space="preserve">Status </w:t>
       </w:r>
@@ -2855,7 +2855,37 @@
               <w:rPr>
                 <w:rFonts w:ascii="Aptos" w:hAnsi="Aptos"/>
               </w:rPr>
-              <w:t>Allows instructors to upload and manage course/module materials</w:t>
+              <w:t xml:space="preserve">Allows instructors to </w:t>
+            </w:r>
+            <w:r>
+              <w:rPr>
+                <w:rFonts w:ascii="Aptos" w:hAnsi="Aptos"/>
+              </w:rPr>
+              <w:t>create</w:t>
+            </w:r>
+            <w:r>
+              <w:rPr>
+                <w:rFonts w:ascii="Aptos" w:hAnsi="Aptos"/>
+              </w:rPr>
+              <w:t xml:space="preserve"> and manage course/module materials</w:t>
+            </w:r>
+            <w:r>
+              <w:rPr>
+                <w:rFonts w:ascii="Aptos" w:hAnsi="Aptos"/>
+              </w:rPr>
+              <w:t xml:space="preserve"> such as uploading lecture files, adding links to external resources, or creating an assignment upload link for students to submit</w:t>
+            </w:r>
+            <w:r>
+              <w:rPr>
+                <w:rFonts w:ascii="Aptos" w:hAnsi="Aptos"/>
+              </w:rPr>
+              <w:t xml:space="preserve"> assignment</w:t>
+            </w:r>
+            <w:r>
+              <w:rPr>
+                <w:rFonts w:ascii="Aptos" w:hAnsi="Aptos"/>
+              </w:rPr>
+              <w:t xml:space="preserve"> work</w:t>
             </w:r>
             <w:r>
               <w:rPr>
@@ -3252,13 +3282,13 @@
               <w:rPr>
                 <w:rFonts w:ascii="Aptos" w:hAnsi="Aptos"/>
               </w:rPr>
-              <w:t>Assignment Addi</w:t>
-            </w:r>
-            <w:r>
-              <w:rPr>
-                <w:rFonts w:ascii="Aptos" w:hAnsi="Aptos"/>
-              </w:rPr>
-              <w:t>tion</w:t>
+              <w:t xml:space="preserve">Assignment </w:t>
+            </w:r>
+            <w:r>
+              <w:rPr>
+                <w:rFonts w:ascii="Aptos" w:hAnsi="Aptos"/>
+              </w:rPr>
+              <w:t>Submission</w:t>
             </w:r>
           </w:p>
         </w:tc>
@@ -3277,25 +3307,123 @@
               <w:rPr>
                 <w:rFonts w:ascii="Aptos" w:hAnsi="Aptos"/>
               </w:rPr>
-              <w:t>Allows instructors to create</w:t>
-            </w:r>
-            <w:r>
-              <w:rPr>
-                <w:rFonts w:ascii="Aptos" w:hAnsi="Aptos"/>
-              </w:rPr>
-              <w:t>/add</w:t>
-            </w:r>
-            <w:r>
-              <w:rPr>
-                <w:rFonts w:ascii="Aptos" w:hAnsi="Aptos"/>
-              </w:rPr>
-              <w:t xml:space="preserve"> assignments</w:t>
+              <w:t xml:space="preserve">Allows </w:t>
+            </w:r>
+            <w:r>
+              <w:rPr>
+                <w:rFonts w:ascii="Aptos" w:hAnsi="Aptos"/>
+              </w:rPr>
+              <w:t>students to submit their assignment work</w:t>
             </w:r>
             <w:r>
               <w:rPr>
                 <w:rFonts w:ascii="Aptos" w:hAnsi="Aptos"/>
               </w:rPr>
               <w:t>.</w:t>
+            </w:r>
+          </w:p>
+        </w:tc>
+        <w:tc>
+          <w:tcPr>
+            <w:tcW w:w="993" w:type="dxa"/>
+          </w:tcPr>
+          <w:p>
+            <w:pPr>
+              <w:spacing w:line="360" w:lineRule="auto"/>
+              <w:rPr>
+                <w:rFonts w:ascii="Aptos" w:hAnsi="Aptos"/>
+              </w:rPr>
+            </w:pPr>
+            <w:r>
+              <w:rPr>
+                <w:rFonts w:ascii="Aptos" w:hAnsi="Aptos"/>
+              </w:rPr>
+              <w:t>High</w:t>
+            </w:r>
+          </w:p>
+        </w:tc>
+        <w:tc>
+          <w:tcPr>
+            <w:tcW w:w="1275" w:type="dxa"/>
+            <w:shd w:val="clear" w:color="auto" w:fill="E2EFD9" w:themeFill="accent6" w:themeFillTint="33"/>
+          </w:tcPr>
+          <w:p>
+            <w:pPr>
+              <w:spacing w:line="360" w:lineRule="auto"/>
+              <w:rPr>
+                <w:rFonts w:ascii="Aptos" w:hAnsi="Aptos"/>
+              </w:rPr>
+            </w:pPr>
+            <w:r>
+              <w:rPr>
+                <w:rFonts w:ascii="Aptos" w:hAnsi="Aptos"/>
+              </w:rPr>
+              <w:t>Complete</w:t>
+            </w:r>
+          </w:p>
+        </w:tc>
+      </w:tr>
+      <w:tr>
+        <w:tc>
+          <w:tcPr>
+            <w:tcW w:w="704" w:type="dxa"/>
+          </w:tcPr>
+          <w:p>
+            <w:pPr>
+              <w:spacing w:line="360" w:lineRule="auto"/>
+              <w:rPr>
+                <w:rFonts w:ascii="Aptos" w:hAnsi="Aptos"/>
+              </w:rPr>
+            </w:pPr>
+            <w:r>
+              <w:rPr>
+                <w:rFonts w:ascii="Aptos" w:hAnsi="Aptos"/>
+              </w:rPr>
+              <w:t>F</w:t>
+            </w:r>
+            <w:r>
+              <w:rPr>
+                <w:rFonts w:ascii="Aptos" w:hAnsi="Aptos"/>
+              </w:rPr>
+              <w:t>18</w:t>
+            </w:r>
+          </w:p>
+        </w:tc>
+        <w:tc>
+          <w:tcPr>
+            <w:tcW w:w="1985" w:type="dxa"/>
+          </w:tcPr>
+          <w:p>
+            <w:pPr>
+              <w:spacing w:line="360" w:lineRule="auto"/>
+              <w:rPr>
+                <w:rFonts w:ascii="Aptos" w:hAnsi="Aptos"/>
+              </w:rPr>
+            </w:pPr>
+            <w:r>
+              <w:rPr>
+                <w:rFonts w:ascii="Aptos" w:hAnsi="Aptos"/>
+              </w:rPr>
+              <w:t>Grading/Feedback System</w:t>
+            </w:r>
+          </w:p>
+        </w:tc>
+        <w:tc>
+          <w:tcPr>
+            <w:tcW w:w="4110" w:type="dxa"/>
+          </w:tcPr>
+          <w:p>
+            <w:pPr>
+              <w:spacing w:line="360" w:lineRule="auto"/>
+              <w:rPr>
+                <w:rFonts w:ascii="Aptos" w:hAnsi="Aptos"/>
+              </w:rPr>
+            </w:pPr>
+            <w:r>
+              <w:rPr>
+                <w:rFonts w:ascii="Aptos" w:hAnsi="Aptos"/>
+              </w:rPr>
+              <w:t>Allows instructors to update assignment grades and provide feedback. Possible option to edit grade/feedback.</w:t>
             </w:r>
           </w:p>
         </w:tc>
@@ -3355,7 +3483,13 @@
               <w:rPr>
                 <w:rFonts w:ascii="Aptos" w:hAnsi="Aptos"/>
               </w:rPr>
-              <w:t>F18</w:t>
+              <w:t>F</w:t>
+            </w:r>
+            <w:r>
+              <w:rPr>
+                <w:rFonts w:ascii="Aptos" w:hAnsi="Aptos"/>
+              </w:rPr>
+              <w:t>19</w:t>
             </w:r>
           </w:p>
         </w:tc>
@@ -3374,13 +3508,7 @@
               <w:rPr>
                 <w:rFonts w:ascii="Aptos" w:hAnsi="Aptos"/>
               </w:rPr>
-              <w:t>Assignment</w:t>
-            </w:r>
-            <w:r>
-              <w:rPr>
-                <w:rFonts w:ascii="Aptos" w:hAnsi="Aptos"/>
-              </w:rPr>
-              <w:t xml:space="preserve"> Editing</w:t>
+              <w:t>Quiz Creation</w:t>
             </w:r>
           </w:p>
         </w:tc>
@@ -3399,7 +3527,7 @@
               <w:rPr>
                 <w:rFonts w:ascii="Aptos" w:hAnsi="Aptos"/>
               </w:rPr>
-              <w:t>Allows instructors to edit an existing assignment that they have created.</w:t>
+              <w:t>Allows instructors to create quizzes</w:t>
             </w:r>
           </w:p>
         </w:tc>
@@ -3418,27 +3546,27 @@
               <w:rPr>
                 <w:rFonts w:ascii="Aptos" w:hAnsi="Aptos"/>
               </w:rPr>
-              <w:t>High</w:t>
+              <w:t>Medium</w:t>
             </w:r>
           </w:p>
         </w:tc>
         <w:tc>
           <w:tcPr>
             <w:tcW w:w="1275" w:type="dxa"/>
-            <w:shd w:val="clear" w:color="auto" w:fill="FFF2CC" w:themeFill="accent4" w:themeFillTint="33"/>
-          </w:tcPr>
-          <w:p>
-            <w:pPr>
-              <w:spacing w:line="360" w:lineRule="auto"/>
-              <w:rPr>
-                <w:rFonts w:ascii="Aptos" w:hAnsi="Aptos"/>
-              </w:rPr>
-            </w:pPr>
-            <w:r>
-              <w:rPr>
-                <w:rFonts w:ascii="Aptos" w:hAnsi="Aptos"/>
-              </w:rPr>
-              <w:t>In Progress</w:t>
+            <w:shd w:val="clear" w:color="auto" w:fill="DEEAF6" w:themeFill="accent5" w:themeFillTint="33"/>
+          </w:tcPr>
+          <w:p>
+            <w:pPr>
+              <w:spacing w:line="360" w:lineRule="auto"/>
+              <w:rPr>
+                <w:rFonts w:ascii="Aptos" w:hAnsi="Aptos"/>
+              </w:rPr>
+            </w:pPr>
+            <w:r>
+              <w:rPr>
+                <w:rFonts w:ascii="Aptos" w:hAnsi="Aptos"/>
+              </w:rPr>
+              <w:t>Pending</w:t>
             </w:r>
           </w:p>
         </w:tc>
@@ -3459,7 +3587,13 @@
               <w:rPr>
                 <w:rFonts w:ascii="Aptos" w:hAnsi="Aptos"/>
               </w:rPr>
-              <w:t>F19</w:t>
+              <w:t>F2</w:t>
+            </w:r>
+            <w:r>
+              <w:rPr>
+                <w:rFonts w:ascii="Aptos" w:hAnsi="Aptos"/>
+              </w:rPr>
+              <w:t>0</w:t>
             </w:r>
           </w:p>
         </w:tc>
@@ -3478,13 +3612,19 @@
               <w:rPr>
                 <w:rFonts w:ascii="Aptos" w:hAnsi="Aptos"/>
               </w:rPr>
-              <w:t>Assignment</w:t>
-            </w:r>
-            <w:r>
-              <w:rPr>
-                <w:rFonts w:ascii="Aptos" w:hAnsi="Aptos"/>
-              </w:rPr>
-              <w:t xml:space="preserve"> Deletion</w:t>
+              <w:t>Quiz Auto</w:t>
+            </w:r>
+            <w:r>
+              <w:rPr>
+                <w:rFonts w:ascii="Aptos" w:hAnsi="Aptos"/>
+              </w:rPr>
+              <w:t>-</w:t>
+            </w:r>
+            <w:r>
+              <w:rPr>
+                <w:rFonts w:ascii="Aptos" w:hAnsi="Aptos"/>
+              </w:rPr>
+              <w:t>Grading</w:t>
             </w:r>
           </w:p>
         </w:tc>
@@ -3503,7 +3643,13 @@
               <w:rPr>
                 <w:rFonts w:ascii="Aptos" w:hAnsi="Aptos"/>
               </w:rPr>
-              <w:t>Allows authorised users to delete an existing assignment.</w:t>
+              <w:t>Automatically grades multiple choice quizzes after completion</w:t>
+            </w:r>
+            <w:r>
+              <w:rPr>
+                <w:rFonts w:ascii="Aptos" w:hAnsi="Aptos"/>
+              </w:rPr>
+              <w:t>.</w:t>
             </w:r>
           </w:p>
         </w:tc>
@@ -3522,27 +3668,27 @@
               <w:rPr>
                 <w:rFonts w:ascii="Aptos" w:hAnsi="Aptos"/>
               </w:rPr>
-              <w:t>High</w:t>
+              <w:t>Medium</w:t>
             </w:r>
           </w:p>
         </w:tc>
         <w:tc>
           <w:tcPr>
             <w:tcW w:w="1275" w:type="dxa"/>
-            <w:shd w:val="clear" w:color="auto" w:fill="FFF2CC" w:themeFill="accent4" w:themeFillTint="33"/>
-          </w:tcPr>
-          <w:p>
-            <w:pPr>
-              <w:spacing w:line="360" w:lineRule="auto"/>
-              <w:rPr>
-                <w:rFonts w:ascii="Aptos" w:hAnsi="Aptos"/>
-              </w:rPr>
-            </w:pPr>
-            <w:r>
-              <w:rPr>
-                <w:rFonts w:ascii="Aptos" w:hAnsi="Aptos"/>
-              </w:rPr>
-              <w:t>In Progress</w:t>
+            <w:shd w:val="clear" w:color="auto" w:fill="DEEAF6" w:themeFill="accent5" w:themeFillTint="33"/>
+          </w:tcPr>
+          <w:p>
+            <w:pPr>
+              <w:spacing w:line="360" w:lineRule="auto"/>
+              <w:rPr>
+                <w:rFonts w:ascii="Aptos" w:hAnsi="Aptos"/>
+              </w:rPr>
+            </w:pPr>
+            <w:r>
+              <w:rPr>
+                <w:rFonts w:ascii="Aptos" w:hAnsi="Aptos"/>
+              </w:rPr>
+              <w:t>Pending</w:t>
             </w:r>
           </w:p>
         </w:tc>
@@ -3563,7 +3709,14 @@
               <w:rPr>
                 <w:rFonts w:ascii="Aptos" w:hAnsi="Aptos"/>
               </w:rPr>
-              <w:t>F20</w:t>
+              <w:lastRenderedPageBreak/>
+              <w:t>F2</w:t>
+            </w:r>
+            <w:r>
+              <w:rPr>
+                <w:rFonts w:ascii="Aptos" w:hAnsi="Aptos"/>
+              </w:rPr>
+              <w:t>1</w:t>
             </w:r>
           </w:p>
         </w:tc>
@@ -3582,7 +3735,7 @@
               <w:rPr>
                 <w:rFonts w:ascii="Aptos" w:hAnsi="Aptos"/>
               </w:rPr>
-              <w:t>Assignment Submission</w:t>
+              <w:t>Dashboard Analytics</w:t>
             </w:r>
           </w:p>
         </w:tc>
@@ -3601,7 +3754,13 @@
               <w:rPr>
                 <w:rFonts w:ascii="Aptos" w:hAnsi="Aptos"/>
               </w:rPr>
-              <w:t>Allows students to submit assignments</w:t>
+              <w:t>Displays metrics on user dashboard</w:t>
+            </w:r>
+            <w:r>
+              <w:rPr>
+                <w:rFonts w:ascii="Aptos" w:hAnsi="Aptos"/>
+              </w:rPr>
+              <w:t>.</w:t>
             </w:r>
           </w:p>
         </w:tc>
@@ -3620,7 +3779,7 @@
               <w:rPr>
                 <w:rFonts w:ascii="Aptos" w:hAnsi="Aptos"/>
               </w:rPr>
-              <w:t>High</w:t>
+              <w:t>Medium</w:t>
             </w:r>
           </w:p>
         </w:tc>
@@ -3661,7 +3820,13 @@
               <w:rPr>
                 <w:rFonts w:ascii="Aptos" w:hAnsi="Aptos"/>
               </w:rPr>
-              <w:t>F21</w:t>
+              <w:t>F2</w:t>
+            </w:r>
+            <w:r>
+              <w:rPr>
+                <w:rFonts w:ascii="Aptos" w:hAnsi="Aptos"/>
+              </w:rPr>
+              <w:t>2</w:t>
             </w:r>
           </w:p>
         </w:tc>
@@ -3680,7 +3845,7 @@
               <w:rPr>
                 <w:rFonts w:ascii="Aptos" w:hAnsi="Aptos"/>
               </w:rPr>
-              <w:t>Grading/Feedback System</w:t>
+              <w:t>Real-Time Notification</w:t>
             </w:r>
           </w:p>
         </w:tc>
@@ -3699,7 +3864,25 @@
               <w:rPr>
                 <w:rFonts w:ascii="Aptos" w:hAnsi="Aptos"/>
               </w:rPr>
-              <w:t>Allows instructors to update assignment grades and provide feedback. Possible option to edit grade/feedback.</w:t>
+              <w:t>Sends real-time notifications such as</w:t>
+            </w:r>
+            <w:r>
+              <w:rPr>
+                <w:rFonts w:ascii="Aptos" w:hAnsi="Aptos"/>
+              </w:rPr>
+              <w:t xml:space="preserve"> announcements,</w:t>
+            </w:r>
+            <w:r>
+              <w:rPr>
+                <w:rFonts w:ascii="Aptos" w:hAnsi="Aptos"/>
+              </w:rPr>
+              <w:t xml:space="preserve"> new contents and assignments, grades, and deadlines</w:t>
+            </w:r>
+            <w:r>
+              <w:rPr>
+                <w:rFonts w:ascii="Aptos" w:hAnsi="Aptos"/>
+              </w:rPr>
+              <w:t>.</w:t>
             </w:r>
           </w:p>
         </w:tc>
@@ -3718,7 +3901,7 @@
               <w:rPr>
                 <w:rFonts w:ascii="Aptos" w:hAnsi="Aptos"/>
               </w:rPr>
-              <w:t>High</w:t>
+              <w:t>Medium</w:t>
             </w:r>
           </w:p>
         </w:tc>
@@ -3759,8 +3942,13 @@
               <w:rPr>
                 <w:rFonts w:ascii="Aptos" w:hAnsi="Aptos"/>
               </w:rPr>
-              <w:lastRenderedPageBreak/>
-              <w:t>F22</w:t>
+              <w:t>F2</w:t>
+            </w:r>
+            <w:r>
+              <w:rPr>
+                <w:rFonts w:ascii="Aptos" w:hAnsi="Aptos"/>
+              </w:rPr>
+              <w:t>3</w:t>
             </w:r>
           </w:p>
         </w:tc>
@@ -3779,7 +3967,7 @@
               <w:rPr>
                 <w:rFonts w:ascii="Aptos" w:hAnsi="Aptos"/>
               </w:rPr>
-              <w:t>Quiz Creation</w:t>
+              <w:t>Chat System</w:t>
             </w:r>
           </w:p>
         </w:tc>
@@ -3798,7 +3986,13 @@
               <w:rPr>
                 <w:rFonts w:ascii="Aptos" w:hAnsi="Aptos"/>
               </w:rPr>
-              <w:t>Allows instructors to create quizzes</w:t>
+              <w:t>Provides real-time messaging between users</w:t>
+            </w:r>
+            <w:r>
+              <w:rPr>
+                <w:rFonts w:ascii="Aptos" w:hAnsi="Aptos"/>
+              </w:rPr>
+              <w:t>.</w:t>
             </w:r>
           </w:p>
         </w:tc>
@@ -3817,27 +4011,27 @@
               <w:rPr>
                 <w:rFonts w:ascii="Aptos" w:hAnsi="Aptos"/>
               </w:rPr>
-              <w:t>Medium</w:t>
+              <w:t>Low</w:t>
             </w:r>
           </w:p>
         </w:tc>
         <w:tc>
           <w:tcPr>
             <w:tcW w:w="1275" w:type="dxa"/>
-            <w:shd w:val="clear" w:color="auto" w:fill="DEEAF6" w:themeFill="accent5" w:themeFillTint="33"/>
-          </w:tcPr>
-          <w:p>
-            <w:pPr>
-              <w:spacing w:line="360" w:lineRule="auto"/>
-              <w:rPr>
-                <w:rFonts w:ascii="Aptos" w:hAnsi="Aptos"/>
-              </w:rPr>
-            </w:pPr>
-            <w:r>
-              <w:rPr>
-                <w:rFonts w:ascii="Aptos" w:hAnsi="Aptos"/>
-              </w:rPr>
-              <w:t>Pending</w:t>
+            <w:shd w:val="clear" w:color="auto" w:fill="D0CECE" w:themeFill="background2" w:themeFillShade="E6"/>
+          </w:tcPr>
+          <w:p>
+            <w:pPr>
+              <w:spacing w:line="360" w:lineRule="auto"/>
+              <w:rPr>
+                <w:rFonts w:ascii="Aptos" w:hAnsi="Aptos"/>
+              </w:rPr>
+            </w:pPr>
+            <w:r>
+              <w:rPr>
+                <w:rFonts w:ascii="Aptos" w:hAnsi="Aptos"/>
+              </w:rPr>
+              <w:t>Wishlist</w:t>
             </w:r>
           </w:p>
         </w:tc>
@@ -3858,7 +4052,13 @@
               <w:rPr>
                 <w:rFonts w:ascii="Aptos" w:hAnsi="Aptos"/>
               </w:rPr>
-              <w:t>F23</w:t>
+              <w:t>F2</w:t>
+            </w:r>
+            <w:r>
+              <w:rPr>
+                <w:rFonts w:ascii="Aptos" w:hAnsi="Aptos"/>
+              </w:rPr>
+              <w:t>4</w:t>
             </w:r>
           </w:p>
         </w:tc>
@@ -3877,19 +4077,7 @@
               <w:rPr>
                 <w:rFonts w:ascii="Aptos" w:hAnsi="Aptos"/>
               </w:rPr>
-              <w:t>Quiz Auto</w:t>
-            </w:r>
-            <w:r>
-              <w:rPr>
-                <w:rFonts w:ascii="Aptos" w:hAnsi="Aptos"/>
-              </w:rPr>
-              <w:t>-</w:t>
-            </w:r>
-            <w:r>
-              <w:rPr>
-                <w:rFonts w:ascii="Aptos" w:hAnsi="Aptos"/>
-              </w:rPr>
-              <w:t>Grading</w:t>
+              <w:t>User Profile</w:t>
             </w:r>
           </w:p>
         </w:tc>
@@ -3908,7 +4096,7 @@
               <w:rPr>
                 <w:rFonts w:ascii="Aptos" w:hAnsi="Aptos"/>
               </w:rPr>
-              <w:t>Automatically grades multiple choice quizzes after completion</w:t>
+              <w:t>Allows users to create/update their own profile and view user profiles</w:t>
             </w:r>
             <w:r>
               <w:rPr>
@@ -3933,27 +4121,27 @@
               <w:rPr>
                 <w:rFonts w:ascii="Aptos" w:hAnsi="Aptos"/>
               </w:rPr>
-              <w:t>Medium</w:t>
+              <w:t>Low</w:t>
             </w:r>
           </w:p>
         </w:tc>
         <w:tc>
           <w:tcPr>
             <w:tcW w:w="1275" w:type="dxa"/>
-            <w:shd w:val="clear" w:color="auto" w:fill="DEEAF6" w:themeFill="accent5" w:themeFillTint="33"/>
-          </w:tcPr>
-          <w:p>
-            <w:pPr>
-              <w:spacing w:line="360" w:lineRule="auto"/>
-              <w:rPr>
-                <w:rFonts w:ascii="Aptos" w:hAnsi="Aptos"/>
-              </w:rPr>
-            </w:pPr>
-            <w:r>
-              <w:rPr>
-                <w:rFonts w:ascii="Aptos" w:hAnsi="Aptos"/>
-              </w:rPr>
-              <w:t>Pending</w:t>
+            <w:shd w:val="clear" w:color="auto" w:fill="D0CECE" w:themeFill="background2" w:themeFillShade="E6"/>
+          </w:tcPr>
+          <w:p>
+            <w:pPr>
+              <w:spacing w:line="360" w:lineRule="auto"/>
+              <w:rPr>
+                <w:rFonts w:ascii="Aptos" w:hAnsi="Aptos"/>
+              </w:rPr>
+            </w:pPr>
+            <w:r>
+              <w:rPr>
+                <w:rFonts w:ascii="Aptos" w:hAnsi="Aptos"/>
+              </w:rPr>
+              <w:t>Wishlist</w:t>
             </w:r>
           </w:p>
         </w:tc>
@@ -3974,435 +4162,13 @@
               <w:rPr>
                 <w:rFonts w:ascii="Aptos" w:hAnsi="Aptos"/>
               </w:rPr>
-              <w:t>F24</w:t>
-            </w:r>
-          </w:p>
-        </w:tc>
-        <w:tc>
-          <w:tcPr>
-            <w:tcW w:w="1985" w:type="dxa"/>
-          </w:tcPr>
-          <w:p>
-            <w:pPr>
-              <w:spacing w:line="360" w:lineRule="auto"/>
-              <w:rPr>
-                <w:rFonts w:ascii="Aptos" w:hAnsi="Aptos"/>
-              </w:rPr>
-            </w:pPr>
-            <w:r>
-              <w:rPr>
-                <w:rFonts w:ascii="Aptos" w:hAnsi="Aptos"/>
-              </w:rPr>
-              <w:t>Dashboard Analytics</w:t>
-            </w:r>
-          </w:p>
-        </w:tc>
-        <w:tc>
-          <w:tcPr>
-            <w:tcW w:w="4110" w:type="dxa"/>
-          </w:tcPr>
-          <w:p>
-            <w:pPr>
-              <w:spacing w:line="360" w:lineRule="auto"/>
-              <w:rPr>
-                <w:rFonts w:ascii="Aptos" w:hAnsi="Aptos"/>
-              </w:rPr>
-            </w:pPr>
-            <w:r>
-              <w:rPr>
-                <w:rFonts w:ascii="Aptos" w:hAnsi="Aptos"/>
-              </w:rPr>
-              <w:t>Displays metrics on user dashboard</w:t>
-            </w:r>
-            <w:r>
-              <w:rPr>
-                <w:rFonts w:ascii="Aptos" w:hAnsi="Aptos"/>
-              </w:rPr>
-              <w:t>.</w:t>
-            </w:r>
-          </w:p>
-        </w:tc>
-        <w:tc>
-          <w:tcPr>
-            <w:tcW w:w="993" w:type="dxa"/>
-          </w:tcPr>
-          <w:p>
-            <w:pPr>
-              <w:spacing w:line="360" w:lineRule="auto"/>
-              <w:rPr>
-                <w:rFonts w:ascii="Aptos" w:hAnsi="Aptos"/>
-              </w:rPr>
-            </w:pPr>
-            <w:r>
-              <w:rPr>
-                <w:rFonts w:ascii="Aptos" w:hAnsi="Aptos"/>
-              </w:rPr>
-              <w:t>Medium</w:t>
-            </w:r>
-          </w:p>
-        </w:tc>
-        <w:tc>
-          <w:tcPr>
-            <w:tcW w:w="1275" w:type="dxa"/>
-            <w:shd w:val="clear" w:color="auto" w:fill="DEEAF6" w:themeFill="accent5" w:themeFillTint="33"/>
-          </w:tcPr>
-          <w:p>
-            <w:pPr>
-              <w:spacing w:line="360" w:lineRule="auto"/>
-              <w:rPr>
-                <w:rFonts w:ascii="Aptos" w:hAnsi="Aptos"/>
-              </w:rPr>
-            </w:pPr>
-            <w:r>
-              <w:rPr>
-                <w:rFonts w:ascii="Aptos" w:hAnsi="Aptos"/>
-              </w:rPr>
-              <w:t>Pending</w:t>
-            </w:r>
-          </w:p>
-        </w:tc>
-      </w:tr>
-      <w:tr>
-        <w:tc>
-          <w:tcPr>
-            <w:tcW w:w="704" w:type="dxa"/>
-          </w:tcPr>
-          <w:p>
-            <w:pPr>
-              <w:spacing w:line="360" w:lineRule="auto"/>
-              <w:rPr>
-                <w:rFonts w:ascii="Aptos" w:hAnsi="Aptos"/>
-              </w:rPr>
-            </w:pPr>
-            <w:r>
-              <w:rPr>
-                <w:rFonts w:ascii="Aptos" w:hAnsi="Aptos"/>
-              </w:rPr>
-              <w:t>F25</w:t>
-            </w:r>
-          </w:p>
-        </w:tc>
-        <w:tc>
-          <w:tcPr>
-            <w:tcW w:w="1985" w:type="dxa"/>
-          </w:tcPr>
-          <w:p>
-            <w:pPr>
-              <w:spacing w:line="360" w:lineRule="auto"/>
-              <w:rPr>
-                <w:rFonts w:ascii="Aptos" w:hAnsi="Aptos"/>
-              </w:rPr>
-            </w:pPr>
-            <w:r>
-              <w:rPr>
-                <w:rFonts w:ascii="Aptos" w:hAnsi="Aptos"/>
-              </w:rPr>
-              <w:t>Real-Time Notification</w:t>
-            </w:r>
-          </w:p>
-        </w:tc>
-        <w:tc>
-          <w:tcPr>
-            <w:tcW w:w="4110" w:type="dxa"/>
-          </w:tcPr>
-          <w:p>
-            <w:pPr>
-              <w:spacing w:line="360" w:lineRule="auto"/>
-              <w:rPr>
-                <w:rFonts w:ascii="Aptos" w:hAnsi="Aptos"/>
-              </w:rPr>
-            </w:pPr>
-            <w:r>
-              <w:rPr>
-                <w:rFonts w:ascii="Aptos" w:hAnsi="Aptos"/>
-              </w:rPr>
-              <w:t>Sends real-time notifications such as</w:t>
-            </w:r>
-            <w:r>
-              <w:rPr>
-                <w:rFonts w:ascii="Aptos" w:hAnsi="Aptos"/>
-              </w:rPr>
-              <w:t xml:space="preserve"> announcements,</w:t>
-            </w:r>
-            <w:r>
-              <w:rPr>
-                <w:rFonts w:ascii="Aptos" w:hAnsi="Aptos"/>
-              </w:rPr>
-              <w:t xml:space="preserve"> new contents and assignments, grades, and deadlines</w:t>
-            </w:r>
-            <w:r>
-              <w:rPr>
-                <w:rFonts w:ascii="Aptos" w:hAnsi="Aptos"/>
-              </w:rPr>
-              <w:t>.</w:t>
-            </w:r>
-          </w:p>
-        </w:tc>
-        <w:tc>
-          <w:tcPr>
-            <w:tcW w:w="993" w:type="dxa"/>
-          </w:tcPr>
-          <w:p>
-            <w:pPr>
-              <w:spacing w:line="360" w:lineRule="auto"/>
-              <w:rPr>
-                <w:rFonts w:ascii="Aptos" w:hAnsi="Aptos"/>
-              </w:rPr>
-            </w:pPr>
-            <w:r>
-              <w:rPr>
-                <w:rFonts w:ascii="Aptos" w:hAnsi="Aptos"/>
-              </w:rPr>
-              <w:t>Medium</w:t>
-            </w:r>
-          </w:p>
-        </w:tc>
-        <w:tc>
-          <w:tcPr>
-            <w:tcW w:w="1275" w:type="dxa"/>
-            <w:shd w:val="clear" w:color="auto" w:fill="DEEAF6" w:themeFill="accent5" w:themeFillTint="33"/>
-          </w:tcPr>
-          <w:p>
-            <w:pPr>
-              <w:spacing w:line="360" w:lineRule="auto"/>
-              <w:rPr>
-                <w:rFonts w:ascii="Aptos" w:hAnsi="Aptos"/>
-              </w:rPr>
-            </w:pPr>
-            <w:r>
-              <w:rPr>
-                <w:rFonts w:ascii="Aptos" w:hAnsi="Aptos"/>
-              </w:rPr>
-              <w:t>Pending</w:t>
-            </w:r>
-          </w:p>
-        </w:tc>
-      </w:tr>
-      <w:tr>
-        <w:tc>
-          <w:tcPr>
-            <w:tcW w:w="704" w:type="dxa"/>
-          </w:tcPr>
-          <w:p>
-            <w:pPr>
-              <w:spacing w:line="360" w:lineRule="auto"/>
-              <w:rPr>
-                <w:rFonts w:ascii="Aptos" w:hAnsi="Aptos"/>
-              </w:rPr>
-            </w:pPr>
-            <w:r>
-              <w:rPr>
-                <w:rFonts w:ascii="Aptos" w:hAnsi="Aptos"/>
-              </w:rPr>
-              <w:t>F26</w:t>
-            </w:r>
-          </w:p>
-        </w:tc>
-        <w:tc>
-          <w:tcPr>
-            <w:tcW w:w="1985" w:type="dxa"/>
-          </w:tcPr>
-          <w:p>
-            <w:pPr>
-              <w:spacing w:line="360" w:lineRule="auto"/>
-              <w:rPr>
-                <w:rFonts w:ascii="Aptos" w:hAnsi="Aptos"/>
-              </w:rPr>
-            </w:pPr>
-            <w:r>
-              <w:rPr>
-                <w:rFonts w:ascii="Aptos" w:hAnsi="Aptos"/>
-              </w:rPr>
-              <w:t>Chat System</w:t>
-            </w:r>
-          </w:p>
-        </w:tc>
-        <w:tc>
-          <w:tcPr>
-            <w:tcW w:w="4110" w:type="dxa"/>
-          </w:tcPr>
-          <w:p>
-            <w:pPr>
-              <w:spacing w:line="360" w:lineRule="auto"/>
-              <w:rPr>
-                <w:rFonts w:ascii="Aptos" w:hAnsi="Aptos"/>
-              </w:rPr>
-            </w:pPr>
-            <w:r>
-              <w:rPr>
-                <w:rFonts w:ascii="Aptos" w:hAnsi="Aptos"/>
-              </w:rPr>
-              <w:t>Provides real-time messaging between users</w:t>
-            </w:r>
-            <w:r>
-              <w:rPr>
-                <w:rFonts w:ascii="Aptos" w:hAnsi="Aptos"/>
-              </w:rPr>
-              <w:t>.</w:t>
-            </w:r>
-          </w:p>
-        </w:tc>
-        <w:tc>
-          <w:tcPr>
-            <w:tcW w:w="993" w:type="dxa"/>
-          </w:tcPr>
-          <w:p>
-            <w:pPr>
-              <w:spacing w:line="360" w:lineRule="auto"/>
-              <w:rPr>
-                <w:rFonts w:ascii="Aptos" w:hAnsi="Aptos"/>
-              </w:rPr>
-            </w:pPr>
-            <w:r>
-              <w:rPr>
-                <w:rFonts w:ascii="Aptos" w:hAnsi="Aptos"/>
-              </w:rPr>
-              <w:t>Low</w:t>
-            </w:r>
-          </w:p>
-        </w:tc>
-        <w:tc>
-          <w:tcPr>
-            <w:tcW w:w="1275" w:type="dxa"/>
-            <w:shd w:val="clear" w:color="auto" w:fill="D0CECE" w:themeFill="background2" w:themeFillShade="E6"/>
-          </w:tcPr>
-          <w:p>
-            <w:pPr>
-              <w:spacing w:line="360" w:lineRule="auto"/>
-              <w:rPr>
-                <w:rFonts w:ascii="Aptos" w:hAnsi="Aptos"/>
-              </w:rPr>
-            </w:pPr>
-            <w:r>
-              <w:rPr>
-                <w:rFonts w:ascii="Aptos" w:hAnsi="Aptos"/>
-              </w:rPr>
-              <w:t>Wishlist</w:t>
-            </w:r>
-          </w:p>
-        </w:tc>
-      </w:tr>
-      <w:tr>
-        <w:tc>
-          <w:tcPr>
-            <w:tcW w:w="704" w:type="dxa"/>
-          </w:tcPr>
-          <w:p>
-            <w:pPr>
-              <w:spacing w:line="360" w:lineRule="auto"/>
-              <w:rPr>
-                <w:rFonts w:ascii="Aptos" w:hAnsi="Aptos"/>
-              </w:rPr>
-            </w:pPr>
-            <w:r>
-              <w:rPr>
-                <w:rFonts w:ascii="Aptos" w:hAnsi="Aptos"/>
-              </w:rPr>
-              <w:t>F27</w:t>
-            </w:r>
-          </w:p>
-        </w:tc>
-        <w:tc>
-          <w:tcPr>
-            <w:tcW w:w="1985" w:type="dxa"/>
-          </w:tcPr>
-          <w:p>
-            <w:pPr>
-              <w:spacing w:line="360" w:lineRule="auto"/>
-              <w:rPr>
-                <w:rFonts w:ascii="Aptos" w:hAnsi="Aptos"/>
-              </w:rPr>
-            </w:pPr>
-            <w:r>
-              <w:rPr>
-                <w:rFonts w:ascii="Aptos" w:hAnsi="Aptos"/>
-              </w:rPr>
-              <w:t>User Profile</w:t>
-            </w:r>
-          </w:p>
-        </w:tc>
-        <w:tc>
-          <w:tcPr>
-            <w:tcW w:w="4110" w:type="dxa"/>
-          </w:tcPr>
-          <w:p>
-            <w:pPr>
-              <w:spacing w:line="360" w:lineRule="auto"/>
-              <w:rPr>
-                <w:rFonts w:ascii="Aptos" w:hAnsi="Aptos"/>
-              </w:rPr>
-            </w:pPr>
-            <w:r>
-              <w:rPr>
-                <w:rFonts w:ascii="Aptos" w:hAnsi="Aptos"/>
-              </w:rPr>
-              <w:t>Allows users to create/update their own profile and view user profiles</w:t>
-            </w:r>
-            <w:r>
-              <w:rPr>
-                <w:rFonts w:ascii="Aptos" w:hAnsi="Aptos"/>
-              </w:rPr>
-              <w:t>.</w:t>
-            </w:r>
-          </w:p>
-        </w:tc>
-        <w:tc>
-          <w:tcPr>
-            <w:tcW w:w="993" w:type="dxa"/>
-          </w:tcPr>
-          <w:p>
-            <w:pPr>
-              <w:spacing w:line="360" w:lineRule="auto"/>
-              <w:rPr>
-                <w:rFonts w:ascii="Aptos" w:hAnsi="Aptos"/>
-              </w:rPr>
-            </w:pPr>
-            <w:r>
-              <w:rPr>
-                <w:rFonts w:ascii="Aptos" w:hAnsi="Aptos"/>
-              </w:rPr>
-              <w:t>Low</w:t>
-            </w:r>
-          </w:p>
-        </w:tc>
-        <w:tc>
-          <w:tcPr>
-            <w:tcW w:w="1275" w:type="dxa"/>
-            <w:shd w:val="clear" w:color="auto" w:fill="D0CECE" w:themeFill="background2" w:themeFillShade="E6"/>
-          </w:tcPr>
-          <w:p>
-            <w:pPr>
-              <w:spacing w:line="360" w:lineRule="auto"/>
-              <w:rPr>
-                <w:rFonts w:ascii="Aptos" w:hAnsi="Aptos"/>
-              </w:rPr>
-            </w:pPr>
-            <w:r>
-              <w:rPr>
-                <w:rFonts w:ascii="Aptos" w:hAnsi="Aptos"/>
-              </w:rPr>
-              <w:t>Wishlist</w:t>
-            </w:r>
-          </w:p>
-        </w:tc>
-      </w:tr>
-      <w:tr>
-        <w:tc>
-          <w:tcPr>
-            <w:tcW w:w="704" w:type="dxa"/>
-          </w:tcPr>
-          <w:p>
-            <w:pPr>
-              <w:spacing w:line="360" w:lineRule="auto"/>
-              <w:rPr>
-                <w:rFonts w:ascii="Aptos" w:hAnsi="Aptos"/>
-              </w:rPr>
-            </w:pPr>
-            <w:r>
-              <w:rPr>
-                <w:rFonts w:ascii="Aptos" w:hAnsi="Aptos"/>
-              </w:rPr>
-              <w:t>F28</w:t>
+              <w:t>F2</w:t>
+            </w:r>
+            <w:r>
+              <w:rPr>
+                <w:rFonts w:ascii="Aptos" w:hAnsi="Aptos"/>
+              </w:rPr>
+              <w:t>5</w:t>
             </w:r>
           </w:p>
         </w:tc>
@@ -4516,7 +4282,7 @@
         <w:pStyle w:val="Heading1"/>
         <w:spacing w:line="360" w:lineRule="auto"/>
       </w:pPr>
-      <w:bookmarkStart w:id="2" w:name="_Toc190601397"/>
+      <w:bookmarkStart w:id="2" w:name="_Toc192248226"/>
       <w:r>
         <w:t>Iterations</w:t>
       </w:r>
@@ -4527,7 +4293,7 @@
         <w:pStyle w:val="Heading2"/>
         <w:spacing w:line="360" w:lineRule="auto"/>
       </w:pPr>
-      <w:bookmarkStart w:id="3" w:name="_Toc190601398"/>
+      <w:bookmarkStart w:id="3" w:name="_Toc192248227"/>
       <w:r>
         <w:t>Iteration 1</w:t>
       </w:r>
@@ -4895,14 +4661,7 @@
               <w:rPr>
                 <w:rFonts w:ascii="Aptos" w:hAnsi="Aptos"/>
               </w:rPr>
-              <w:t xml:space="preserve"> </w:t>
-            </w:r>
-            <w:r>
-              <w:rPr>
-                <w:rFonts w:ascii="Aptos" w:hAnsi="Aptos"/>
-              </w:rPr>
-              <w:lastRenderedPageBreak/>
-              <w:t xml:space="preserve">Database schema currently </w:t>
+              <w:t xml:space="preserve"> Database schema currently </w:t>
             </w:r>
             <w:r>
               <w:rPr>
@@ -4939,8 +4698,9 @@
         <w:pStyle w:val="Heading2"/>
         <w:spacing w:line="360" w:lineRule="auto"/>
       </w:pPr>
-      <w:bookmarkStart w:id="4" w:name="_Toc190601399"/>
+      <w:bookmarkStart w:id="4" w:name="_Toc192248228"/>
       <w:r>
+        <w:lastRenderedPageBreak/>
         <w:t xml:space="preserve">Iteration </w:t>
       </w:r>
       <w:r>
@@ -5251,7 +5011,7 @@
         <w:pStyle w:val="Heading2"/>
         <w:spacing w:line="360" w:lineRule="auto"/>
       </w:pPr>
-      <w:bookmarkStart w:id="5" w:name="_Toc190601400"/>
+      <w:bookmarkStart w:id="5" w:name="_Toc192248229"/>
       <w:r>
         <w:t>Iteration 3</w:t>
       </w:r>
@@ -5522,39 +5282,45 @@
               <w:rPr>
                 <w:rFonts w:ascii="Aptos" w:hAnsi="Aptos"/>
               </w:rPr>
+              <w:t>Iteration Comments &amp; Summary</w:t>
+            </w:r>
+          </w:p>
+        </w:tc>
+        <w:tc>
+          <w:tcPr>
+            <w:tcW w:w="5619" w:type="dxa"/>
+          </w:tcPr>
+          <w:p>
+            <w:pPr>
+              <w:spacing w:line="360" w:lineRule="auto"/>
+              <w:rPr>
+                <w:rFonts w:ascii="Aptos" w:hAnsi="Aptos"/>
+              </w:rPr>
+            </w:pPr>
+            <w:r>
+              <w:rPr>
+                <w:rFonts w:ascii="Aptos" w:hAnsi="Aptos"/>
+              </w:rPr>
+              <w:t>Module creation</w:t>
+            </w:r>
+            <w:r>
+              <w:rPr>
+                <w:rFonts w:ascii="Aptos" w:hAnsi="Aptos"/>
+              </w:rPr>
+              <w:t xml:space="preserve"> (backend)</w:t>
+            </w:r>
+            <w:r>
+              <w:rPr>
+                <w:rFonts w:ascii="Aptos" w:hAnsi="Aptos"/>
+              </w:rPr>
+              <w:t xml:space="preserve"> feature is almost completed as of writing. Run into authorisation and migration issues but will have the code pushed in the next hour or so. Module enrolment has been delayed once again due to </w:t>
+            </w:r>
+            <w:r>
+              <w:rPr>
+                <w:rFonts w:ascii="Aptos" w:hAnsi="Aptos"/>
+              </w:rPr>
               <w:lastRenderedPageBreak/>
-              <w:t>Iteration Comments &amp; Summary</w:t>
-            </w:r>
-          </w:p>
-        </w:tc>
-        <w:tc>
-          <w:tcPr>
-            <w:tcW w:w="5619" w:type="dxa"/>
-          </w:tcPr>
-          <w:p>
-            <w:pPr>
-              <w:spacing w:line="360" w:lineRule="auto"/>
-              <w:rPr>
-                <w:rFonts w:ascii="Aptos" w:hAnsi="Aptos"/>
-              </w:rPr>
-            </w:pPr>
-            <w:r>
-              <w:rPr>
-                <w:rFonts w:ascii="Aptos" w:hAnsi="Aptos"/>
-              </w:rPr>
-              <w:t>Module creation</w:t>
-            </w:r>
-            <w:r>
-              <w:rPr>
-                <w:rFonts w:ascii="Aptos" w:hAnsi="Aptos"/>
-              </w:rPr>
-              <w:t xml:space="preserve"> (backend)</w:t>
-            </w:r>
-            <w:r>
-              <w:rPr>
-                <w:rFonts w:ascii="Aptos" w:hAnsi="Aptos"/>
-              </w:rPr>
-              <w:t xml:space="preserve"> feature is almost completed as of writing. Run into authorisation and migration issues but will have the code pushed in the next hour or so. Module enrolment has been delayed once again due to backlog in CAs but will catch up during the break as discussed in the meeting.</w:t>
+              <w:t>backlog in CAs but will catch up during the break as discussed in the meeting.</w:t>
             </w:r>
           </w:p>
         </w:tc>
@@ -5573,7 +5339,7 @@
         <w:pStyle w:val="Heading2"/>
         <w:spacing w:line="360" w:lineRule="auto"/>
       </w:pPr>
-      <w:bookmarkStart w:id="6" w:name="_Toc190601401"/>
+      <w:bookmarkStart w:id="6" w:name="_Toc192248230"/>
       <w:r>
         <w:t>Iteration 4</w:t>
       </w:r>

</xml_diff>

<commit_message>
docs(feature log): add iteration 5 comment/summary
</commit_message>
<xml_diff>
--- a/docs/Feature Log - X00190944.docx
+++ b/docs/Feature Log - X00190944.docx
@@ -584,7 +584,7 @@
           <w:r>
             <w:fldChar w:fldCharType="separate"/>
           </w:r>
-          <w:hyperlink w:anchor="_Toc192248224" w:history="1">
+          <w:hyperlink w:anchor="_Toc192434814" w:history="1">
             <w:r>
               <w:rPr>
                 <w:rStyle w:val="Hyperlink"/>
@@ -611,7 +611,7 @@
                 <w:noProof/>
                 <w:webHidden/>
               </w:rPr>
-              <w:instrText xml:space="preserve"> PAGEREF _Toc192248224 \h </w:instrText>
+              <w:instrText xml:space="preserve"> PAGEREF _Toc192434814 \h </w:instrText>
             </w:r>
             <w:r>
               <w:rPr>
@@ -658,7 +658,7 @@
               <w14:ligatures w14:val="standardContextual"/>
             </w:rPr>
           </w:pPr>
-          <w:hyperlink w:anchor="_Toc192248225" w:history="1">
+          <w:hyperlink w:anchor="_Toc192434815" w:history="1">
             <w:r>
               <w:rPr>
                 <w:rStyle w:val="Hyperlink"/>
@@ -685,7 +685,7 @@
                 <w:noProof/>
                 <w:webHidden/>
               </w:rPr>
-              <w:instrText xml:space="preserve"> PAGEREF _Toc192248225 \h </w:instrText>
+              <w:instrText xml:space="preserve"> PAGEREF _Toc192434815 \h </w:instrText>
             </w:r>
             <w:r>
               <w:rPr>
@@ -732,7 +732,7 @@
               <w14:ligatures w14:val="standardContextual"/>
             </w:rPr>
           </w:pPr>
-          <w:hyperlink w:anchor="_Toc192248226" w:history="1">
+          <w:hyperlink w:anchor="_Toc192434816" w:history="1">
             <w:r>
               <w:rPr>
                 <w:rStyle w:val="Hyperlink"/>
@@ -759,7 +759,7 @@
                 <w:noProof/>
                 <w:webHidden/>
               </w:rPr>
-              <w:instrText xml:space="preserve"> PAGEREF _Toc192248226 \h </w:instrText>
+              <w:instrText xml:space="preserve"> PAGEREF _Toc192434816 \h </w:instrText>
             </w:r>
             <w:r>
               <w:rPr>
@@ -806,7 +806,7 @@
               <w14:ligatures w14:val="standardContextual"/>
             </w:rPr>
           </w:pPr>
-          <w:hyperlink w:anchor="_Toc192248227" w:history="1">
+          <w:hyperlink w:anchor="_Toc192434817" w:history="1">
             <w:r>
               <w:rPr>
                 <w:rStyle w:val="Hyperlink"/>
@@ -833,7 +833,7 @@
                 <w:noProof/>
                 <w:webHidden/>
               </w:rPr>
-              <w:instrText xml:space="preserve"> PAGEREF _Toc192248227 \h </w:instrText>
+              <w:instrText xml:space="preserve"> PAGEREF _Toc192434817 \h </w:instrText>
             </w:r>
             <w:r>
               <w:rPr>
@@ -880,7 +880,7 @@
               <w14:ligatures w14:val="standardContextual"/>
             </w:rPr>
           </w:pPr>
-          <w:hyperlink w:anchor="_Toc192248228" w:history="1">
+          <w:hyperlink w:anchor="_Toc192434818" w:history="1">
             <w:r>
               <w:rPr>
                 <w:rStyle w:val="Hyperlink"/>
@@ -907,7 +907,7 @@
                 <w:noProof/>
                 <w:webHidden/>
               </w:rPr>
-              <w:instrText xml:space="preserve"> PAGEREF _Toc192248228 \h </w:instrText>
+              <w:instrText xml:space="preserve"> PAGEREF _Toc192434818 \h </w:instrText>
             </w:r>
             <w:r>
               <w:rPr>
@@ -954,7 +954,7 @@
               <w14:ligatures w14:val="standardContextual"/>
             </w:rPr>
           </w:pPr>
-          <w:hyperlink w:anchor="_Toc192248229" w:history="1">
+          <w:hyperlink w:anchor="_Toc192434819" w:history="1">
             <w:r>
               <w:rPr>
                 <w:rStyle w:val="Hyperlink"/>
@@ -981,7 +981,7 @@
                 <w:noProof/>
                 <w:webHidden/>
               </w:rPr>
-              <w:instrText xml:space="preserve"> PAGEREF _Toc192248229 \h </w:instrText>
+              <w:instrText xml:space="preserve"> PAGEREF _Toc192434819 \h </w:instrText>
             </w:r>
             <w:r>
               <w:rPr>
@@ -1028,7 +1028,7 @@
               <w14:ligatures w14:val="standardContextual"/>
             </w:rPr>
           </w:pPr>
-          <w:hyperlink w:anchor="_Toc192248230" w:history="1">
+          <w:hyperlink w:anchor="_Toc192434820" w:history="1">
             <w:r>
               <w:rPr>
                 <w:rStyle w:val="Hyperlink"/>
@@ -1055,7 +1055,81 @@
                 <w:noProof/>
                 <w:webHidden/>
               </w:rPr>
-              <w:instrText xml:space="preserve"> PAGEREF _Toc192248230 \h </w:instrText>
+              <w:instrText xml:space="preserve"> PAGEREF _Toc192434820 \h </w:instrText>
+            </w:r>
+            <w:r>
+              <w:rPr>
+                <w:noProof/>
+                <w:webHidden/>
+              </w:rPr>
+            </w:r>
+            <w:r>
+              <w:rPr>
+                <w:noProof/>
+                <w:webHidden/>
+              </w:rPr>
+              <w:fldChar w:fldCharType="separate"/>
+            </w:r>
+            <w:r>
+              <w:rPr>
+                <w:noProof/>
+                <w:webHidden/>
+              </w:rPr>
+              <w:t>7</w:t>
+            </w:r>
+            <w:r>
+              <w:rPr>
+                <w:noProof/>
+                <w:webHidden/>
+              </w:rPr>
+              <w:fldChar w:fldCharType="end"/>
+            </w:r>
+          </w:hyperlink>
+        </w:p>
+        <w:p>
+          <w:pPr>
+            <w:pStyle w:val="TOC2"/>
+            <w:tabs>
+              <w:tab w:val="right" w:leader="dot" w:pos="9016"/>
+            </w:tabs>
+            <w:rPr>
+              <w:rFonts w:asciiTheme="minorHAnsi" w:eastAsiaTheme="minorEastAsia" w:hAnsiTheme="minorHAnsi"/>
+              <w:noProof/>
+              <w:kern w:val="2"/>
+              <w:sz w:val="24"/>
+              <w:szCs w:val="24"/>
+              <w:lang w:eastAsia="en-GB"/>
+              <w14:ligatures w14:val="standardContextual"/>
+            </w:rPr>
+          </w:pPr>
+          <w:hyperlink w:anchor="_Toc192434821" w:history="1">
+            <w:r>
+              <w:rPr>
+                <w:rStyle w:val="Hyperlink"/>
+                <w:noProof/>
+              </w:rPr>
+              <w:t>Iteration 5</w:t>
+            </w:r>
+            <w:r>
+              <w:rPr>
+                <w:noProof/>
+                <w:webHidden/>
+              </w:rPr>
+              <w:tab/>
+            </w:r>
+            <w:r>
+              <w:rPr>
+                <w:noProof/>
+                <w:webHidden/>
+              </w:rPr>
+              <w:fldChar w:fldCharType="begin"/>
+            </w:r>
+            <w:r>
+              <w:rPr>
+                <w:noProof/>
+                <w:webHidden/>
+              </w:rPr>
+              <w:instrText xml:space="preserve"> PAGEREF _Toc192434821 \h </w:instrText>
             </w:r>
             <w:r>
               <w:rPr>
@@ -1116,7 +1190,7 @@
         <w:pStyle w:val="Heading1"/>
         <w:spacing w:line="360" w:lineRule="auto"/>
       </w:pPr>
-      <w:bookmarkStart w:id="0" w:name="_Toc192248224"/>
+      <w:bookmarkStart w:id="0" w:name="_Toc192434814"/>
       <w:r>
         <w:lastRenderedPageBreak/>
         <w:t>Feature Log Table</w:t>
@@ -1128,7 +1202,7 @@
         <w:pStyle w:val="Heading2"/>
         <w:spacing w:line="360" w:lineRule="auto"/>
       </w:pPr>
-      <w:bookmarkStart w:id="1" w:name="_Toc192248225"/>
+      <w:bookmarkStart w:id="1" w:name="_Toc192434815"/>
       <w:r>
         <w:t xml:space="preserve">Status </w:t>
       </w:r>
@@ -4282,7 +4356,7 @@
         <w:pStyle w:val="Heading1"/>
         <w:spacing w:line="360" w:lineRule="auto"/>
       </w:pPr>
-      <w:bookmarkStart w:id="2" w:name="_Toc192248226"/>
+      <w:bookmarkStart w:id="2" w:name="_Toc192434816"/>
       <w:r>
         <w:t>Iterations</w:t>
       </w:r>
@@ -4293,7 +4367,7 @@
         <w:pStyle w:val="Heading2"/>
         <w:spacing w:line="360" w:lineRule="auto"/>
       </w:pPr>
-      <w:bookmarkStart w:id="3" w:name="_Toc192248227"/>
+      <w:bookmarkStart w:id="3" w:name="_Toc192434817"/>
       <w:r>
         <w:t>Iteration 1</w:t>
       </w:r>
@@ -4698,7 +4772,7 @@
         <w:pStyle w:val="Heading2"/>
         <w:spacing w:line="360" w:lineRule="auto"/>
       </w:pPr>
-      <w:bookmarkStart w:id="4" w:name="_Toc192248228"/>
+      <w:bookmarkStart w:id="4" w:name="_Toc192434818"/>
       <w:r>
         <w:lastRenderedPageBreak/>
         <w:t xml:space="preserve">Iteration </w:t>
@@ -5011,7 +5085,7 @@
         <w:pStyle w:val="Heading2"/>
         <w:spacing w:line="360" w:lineRule="auto"/>
       </w:pPr>
-      <w:bookmarkStart w:id="5" w:name="_Toc192248229"/>
+      <w:bookmarkStart w:id="5" w:name="_Toc192434819"/>
       <w:r>
         <w:t>Iteration 3</w:t>
       </w:r>
@@ -5339,7 +5413,7 @@
         <w:pStyle w:val="Heading2"/>
         <w:spacing w:line="360" w:lineRule="auto"/>
       </w:pPr>
-      <w:bookmarkStart w:id="6" w:name="_Toc192248230"/>
+      <w:bookmarkStart w:id="6" w:name="_Toc192434820"/>
       <w:r>
         <w:t>Iteration 4</w:t>
       </w:r>
@@ -5375,6 +5449,7 @@
                 <w:bCs/>
               </w:rPr>
             </w:pPr>
+            <w:bookmarkStart w:id="7" w:name="_Hlk192434229"/>
             <w:r>
               <w:rPr>
                 <w:rFonts w:ascii="Aptos" w:hAnsi="Aptos"/>
@@ -5796,8 +5871,416 @@
           </w:p>
         </w:tc>
       </w:tr>
+      <w:bookmarkEnd w:id="7"/>
     </w:tbl>
-    <w:p/>
+    <w:p>
+      <w:pPr>
+        <w:spacing w:line="360" w:lineRule="auto"/>
+      </w:pPr>
+    </w:p>
+    <w:p>
+      <w:pPr>
+        <w:pStyle w:val="Heading2"/>
+        <w:spacing w:line="360" w:lineRule="auto"/>
+      </w:pPr>
+      <w:bookmarkStart w:id="8" w:name="_Toc192434821"/>
+      <w:r>
+        <w:t>Iteration 5</w:t>
+      </w:r>
+      <w:bookmarkEnd w:id="8"/>
+    </w:p>
+    <w:tbl>
+      <w:tblPr>
+        <w:tblStyle w:val="TableGrid"/>
+        <w:tblW w:w="0" w:type="auto"/>
+        <w:tblLayout w:type="fixed"/>
+        <w:tblCellMar>
+          <w:top w:w="85" w:type="dxa"/>
+          <w:bottom w:w="85" w:type="dxa"/>
+        </w:tblCellMar>
+        <w:tblLook w:val="04A0" w:firstRow="1" w:lastRow="0" w:firstColumn="1" w:lastColumn="0" w:noHBand="0" w:noVBand="1"/>
+      </w:tblPr>
+      <w:tblGrid>
+        <w:gridCol w:w="3397"/>
+        <w:gridCol w:w="5619"/>
+      </w:tblGrid>
+      <w:tr>
+        <w:tc>
+          <w:tcPr>
+            <w:tcW w:w="3397" w:type="dxa"/>
+            <w:shd w:val="clear" w:color="auto" w:fill="D9D9D9" w:themeFill="background1" w:themeFillShade="D9"/>
+          </w:tcPr>
+          <w:p>
+            <w:pPr>
+              <w:spacing w:line="360" w:lineRule="auto"/>
+              <w:rPr>
+                <w:rFonts w:ascii="Aptos" w:hAnsi="Aptos"/>
+                <w:b/>
+                <w:bCs/>
+              </w:rPr>
+            </w:pPr>
+            <w:r>
+              <w:rPr>
+                <w:rFonts w:ascii="Aptos" w:hAnsi="Aptos"/>
+                <w:b/>
+                <w:bCs/>
+              </w:rPr>
+              <w:t xml:space="preserve">Iteration </w:t>
+            </w:r>
+            <w:r>
+              <w:rPr>
+                <w:rFonts w:ascii="Aptos" w:hAnsi="Aptos"/>
+                <w:b/>
+                <w:bCs/>
+              </w:rPr>
+              <w:t>5</w:t>
+            </w:r>
+          </w:p>
+        </w:tc>
+        <w:tc>
+          <w:tcPr>
+            <w:tcW w:w="5619" w:type="dxa"/>
+            <w:shd w:val="clear" w:color="auto" w:fill="D9D9D9" w:themeFill="background1" w:themeFillShade="D9"/>
+          </w:tcPr>
+          <w:p>
+            <w:pPr>
+              <w:spacing w:line="360" w:lineRule="auto"/>
+              <w:rPr>
+                <w:rFonts w:ascii="Aptos" w:hAnsi="Aptos"/>
+                <w:b/>
+                <w:bCs/>
+              </w:rPr>
+            </w:pPr>
+          </w:p>
+        </w:tc>
+      </w:tr>
+      <w:tr>
+        <w:tc>
+          <w:tcPr>
+            <w:tcW w:w="3397" w:type="dxa"/>
+          </w:tcPr>
+          <w:p>
+            <w:pPr>
+              <w:spacing w:line="360" w:lineRule="auto"/>
+              <w:rPr>
+                <w:rFonts w:ascii="Aptos" w:hAnsi="Aptos"/>
+              </w:rPr>
+            </w:pPr>
+            <w:r>
+              <w:rPr>
+                <w:rFonts w:ascii="Aptos" w:hAnsi="Aptos"/>
+              </w:rPr>
+              <w:t>Date of Milestone</w:t>
+            </w:r>
+          </w:p>
+        </w:tc>
+        <w:tc>
+          <w:tcPr>
+            <w:tcW w:w="5619" w:type="dxa"/>
+          </w:tcPr>
+          <w:p>
+            <w:pPr>
+              <w:spacing w:line="360" w:lineRule="auto"/>
+              <w:rPr>
+                <w:rFonts w:ascii="Aptos" w:hAnsi="Aptos"/>
+              </w:rPr>
+            </w:pPr>
+            <w:r>
+              <w:rPr>
+                <w:rFonts w:ascii="Aptos" w:hAnsi="Aptos"/>
+              </w:rPr>
+              <w:t>09</w:t>
+            </w:r>
+            <w:r>
+              <w:rPr>
+                <w:rFonts w:ascii="Aptos" w:hAnsi="Aptos"/>
+              </w:rPr>
+              <w:t>/</w:t>
+            </w:r>
+            <w:r>
+              <w:rPr>
+                <w:rFonts w:ascii="Aptos" w:hAnsi="Aptos"/>
+              </w:rPr>
+              <w:t>0</w:t>
+            </w:r>
+            <w:r>
+              <w:rPr>
+                <w:rFonts w:ascii="Aptos" w:hAnsi="Aptos"/>
+              </w:rPr>
+              <w:t>3</w:t>
+            </w:r>
+            <w:r>
+              <w:rPr>
+                <w:rFonts w:ascii="Aptos" w:hAnsi="Aptos"/>
+              </w:rPr>
+              <w:t>/202</w:t>
+            </w:r>
+            <w:r>
+              <w:rPr>
+                <w:rFonts w:ascii="Aptos" w:hAnsi="Aptos"/>
+              </w:rPr>
+              <w:t>5</w:t>
+            </w:r>
+          </w:p>
+        </w:tc>
+      </w:tr>
+      <w:tr>
+        <w:tc>
+          <w:tcPr>
+            <w:tcW w:w="3397" w:type="dxa"/>
+          </w:tcPr>
+          <w:p>
+            <w:pPr>
+              <w:spacing w:line="360" w:lineRule="auto"/>
+              <w:rPr>
+                <w:rFonts w:ascii="Aptos" w:hAnsi="Aptos"/>
+              </w:rPr>
+            </w:pPr>
+            <w:r>
+              <w:rPr>
+                <w:rFonts w:ascii="Aptos" w:hAnsi="Aptos"/>
+              </w:rPr>
+              <w:lastRenderedPageBreak/>
+              <w:t>Features in Scope</w:t>
+            </w:r>
+          </w:p>
+        </w:tc>
+        <w:tc>
+          <w:tcPr>
+            <w:tcW w:w="5619" w:type="dxa"/>
+          </w:tcPr>
+          <w:p>
+            <w:pPr>
+              <w:spacing w:line="360" w:lineRule="auto"/>
+              <w:rPr>
+                <w:rFonts w:ascii="Aptos" w:hAnsi="Aptos"/>
+              </w:rPr>
+            </w:pPr>
+            <w:r>
+              <w:rPr>
+                <w:rFonts w:ascii="Aptos" w:hAnsi="Aptos"/>
+              </w:rPr>
+              <w:t xml:space="preserve">Module </w:t>
+            </w:r>
+            <w:r>
+              <w:rPr>
+                <w:rFonts w:ascii="Aptos" w:hAnsi="Aptos"/>
+              </w:rPr>
+              <w:t>Page Addition/Editing/Deletion, Module Content Addition/Editing/Deletion/Download, Assignment Creation/Submission, Grading System</w:t>
+            </w:r>
+          </w:p>
+        </w:tc>
+      </w:tr>
+      <w:tr>
+        <w:tc>
+          <w:tcPr>
+            <w:tcW w:w="3397" w:type="dxa"/>
+          </w:tcPr>
+          <w:p>
+            <w:pPr>
+              <w:spacing w:line="360" w:lineRule="auto"/>
+              <w:rPr>
+                <w:rFonts w:ascii="Aptos" w:hAnsi="Aptos"/>
+              </w:rPr>
+            </w:pPr>
+            <w:r>
+              <w:rPr>
+                <w:rFonts w:ascii="Aptos" w:hAnsi="Aptos"/>
+              </w:rPr>
+              <w:t>Features Implemented</w:t>
+            </w:r>
+          </w:p>
+        </w:tc>
+        <w:tc>
+          <w:tcPr>
+            <w:tcW w:w="5619" w:type="dxa"/>
+          </w:tcPr>
+          <w:p>
+            <w:pPr>
+              <w:spacing w:line="360" w:lineRule="auto"/>
+              <w:rPr>
+                <w:rFonts w:ascii="Aptos" w:hAnsi="Aptos"/>
+              </w:rPr>
+            </w:pPr>
+            <w:r>
+              <w:rPr>
+                <w:rFonts w:ascii="Aptos" w:hAnsi="Aptos"/>
+              </w:rPr>
+              <w:t>Module Page Addition/Editing/Deletion, Module Content Addition/Editing/Deletion/Download, Assignment Creation/Submission</w:t>
+            </w:r>
+          </w:p>
+        </w:tc>
+      </w:tr>
+      <w:tr>
+        <w:tc>
+          <w:tcPr>
+            <w:tcW w:w="3397" w:type="dxa"/>
+          </w:tcPr>
+          <w:p>
+            <w:pPr>
+              <w:spacing w:line="360" w:lineRule="auto"/>
+              <w:rPr>
+                <w:rFonts w:ascii="Aptos" w:hAnsi="Aptos"/>
+              </w:rPr>
+            </w:pPr>
+            <w:r>
+              <w:rPr>
+                <w:rFonts w:ascii="Aptos" w:hAnsi="Aptos"/>
+              </w:rPr>
+              <w:t>Features in Deficit</w:t>
+            </w:r>
+          </w:p>
+        </w:tc>
+        <w:tc>
+          <w:tcPr>
+            <w:tcW w:w="5619" w:type="dxa"/>
+          </w:tcPr>
+          <w:p>
+            <w:pPr>
+              <w:spacing w:line="360" w:lineRule="auto"/>
+              <w:rPr>
+                <w:rFonts w:ascii="Aptos" w:hAnsi="Aptos"/>
+              </w:rPr>
+            </w:pPr>
+            <w:r>
+              <w:rPr>
+                <w:rFonts w:ascii="Aptos" w:hAnsi="Aptos"/>
+              </w:rPr>
+              <w:t>Grading System</w:t>
+            </w:r>
+          </w:p>
+        </w:tc>
+      </w:tr>
+      <w:tr>
+        <w:tc>
+          <w:tcPr>
+            <w:tcW w:w="3397" w:type="dxa"/>
+          </w:tcPr>
+          <w:p>
+            <w:pPr>
+              <w:spacing w:line="360" w:lineRule="auto"/>
+              <w:rPr>
+                <w:rFonts w:ascii="Aptos" w:hAnsi="Aptos"/>
+              </w:rPr>
+            </w:pPr>
+            <w:r>
+              <w:rPr>
+                <w:rFonts w:ascii="Aptos" w:hAnsi="Aptos"/>
+              </w:rPr>
+              <w:t>Iteration Comments &amp; Summary</w:t>
+            </w:r>
+          </w:p>
+        </w:tc>
+        <w:tc>
+          <w:tcPr>
+            <w:tcW w:w="5619" w:type="dxa"/>
+          </w:tcPr>
+          <w:p>
+            <w:pPr>
+              <w:spacing w:line="360" w:lineRule="auto"/>
+              <w:rPr>
+                <w:rFonts w:ascii="Aptos" w:hAnsi="Aptos"/>
+              </w:rPr>
+            </w:pPr>
+            <w:r>
+              <w:rPr>
+                <w:rFonts w:ascii="Aptos" w:hAnsi="Aptos"/>
+              </w:rPr>
+              <w:t xml:space="preserve">Majority of core feature implemented with grading system remaining left to do. </w:t>
+            </w:r>
+            <w:r>
+              <w:rPr>
+                <w:rFonts w:ascii="Aptos" w:hAnsi="Aptos"/>
+              </w:rPr>
+              <w:t xml:space="preserve">Completed the </w:t>
+            </w:r>
+            <w:r>
+              <w:rPr>
+                <w:rFonts w:ascii="Aptos" w:hAnsi="Aptos"/>
+              </w:rPr>
+              <w:t>cloud storage</w:t>
+            </w:r>
+            <w:r>
+              <w:rPr>
+                <w:rFonts w:ascii="Aptos" w:hAnsi="Aptos"/>
+              </w:rPr>
+              <w:t xml:space="preserve"> setup</w:t>
+            </w:r>
+            <w:r>
+              <w:rPr>
+                <w:rFonts w:ascii="Aptos" w:hAnsi="Aptos"/>
+              </w:rPr>
+              <w:t xml:space="preserve"> using Azure to store uploaded files (e.g., lecture notes, submitted assignment files) in </w:t>
+            </w:r>
+            <w:r>
+              <w:rPr>
+                <w:rFonts w:ascii="Aptos" w:hAnsi="Aptos"/>
+              </w:rPr>
+              <w:t xml:space="preserve">a </w:t>
+            </w:r>
+            <w:r>
+              <w:rPr>
+                <w:rFonts w:ascii="Aptos" w:hAnsi="Aptos"/>
+              </w:rPr>
+              <w:t>cloud</w:t>
+            </w:r>
+            <w:r>
+              <w:rPr>
+                <w:rFonts w:ascii="Aptos" w:hAnsi="Aptos"/>
+              </w:rPr>
+              <w:t xml:space="preserve"> storage</w:t>
+            </w:r>
+            <w:r>
+              <w:rPr>
+                <w:rFonts w:ascii="Aptos" w:hAnsi="Aptos"/>
+              </w:rPr>
+              <w:t xml:space="preserve"> container. Restructured application layout to follow Brightspace with module pages (e.g., Week 1, Week 2) displayed as a side bar menu containing module contents (e.g., downloadable lecture files, share point links). Implemented cascading deletion to remove child components when deleting parent components (e.g., deleting a module page will delete all </w:t>
+            </w:r>
+            <w:r>
+              <w:rPr>
+                <w:rFonts w:ascii="Aptos" w:hAnsi="Aptos"/>
+              </w:rPr>
+              <w:t xml:space="preserve">its </w:t>
+            </w:r>
+            <w:r>
+              <w:rPr>
+                <w:rFonts w:ascii="Aptos" w:hAnsi="Aptos"/>
+              </w:rPr>
+              <w:t>associated contents from the azure cloud storage as well as</w:t>
+            </w:r>
+            <w:r>
+              <w:rPr>
+                <w:rFonts w:ascii="Aptos" w:hAnsi="Aptos"/>
+              </w:rPr>
+              <w:t xml:space="preserve"> the </w:t>
+            </w:r>
+            <w:r>
+              <w:rPr>
+                <w:rFonts w:ascii="Aptos" w:hAnsi="Aptos"/>
+              </w:rPr>
+              <w:t>metadata in the database)</w:t>
+            </w:r>
+            <w:r>
+              <w:rPr>
+                <w:rFonts w:ascii="Aptos" w:hAnsi="Aptos"/>
+              </w:rPr>
+              <w:t>.</w:t>
+            </w:r>
+            <w:r>
+              <w:rPr>
+                <w:rFonts w:ascii="Aptos" w:hAnsi="Aptos"/>
+              </w:rPr>
+              <w:t xml:space="preserve"> Styling is planned to be improved following the completion of the grading system before moving into implementing advanced features.</w:t>
+            </w:r>
+          </w:p>
+        </w:tc>
+      </w:tr>
+    </w:tbl>
+    <w:p>
+      <w:pPr>
+        <w:spacing w:line="360" w:lineRule="auto"/>
+      </w:pPr>
+    </w:p>
     <w:sectPr>
       <w:headerReference w:type="default" r:id="rId9"/>
       <w:footerReference w:type="default" r:id="rId10"/>
@@ -6581,7 +7064,7 @@
   <w:style w:type="paragraph" w:default="1" w:styleId="Normal">
     <w:name w:val="Normal"/>
     <w:qFormat/>
-    <w:rsid w:val="00824DBA"/>
+    <w:rsid w:val="003F0A97"/>
     <w:rPr>
       <w:rFonts w:ascii="Arial" w:hAnsi="Arial"/>
     </w:rPr>

</xml_diff>

<commit_message>
docs(feature log): assignment grading/feeback system feature complete
</commit_message>
<xml_diff>
--- a/docs/Feature Log - X00190944.docx
+++ b/docs/Feature Log - X00190944.docx
@@ -584,7 +584,7 @@
           <w:r>
             <w:fldChar w:fldCharType="separate"/>
           </w:r>
-          <w:hyperlink w:anchor="_Toc192434814" w:history="1">
+          <w:hyperlink w:anchor="_Toc193229864" w:history="1">
             <w:r>
               <w:rPr>
                 <w:rStyle w:val="Hyperlink"/>
@@ -611,7 +611,7 @@
                 <w:noProof/>
                 <w:webHidden/>
               </w:rPr>
-              <w:instrText xml:space="preserve"> PAGEREF _Toc192434814 \h </w:instrText>
+              <w:instrText xml:space="preserve"> PAGEREF _Toc193229864 \h </w:instrText>
             </w:r>
             <w:r>
               <w:rPr>
@@ -658,7 +658,7 @@
               <w14:ligatures w14:val="standardContextual"/>
             </w:rPr>
           </w:pPr>
-          <w:hyperlink w:anchor="_Toc192434815" w:history="1">
+          <w:hyperlink w:anchor="_Toc193229865" w:history="1">
             <w:r>
               <w:rPr>
                 <w:rStyle w:val="Hyperlink"/>
@@ -685,7 +685,7 @@
                 <w:noProof/>
                 <w:webHidden/>
               </w:rPr>
-              <w:instrText xml:space="preserve"> PAGEREF _Toc192434815 \h </w:instrText>
+              <w:instrText xml:space="preserve"> PAGEREF _Toc193229865 \h </w:instrText>
             </w:r>
             <w:r>
               <w:rPr>
@@ -732,7 +732,7 @@
               <w14:ligatures w14:val="standardContextual"/>
             </w:rPr>
           </w:pPr>
-          <w:hyperlink w:anchor="_Toc192434816" w:history="1">
+          <w:hyperlink w:anchor="_Toc193229866" w:history="1">
             <w:r>
               <w:rPr>
                 <w:rStyle w:val="Hyperlink"/>
@@ -759,7 +759,7 @@
                 <w:noProof/>
                 <w:webHidden/>
               </w:rPr>
-              <w:instrText xml:space="preserve"> PAGEREF _Toc192434816 \h </w:instrText>
+              <w:instrText xml:space="preserve"> PAGEREF _Toc193229866 \h </w:instrText>
             </w:r>
             <w:r>
               <w:rPr>
@@ -806,7 +806,7 @@
               <w14:ligatures w14:val="standardContextual"/>
             </w:rPr>
           </w:pPr>
-          <w:hyperlink w:anchor="_Toc192434817" w:history="1">
+          <w:hyperlink w:anchor="_Toc193229867" w:history="1">
             <w:r>
               <w:rPr>
                 <w:rStyle w:val="Hyperlink"/>
@@ -833,7 +833,7 @@
                 <w:noProof/>
                 <w:webHidden/>
               </w:rPr>
-              <w:instrText xml:space="preserve"> PAGEREF _Toc192434817 \h </w:instrText>
+              <w:instrText xml:space="preserve"> PAGEREF _Toc193229867 \h </w:instrText>
             </w:r>
             <w:r>
               <w:rPr>
@@ -880,7 +880,7 @@
               <w14:ligatures w14:val="standardContextual"/>
             </w:rPr>
           </w:pPr>
-          <w:hyperlink w:anchor="_Toc192434818" w:history="1">
+          <w:hyperlink w:anchor="_Toc193229868" w:history="1">
             <w:r>
               <w:rPr>
                 <w:rStyle w:val="Hyperlink"/>
@@ -907,7 +907,7 @@
                 <w:noProof/>
                 <w:webHidden/>
               </w:rPr>
-              <w:instrText xml:space="preserve"> PAGEREF _Toc192434818 \h </w:instrText>
+              <w:instrText xml:space="preserve"> PAGEREF _Toc193229868 \h </w:instrText>
             </w:r>
             <w:r>
               <w:rPr>
@@ -954,7 +954,7 @@
               <w14:ligatures w14:val="standardContextual"/>
             </w:rPr>
           </w:pPr>
-          <w:hyperlink w:anchor="_Toc192434819" w:history="1">
+          <w:hyperlink w:anchor="_Toc193229869" w:history="1">
             <w:r>
               <w:rPr>
                 <w:rStyle w:val="Hyperlink"/>
@@ -981,7 +981,7 @@
                 <w:noProof/>
                 <w:webHidden/>
               </w:rPr>
-              <w:instrText xml:space="preserve"> PAGEREF _Toc192434819 \h </w:instrText>
+              <w:instrText xml:space="preserve"> PAGEREF _Toc193229869 \h </w:instrText>
             </w:r>
             <w:r>
               <w:rPr>
@@ -1028,7 +1028,7 @@
               <w14:ligatures w14:val="standardContextual"/>
             </w:rPr>
           </w:pPr>
-          <w:hyperlink w:anchor="_Toc192434820" w:history="1">
+          <w:hyperlink w:anchor="_Toc193229870" w:history="1">
             <w:r>
               <w:rPr>
                 <w:rStyle w:val="Hyperlink"/>
@@ -1055,7 +1055,7 @@
                 <w:noProof/>
                 <w:webHidden/>
               </w:rPr>
-              <w:instrText xml:space="preserve"> PAGEREF _Toc192434820 \h </w:instrText>
+              <w:instrText xml:space="preserve"> PAGEREF _Toc193229870 \h </w:instrText>
             </w:r>
             <w:r>
               <w:rPr>
@@ -1102,7 +1102,7 @@
               <w14:ligatures w14:val="standardContextual"/>
             </w:rPr>
           </w:pPr>
-          <w:hyperlink w:anchor="_Toc192434821" w:history="1">
+          <w:hyperlink w:anchor="_Toc193229871" w:history="1">
             <w:r>
               <w:rPr>
                 <w:rStyle w:val="Hyperlink"/>
@@ -1129,7 +1129,7 @@
                 <w:noProof/>
                 <w:webHidden/>
               </w:rPr>
-              <w:instrText xml:space="preserve"> PAGEREF _Toc192434821 \h </w:instrText>
+              <w:instrText xml:space="preserve"> PAGEREF _Toc193229871 \h </w:instrText>
             </w:r>
             <w:r>
               <w:rPr>
@@ -1190,7 +1190,7 @@
         <w:pStyle w:val="Heading1"/>
         <w:spacing w:line="360" w:lineRule="auto"/>
       </w:pPr>
-      <w:bookmarkStart w:id="0" w:name="_Toc192434814"/>
+      <w:bookmarkStart w:id="0" w:name="_Toc193229864"/>
       <w:r>
         <w:lastRenderedPageBreak/>
         <w:t>Feature Log Table</w:t>
@@ -1202,7 +1202,7 @@
         <w:pStyle w:val="Heading2"/>
         <w:spacing w:line="360" w:lineRule="auto"/>
       </w:pPr>
-      <w:bookmarkStart w:id="1" w:name="_Toc192434815"/>
+      <w:bookmarkStart w:id="1" w:name="_Toc193229865"/>
       <w:r>
         <w:t xml:space="preserve">Status </w:t>
       </w:r>
@@ -3523,20 +3523,20 @@
         <w:tc>
           <w:tcPr>
             <w:tcW w:w="1275" w:type="dxa"/>
-            <w:shd w:val="clear" w:color="auto" w:fill="FFF2CC" w:themeFill="accent4" w:themeFillTint="33"/>
-          </w:tcPr>
-          <w:p>
-            <w:pPr>
-              <w:spacing w:line="360" w:lineRule="auto"/>
-              <w:rPr>
-                <w:rFonts w:ascii="Aptos" w:hAnsi="Aptos"/>
-              </w:rPr>
-            </w:pPr>
-            <w:r>
-              <w:rPr>
-                <w:rFonts w:ascii="Aptos" w:hAnsi="Aptos"/>
-              </w:rPr>
-              <w:t>In Progress</w:t>
+            <w:shd w:val="clear" w:color="auto" w:fill="E2EFD9" w:themeFill="accent6" w:themeFillTint="33"/>
+          </w:tcPr>
+          <w:p>
+            <w:pPr>
+              <w:spacing w:line="360" w:lineRule="auto"/>
+              <w:rPr>
+                <w:rFonts w:ascii="Aptos" w:hAnsi="Aptos"/>
+              </w:rPr>
+            </w:pPr>
+            <w:r>
+              <w:rPr>
+                <w:rFonts w:ascii="Aptos" w:hAnsi="Aptos"/>
+              </w:rPr>
+              <w:t>Complete</w:t>
             </w:r>
           </w:p>
         </w:tc>
@@ -3982,20 +3982,20 @@
         <w:tc>
           <w:tcPr>
             <w:tcW w:w="1275" w:type="dxa"/>
-            <w:shd w:val="clear" w:color="auto" w:fill="DEEAF6" w:themeFill="accent5" w:themeFillTint="33"/>
-          </w:tcPr>
-          <w:p>
-            <w:pPr>
-              <w:spacing w:line="360" w:lineRule="auto"/>
-              <w:rPr>
-                <w:rFonts w:ascii="Aptos" w:hAnsi="Aptos"/>
-              </w:rPr>
-            </w:pPr>
-            <w:r>
-              <w:rPr>
-                <w:rFonts w:ascii="Aptos" w:hAnsi="Aptos"/>
-              </w:rPr>
-              <w:t>Pending</w:t>
+            <w:shd w:val="clear" w:color="auto" w:fill="FFF2CC" w:themeFill="accent4" w:themeFillTint="33"/>
+          </w:tcPr>
+          <w:p>
+            <w:pPr>
+              <w:spacing w:line="360" w:lineRule="auto"/>
+              <w:rPr>
+                <w:rFonts w:ascii="Aptos" w:hAnsi="Aptos"/>
+              </w:rPr>
+            </w:pPr>
+            <w:r>
+              <w:rPr>
+                <w:rFonts w:ascii="Aptos" w:hAnsi="Aptos"/>
+              </w:rPr>
+              <w:t>In Progress</w:t>
             </w:r>
           </w:p>
         </w:tc>
@@ -4356,7 +4356,7 @@
         <w:pStyle w:val="Heading1"/>
         <w:spacing w:line="360" w:lineRule="auto"/>
       </w:pPr>
-      <w:bookmarkStart w:id="2" w:name="_Toc192434816"/>
+      <w:bookmarkStart w:id="2" w:name="_Toc193229866"/>
       <w:r>
         <w:t>Iterations</w:t>
       </w:r>
@@ -4367,7 +4367,7 @@
         <w:pStyle w:val="Heading2"/>
         <w:spacing w:line="360" w:lineRule="auto"/>
       </w:pPr>
-      <w:bookmarkStart w:id="3" w:name="_Toc192434817"/>
+      <w:bookmarkStart w:id="3" w:name="_Toc193229867"/>
       <w:r>
         <w:t>Iteration 1</w:t>
       </w:r>
@@ -4772,7 +4772,7 @@
         <w:pStyle w:val="Heading2"/>
         <w:spacing w:line="360" w:lineRule="auto"/>
       </w:pPr>
-      <w:bookmarkStart w:id="4" w:name="_Toc192434818"/>
+      <w:bookmarkStart w:id="4" w:name="_Toc193229868"/>
       <w:r>
         <w:lastRenderedPageBreak/>
         <w:t xml:space="preserve">Iteration </w:t>
@@ -5085,7 +5085,7 @@
         <w:pStyle w:val="Heading2"/>
         <w:spacing w:line="360" w:lineRule="auto"/>
       </w:pPr>
-      <w:bookmarkStart w:id="5" w:name="_Toc192434819"/>
+      <w:bookmarkStart w:id="5" w:name="_Toc193229869"/>
       <w:r>
         <w:t>Iteration 3</w:t>
       </w:r>
@@ -5413,7 +5413,7 @@
         <w:pStyle w:val="Heading2"/>
         <w:spacing w:line="360" w:lineRule="auto"/>
       </w:pPr>
-      <w:bookmarkStart w:id="6" w:name="_Toc192434820"/>
+      <w:bookmarkStart w:id="6" w:name="_Toc193229870"/>
       <w:r>
         <w:t>Iteration 4</w:t>
       </w:r>
@@ -5883,7 +5883,7 @@
         <w:pStyle w:val="Heading2"/>
         <w:spacing w:line="360" w:lineRule="auto"/>
       </w:pPr>
-      <w:bookmarkStart w:id="8" w:name="_Toc192434821"/>
+      <w:bookmarkStart w:id="8" w:name="_Toc193229871"/>
       <w:r>
         <w:t>Iteration 5</w:t>
       </w:r>

</xml_diff>

<commit_message>
docs(feature log): stripe payment feature complete
</commit_message>
<xml_diff>
--- a/docs/Feature Log - X00190944.docx
+++ b/docs/Feature Log - X00190944.docx
@@ -4016,13 +4016,111 @@
               <w:rPr>
                 <w:rFonts w:ascii="Aptos" w:hAnsi="Aptos"/>
               </w:rPr>
+              <w:t>F23</w:t>
+            </w:r>
+          </w:p>
+        </w:tc>
+        <w:tc>
+          <w:tcPr>
+            <w:tcW w:w="1985" w:type="dxa"/>
+          </w:tcPr>
+          <w:p>
+            <w:pPr>
+              <w:spacing w:line="360" w:lineRule="auto"/>
+              <w:rPr>
+                <w:rFonts w:ascii="Aptos" w:hAnsi="Aptos"/>
+              </w:rPr>
+            </w:pPr>
+            <w:r>
+              <w:rPr>
+                <w:rFonts w:ascii="Aptos" w:hAnsi="Aptos"/>
+              </w:rPr>
+              <w:t>Payment (Stripe)</w:t>
+            </w:r>
+          </w:p>
+        </w:tc>
+        <w:tc>
+          <w:tcPr>
+            <w:tcW w:w="4110" w:type="dxa"/>
+          </w:tcPr>
+          <w:p>
+            <w:pPr>
+              <w:spacing w:line="360" w:lineRule="auto"/>
+              <w:rPr>
+                <w:rFonts w:ascii="Aptos" w:hAnsi="Aptos"/>
+              </w:rPr>
+            </w:pPr>
+            <w:r>
+              <w:rPr>
+                <w:rFonts w:ascii="Aptos" w:hAnsi="Aptos"/>
+              </w:rPr>
+              <w:t>Provides a payment option using Stripe before enrolling users to the module.</w:t>
+            </w:r>
+          </w:p>
+        </w:tc>
+        <w:tc>
+          <w:tcPr>
+            <w:tcW w:w="993" w:type="dxa"/>
+          </w:tcPr>
+          <w:p>
+            <w:pPr>
+              <w:spacing w:line="360" w:lineRule="auto"/>
+              <w:rPr>
+                <w:rFonts w:ascii="Aptos" w:hAnsi="Aptos"/>
+              </w:rPr>
+            </w:pPr>
+            <w:r>
+              <w:rPr>
+                <w:rFonts w:ascii="Aptos" w:hAnsi="Aptos"/>
+              </w:rPr>
+              <w:t>Medium</w:t>
+            </w:r>
+          </w:p>
+        </w:tc>
+        <w:tc>
+          <w:tcPr>
+            <w:tcW w:w="1275" w:type="dxa"/>
+            <w:shd w:val="clear" w:color="auto" w:fill="E2EFD9" w:themeFill="accent6" w:themeFillTint="33"/>
+          </w:tcPr>
+          <w:p>
+            <w:pPr>
+              <w:spacing w:line="360" w:lineRule="auto"/>
+              <w:rPr>
+                <w:rFonts w:ascii="Aptos" w:hAnsi="Aptos"/>
+              </w:rPr>
+            </w:pPr>
+            <w:r>
+              <w:rPr>
+                <w:rFonts w:ascii="Aptos" w:hAnsi="Aptos"/>
+              </w:rPr>
+              <w:t>Complete</w:t>
+            </w:r>
+          </w:p>
+        </w:tc>
+      </w:tr>
+      <w:tr>
+        <w:tc>
+          <w:tcPr>
+            <w:tcW w:w="704" w:type="dxa"/>
+          </w:tcPr>
+          <w:p>
+            <w:pPr>
+              <w:spacing w:line="360" w:lineRule="auto"/>
+              <w:rPr>
+                <w:rFonts w:ascii="Aptos" w:hAnsi="Aptos"/>
+              </w:rPr>
+            </w:pPr>
+            <w:r>
+              <w:rPr>
+                <w:rFonts w:ascii="Aptos" w:hAnsi="Aptos"/>
+              </w:rPr>
               <w:t>F2</w:t>
             </w:r>
             <w:r>
               <w:rPr>
                 <w:rFonts w:ascii="Aptos" w:hAnsi="Aptos"/>
               </w:rPr>
-              <w:t>3</w:t>
+              <w:t>4</w:t>
             </w:r>
           </w:p>
         </w:tc>
@@ -4132,7 +4230,7 @@
               <w:rPr>
                 <w:rFonts w:ascii="Aptos" w:hAnsi="Aptos"/>
               </w:rPr>
-              <w:t>4</w:t>
+              <w:t>5</w:t>
             </w:r>
           </w:p>
         </w:tc>
@@ -4242,7 +4340,7 @@
               <w:rPr>
                 <w:rFonts w:ascii="Aptos" w:hAnsi="Aptos"/>
               </w:rPr>
-              <w:t>5</w:t>
+              <w:t>6</w:t>
             </w:r>
           </w:p>
         </w:tc>
@@ -4735,7 +4833,14 @@
               <w:rPr>
                 <w:rFonts w:ascii="Aptos" w:hAnsi="Aptos"/>
               </w:rPr>
-              <w:t xml:space="preserve"> Database schema currently </w:t>
+              <w:t xml:space="preserve"> </w:t>
+            </w:r>
+            <w:r>
+              <w:rPr>
+                <w:rFonts w:ascii="Aptos" w:hAnsi="Aptos"/>
+              </w:rPr>
+              <w:lastRenderedPageBreak/>
+              <w:t xml:space="preserve">Database schema currently </w:t>
             </w:r>
             <w:r>
               <w:rPr>
@@ -4774,7 +4879,6 @@
       </w:pPr>
       <w:bookmarkStart w:id="4" w:name="_Toc193229868"/>
       <w:r>
-        <w:lastRenderedPageBreak/>
         <w:t xml:space="preserve">Iteration </w:t>
       </w:r>
       <w:r>
@@ -5356,6 +5460,7 @@
               <w:rPr>
                 <w:rFonts w:ascii="Aptos" w:hAnsi="Aptos"/>
               </w:rPr>
+              <w:lastRenderedPageBreak/>
               <w:t>Iteration Comments &amp; Summary</w:t>
             </w:r>
           </w:p>
@@ -5387,14 +5492,7 @@
               <w:rPr>
                 <w:rFonts w:ascii="Aptos" w:hAnsi="Aptos"/>
               </w:rPr>
-              <w:t xml:space="preserve"> feature is almost completed as of writing. Run into authorisation and migration issues but will have the code pushed in the next hour or so. Module enrolment has been delayed once again due to </w:t>
-            </w:r>
-            <w:r>
-              <w:rPr>
-                <w:rFonts w:ascii="Aptos" w:hAnsi="Aptos"/>
-              </w:rPr>
-              <w:lastRenderedPageBreak/>
-              <w:t>backlog in CAs but will catch up during the break as discussed in the meeting.</w:t>
+              <w:t xml:space="preserve"> feature is almost completed as of writing. Run into authorisation and migration issues but will have the code pushed in the next hour or so. Module enrolment has been delayed once again due to backlog in CAs but will catch up during the break as discussed in the meeting.</w:t>
             </w:r>
           </w:p>
         </w:tc>
@@ -5885,6 +5983,7 @@
       </w:pPr>
       <w:bookmarkStart w:id="8" w:name="_Toc193229871"/>
       <w:r>
+        <w:lastRenderedPageBreak/>
         <w:t>Iteration 5</w:t>
       </w:r>
       <w:bookmarkEnd w:id="8"/>
@@ -6040,7 +6139,6 @@
               <w:rPr>
                 <w:rFonts w:ascii="Aptos" w:hAnsi="Aptos"/>
               </w:rPr>
-              <w:lastRenderedPageBreak/>
               <w:t>Features in Scope</w:t>
             </w:r>
           </w:p>

</xml_diff>

<commit_message>
docs(feature log): iteration #6
</commit_message>
<xml_diff>
--- a/docs/Feature Log - X00190944.docx
+++ b/docs/Feature Log - X00190944.docx
@@ -584,7 +584,7 @@
           <w:r>
             <w:fldChar w:fldCharType="separate"/>
           </w:r>
-          <w:hyperlink w:anchor="_Toc193229864" w:history="1">
+          <w:hyperlink w:anchor="_Toc194249740" w:history="1">
             <w:r>
               <w:rPr>
                 <w:rStyle w:val="Hyperlink"/>
@@ -611,7 +611,7 @@
                 <w:noProof/>
                 <w:webHidden/>
               </w:rPr>
-              <w:instrText xml:space="preserve"> PAGEREF _Toc193229864 \h </w:instrText>
+              <w:instrText xml:space="preserve"> PAGEREF _Toc194249740 \h </w:instrText>
             </w:r>
             <w:r>
               <w:rPr>
@@ -658,7 +658,7 @@
               <w14:ligatures w14:val="standardContextual"/>
             </w:rPr>
           </w:pPr>
-          <w:hyperlink w:anchor="_Toc193229865" w:history="1">
+          <w:hyperlink w:anchor="_Toc194249741" w:history="1">
             <w:r>
               <w:rPr>
                 <w:rStyle w:val="Hyperlink"/>
@@ -685,7 +685,7 @@
                 <w:noProof/>
                 <w:webHidden/>
               </w:rPr>
-              <w:instrText xml:space="preserve"> PAGEREF _Toc193229865 \h </w:instrText>
+              <w:instrText xml:space="preserve"> PAGEREF _Toc194249741 \h </w:instrText>
             </w:r>
             <w:r>
               <w:rPr>
@@ -732,7 +732,7 @@
               <w14:ligatures w14:val="standardContextual"/>
             </w:rPr>
           </w:pPr>
-          <w:hyperlink w:anchor="_Toc193229866" w:history="1">
+          <w:hyperlink w:anchor="_Toc194249742" w:history="1">
             <w:r>
               <w:rPr>
                 <w:rStyle w:val="Hyperlink"/>
@@ -759,7 +759,7 @@
                 <w:noProof/>
                 <w:webHidden/>
               </w:rPr>
-              <w:instrText xml:space="preserve"> PAGEREF _Toc193229866 \h </w:instrText>
+              <w:instrText xml:space="preserve"> PAGEREF _Toc194249742 \h </w:instrText>
             </w:r>
             <w:r>
               <w:rPr>
@@ -806,7 +806,7 @@
               <w14:ligatures w14:val="standardContextual"/>
             </w:rPr>
           </w:pPr>
-          <w:hyperlink w:anchor="_Toc193229867" w:history="1">
+          <w:hyperlink w:anchor="_Toc194249743" w:history="1">
             <w:r>
               <w:rPr>
                 <w:rStyle w:val="Hyperlink"/>
@@ -833,7 +833,7 @@
                 <w:noProof/>
                 <w:webHidden/>
               </w:rPr>
-              <w:instrText xml:space="preserve"> PAGEREF _Toc193229867 \h </w:instrText>
+              <w:instrText xml:space="preserve"> PAGEREF _Toc194249743 \h </w:instrText>
             </w:r>
             <w:r>
               <w:rPr>
@@ -880,7 +880,7 @@
               <w14:ligatures w14:val="standardContextual"/>
             </w:rPr>
           </w:pPr>
-          <w:hyperlink w:anchor="_Toc193229868" w:history="1">
+          <w:hyperlink w:anchor="_Toc194249744" w:history="1">
             <w:r>
               <w:rPr>
                 <w:rStyle w:val="Hyperlink"/>
@@ -907,7 +907,7 @@
                 <w:noProof/>
                 <w:webHidden/>
               </w:rPr>
-              <w:instrText xml:space="preserve"> PAGEREF _Toc193229868 \h </w:instrText>
+              <w:instrText xml:space="preserve"> PAGEREF _Toc194249744 \h </w:instrText>
             </w:r>
             <w:r>
               <w:rPr>
@@ -954,7 +954,7 @@
               <w14:ligatures w14:val="standardContextual"/>
             </w:rPr>
           </w:pPr>
-          <w:hyperlink w:anchor="_Toc193229869" w:history="1">
+          <w:hyperlink w:anchor="_Toc194249745" w:history="1">
             <w:r>
               <w:rPr>
                 <w:rStyle w:val="Hyperlink"/>
@@ -981,7 +981,7 @@
                 <w:noProof/>
                 <w:webHidden/>
               </w:rPr>
-              <w:instrText xml:space="preserve"> PAGEREF _Toc193229869 \h </w:instrText>
+              <w:instrText xml:space="preserve"> PAGEREF _Toc194249745 \h </w:instrText>
             </w:r>
             <w:r>
               <w:rPr>
@@ -1001,7 +1001,7 @@
                 <w:noProof/>
                 <w:webHidden/>
               </w:rPr>
-              <w:t>6</w:t>
+              <w:t>7</w:t>
             </w:r>
             <w:r>
               <w:rPr>
@@ -1028,7 +1028,7 @@
               <w14:ligatures w14:val="standardContextual"/>
             </w:rPr>
           </w:pPr>
-          <w:hyperlink w:anchor="_Toc193229870" w:history="1">
+          <w:hyperlink w:anchor="_Toc194249746" w:history="1">
             <w:r>
               <w:rPr>
                 <w:rStyle w:val="Hyperlink"/>
@@ -1055,7 +1055,7 @@
                 <w:noProof/>
                 <w:webHidden/>
               </w:rPr>
-              <w:instrText xml:space="preserve"> PAGEREF _Toc193229870 \h </w:instrText>
+              <w:instrText xml:space="preserve"> PAGEREF _Toc194249746 \h </w:instrText>
             </w:r>
             <w:r>
               <w:rPr>
@@ -1102,7 +1102,7 @@
               <w14:ligatures w14:val="standardContextual"/>
             </w:rPr>
           </w:pPr>
-          <w:hyperlink w:anchor="_Toc193229871" w:history="1">
+          <w:hyperlink w:anchor="_Toc194249747" w:history="1">
             <w:r>
               <w:rPr>
                 <w:rStyle w:val="Hyperlink"/>
@@ -1129,7 +1129,7 @@
                 <w:noProof/>
                 <w:webHidden/>
               </w:rPr>
-              <w:instrText xml:space="preserve"> PAGEREF _Toc193229871 \h </w:instrText>
+              <w:instrText xml:space="preserve"> PAGEREF _Toc194249747 \h </w:instrText>
             </w:r>
             <w:r>
               <w:rPr>
@@ -1149,7 +1149,81 @@
                 <w:noProof/>
                 <w:webHidden/>
               </w:rPr>
-              <w:t>7</w:t>
+              <w:t>8</w:t>
+            </w:r>
+            <w:r>
+              <w:rPr>
+                <w:noProof/>
+                <w:webHidden/>
+              </w:rPr>
+              <w:fldChar w:fldCharType="end"/>
+            </w:r>
+          </w:hyperlink>
+        </w:p>
+        <w:p>
+          <w:pPr>
+            <w:pStyle w:val="TOC2"/>
+            <w:tabs>
+              <w:tab w:val="right" w:leader="dot" w:pos="9016"/>
+            </w:tabs>
+            <w:rPr>
+              <w:rFonts w:asciiTheme="minorHAnsi" w:eastAsiaTheme="minorEastAsia" w:hAnsiTheme="minorHAnsi"/>
+              <w:noProof/>
+              <w:kern w:val="2"/>
+              <w:sz w:val="24"/>
+              <w:szCs w:val="24"/>
+              <w:lang w:eastAsia="en-GB"/>
+              <w14:ligatures w14:val="standardContextual"/>
+            </w:rPr>
+          </w:pPr>
+          <w:hyperlink w:anchor="_Toc194249748" w:history="1">
+            <w:r>
+              <w:rPr>
+                <w:rStyle w:val="Hyperlink"/>
+                <w:noProof/>
+              </w:rPr>
+              <w:t>Iteration 6</w:t>
+            </w:r>
+            <w:r>
+              <w:rPr>
+                <w:noProof/>
+                <w:webHidden/>
+              </w:rPr>
+              <w:tab/>
+            </w:r>
+            <w:r>
+              <w:rPr>
+                <w:noProof/>
+                <w:webHidden/>
+              </w:rPr>
+              <w:fldChar w:fldCharType="begin"/>
+            </w:r>
+            <w:r>
+              <w:rPr>
+                <w:noProof/>
+                <w:webHidden/>
+              </w:rPr>
+              <w:instrText xml:space="preserve"> PAGEREF _Toc194249748 \h </w:instrText>
+            </w:r>
+            <w:r>
+              <w:rPr>
+                <w:noProof/>
+                <w:webHidden/>
+              </w:rPr>
+            </w:r>
+            <w:r>
+              <w:rPr>
+                <w:noProof/>
+                <w:webHidden/>
+              </w:rPr>
+              <w:fldChar w:fldCharType="separate"/>
+            </w:r>
+            <w:r>
+              <w:rPr>
+                <w:noProof/>
+                <w:webHidden/>
+              </w:rPr>
+              <w:t>9</w:t>
             </w:r>
             <w:r>
               <w:rPr>
@@ -1190,7 +1264,7 @@
         <w:pStyle w:val="Heading1"/>
         <w:spacing w:line="360" w:lineRule="auto"/>
       </w:pPr>
-      <w:bookmarkStart w:id="0" w:name="_Toc193229864"/>
+      <w:bookmarkStart w:id="0" w:name="_Toc194249740"/>
       <w:r>
         <w:lastRenderedPageBreak/>
         <w:t>Feature Log Table</w:t>
@@ -1202,7 +1276,7 @@
         <w:pStyle w:val="Heading2"/>
         <w:spacing w:line="360" w:lineRule="auto"/>
       </w:pPr>
-      <w:bookmarkStart w:id="1" w:name="_Toc193229865"/>
+      <w:bookmarkStart w:id="1" w:name="_Toc194249741"/>
       <w:r>
         <w:t xml:space="preserve">Status </w:t>
       </w:r>
@@ -3557,13 +3631,112 @@
               <w:rPr>
                 <w:rFonts w:ascii="Aptos" w:hAnsi="Aptos"/>
               </w:rPr>
+              <w:t>F19</w:t>
+            </w:r>
+          </w:p>
+        </w:tc>
+        <w:tc>
+          <w:tcPr>
+            <w:tcW w:w="1985" w:type="dxa"/>
+          </w:tcPr>
+          <w:p>
+            <w:pPr>
+              <w:spacing w:line="360" w:lineRule="auto"/>
+              <w:rPr>
+                <w:rFonts w:ascii="Aptos" w:hAnsi="Aptos"/>
+              </w:rPr>
+            </w:pPr>
+            <w:r>
+              <w:rPr>
+                <w:rFonts w:ascii="Aptos" w:hAnsi="Aptos"/>
+              </w:rPr>
+              <w:t>Payment (Stripe)</w:t>
+            </w:r>
+          </w:p>
+        </w:tc>
+        <w:tc>
+          <w:tcPr>
+            <w:tcW w:w="4110" w:type="dxa"/>
+          </w:tcPr>
+          <w:p>
+            <w:pPr>
+              <w:spacing w:line="360" w:lineRule="auto"/>
+              <w:rPr>
+                <w:rFonts w:ascii="Aptos" w:hAnsi="Aptos"/>
+              </w:rPr>
+            </w:pPr>
+            <w:r>
+              <w:rPr>
+                <w:rFonts w:ascii="Aptos" w:hAnsi="Aptos"/>
+              </w:rPr>
+              <w:t>Provides a payment option using Stripe before enrolling users to the module.</w:t>
+            </w:r>
+          </w:p>
+        </w:tc>
+        <w:tc>
+          <w:tcPr>
+            <w:tcW w:w="993" w:type="dxa"/>
+          </w:tcPr>
+          <w:p>
+            <w:pPr>
+              <w:spacing w:line="360" w:lineRule="auto"/>
+              <w:rPr>
+                <w:rFonts w:ascii="Aptos" w:hAnsi="Aptos"/>
+              </w:rPr>
+            </w:pPr>
+            <w:r>
+              <w:rPr>
+                <w:rFonts w:ascii="Aptos" w:hAnsi="Aptos"/>
+              </w:rPr>
+              <w:t>High</w:t>
+            </w:r>
+          </w:p>
+        </w:tc>
+        <w:tc>
+          <w:tcPr>
+            <w:tcW w:w="1275" w:type="dxa"/>
+            <w:shd w:val="clear" w:color="auto" w:fill="E2EFD9" w:themeFill="accent6" w:themeFillTint="33"/>
+          </w:tcPr>
+          <w:p>
+            <w:pPr>
+              <w:spacing w:line="360" w:lineRule="auto"/>
+              <w:rPr>
+                <w:rFonts w:ascii="Aptos" w:hAnsi="Aptos"/>
+              </w:rPr>
+            </w:pPr>
+            <w:r>
+              <w:rPr>
+                <w:rFonts w:ascii="Aptos" w:hAnsi="Aptos"/>
+              </w:rPr>
+              <w:t>Complete</w:t>
+            </w:r>
+          </w:p>
+        </w:tc>
+      </w:tr>
+      <w:tr>
+        <w:tc>
+          <w:tcPr>
+            <w:tcW w:w="704" w:type="dxa"/>
+          </w:tcPr>
+          <w:p>
+            <w:pPr>
+              <w:spacing w:line="360" w:lineRule="auto"/>
+              <w:rPr>
+                <w:rFonts w:ascii="Aptos" w:hAnsi="Aptos"/>
+              </w:rPr>
+            </w:pPr>
+            <w:r>
+              <w:rPr>
+                <w:rFonts w:ascii="Aptos" w:hAnsi="Aptos"/>
+              </w:rPr>
+              <w:lastRenderedPageBreak/>
               <w:t>F</w:t>
             </w:r>
             <w:r>
               <w:rPr>
                 <w:rFonts w:ascii="Aptos" w:hAnsi="Aptos"/>
               </w:rPr>
-              <w:t>19</w:t>
+              <w:t>20</w:t>
             </w:r>
           </w:p>
         </w:tc>
@@ -3582,7 +3755,7 @@
               <w:rPr>
                 <w:rFonts w:ascii="Aptos" w:hAnsi="Aptos"/>
               </w:rPr>
-              <w:t>Quiz Creation</w:t>
+              <w:t>UI Styling and UX</w:t>
             </w:r>
           </w:p>
         </w:tc>
@@ -3601,7 +3774,7 @@
               <w:rPr>
                 <w:rFonts w:ascii="Aptos" w:hAnsi="Aptos"/>
               </w:rPr>
-              <w:t>Allows instructors to create quizzes</w:t>
+              <w:t>Apply styling to user interface and improve user experience.</w:t>
             </w:r>
           </w:p>
         </w:tc>
@@ -3620,7 +3793,111 @@
               <w:rPr>
                 <w:rFonts w:ascii="Aptos" w:hAnsi="Aptos"/>
               </w:rPr>
-              <w:t>Medium</w:t>
+              <w:t>High</w:t>
+            </w:r>
+          </w:p>
+        </w:tc>
+        <w:tc>
+          <w:tcPr>
+            <w:tcW w:w="1275" w:type="dxa"/>
+            <w:shd w:val="clear" w:color="auto" w:fill="FFF2CC" w:themeFill="accent4" w:themeFillTint="33"/>
+          </w:tcPr>
+          <w:p>
+            <w:pPr>
+              <w:spacing w:line="360" w:lineRule="auto"/>
+              <w:rPr>
+                <w:rFonts w:ascii="Aptos" w:hAnsi="Aptos"/>
+              </w:rPr>
+            </w:pPr>
+            <w:r>
+              <w:rPr>
+                <w:rFonts w:ascii="Aptos" w:hAnsi="Aptos"/>
+              </w:rPr>
+              <w:t>In Progress</w:t>
+            </w:r>
+          </w:p>
+        </w:tc>
+      </w:tr>
+      <w:tr>
+        <w:tc>
+          <w:tcPr>
+            <w:tcW w:w="704" w:type="dxa"/>
+          </w:tcPr>
+          <w:p>
+            <w:pPr>
+              <w:spacing w:line="360" w:lineRule="auto"/>
+              <w:rPr>
+                <w:rFonts w:ascii="Aptos" w:hAnsi="Aptos"/>
+              </w:rPr>
+            </w:pPr>
+            <w:r>
+              <w:rPr>
+                <w:rFonts w:ascii="Aptos" w:hAnsi="Aptos"/>
+              </w:rPr>
+              <w:t>F</w:t>
+            </w:r>
+            <w:r>
+              <w:rPr>
+                <w:rFonts w:ascii="Aptos" w:hAnsi="Aptos"/>
+              </w:rPr>
+              <w:t>21</w:t>
+            </w:r>
+          </w:p>
+        </w:tc>
+        <w:tc>
+          <w:tcPr>
+            <w:tcW w:w="1985" w:type="dxa"/>
+          </w:tcPr>
+          <w:p>
+            <w:pPr>
+              <w:spacing w:line="360" w:lineRule="auto"/>
+              <w:rPr>
+                <w:rFonts w:ascii="Aptos" w:hAnsi="Aptos"/>
+              </w:rPr>
+            </w:pPr>
+            <w:r>
+              <w:rPr>
+                <w:rFonts w:ascii="Aptos" w:hAnsi="Aptos"/>
+              </w:rPr>
+              <w:t>Testing</w:t>
+            </w:r>
+          </w:p>
+        </w:tc>
+        <w:tc>
+          <w:tcPr>
+            <w:tcW w:w="4110" w:type="dxa"/>
+          </w:tcPr>
+          <w:p>
+            <w:pPr>
+              <w:spacing w:line="360" w:lineRule="auto"/>
+              <w:rPr>
+                <w:rFonts w:ascii="Aptos" w:hAnsi="Aptos"/>
+              </w:rPr>
+            </w:pPr>
+            <w:r>
+              <w:rPr>
+                <w:rFonts w:ascii="Aptos" w:hAnsi="Aptos"/>
+              </w:rPr>
+              <w:t>Perform various testing such as unit testing and user acceptance testing.</w:t>
+            </w:r>
+          </w:p>
+        </w:tc>
+        <w:tc>
+          <w:tcPr>
+            <w:tcW w:w="993" w:type="dxa"/>
+          </w:tcPr>
+          <w:p>
+            <w:pPr>
+              <w:spacing w:line="360" w:lineRule="auto"/>
+              <w:rPr>
+                <w:rFonts w:ascii="Aptos" w:hAnsi="Aptos"/>
+              </w:rPr>
+            </w:pPr>
+            <w:r>
+              <w:rPr>
+                <w:rFonts w:ascii="Aptos" w:hAnsi="Aptos"/>
+              </w:rPr>
+              <w:t>High</w:t>
             </w:r>
           </w:p>
         </w:tc>
@@ -3661,13 +3938,13 @@
               <w:rPr>
                 <w:rFonts w:ascii="Aptos" w:hAnsi="Aptos"/>
               </w:rPr>
-              <w:t>F2</w:t>
-            </w:r>
-            <w:r>
-              <w:rPr>
-                <w:rFonts w:ascii="Aptos" w:hAnsi="Aptos"/>
-              </w:rPr>
-              <w:t>0</w:t>
+              <w:t>F</w:t>
+            </w:r>
+            <w:r>
+              <w:rPr>
+                <w:rFonts w:ascii="Aptos" w:hAnsi="Aptos"/>
+              </w:rPr>
+              <w:t>22</w:t>
             </w:r>
           </w:p>
         </w:tc>
@@ -3686,19 +3963,7 @@
               <w:rPr>
                 <w:rFonts w:ascii="Aptos" w:hAnsi="Aptos"/>
               </w:rPr>
-              <w:t>Quiz Auto</w:t>
-            </w:r>
-            <w:r>
-              <w:rPr>
-                <w:rFonts w:ascii="Aptos" w:hAnsi="Aptos"/>
-              </w:rPr>
-              <w:t>-</w:t>
-            </w:r>
-            <w:r>
-              <w:rPr>
-                <w:rFonts w:ascii="Aptos" w:hAnsi="Aptos"/>
-              </w:rPr>
-              <w:t>Grading</w:t>
+              <w:t>CI/CD Pipeline</w:t>
             </w:r>
           </w:p>
         </w:tc>
@@ -3717,13 +3982,7 @@
               <w:rPr>
                 <w:rFonts w:ascii="Aptos" w:hAnsi="Aptos"/>
               </w:rPr>
-              <w:t>Automatically grades multiple choice quizzes after completion</w:t>
-            </w:r>
-            <w:r>
-              <w:rPr>
-                <w:rFonts w:ascii="Aptos" w:hAnsi="Aptos"/>
-              </w:rPr>
-              <w:t>.</w:t>
+              <w:t>Set up pipeline in Azure DevOps for automated builds and tests.</w:t>
             </w:r>
           </w:p>
         </w:tc>
@@ -3742,7 +4001,7 @@
               <w:rPr>
                 <w:rFonts w:ascii="Aptos" w:hAnsi="Aptos"/>
               </w:rPr>
-              <w:t>Medium</w:t>
+              <w:t>High</w:t>
             </w:r>
           </w:p>
         </w:tc>
@@ -3783,14 +4042,13 @@
               <w:rPr>
                 <w:rFonts w:ascii="Aptos" w:hAnsi="Aptos"/>
               </w:rPr>
-              <w:lastRenderedPageBreak/>
-              <w:t>F2</w:t>
-            </w:r>
-            <w:r>
-              <w:rPr>
-                <w:rFonts w:ascii="Aptos" w:hAnsi="Aptos"/>
-              </w:rPr>
-              <w:t>1</w:t>
+              <w:t>F</w:t>
+            </w:r>
+            <w:r>
+              <w:rPr>
+                <w:rFonts w:ascii="Aptos" w:hAnsi="Aptos"/>
+              </w:rPr>
+              <w:t>23</w:t>
             </w:r>
           </w:p>
         </w:tc>
@@ -3809,7 +4067,7 @@
               <w:rPr>
                 <w:rFonts w:ascii="Aptos" w:hAnsi="Aptos"/>
               </w:rPr>
-              <w:t>Dashboard Analytics</w:t>
+              <w:t>Deployment and Migration</w:t>
             </w:r>
           </w:p>
         </w:tc>
@@ -3828,13 +4086,7 @@
               <w:rPr>
                 <w:rFonts w:ascii="Aptos" w:hAnsi="Aptos"/>
               </w:rPr>
-              <w:t>Displays metrics on user dashboard</w:t>
-            </w:r>
-            <w:r>
-              <w:rPr>
-                <w:rFonts w:ascii="Aptos" w:hAnsi="Aptos"/>
-              </w:rPr>
-              <w:t>.</w:t>
+              <w:t>Deploy application to the cloud and migrate database to cloud service such as Azure SQL.</w:t>
             </w:r>
           </w:p>
         </w:tc>
@@ -3853,7 +4105,7 @@
               <w:rPr>
                 <w:rFonts w:ascii="Aptos" w:hAnsi="Aptos"/>
               </w:rPr>
-              <w:t>Medium</w:t>
+              <w:t>High</w:t>
             </w:r>
           </w:p>
         </w:tc>
@@ -3894,13 +4146,13 @@
               <w:rPr>
                 <w:rFonts w:ascii="Aptos" w:hAnsi="Aptos"/>
               </w:rPr>
-              <w:t>F2</w:t>
-            </w:r>
-            <w:r>
-              <w:rPr>
-                <w:rFonts w:ascii="Aptos" w:hAnsi="Aptos"/>
-              </w:rPr>
-              <w:t>2</w:t>
+              <w:t>F</w:t>
+            </w:r>
+            <w:r>
+              <w:rPr>
+                <w:rFonts w:ascii="Aptos" w:hAnsi="Aptos"/>
+              </w:rPr>
+              <w:t>24</w:t>
             </w:r>
           </w:p>
         </w:tc>
@@ -3919,7 +4171,129 @@
               <w:rPr>
                 <w:rFonts w:ascii="Aptos" w:hAnsi="Aptos"/>
               </w:rPr>
-              <w:t>Real-Time Notification</w:t>
+              <w:t>Dashboard Analytics</w:t>
+            </w:r>
+          </w:p>
+        </w:tc>
+        <w:tc>
+          <w:tcPr>
+            <w:tcW w:w="4110" w:type="dxa"/>
+          </w:tcPr>
+          <w:p>
+            <w:pPr>
+              <w:spacing w:line="360" w:lineRule="auto"/>
+              <w:rPr>
+                <w:rFonts w:ascii="Aptos" w:hAnsi="Aptos"/>
+              </w:rPr>
+            </w:pPr>
+            <w:r>
+              <w:rPr>
+                <w:rFonts w:ascii="Aptos" w:hAnsi="Aptos"/>
+              </w:rPr>
+              <w:t>Displays metrics on user dashboard</w:t>
+            </w:r>
+            <w:r>
+              <w:rPr>
+                <w:rFonts w:ascii="Aptos" w:hAnsi="Aptos"/>
+              </w:rPr>
+              <w:t>.</w:t>
+            </w:r>
+          </w:p>
+        </w:tc>
+        <w:tc>
+          <w:tcPr>
+            <w:tcW w:w="993" w:type="dxa"/>
+          </w:tcPr>
+          <w:p>
+            <w:pPr>
+              <w:spacing w:line="360" w:lineRule="auto"/>
+              <w:rPr>
+                <w:rFonts w:ascii="Aptos" w:hAnsi="Aptos"/>
+              </w:rPr>
+            </w:pPr>
+            <w:r>
+              <w:rPr>
+                <w:rFonts w:ascii="Aptos" w:hAnsi="Aptos"/>
+              </w:rPr>
+              <w:t>Medium</w:t>
+            </w:r>
+          </w:p>
+        </w:tc>
+        <w:tc>
+          <w:tcPr>
+            <w:tcW w:w="1275" w:type="dxa"/>
+            <w:shd w:val="clear" w:color="auto" w:fill="DEEAF6" w:themeFill="accent5" w:themeFillTint="33"/>
+          </w:tcPr>
+          <w:p>
+            <w:pPr>
+              <w:spacing w:line="360" w:lineRule="auto"/>
+              <w:rPr>
+                <w:rFonts w:ascii="Aptos" w:hAnsi="Aptos"/>
+              </w:rPr>
+            </w:pPr>
+            <w:r>
+              <w:rPr>
+                <w:rFonts w:ascii="Aptos" w:hAnsi="Aptos"/>
+              </w:rPr>
+              <w:t>Pending</w:t>
+            </w:r>
+          </w:p>
+        </w:tc>
+      </w:tr>
+      <w:tr>
+        <w:tc>
+          <w:tcPr>
+            <w:tcW w:w="704" w:type="dxa"/>
+          </w:tcPr>
+          <w:p>
+            <w:pPr>
+              <w:spacing w:line="360" w:lineRule="auto"/>
+              <w:rPr>
+                <w:rFonts w:ascii="Aptos" w:hAnsi="Aptos"/>
+              </w:rPr>
+            </w:pPr>
+            <w:r>
+              <w:rPr>
+                <w:rFonts w:ascii="Aptos" w:hAnsi="Aptos"/>
+              </w:rPr>
+              <w:t>F</w:t>
+            </w:r>
+            <w:r>
+              <w:rPr>
+                <w:rFonts w:ascii="Aptos" w:hAnsi="Aptos"/>
+              </w:rPr>
+              <w:t>25</w:t>
+            </w:r>
+          </w:p>
+        </w:tc>
+        <w:tc>
+          <w:tcPr>
+            <w:tcW w:w="1985" w:type="dxa"/>
+          </w:tcPr>
+          <w:p>
+            <w:pPr>
+              <w:spacing w:line="360" w:lineRule="auto"/>
+              <w:rPr>
+                <w:rFonts w:ascii="Aptos" w:hAnsi="Aptos"/>
+              </w:rPr>
+            </w:pPr>
+            <w:r>
+              <w:rPr>
+                <w:rFonts w:ascii="Aptos" w:hAnsi="Aptos"/>
+              </w:rPr>
+              <w:t>Background Process (</w:t>
+            </w:r>
+            <w:r>
+              <w:rPr>
+                <w:rFonts w:ascii="Aptos" w:hAnsi="Aptos"/>
+              </w:rPr>
+              <w:t>Notification</w:t>
+            </w:r>
+            <w:r>
+              <w:rPr>
+                <w:rFonts w:ascii="Aptos" w:hAnsi="Aptos"/>
+              </w:rPr>
+              <w:t>)</w:t>
             </w:r>
           </w:p>
         </w:tc>
@@ -4016,7 +4390,13 @@
               <w:rPr>
                 <w:rFonts w:ascii="Aptos" w:hAnsi="Aptos"/>
               </w:rPr>
-              <w:t>F23</w:t>
+              <w:t>F</w:t>
+            </w:r>
+            <w:r>
+              <w:rPr>
+                <w:rFonts w:ascii="Aptos" w:hAnsi="Aptos"/>
+              </w:rPr>
+              <w:t>26</w:t>
             </w:r>
           </w:p>
         </w:tc>
@@ -4035,7 +4415,7 @@
               <w:rPr>
                 <w:rFonts w:ascii="Aptos" w:hAnsi="Aptos"/>
               </w:rPr>
-              <w:t>Payment (Stripe)</w:t>
+              <w:t>Quiz Creation</w:t>
             </w:r>
           </w:p>
         </w:tc>
@@ -4054,7 +4434,7 @@
               <w:rPr>
                 <w:rFonts w:ascii="Aptos" w:hAnsi="Aptos"/>
               </w:rPr>
-              <w:t>Provides a payment option using Stripe before enrolling users to the module.</w:t>
+              <w:t>Allows instructors to create quizzes</w:t>
             </w:r>
           </w:p>
         </w:tc>
@@ -4073,27 +4453,27 @@
               <w:rPr>
                 <w:rFonts w:ascii="Aptos" w:hAnsi="Aptos"/>
               </w:rPr>
-              <w:t>Medium</w:t>
+              <w:t>Low</w:t>
             </w:r>
           </w:p>
         </w:tc>
         <w:tc>
           <w:tcPr>
             <w:tcW w:w="1275" w:type="dxa"/>
-            <w:shd w:val="clear" w:color="auto" w:fill="E2EFD9" w:themeFill="accent6" w:themeFillTint="33"/>
-          </w:tcPr>
-          <w:p>
-            <w:pPr>
-              <w:spacing w:line="360" w:lineRule="auto"/>
-              <w:rPr>
-                <w:rFonts w:ascii="Aptos" w:hAnsi="Aptos"/>
-              </w:rPr>
-            </w:pPr>
-            <w:r>
-              <w:rPr>
-                <w:rFonts w:ascii="Aptos" w:hAnsi="Aptos"/>
-              </w:rPr>
-              <w:t>Complete</w:t>
+            <w:shd w:val="clear" w:color="auto" w:fill="D0CECE" w:themeFill="background2" w:themeFillShade="E6"/>
+          </w:tcPr>
+          <w:p>
+            <w:pPr>
+              <w:spacing w:line="360" w:lineRule="auto"/>
+              <w:rPr>
+                <w:rFonts w:ascii="Aptos" w:hAnsi="Aptos"/>
+              </w:rPr>
+            </w:pPr>
+            <w:r>
+              <w:rPr>
+                <w:rFonts w:ascii="Aptos" w:hAnsi="Aptos"/>
+              </w:rPr>
+              <w:t>Wishlist</w:t>
             </w:r>
           </w:p>
         </w:tc>
@@ -4114,13 +4494,13 @@
               <w:rPr>
                 <w:rFonts w:ascii="Aptos" w:hAnsi="Aptos"/>
               </w:rPr>
-              <w:t>F2</w:t>
-            </w:r>
-            <w:r>
-              <w:rPr>
-                <w:rFonts w:ascii="Aptos" w:hAnsi="Aptos"/>
-              </w:rPr>
-              <w:t>4</w:t>
+              <w:t>F</w:t>
+            </w:r>
+            <w:r>
+              <w:rPr>
+                <w:rFonts w:ascii="Aptos" w:hAnsi="Aptos"/>
+              </w:rPr>
+              <w:t>27</w:t>
             </w:r>
           </w:p>
         </w:tc>
@@ -4139,7 +4519,19 @@
               <w:rPr>
                 <w:rFonts w:ascii="Aptos" w:hAnsi="Aptos"/>
               </w:rPr>
-              <w:t>Chat System</w:t>
+              <w:t>Quiz Auto</w:t>
+            </w:r>
+            <w:r>
+              <w:rPr>
+                <w:rFonts w:ascii="Aptos" w:hAnsi="Aptos"/>
+              </w:rPr>
+              <w:t>-</w:t>
+            </w:r>
+            <w:r>
+              <w:rPr>
+                <w:rFonts w:ascii="Aptos" w:hAnsi="Aptos"/>
+              </w:rPr>
+              <w:t>Grading</w:t>
             </w:r>
           </w:p>
         </w:tc>
@@ -4158,7 +4550,7 @@
               <w:rPr>
                 <w:rFonts w:ascii="Aptos" w:hAnsi="Aptos"/>
               </w:rPr>
-              <w:t>Provides real-time messaging between users</w:t>
+              <w:t>Automatically grades multiple choice quizzes after completion</w:t>
             </w:r>
             <w:r>
               <w:rPr>
@@ -4230,7 +4622,7 @@
               <w:rPr>
                 <w:rFonts w:ascii="Aptos" w:hAnsi="Aptos"/>
               </w:rPr>
-              <w:t>5</w:t>
+              <w:t>8</w:t>
             </w:r>
           </w:p>
         </w:tc>
@@ -4249,7 +4641,7 @@
               <w:rPr>
                 <w:rFonts w:ascii="Aptos" w:hAnsi="Aptos"/>
               </w:rPr>
-              <w:t>User Profile</w:t>
+              <w:t>Chat System</w:t>
             </w:r>
           </w:p>
         </w:tc>
@@ -4268,7 +4660,7 @@
               <w:rPr>
                 <w:rFonts w:ascii="Aptos" w:hAnsi="Aptos"/>
               </w:rPr>
-              <w:t>Allows users to create/update their own profile and view user profiles</w:t>
+              <w:t>Provides real-time messaging between users</w:t>
             </w:r>
             <w:r>
               <w:rPr>
@@ -4340,7 +4732,117 @@
               <w:rPr>
                 <w:rFonts w:ascii="Aptos" w:hAnsi="Aptos"/>
               </w:rPr>
-              <w:t>6</w:t>
+              <w:t>9</w:t>
+            </w:r>
+          </w:p>
+        </w:tc>
+        <w:tc>
+          <w:tcPr>
+            <w:tcW w:w="1985" w:type="dxa"/>
+          </w:tcPr>
+          <w:p>
+            <w:pPr>
+              <w:spacing w:line="360" w:lineRule="auto"/>
+              <w:rPr>
+                <w:rFonts w:ascii="Aptos" w:hAnsi="Aptos"/>
+              </w:rPr>
+            </w:pPr>
+            <w:r>
+              <w:rPr>
+                <w:rFonts w:ascii="Aptos" w:hAnsi="Aptos"/>
+              </w:rPr>
+              <w:t>User Profile</w:t>
+            </w:r>
+          </w:p>
+        </w:tc>
+        <w:tc>
+          <w:tcPr>
+            <w:tcW w:w="4110" w:type="dxa"/>
+          </w:tcPr>
+          <w:p>
+            <w:pPr>
+              <w:spacing w:line="360" w:lineRule="auto"/>
+              <w:rPr>
+                <w:rFonts w:ascii="Aptos" w:hAnsi="Aptos"/>
+              </w:rPr>
+            </w:pPr>
+            <w:r>
+              <w:rPr>
+                <w:rFonts w:ascii="Aptos" w:hAnsi="Aptos"/>
+              </w:rPr>
+              <w:t>Allows users to create/update their own profile and view user profiles</w:t>
+            </w:r>
+            <w:r>
+              <w:rPr>
+                <w:rFonts w:ascii="Aptos" w:hAnsi="Aptos"/>
+              </w:rPr>
+              <w:t>.</w:t>
+            </w:r>
+          </w:p>
+        </w:tc>
+        <w:tc>
+          <w:tcPr>
+            <w:tcW w:w="993" w:type="dxa"/>
+          </w:tcPr>
+          <w:p>
+            <w:pPr>
+              <w:spacing w:line="360" w:lineRule="auto"/>
+              <w:rPr>
+                <w:rFonts w:ascii="Aptos" w:hAnsi="Aptos"/>
+              </w:rPr>
+            </w:pPr>
+            <w:r>
+              <w:rPr>
+                <w:rFonts w:ascii="Aptos" w:hAnsi="Aptos"/>
+              </w:rPr>
+              <w:t>Low</w:t>
+            </w:r>
+          </w:p>
+        </w:tc>
+        <w:tc>
+          <w:tcPr>
+            <w:tcW w:w="1275" w:type="dxa"/>
+            <w:shd w:val="clear" w:color="auto" w:fill="D0CECE" w:themeFill="background2" w:themeFillShade="E6"/>
+          </w:tcPr>
+          <w:p>
+            <w:pPr>
+              <w:spacing w:line="360" w:lineRule="auto"/>
+              <w:rPr>
+                <w:rFonts w:ascii="Aptos" w:hAnsi="Aptos"/>
+              </w:rPr>
+            </w:pPr>
+            <w:r>
+              <w:rPr>
+                <w:rFonts w:ascii="Aptos" w:hAnsi="Aptos"/>
+              </w:rPr>
+              <w:t>Wishlist</w:t>
+            </w:r>
+          </w:p>
+        </w:tc>
+      </w:tr>
+      <w:tr>
+        <w:tc>
+          <w:tcPr>
+            <w:tcW w:w="704" w:type="dxa"/>
+          </w:tcPr>
+          <w:p>
+            <w:pPr>
+              <w:spacing w:line="360" w:lineRule="auto"/>
+              <w:rPr>
+                <w:rFonts w:ascii="Aptos" w:hAnsi="Aptos"/>
+              </w:rPr>
+            </w:pPr>
+            <w:r>
+              <w:rPr>
+                <w:rFonts w:ascii="Aptos" w:hAnsi="Aptos"/>
+              </w:rPr>
+              <w:t>F</w:t>
+            </w:r>
+            <w:r>
+              <w:rPr>
+                <w:rFonts w:ascii="Aptos" w:hAnsi="Aptos"/>
+              </w:rPr>
+              <w:t>30</w:t>
             </w:r>
           </w:p>
         </w:tc>
@@ -4454,7 +4956,7 @@
         <w:pStyle w:val="Heading1"/>
         <w:spacing w:line="360" w:lineRule="auto"/>
       </w:pPr>
-      <w:bookmarkStart w:id="2" w:name="_Toc193229866"/>
+      <w:bookmarkStart w:id="2" w:name="_Toc194249742"/>
       <w:r>
         <w:t>Iterations</w:t>
       </w:r>
@@ -4465,7 +4967,7 @@
         <w:pStyle w:val="Heading2"/>
         <w:spacing w:line="360" w:lineRule="auto"/>
       </w:pPr>
-      <w:bookmarkStart w:id="3" w:name="_Toc193229867"/>
+      <w:bookmarkStart w:id="3" w:name="_Toc194249743"/>
       <w:r>
         <w:t>Iteration 1</w:t>
       </w:r>
@@ -4552,6 +5054,7 @@
               <w:rPr>
                 <w:rFonts w:ascii="Aptos" w:hAnsi="Aptos"/>
               </w:rPr>
+              <w:lastRenderedPageBreak/>
               <w:t>Date of Milestone</w:t>
             </w:r>
           </w:p>
@@ -4833,14 +5336,7 @@
               <w:rPr>
                 <w:rFonts w:ascii="Aptos" w:hAnsi="Aptos"/>
               </w:rPr>
-              <w:t xml:space="preserve"> </w:t>
-            </w:r>
-            <w:r>
-              <w:rPr>
-                <w:rFonts w:ascii="Aptos" w:hAnsi="Aptos"/>
-              </w:rPr>
-              <w:lastRenderedPageBreak/>
-              <w:t xml:space="preserve">Database schema currently </w:t>
+              <w:t xml:space="preserve"> Database schema currently </w:t>
             </w:r>
             <w:r>
               <w:rPr>
@@ -4877,7 +5373,7 @@
         <w:pStyle w:val="Heading2"/>
         <w:spacing w:line="360" w:lineRule="auto"/>
       </w:pPr>
-      <w:bookmarkStart w:id="4" w:name="_Toc193229868"/>
+      <w:bookmarkStart w:id="4" w:name="_Toc194249744"/>
       <w:r>
         <w:t xml:space="preserve">Iteration </w:t>
       </w:r>
@@ -5189,7 +5685,7 @@
         <w:pStyle w:val="Heading2"/>
         <w:spacing w:line="360" w:lineRule="auto"/>
       </w:pPr>
-      <w:bookmarkStart w:id="5" w:name="_Toc193229869"/>
+      <w:bookmarkStart w:id="5" w:name="_Toc194249745"/>
       <w:r>
         <w:t>Iteration 3</w:t>
       </w:r>
@@ -5460,7 +5956,6 @@
               <w:rPr>
                 <w:rFonts w:ascii="Aptos" w:hAnsi="Aptos"/>
               </w:rPr>
-              <w:lastRenderedPageBreak/>
               <w:t>Iteration Comments &amp; Summary</w:t>
             </w:r>
           </w:p>
@@ -5511,7 +6006,7 @@
         <w:pStyle w:val="Heading2"/>
         <w:spacing w:line="360" w:lineRule="auto"/>
       </w:pPr>
-      <w:bookmarkStart w:id="6" w:name="_Toc193229870"/>
+      <w:bookmarkStart w:id="6" w:name="_Toc194249746"/>
       <w:r>
         <w:t>Iteration 4</w:t>
       </w:r>
@@ -5880,7 +6375,14 @@
               <w:rPr>
                 <w:rFonts w:ascii="Aptos" w:hAnsi="Aptos"/>
               </w:rPr>
-              <w:t>In terms of authentication/authorisation, t</w:t>
+              <w:t xml:space="preserve">In terms of authentication/authorisation, </w:t>
+            </w:r>
+            <w:r>
+              <w:rPr>
+                <w:rFonts w:ascii="Aptos" w:hAnsi="Aptos"/>
+              </w:rPr>
+              <w:lastRenderedPageBreak/>
+              <w:t>t</w:t>
             </w:r>
             <w:r>
               <w:rPr>
@@ -5981,9 +6483,8 @@
         <w:pStyle w:val="Heading2"/>
         <w:spacing w:line="360" w:lineRule="auto"/>
       </w:pPr>
-      <w:bookmarkStart w:id="8" w:name="_Toc193229871"/>
+      <w:bookmarkStart w:id="8" w:name="_Toc194249747"/>
       <w:r>
-        <w:lastRenderedPageBreak/>
         <w:t>Iteration 5</w:t>
       </w:r>
       <w:bookmarkEnd w:id="8"/>
@@ -6164,7 +6665,13 @@
               <w:rPr>
                 <w:rFonts w:ascii="Aptos" w:hAnsi="Aptos"/>
               </w:rPr>
-              <w:t>Page Addition/Editing/Deletion, Module Content Addition/Editing/Deletion/Download, Assignment Creation/Submission, Grading System</w:t>
+              <w:t xml:space="preserve">Page Addition/Editing/Deletion, Module Content Addition/Editing/Deletion/Download, Assignment Creation/Submission, </w:t>
+            </w:r>
+            <w:r>
+              <w:rPr>
+                <w:rFonts w:ascii="Aptos" w:hAnsi="Aptos"/>
+              </w:rPr>
+              <w:t>Grading System and Feedback</w:t>
             </w:r>
           </w:p>
         </w:tc>
@@ -6244,7 +6751,7 @@
               <w:rPr>
                 <w:rFonts w:ascii="Aptos" w:hAnsi="Aptos"/>
               </w:rPr>
-              <w:t>Grading System</w:t>
+              <w:t>Grading System and Feedback</w:t>
             </w:r>
           </w:p>
         </w:tc>
@@ -6368,7 +6875,353 @@
               <w:rPr>
                 <w:rFonts w:ascii="Aptos" w:hAnsi="Aptos"/>
               </w:rPr>
-              <w:t xml:space="preserve"> Styling is planned to be improved following the completion of the grading system before moving into implementing advanced features.</w:t>
+              <w:t xml:space="preserve"> Styling is planned to be </w:t>
+            </w:r>
+            <w:r>
+              <w:rPr>
+                <w:rFonts w:ascii="Aptos" w:hAnsi="Aptos"/>
+              </w:rPr>
+              <w:lastRenderedPageBreak/>
+              <w:t>improved following the completion of the grading system before moving into implementing advanced features.</w:t>
+            </w:r>
+          </w:p>
+        </w:tc>
+      </w:tr>
+    </w:tbl>
+    <w:p>
+      <w:pPr>
+        <w:spacing w:line="360" w:lineRule="auto"/>
+      </w:pPr>
+    </w:p>
+    <w:p>
+      <w:pPr>
+        <w:pStyle w:val="Heading2"/>
+        <w:spacing w:line="360" w:lineRule="auto"/>
+      </w:pPr>
+      <w:bookmarkStart w:id="9" w:name="_Toc194249748"/>
+      <w:r>
+        <w:t xml:space="preserve">Iteration </w:t>
+      </w:r>
+      <w:r>
+        <w:t>6</w:t>
+      </w:r>
+      <w:bookmarkEnd w:id="9"/>
+    </w:p>
+    <w:tbl>
+      <w:tblPr>
+        <w:tblStyle w:val="TableGrid"/>
+        <w:tblW w:w="0" w:type="auto"/>
+        <w:tblLayout w:type="fixed"/>
+        <w:tblCellMar>
+          <w:top w:w="85" w:type="dxa"/>
+          <w:bottom w:w="85" w:type="dxa"/>
+        </w:tblCellMar>
+        <w:tblLook w:val="04A0" w:firstRow="1" w:lastRow="0" w:firstColumn="1" w:lastColumn="0" w:noHBand="0" w:noVBand="1"/>
+      </w:tblPr>
+      <w:tblGrid>
+        <w:gridCol w:w="3397"/>
+        <w:gridCol w:w="5619"/>
+      </w:tblGrid>
+      <w:tr>
+        <w:tc>
+          <w:tcPr>
+            <w:tcW w:w="3397" w:type="dxa"/>
+            <w:shd w:val="clear" w:color="auto" w:fill="D9D9D9" w:themeFill="background1" w:themeFillShade="D9"/>
+          </w:tcPr>
+          <w:p>
+            <w:pPr>
+              <w:spacing w:line="360" w:lineRule="auto"/>
+              <w:rPr>
+                <w:rFonts w:ascii="Aptos" w:hAnsi="Aptos"/>
+                <w:b/>
+                <w:bCs/>
+              </w:rPr>
+            </w:pPr>
+            <w:r>
+              <w:rPr>
+                <w:rFonts w:ascii="Aptos" w:hAnsi="Aptos"/>
+                <w:b/>
+                <w:bCs/>
+              </w:rPr>
+              <w:t xml:space="preserve">Iteration </w:t>
+            </w:r>
+            <w:r>
+              <w:rPr>
+                <w:rFonts w:ascii="Aptos" w:hAnsi="Aptos"/>
+                <w:b/>
+                <w:bCs/>
+              </w:rPr>
+              <w:t>6</w:t>
+            </w:r>
+          </w:p>
+        </w:tc>
+        <w:tc>
+          <w:tcPr>
+            <w:tcW w:w="5619" w:type="dxa"/>
+            <w:shd w:val="clear" w:color="auto" w:fill="D9D9D9" w:themeFill="background1" w:themeFillShade="D9"/>
+          </w:tcPr>
+          <w:p>
+            <w:pPr>
+              <w:spacing w:line="360" w:lineRule="auto"/>
+              <w:rPr>
+                <w:rFonts w:ascii="Aptos" w:hAnsi="Aptos"/>
+                <w:b/>
+                <w:bCs/>
+              </w:rPr>
+            </w:pPr>
+          </w:p>
+        </w:tc>
+      </w:tr>
+      <w:tr>
+        <w:tc>
+          <w:tcPr>
+            <w:tcW w:w="3397" w:type="dxa"/>
+          </w:tcPr>
+          <w:p>
+            <w:pPr>
+              <w:spacing w:line="360" w:lineRule="auto"/>
+              <w:rPr>
+                <w:rFonts w:ascii="Aptos" w:hAnsi="Aptos"/>
+              </w:rPr>
+            </w:pPr>
+            <w:r>
+              <w:rPr>
+                <w:rFonts w:ascii="Aptos" w:hAnsi="Aptos"/>
+              </w:rPr>
+              <w:t>Date of Milestone</w:t>
+            </w:r>
+          </w:p>
+        </w:tc>
+        <w:tc>
+          <w:tcPr>
+            <w:tcW w:w="5619" w:type="dxa"/>
+          </w:tcPr>
+          <w:p>
+            <w:pPr>
+              <w:spacing w:line="360" w:lineRule="auto"/>
+              <w:rPr>
+                <w:rFonts w:ascii="Aptos" w:hAnsi="Aptos"/>
+              </w:rPr>
+            </w:pPr>
+            <w:r>
+              <w:rPr>
+                <w:rFonts w:ascii="Aptos" w:hAnsi="Aptos"/>
+              </w:rPr>
+              <w:t>30</w:t>
+            </w:r>
+            <w:r>
+              <w:rPr>
+                <w:rFonts w:ascii="Aptos" w:hAnsi="Aptos"/>
+              </w:rPr>
+              <w:t>/</w:t>
+            </w:r>
+            <w:r>
+              <w:rPr>
+                <w:rFonts w:ascii="Aptos" w:hAnsi="Aptos"/>
+              </w:rPr>
+              <w:t>03</w:t>
+            </w:r>
+            <w:r>
+              <w:rPr>
+                <w:rFonts w:ascii="Aptos" w:hAnsi="Aptos"/>
+              </w:rPr>
+              <w:t>/202</w:t>
+            </w:r>
+            <w:r>
+              <w:rPr>
+                <w:rFonts w:ascii="Aptos" w:hAnsi="Aptos"/>
+              </w:rPr>
+              <w:t>5</w:t>
+            </w:r>
+          </w:p>
+        </w:tc>
+      </w:tr>
+      <w:tr>
+        <w:tc>
+          <w:tcPr>
+            <w:tcW w:w="3397" w:type="dxa"/>
+          </w:tcPr>
+          <w:p>
+            <w:pPr>
+              <w:spacing w:line="360" w:lineRule="auto"/>
+              <w:rPr>
+                <w:rFonts w:ascii="Aptos" w:hAnsi="Aptos"/>
+              </w:rPr>
+            </w:pPr>
+            <w:r>
+              <w:rPr>
+                <w:rFonts w:ascii="Aptos" w:hAnsi="Aptos"/>
+              </w:rPr>
+              <w:t>Features in Scope</w:t>
+            </w:r>
+          </w:p>
+        </w:tc>
+        <w:tc>
+          <w:tcPr>
+            <w:tcW w:w="5619" w:type="dxa"/>
+          </w:tcPr>
+          <w:p>
+            <w:pPr>
+              <w:spacing w:line="360" w:lineRule="auto"/>
+              <w:rPr>
+                <w:rFonts w:ascii="Aptos" w:hAnsi="Aptos"/>
+              </w:rPr>
+            </w:pPr>
+            <w:r>
+              <w:rPr>
+                <w:rFonts w:ascii="Aptos" w:hAnsi="Aptos"/>
+              </w:rPr>
+              <w:t>Grading System</w:t>
+            </w:r>
+            <w:r>
+              <w:rPr>
+                <w:rFonts w:ascii="Aptos" w:hAnsi="Aptos"/>
+              </w:rPr>
+              <w:t xml:space="preserve"> and Feedback, Payment, Background Process, UI Styling and UX</w:t>
+            </w:r>
+          </w:p>
+        </w:tc>
+      </w:tr>
+      <w:tr>
+        <w:tc>
+          <w:tcPr>
+            <w:tcW w:w="3397" w:type="dxa"/>
+          </w:tcPr>
+          <w:p>
+            <w:pPr>
+              <w:spacing w:line="360" w:lineRule="auto"/>
+              <w:rPr>
+                <w:rFonts w:ascii="Aptos" w:hAnsi="Aptos"/>
+              </w:rPr>
+            </w:pPr>
+            <w:r>
+              <w:rPr>
+                <w:rFonts w:ascii="Aptos" w:hAnsi="Aptos"/>
+              </w:rPr>
+              <w:t>Features Implemented</w:t>
+            </w:r>
+          </w:p>
+        </w:tc>
+        <w:tc>
+          <w:tcPr>
+            <w:tcW w:w="5619" w:type="dxa"/>
+          </w:tcPr>
+          <w:p>
+            <w:pPr>
+              <w:spacing w:line="360" w:lineRule="auto"/>
+              <w:rPr>
+                <w:rFonts w:ascii="Aptos" w:hAnsi="Aptos"/>
+              </w:rPr>
+            </w:pPr>
+            <w:r>
+              <w:rPr>
+                <w:rFonts w:ascii="Aptos" w:hAnsi="Aptos"/>
+              </w:rPr>
+              <w:t>Grading System and Feedback, Payment, UI Styling and UX</w:t>
+            </w:r>
+          </w:p>
+        </w:tc>
+      </w:tr>
+      <w:tr>
+        <w:tc>
+          <w:tcPr>
+            <w:tcW w:w="3397" w:type="dxa"/>
+          </w:tcPr>
+          <w:p>
+            <w:pPr>
+              <w:spacing w:line="360" w:lineRule="auto"/>
+              <w:rPr>
+                <w:rFonts w:ascii="Aptos" w:hAnsi="Aptos"/>
+              </w:rPr>
+            </w:pPr>
+            <w:r>
+              <w:rPr>
+                <w:rFonts w:ascii="Aptos" w:hAnsi="Aptos"/>
+              </w:rPr>
+              <w:t>Features in Deficit</w:t>
+            </w:r>
+          </w:p>
+        </w:tc>
+        <w:tc>
+          <w:tcPr>
+            <w:tcW w:w="5619" w:type="dxa"/>
+          </w:tcPr>
+          <w:p>
+            <w:pPr>
+              <w:spacing w:line="360" w:lineRule="auto"/>
+              <w:rPr>
+                <w:rFonts w:ascii="Aptos" w:hAnsi="Aptos"/>
+              </w:rPr>
+            </w:pPr>
+            <w:r>
+              <w:rPr>
+                <w:rFonts w:ascii="Aptos" w:hAnsi="Aptos"/>
+              </w:rPr>
+              <w:t>Background Process</w:t>
+            </w:r>
+          </w:p>
+        </w:tc>
+      </w:tr>
+      <w:tr>
+        <w:tc>
+          <w:tcPr>
+            <w:tcW w:w="3397" w:type="dxa"/>
+          </w:tcPr>
+          <w:p>
+            <w:pPr>
+              <w:spacing w:line="360" w:lineRule="auto"/>
+              <w:rPr>
+                <w:rFonts w:ascii="Aptos" w:hAnsi="Aptos"/>
+              </w:rPr>
+            </w:pPr>
+            <w:r>
+              <w:rPr>
+                <w:rFonts w:ascii="Aptos" w:hAnsi="Aptos"/>
+              </w:rPr>
+              <w:t>Iteration Comments &amp; Summary</w:t>
+            </w:r>
+          </w:p>
+        </w:tc>
+        <w:tc>
+          <w:tcPr>
+            <w:tcW w:w="5619" w:type="dxa"/>
+          </w:tcPr>
+          <w:p>
+            <w:pPr>
+              <w:spacing w:line="360" w:lineRule="auto"/>
+              <w:rPr>
+                <w:rFonts w:ascii="Aptos" w:hAnsi="Aptos"/>
+              </w:rPr>
+            </w:pPr>
+            <w:r>
+              <w:rPr>
+                <w:rFonts w:ascii="Aptos" w:hAnsi="Aptos"/>
+              </w:rPr>
+              <w:t>Grading system and feedback which was in deficit has now been completed. Added payment system using Stripe and is test</w:t>
+            </w:r>
+            <w:r>
+              <w:rPr>
+                <w:rFonts w:ascii="Aptos" w:hAnsi="Aptos"/>
+              </w:rPr>
+              <w:t>ed</w:t>
+            </w:r>
+            <w:r>
+              <w:rPr>
+                <w:rFonts w:ascii="Aptos" w:hAnsi="Aptos"/>
+              </w:rPr>
+              <w:t xml:space="preserve"> to run successfully on local device. Minor UX improvement by adding loading icon</w:t>
+            </w:r>
+            <w:r>
+              <w:rPr>
+                <w:rFonts w:ascii="Aptos" w:hAnsi="Aptos"/>
+              </w:rPr>
+              <w:t xml:space="preserve"> to address page flickering due to some delays when retrieving data from the backend</w:t>
+            </w:r>
+            <w:r>
+              <w:rPr>
+                <w:rFonts w:ascii="Aptos" w:hAnsi="Aptos"/>
+              </w:rPr>
+              <w:t>. Also improved overall user interface theme and design to achieve professional look and feel and is still work in progress. Finally, the background process has been put in deficit for now and will try to finish it up by this week.</w:t>
             </w:r>
           </w:p>
         </w:tc>

</xml_diff>

<commit_message>
docs: background job complete + update readme
</commit_message>
<xml_diff>
--- a/docs/Feature Log - X00190944.docx
+++ b/docs/Feature Log - X00190944.docx
@@ -584,7 +584,7 @@
           <w:r>
             <w:fldChar w:fldCharType="separate"/>
           </w:r>
-          <w:hyperlink w:anchor="_Toc194249740" w:history="1">
+          <w:hyperlink w:anchor="_Toc194872178" w:history="1">
             <w:r>
               <w:rPr>
                 <w:rStyle w:val="Hyperlink"/>
@@ -611,7 +611,7 @@
                 <w:noProof/>
                 <w:webHidden/>
               </w:rPr>
-              <w:instrText xml:space="preserve"> PAGEREF _Toc194249740 \h </w:instrText>
+              <w:instrText xml:space="preserve"> PAGEREF _Toc194872178 \h </w:instrText>
             </w:r>
             <w:r>
               <w:rPr>
@@ -658,7 +658,7 @@
               <w14:ligatures w14:val="standardContextual"/>
             </w:rPr>
           </w:pPr>
-          <w:hyperlink w:anchor="_Toc194249741" w:history="1">
+          <w:hyperlink w:anchor="_Toc194872179" w:history="1">
             <w:r>
               <w:rPr>
                 <w:rStyle w:val="Hyperlink"/>
@@ -685,7 +685,7 @@
                 <w:noProof/>
                 <w:webHidden/>
               </w:rPr>
-              <w:instrText xml:space="preserve"> PAGEREF _Toc194249741 \h </w:instrText>
+              <w:instrText xml:space="preserve"> PAGEREF _Toc194872179 \h </w:instrText>
             </w:r>
             <w:r>
               <w:rPr>
@@ -732,7 +732,7 @@
               <w14:ligatures w14:val="standardContextual"/>
             </w:rPr>
           </w:pPr>
-          <w:hyperlink w:anchor="_Toc194249742" w:history="1">
+          <w:hyperlink w:anchor="_Toc194872180" w:history="1">
             <w:r>
               <w:rPr>
                 <w:rStyle w:val="Hyperlink"/>
@@ -759,7 +759,7 @@
                 <w:noProof/>
                 <w:webHidden/>
               </w:rPr>
-              <w:instrText xml:space="preserve"> PAGEREF _Toc194249742 \h </w:instrText>
+              <w:instrText xml:space="preserve"> PAGEREF _Toc194872180 \h </w:instrText>
             </w:r>
             <w:r>
               <w:rPr>
@@ -806,7 +806,7 @@
               <w14:ligatures w14:val="standardContextual"/>
             </w:rPr>
           </w:pPr>
-          <w:hyperlink w:anchor="_Toc194249743" w:history="1">
+          <w:hyperlink w:anchor="_Toc194872181" w:history="1">
             <w:r>
               <w:rPr>
                 <w:rStyle w:val="Hyperlink"/>
@@ -833,7 +833,7 @@
                 <w:noProof/>
                 <w:webHidden/>
               </w:rPr>
-              <w:instrText xml:space="preserve"> PAGEREF _Toc194249743 \h </w:instrText>
+              <w:instrText xml:space="preserve"> PAGEREF _Toc194872181 \h </w:instrText>
             </w:r>
             <w:r>
               <w:rPr>
@@ -880,7 +880,7 @@
               <w14:ligatures w14:val="standardContextual"/>
             </w:rPr>
           </w:pPr>
-          <w:hyperlink w:anchor="_Toc194249744" w:history="1">
+          <w:hyperlink w:anchor="_Toc194872182" w:history="1">
             <w:r>
               <w:rPr>
                 <w:rStyle w:val="Hyperlink"/>
@@ -907,7 +907,7 @@
                 <w:noProof/>
                 <w:webHidden/>
               </w:rPr>
-              <w:instrText xml:space="preserve"> PAGEREF _Toc194249744 \h </w:instrText>
+              <w:instrText xml:space="preserve"> PAGEREF _Toc194872182 \h </w:instrText>
             </w:r>
             <w:r>
               <w:rPr>
@@ -954,7 +954,7 @@
               <w14:ligatures w14:val="standardContextual"/>
             </w:rPr>
           </w:pPr>
-          <w:hyperlink w:anchor="_Toc194249745" w:history="1">
+          <w:hyperlink w:anchor="_Toc194872183" w:history="1">
             <w:r>
               <w:rPr>
                 <w:rStyle w:val="Hyperlink"/>
@@ -981,7 +981,7 @@
                 <w:noProof/>
                 <w:webHidden/>
               </w:rPr>
-              <w:instrText xml:space="preserve"> PAGEREF _Toc194249745 \h </w:instrText>
+              <w:instrText xml:space="preserve"> PAGEREF _Toc194872183 \h </w:instrText>
             </w:r>
             <w:r>
               <w:rPr>
@@ -1028,7 +1028,7 @@
               <w14:ligatures w14:val="standardContextual"/>
             </w:rPr>
           </w:pPr>
-          <w:hyperlink w:anchor="_Toc194249746" w:history="1">
+          <w:hyperlink w:anchor="_Toc194872184" w:history="1">
             <w:r>
               <w:rPr>
                 <w:rStyle w:val="Hyperlink"/>
@@ -1055,7 +1055,7 @@
                 <w:noProof/>
                 <w:webHidden/>
               </w:rPr>
-              <w:instrText xml:space="preserve"> PAGEREF _Toc194249746 \h </w:instrText>
+              <w:instrText xml:space="preserve"> PAGEREF _Toc194872184 \h </w:instrText>
             </w:r>
             <w:r>
               <w:rPr>
@@ -1102,7 +1102,7 @@
               <w14:ligatures w14:val="standardContextual"/>
             </w:rPr>
           </w:pPr>
-          <w:hyperlink w:anchor="_Toc194249747" w:history="1">
+          <w:hyperlink w:anchor="_Toc194872185" w:history="1">
             <w:r>
               <w:rPr>
                 <w:rStyle w:val="Hyperlink"/>
@@ -1129,7 +1129,7 @@
                 <w:noProof/>
                 <w:webHidden/>
               </w:rPr>
-              <w:instrText xml:space="preserve"> PAGEREF _Toc194249747 \h </w:instrText>
+              <w:instrText xml:space="preserve"> PAGEREF _Toc194872185 \h </w:instrText>
             </w:r>
             <w:r>
               <w:rPr>
@@ -1176,7 +1176,7 @@
               <w14:ligatures w14:val="standardContextual"/>
             </w:rPr>
           </w:pPr>
-          <w:hyperlink w:anchor="_Toc194249748" w:history="1">
+          <w:hyperlink w:anchor="_Toc194872186" w:history="1">
             <w:r>
               <w:rPr>
                 <w:rStyle w:val="Hyperlink"/>
@@ -1203,7 +1203,7 @@
                 <w:noProof/>
                 <w:webHidden/>
               </w:rPr>
-              <w:instrText xml:space="preserve"> PAGEREF _Toc194249748 \h </w:instrText>
+              <w:instrText xml:space="preserve"> PAGEREF _Toc194872186 \h </w:instrText>
             </w:r>
             <w:r>
               <w:rPr>
@@ -1264,7 +1264,7 @@
         <w:pStyle w:val="Heading1"/>
         <w:spacing w:line="360" w:lineRule="auto"/>
       </w:pPr>
-      <w:bookmarkStart w:id="0" w:name="_Toc194249740"/>
+      <w:bookmarkStart w:id="0" w:name="_Toc194872178"/>
       <w:r>
         <w:lastRenderedPageBreak/>
         <w:t>Feature Log Table</w:t>
@@ -1276,7 +1276,7 @@
         <w:pStyle w:val="Heading2"/>
         <w:spacing w:line="360" w:lineRule="auto"/>
       </w:pPr>
-      <w:bookmarkStart w:id="1" w:name="_Toc194249741"/>
+      <w:bookmarkStart w:id="1" w:name="_Toc194872179"/>
       <w:r>
         <w:t xml:space="preserve">Status </w:t>
       </w:r>
@@ -3730,13 +3730,7 @@
                 <w:rFonts w:ascii="Aptos" w:hAnsi="Aptos"/>
               </w:rPr>
               <w:lastRenderedPageBreak/>
-              <w:t>F</w:t>
-            </w:r>
-            <w:r>
-              <w:rPr>
-                <w:rFonts w:ascii="Aptos" w:hAnsi="Aptos"/>
-              </w:rPr>
-              <w:t>20</w:t>
+              <w:t>F20</w:t>
             </w:r>
           </w:p>
         </w:tc>
@@ -3834,13 +3828,7 @@
               <w:rPr>
                 <w:rFonts w:ascii="Aptos" w:hAnsi="Aptos"/>
               </w:rPr>
-              <w:t>F</w:t>
-            </w:r>
-            <w:r>
-              <w:rPr>
-                <w:rFonts w:ascii="Aptos" w:hAnsi="Aptos"/>
-              </w:rPr>
-              <w:t>21</w:t>
+              <w:t>F21</w:t>
             </w:r>
           </w:p>
         </w:tc>
@@ -3938,13 +3926,7 @@
               <w:rPr>
                 <w:rFonts w:ascii="Aptos" w:hAnsi="Aptos"/>
               </w:rPr>
-              <w:t>F</w:t>
-            </w:r>
-            <w:r>
-              <w:rPr>
-                <w:rFonts w:ascii="Aptos" w:hAnsi="Aptos"/>
-              </w:rPr>
-              <w:t>22</w:t>
+              <w:t>F22</w:t>
             </w:r>
           </w:p>
         </w:tc>
@@ -4042,13 +4024,7 @@
               <w:rPr>
                 <w:rFonts w:ascii="Aptos" w:hAnsi="Aptos"/>
               </w:rPr>
-              <w:t>F</w:t>
-            </w:r>
-            <w:r>
-              <w:rPr>
-                <w:rFonts w:ascii="Aptos" w:hAnsi="Aptos"/>
-              </w:rPr>
-              <w:t>23</w:t>
+              <w:t>F23</w:t>
             </w:r>
           </w:p>
         </w:tc>
@@ -4171,7 +4147,7 @@
               <w:rPr>
                 <w:rFonts w:ascii="Aptos" w:hAnsi="Aptos"/>
               </w:rPr>
-              <w:t>Dashboard Analytics</w:t>
+              <w:t>Dashboard</w:t>
             </w:r>
           </w:p>
         </w:tc>
@@ -4190,13 +4166,31 @@
               <w:rPr>
                 <w:rFonts w:ascii="Aptos" w:hAnsi="Aptos"/>
               </w:rPr>
-              <w:t>Displays metrics on user dashboard</w:t>
-            </w:r>
-            <w:r>
-              <w:rPr>
-                <w:rFonts w:ascii="Aptos" w:hAnsi="Aptos"/>
-              </w:rPr>
-              <w:t>.</w:t>
+              <w:t>Custom dashboards for specific types of users. Admin d</w:t>
+            </w:r>
+            <w:r>
+              <w:rPr>
+                <w:rFonts w:ascii="Aptos" w:hAnsi="Aptos"/>
+              </w:rPr>
+              <w:t xml:space="preserve">isplays metrics on </w:t>
+            </w:r>
+            <w:r>
+              <w:rPr>
+                <w:rFonts w:ascii="Aptos" w:hAnsi="Aptos"/>
+              </w:rPr>
+              <w:t xml:space="preserve">modules, instructors </w:t>
+            </w:r>
+            <w:r>
+              <w:rPr>
+                <w:rFonts w:ascii="Aptos" w:hAnsi="Aptos"/>
+              </w:rPr>
+              <w:t>display</w:t>
+            </w:r>
+            <w:r>
+              <w:rPr>
+                <w:rFonts w:ascii="Aptos" w:hAnsi="Aptos"/>
+              </w:rPr>
+              <w:t xml:space="preserve"> taught and enrolled modules, and students displays enrolled modules.</w:t>
             </w:r>
           </w:p>
         </w:tc>
@@ -4222,20 +4216,20 @@
         <w:tc>
           <w:tcPr>
             <w:tcW w:w="1275" w:type="dxa"/>
-            <w:shd w:val="clear" w:color="auto" w:fill="DEEAF6" w:themeFill="accent5" w:themeFillTint="33"/>
-          </w:tcPr>
-          <w:p>
-            <w:pPr>
-              <w:spacing w:line="360" w:lineRule="auto"/>
-              <w:rPr>
-                <w:rFonts w:ascii="Aptos" w:hAnsi="Aptos"/>
-              </w:rPr>
-            </w:pPr>
-            <w:r>
-              <w:rPr>
-                <w:rFonts w:ascii="Aptos" w:hAnsi="Aptos"/>
-              </w:rPr>
-              <w:t>Pending</w:t>
+            <w:shd w:val="clear" w:color="auto" w:fill="FFF2CC" w:themeFill="accent4" w:themeFillTint="33"/>
+          </w:tcPr>
+          <w:p>
+            <w:pPr>
+              <w:spacing w:line="360" w:lineRule="auto"/>
+              <w:rPr>
+                <w:rFonts w:ascii="Aptos" w:hAnsi="Aptos"/>
+              </w:rPr>
+            </w:pPr>
+            <w:r>
+              <w:rPr>
+                <w:rFonts w:ascii="Aptos" w:hAnsi="Aptos"/>
+              </w:rPr>
+              <w:t>In Progress</w:t>
             </w:r>
           </w:p>
         </w:tc>
@@ -4312,7 +4306,7 @@
               <w:rPr>
                 <w:rFonts w:ascii="Aptos" w:hAnsi="Aptos"/>
               </w:rPr>
-              <w:t>Sends real-time notifications such as</w:t>
+              <w:t>Sends notifications such as</w:t>
             </w:r>
             <w:r>
               <w:rPr>
@@ -4356,20 +4350,20 @@
         <w:tc>
           <w:tcPr>
             <w:tcW w:w="1275" w:type="dxa"/>
-            <w:shd w:val="clear" w:color="auto" w:fill="FFF2CC" w:themeFill="accent4" w:themeFillTint="33"/>
-          </w:tcPr>
-          <w:p>
-            <w:pPr>
-              <w:spacing w:line="360" w:lineRule="auto"/>
-              <w:rPr>
-                <w:rFonts w:ascii="Aptos" w:hAnsi="Aptos"/>
-              </w:rPr>
-            </w:pPr>
-            <w:r>
-              <w:rPr>
-                <w:rFonts w:ascii="Aptos" w:hAnsi="Aptos"/>
-              </w:rPr>
-              <w:t>In Progress</w:t>
+            <w:shd w:val="clear" w:color="auto" w:fill="E2EFD9" w:themeFill="accent6" w:themeFillTint="33"/>
+          </w:tcPr>
+          <w:p>
+            <w:pPr>
+              <w:spacing w:line="360" w:lineRule="auto"/>
+              <w:rPr>
+                <w:rFonts w:ascii="Aptos" w:hAnsi="Aptos"/>
+              </w:rPr>
+            </w:pPr>
+            <w:r>
+              <w:rPr>
+                <w:rFonts w:ascii="Aptos" w:hAnsi="Aptos"/>
+              </w:rPr>
+              <w:t>Complete</w:t>
             </w:r>
           </w:p>
         </w:tc>
@@ -4390,13 +4384,7 @@
               <w:rPr>
                 <w:rFonts w:ascii="Aptos" w:hAnsi="Aptos"/>
               </w:rPr>
-              <w:t>F</w:t>
-            </w:r>
-            <w:r>
-              <w:rPr>
-                <w:rFonts w:ascii="Aptos" w:hAnsi="Aptos"/>
-              </w:rPr>
-              <w:t>26</w:t>
+              <w:t>F26</w:t>
             </w:r>
           </w:p>
         </w:tc>
@@ -4494,13 +4482,7 @@
               <w:rPr>
                 <w:rFonts w:ascii="Aptos" w:hAnsi="Aptos"/>
               </w:rPr>
-              <w:t>F</w:t>
-            </w:r>
-            <w:r>
-              <w:rPr>
-                <w:rFonts w:ascii="Aptos" w:hAnsi="Aptos"/>
-              </w:rPr>
-              <w:t>27</w:t>
+              <w:t>F27</w:t>
             </w:r>
           </w:p>
         </w:tc>
@@ -4956,8 +4938,9 @@
         <w:pStyle w:val="Heading1"/>
         <w:spacing w:line="360" w:lineRule="auto"/>
       </w:pPr>
-      <w:bookmarkStart w:id="2" w:name="_Toc194249742"/>
+      <w:bookmarkStart w:id="2" w:name="_Toc194872180"/>
       <w:r>
+        <w:lastRenderedPageBreak/>
         <w:t>Iterations</w:t>
       </w:r>
       <w:bookmarkEnd w:id="2"/>
@@ -4967,7 +4950,7 @@
         <w:pStyle w:val="Heading2"/>
         <w:spacing w:line="360" w:lineRule="auto"/>
       </w:pPr>
-      <w:bookmarkStart w:id="3" w:name="_Toc194249743"/>
+      <w:bookmarkStart w:id="3" w:name="_Toc194872181"/>
       <w:r>
         <w:t>Iteration 1</w:t>
       </w:r>
@@ -5054,7 +5037,6 @@
               <w:rPr>
                 <w:rFonts w:ascii="Aptos" w:hAnsi="Aptos"/>
               </w:rPr>
-              <w:lastRenderedPageBreak/>
               <w:t>Date of Milestone</w:t>
             </w:r>
           </w:p>
@@ -5373,7 +5355,7 @@
         <w:pStyle w:val="Heading2"/>
         <w:spacing w:line="360" w:lineRule="auto"/>
       </w:pPr>
-      <w:bookmarkStart w:id="4" w:name="_Toc194249744"/>
+      <w:bookmarkStart w:id="4" w:name="_Toc194872182"/>
       <w:r>
         <w:t xml:space="preserve">Iteration </w:t>
       </w:r>
@@ -5660,7 +5642,14 @@
               <w:rPr>
                 <w:rFonts w:ascii="Aptos" w:hAnsi="Aptos"/>
               </w:rPr>
-              <w:t xml:space="preserve">User registration, login, and logout implemented. User management and authentication using ASP.NET Identity and JWT token is also used to generate session token if a user is logged in successfully. Simple UI with Bootstrap navigation bar is used for now with appropriate buttons being displayed/hidden based on user state (logged in or out). Angular frontend has a simple home page component with will display </w:t>
+              <w:t xml:space="preserve">User registration, login, and logout implemented. User management and authentication using ASP.NET Identity and JWT token is also used to generate session token if a user is logged in successfully. Simple UI with Bootstrap navigation bar is used for now with appropriate buttons being displayed/hidden based on user state (logged in or </w:t>
+            </w:r>
+            <w:r>
+              <w:rPr>
+                <w:rFonts w:ascii="Aptos" w:hAnsi="Aptos"/>
+              </w:rPr>
+              <w:lastRenderedPageBreak/>
+              <w:t xml:space="preserve">out). Angular frontend has a simple home page component with will display </w:t>
             </w:r>
             <w:r>
               <w:rPr>
@@ -5685,7 +5674,7 @@
         <w:pStyle w:val="Heading2"/>
         <w:spacing w:line="360" w:lineRule="auto"/>
       </w:pPr>
-      <w:bookmarkStart w:id="5" w:name="_Toc194249745"/>
+      <w:bookmarkStart w:id="5" w:name="_Toc194872183"/>
       <w:r>
         <w:t>Iteration 3</w:t>
       </w:r>
@@ -6006,7 +5995,7 @@
         <w:pStyle w:val="Heading2"/>
         <w:spacing w:line="360" w:lineRule="auto"/>
       </w:pPr>
-      <w:bookmarkStart w:id="6" w:name="_Toc194249746"/>
+      <w:bookmarkStart w:id="6" w:name="_Toc194872184"/>
       <w:r>
         <w:t>Iteration 4</w:t>
       </w:r>
@@ -6314,6 +6303,7 @@
               <w:rPr>
                 <w:rFonts w:ascii="Aptos" w:hAnsi="Aptos"/>
               </w:rPr>
+              <w:lastRenderedPageBreak/>
               <w:t>Iteration Comments &amp; Summary</w:t>
             </w:r>
           </w:p>
@@ -6375,14 +6365,7 @@
               <w:rPr>
                 <w:rFonts w:ascii="Aptos" w:hAnsi="Aptos"/>
               </w:rPr>
-              <w:t xml:space="preserve">In terms of authentication/authorisation, </w:t>
-            </w:r>
-            <w:r>
-              <w:rPr>
-                <w:rFonts w:ascii="Aptos" w:hAnsi="Aptos"/>
-              </w:rPr>
-              <w:lastRenderedPageBreak/>
-              <w:t>t</w:t>
+              <w:t>In terms of authentication/authorisation, t</w:t>
             </w:r>
             <w:r>
               <w:rPr>
@@ -6483,7 +6466,7 @@
         <w:pStyle w:val="Heading2"/>
         <w:spacing w:line="360" w:lineRule="auto"/>
       </w:pPr>
-      <w:bookmarkStart w:id="8" w:name="_Toc194249747"/>
+      <w:bookmarkStart w:id="8" w:name="_Toc194872185"/>
       <w:r>
         <w:t>Iteration 5</w:t>
       </w:r>
@@ -6839,7 +6822,14 @@
               <w:rPr>
                 <w:rFonts w:ascii="Aptos" w:hAnsi="Aptos"/>
               </w:rPr>
-              <w:t xml:space="preserve"> container. Restructured application layout to follow Brightspace with module pages (e.g., Week 1, Week 2) displayed as a side bar menu containing module contents (e.g., downloadable lecture files, share point links). Implemented cascading deletion to remove child components when deleting parent components (e.g., deleting a module page will delete all </w:t>
+              <w:t xml:space="preserve"> container. Restructured application layout to follow Brightspace with module pages (e.g., Week 1, Week 2) displayed as a side bar menu containing module contents (e.g., downloadable lecture files, share point </w:t>
+            </w:r>
+            <w:r>
+              <w:rPr>
+                <w:rFonts w:ascii="Aptos" w:hAnsi="Aptos"/>
+              </w:rPr>
+              <w:lastRenderedPageBreak/>
+              <w:t xml:space="preserve">links). Implemented cascading deletion to remove child components when deleting parent components (e.g., deleting a module page will delete all </w:t>
             </w:r>
             <w:r>
               <w:rPr>
@@ -6875,14 +6865,7 @@
               <w:rPr>
                 <w:rFonts w:ascii="Aptos" w:hAnsi="Aptos"/>
               </w:rPr>
-              <w:t xml:space="preserve"> Styling is planned to be </w:t>
-            </w:r>
-            <w:r>
-              <w:rPr>
-                <w:rFonts w:ascii="Aptos" w:hAnsi="Aptos"/>
-              </w:rPr>
-              <w:lastRenderedPageBreak/>
-              <w:t>improved following the completion of the grading system before moving into implementing advanced features.</w:t>
+              <w:t xml:space="preserve"> Styling is planned to be improved following the completion of the grading system before moving into implementing advanced features.</w:t>
             </w:r>
           </w:p>
         </w:tc>
@@ -6898,12 +6881,9 @@
         <w:pStyle w:val="Heading2"/>
         <w:spacing w:line="360" w:lineRule="auto"/>
       </w:pPr>
-      <w:bookmarkStart w:id="9" w:name="_Toc194249748"/>
+      <w:bookmarkStart w:id="9" w:name="_Toc194872186"/>
       <w:r>
-        <w:t xml:space="preserve">Iteration </w:t>
-      </w:r>
-      <w:r>
-        <w:t>6</w:t>
+        <w:t>Iteration 6</w:t>
       </w:r>
       <w:bookmarkEnd w:id="9"/>
     </w:p>
@@ -7071,13 +7051,7 @@
               <w:rPr>
                 <w:rFonts w:ascii="Aptos" w:hAnsi="Aptos"/>
               </w:rPr>
-              <w:t>Grading System</w:t>
-            </w:r>
-            <w:r>
-              <w:rPr>
-                <w:rFonts w:ascii="Aptos" w:hAnsi="Aptos"/>
-              </w:rPr>
-              <w:t xml:space="preserve"> and Feedback, Payment, Background Process, UI Styling and UX</w:t>
+              <w:t>Grading System and Feedback, Payment, Background Process, UI Styling and UX</w:t>
             </w:r>
           </w:p>
         </w:tc>

</xml_diff>

<commit_message>
feat(feature log): iteration 7
</commit_message>
<xml_diff>
--- a/docs/Feature Log - X00190944.docx
+++ b/docs/Feature Log - X00190944.docx
@@ -584,7 +584,7 @@
           <w:r>
             <w:fldChar w:fldCharType="separate"/>
           </w:r>
-          <w:hyperlink w:anchor="_Toc194872178" w:history="1">
+          <w:hyperlink w:anchor="_Toc195459045" w:history="1">
             <w:r>
               <w:rPr>
                 <w:rStyle w:val="Hyperlink"/>
@@ -611,7 +611,7 @@
                 <w:noProof/>
                 <w:webHidden/>
               </w:rPr>
-              <w:instrText xml:space="preserve"> PAGEREF _Toc194872178 \h </w:instrText>
+              <w:instrText xml:space="preserve"> PAGEREF _Toc195459045 \h </w:instrText>
             </w:r>
             <w:r>
               <w:rPr>
@@ -658,7 +658,7 @@
               <w14:ligatures w14:val="standardContextual"/>
             </w:rPr>
           </w:pPr>
-          <w:hyperlink w:anchor="_Toc194872179" w:history="1">
+          <w:hyperlink w:anchor="_Toc195459046" w:history="1">
             <w:r>
               <w:rPr>
                 <w:rStyle w:val="Hyperlink"/>
@@ -685,7 +685,7 @@
                 <w:noProof/>
                 <w:webHidden/>
               </w:rPr>
-              <w:instrText xml:space="preserve"> PAGEREF _Toc194872179 \h </w:instrText>
+              <w:instrText xml:space="preserve"> PAGEREF _Toc195459046 \h </w:instrText>
             </w:r>
             <w:r>
               <w:rPr>
@@ -732,7 +732,7 @@
               <w14:ligatures w14:val="standardContextual"/>
             </w:rPr>
           </w:pPr>
-          <w:hyperlink w:anchor="_Toc194872180" w:history="1">
+          <w:hyperlink w:anchor="_Toc195459047" w:history="1">
             <w:r>
               <w:rPr>
                 <w:rStyle w:val="Hyperlink"/>
@@ -759,7 +759,7 @@
                 <w:noProof/>
                 <w:webHidden/>
               </w:rPr>
-              <w:instrText xml:space="preserve"> PAGEREF _Toc194872180 \h </w:instrText>
+              <w:instrText xml:space="preserve"> PAGEREF _Toc195459047 \h </w:instrText>
             </w:r>
             <w:r>
               <w:rPr>
@@ -779,7 +779,7 @@
                 <w:noProof/>
                 <w:webHidden/>
               </w:rPr>
-              <w:t>5</w:t>
+              <w:t>6</w:t>
             </w:r>
             <w:r>
               <w:rPr>
@@ -806,7 +806,7 @@
               <w14:ligatures w14:val="standardContextual"/>
             </w:rPr>
           </w:pPr>
-          <w:hyperlink w:anchor="_Toc194872181" w:history="1">
+          <w:hyperlink w:anchor="_Toc195459048" w:history="1">
             <w:r>
               <w:rPr>
                 <w:rStyle w:val="Hyperlink"/>
@@ -833,7 +833,7 @@
                 <w:noProof/>
                 <w:webHidden/>
               </w:rPr>
-              <w:instrText xml:space="preserve"> PAGEREF _Toc194872181 \h </w:instrText>
+              <w:instrText xml:space="preserve"> PAGEREF _Toc195459048 \h </w:instrText>
             </w:r>
             <w:r>
               <w:rPr>
@@ -853,7 +853,7 @@
                 <w:noProof/>
                 <w:webHidden/>
               </w:rPr>
-              <w:t>5</w:t>
+              <w:t>6</w:t>
             </w:r>
             <w:r>
               <w:rPr>
@@ -880,7 +880,7 @@
               <w14:ligatures w14:val="standardContextual"/>
             </w:rPr>
           </w:pPr>
-          <w:hyperlink w:anchor="_Toc194872182" w:history="1">
+          <w:hyperlink w:anchor="_Toc195459049" w:history="1">
             <w:r>
               <w:rPr>
                 <w:rStyle w:val="Hyperlink"/>
@@ -907,7 +907,7 @@
                 <w:noProof/>
                 <w:webHidden/>
               </w:rPr>
-              <w:instrText xml:space="preserve"> PAGEREF _Toc194872182 \h </w:instrText>
+              <w:instrText xml:space="preserve"> PAGEREF _Toc195459049 \h </w:instrText>
             </w:r>
             <w:r>
               <w:rPr>
@@ -954,7 +954,7 @@
               <w14:ligatures w14:val="standardContextual"/>
             </w:rPr>
           </w:pPr>
-          <w:hyperlink w:anchor="_Toc194872183" w:history="1">
+          <w:hyperlink w:anchor="_Toc195459050" w:history="1">
             <w:r>
               <w:rPr>
                 <w:rStyle w:val="Hyperlink"/>
@@ -981,7 +981,7 @@
                 <w:noProof/>
                 <w:webHidden/>
               </w:rPr>
-              <w:instrText xml:space="preserve"> PAGEREF _Toc194872183 \h </w:instrText>
+              <w:instrText xml:space="preserve"> PAGEREF _Toc195459050 \h </w:instrText>
             </w:r>
             <w:r>
               <w:rPr>
@@ -1028,7 +1028,7 @@
               <w14:ligatures w14:val="standardContextual"/>
             </w:rPr>
           </w:pPr>
-          <w:hyperlink w:anchor="_Toc194872184" w:history="1">
+          <w:hyperlink w:anchor="_Toc195459051" w:history="1">
             <w:r>
               <w:rPr>
                 <w:rStyle w:val="Hyperlink"/>
@@ -1055,7 +1055,7 @@
                 <w:noProof/>
                 <w:webHidden/>
               </w:rPr>
-              <w:instrText xml:space="preserve"> PAGEREF _Toc194872184 \h </w:instrText>
+              <w:instrText xml:space="preserve"> PAGEREF _Toc195459051 \h </w:instrText>
             </w:r>
             <w:r>
               <w:rPr>
@@ -1102,7 +1102,7 @@
               <w14:ligatures w14:val="standardContextual"/>
             </w:rPr>
           </w:pPr>
-          <w:hyperlink w:anchor="_Toc194872185" w:history="1">
+          <w:hyperlink w:anchor="_Toc195459052" w:history="1">
             <w:r>
               <w:rPr>
                 <w:rStyle w:val="Hyperlink"/>
@@ -1129,7 +1129,7 @@
                 <w:noProof/>
                 <w:webHidden/>
               </w:rPr>
-              <w:instrText xml:space="preserve"> PAGEREF _Toc194872185 \h </w:instrText>
+              <w:instrText xml:space="preserve"> PAGEREF _Toc195459052 \h </w:instrText>
             </w:r>
             <w:r>
               <w:rPr>
@@ -1176,7 +1176,7 @@
               <w14:ligatures w14:val="standardContextual"/>
             </w:rPr>
           </w:pPr>
-          <w:hyperlink w:anchor="_Toc194872186" w:history="1">
+          <w:hyperlink w:anchor="_Toc195459053" w:history="1">
             <w:r>
               <w:rPr>
                 <w:rStyle w:val="Hyperlink"/>
@@ -1203,7 +1203,81 @@
                 <w:noProof/>
                 <w:webHidden/>
               </w:rPr>
-              <w:instrText xml:space="preserve"> PAGEREF _Toc194872186 \h </w:instrText>
+              <w:instrText xml:space="preserve"> PAGEREF _Toc195459053 \h </w:instrText>
+            </w:r>
+            <w:r>
+              <w:rPr>
+                <w:noProof/>
+                <w:webHidden/>
+              </w:rPr>
+            </w:r>
+            <w:r>
+              <w:rPr>
+                <w:noProof/>
+                <w:webHidden/>
+              </w:rPr>
+              <w:fldChar w:fldCharType="separate"/>
+            </w:r>
+            <w:r>
+              <w:rPr>
+                <w:noProof/>
+                <w:webHidden/>
+              </w:rPr>
+              <w:t>9</w:t>
+            </w:r>
+            <w:r>
+              <w:rPr>
+                <w:noProof/>
+                <w:webHidden/>
+              </w:rPr>
+              <w:fldChar w:fldCharType="end"/>
+            </w:r>
+          </w:hyperlink>
+        </w:p>
+        <w:p>
+          <w:pPr>
+            <w:pStyle w:val="TOC2"/>
+            <w:tabs>
+              <w:tab w:val="right" w:leader="dot" w:pos="9016"/>
+            </w:tabs>
+            <w:rPr>
+              <w:rFonts w:asciiTheme="minorHAnsi" w:eastAsiaTheme="minorEastAsia" w:hAnsiTheme="minorHAnsi"/>
+              <w:noProof/>
+              <w:kern w:val="2"/>
+              <w:sz w:val="24"/>
+              <w:szCs w:val="24"/>
+              <w:lang w:eastAsia="en-GB"/>
+              <w14:ligatures w14:val="standardContextual"/>
+            </w:rPr>
+          </w:pPr>
+          <w:hyperlink w:anchor="_Toc195459054" w:history="1">
+            <w:r>
+              <w:rPr>
+                <w:rStyle w:val="Hyperlink"/>
+                <w:noProof/>
+              </w:rPr>
+              <w:t>Iteration 7</w:t>
+            </w:r>
+            <w:r>
+              <w:rPr>
+                <w:noProof/>
+                <w:webHidden/>
+              </w:rPr>
+              <w:tab/>
+            </w:r>
+            <w:r>
+              <w:rPr>
+                <w:noProof/>
+                <w:webHidden/>
+              </w:rPr>
+              <w:fldChar w:fldCharType="begin"/>
+            </w:r>
+            <w:r>
+              <w:rPr>
+                <w:noProof/>
+                <w:webHidden/>
+              </w:rPr>
+              <w:instrText xml:space="preserve"> PAGEREF _Toc195459054 \h </w:instrText>
             </w:r>
             <w:r>
               <w:rPr>
@@ -1264,7 +1338,7 @@
         <w:pStyle w:val="Heading1"/>
         <w:spacing w:line="360" w:lineRule="auto"/>
       </w:pPr>
-      <w:bookmarkStart w:id="0" w:name="_Toc194872178"/>
+      <w:bookmarkStart w:id="0" w:name="_Toc195459045"/>
       <w:r>
         <w:lastRenderedPageBreak/>
         <w:t>Feature Log Table</w:t>
@@ -1276,7 +1350,7 @@
         <w:pStyle w:val="Heading2"/>
         <w:spacing w:line="360" w:lineRule="auto"/>
       </w:pPr>
-      <w:bookmarkStart w:id="1" w:name="_Toc194872179"/>
+      <w:bookmarkStart w:id="1" w:name="_Toc195459046"/>
       <w:r>
         <w:t xml:space="preserve">Status </w:t>
       </w:r>
@@ -4784,20 +4858,20 @@
         <w:tc>
           <w:tcPr>
             <w:tcW w:w="1275" w:type="dxa"/>
-            <w:shd w:val="clear" w:color="auto" w:fill="D0CECE" w:themeFill="background2" w:themeFillShade="E6"/>
-          </w:tcPr>
-          <w:p>
-            <w:pPr>
-              <w:spacing w:line="360" w:lineRule="auto"/>
-              <w:rPr>
-                <w:rFonts w:ascii="Aptos" w:hAnsi="Aptos"/>
-              </w:rPr>
-            </w:pPr>
-            <w:r>
-              <w:rPr>
-                <w:rFonts w:ascii="Aptos" w:hAnsi="Aptos"/>
-              </w:rPr>
-              <w:t>Wishlist</w:t>
+            <w:shd w:val="clear" w:color="auto" w:fill="DEEAF6" w:themeFill="accent5" w:themeFillTint="33"/>
+          </w:tcPr>
+          <w:p>
+            <w:pPr>
+              <w:spacing w:line="360" w:lineRule="auto"/>
+              <w:rPr>
+                <w:rFonts w:ascii="Aptos" w:hAnsi="Aptos"/>
+              </w:rPr>
+            </w:pPr>
+            <w:r>
+              <w:rPr>
+                <w:rFonts w:ascii="Aptos" w:hAnsi="Aptos"/>
+              </w:rPr>
+              <w:t>Pending</w:t>
             </w:r>
           </w:p>
         </w:tc>
@@ -4938,7 +5012,7 @@
         <w:pStyle w:val="Heading1"/>
         <w:spacing w:line="360" w:lineRule="auto"/>
       </w:pPr>
-      <w:bookmarkStart w:id="2" w:name="_Toc194872180"/>
+      <w:bookmarkStart w:id="2" w:name="_Toc195459047"/>
       <w:r>
         <w:lastRenderedPageBreak/>
         <w:t>Iterations</w:t>
@@ -4950,7 +5024,7 @@
         <w:pStyle w:val="Heading2"/>
         <w:spacing w:line="360" w:lineRule="auto"/>
       </w:pPr>
-      <w:bookmarkStart w:id="3" w:name="_Toc194872181"/>
+      <w:bookmarkStart w:id="3" w:name="_Toc195459048"/>
       <w:r>
         <w:t>Iteration 1</w:t>
       </w:r>
@@ -5355,7 +5429,7 @@
         <w:pStyle w:val="Heading2"/>
         <w:spacing w:line="360" w:lineRule="auto"/>
       </w:pPr>
-      <w:bookmarkStart w:id="4" w:name="_Toc194872182"/>
+      <w:bookmarkStart w:id="4" w:name="_Toc195459049"/>
       <w:r>
         <w:t xml:space="preserve">Iteration </w:t>
       </w:r>
@@ -5674,7 +5748,7 @@
         <w:pStyle w:val="Heading2"/>
         <w:spacing w:line="360" w:lineRule="auto"/>
       </w:pPr>
-      <w:bookmarkStart w:id="5" w:name="_Toc194872183"/>
+      <w:bookmarkStart w:id="5" w:name="_Toc195459050"/>
       <w:r>
         <w:t>Iteration 3</w:t>
       </w:r>
@@ -5995,7 +6069,7 @@
         <w:pStyle w:val="Heading2"/>
         <w:spacing w:line="360" w:lineRule="auto"/>
       </w:pPr>
-      <w:bookmarkStart w:id="6" w:name="_Toc194872184"/>
+      <w:bookmarkStart w:id="6" w:name="_Toc195459051"/>
       <w:r>
         <w:t>Iteration 4</w:t>
       </w:r>
@@ -6466,7 +6540,7 @@
         <w:pStyle w:val="Heading2"/>
         <w:spacing w:line="360" w:lineRule="auto"/>
       </w:pPr>
-      <w:bookmarkStart w:id="8" w:name="_Toc194872185"/>
+      <w:bookmarkStart w:id="8" w:name="_Toc195459052"/>
       <w:r>
         <w:t>Iteration 5</w:t>
       </w:r>
@@ -6881,7 +6955,7 @@
         <w:pStyle w:val="Heading2"/>
         <w:spacing w:line="360" w:lineRule="auto"/>
       </w:pPr>
-      <w:bookmarkStart w:id="9" w:name="_Toc194872186"/>
+      <w:bookmarkStart w:id="9" w:name="_Toc195459053"/>
       <w:r>
         <w:t>Iteration 6</w:t>
       </w:r>
@@ -7196,6 +7270,370 @@
                 <w:rFonts w:ascii="Aptos" w:hAnsi="Aptos"/>
               </w:rPr>
               <w:t>. Also improved overall user interface theme and design to achieve professional look and feel and is still work in progress. Finally, the background process has been put in deficit for now and will try to finish it up by this week.</w:t>
+            </w:r>
+          </w:p>
+        </w:tc>
+      </w:tr>
+    </w:tbl>
+    <w:p>
+      <w:pPr>
+        <w:spacing w:line="360" w:lineRule="auto"/>
+      </w:pPr>
+    </w:p>
+    <w:p>
+      <w:pPr>
+        <w:pStyle w:val="Heading2"/>
+        <w:spacing w:line="360" w:lineRule="auto"/>
+      </w:pPr>
+      <w:bookmarkStart w:id="10" w:name="_Toc195459054"/>
+      <w:r>
+        <w:t xml:space="preserve">Iteration </w:t>
+      </w:r>
+      <w:r>
+        <w:t>7</w:t>
+      </w:r>
+      <w:bookmarkEnd w:id="10"/>
+    </w:p>
+    <w:tbl>
+      <w:tblPr>
+        <w:tblStyle w:val="TableGrid"/>
+        <w:tblW w:w="0" w:type="auto"/>
+        <w:tblLayout w:type="fixed"/>
+        <w:tblCellMar>
+          <w:top w:w="85" w:type="dxa"/>
+          <w:bottom w:w="85" w:type="dxa"/>
+        </w:tblCellMar>
+        <w:tblLook w:val="04A0" w:firstRow="1" w:lastRow="0" w:firstColumn="1" w:lastColumn="0" w:noHBand="0" w:noVBand="1"/>
+      </w:tblPr>
+      <w:tblGrid>
+        <w:gridCol w:w="3397"/>
+        <w:gridCol w:w="5619"/>
+      </w:tblGrid>
+      <w:tr>
+        <w:tc>
+          <w:tcPr>
+            <w:tcW w:w="3397" w:type="dxa"/>
+            <w:shd w:val="clear" w:color="auto" w:fill="D9D9D9" w:themeFill="background1" w:themeFillShade="D9"/>
+          </w:tcPr>
+          <w:p>
+            <w:pPr>
+              <w:spacing w:line="360" w:lineRule="auto"/>
+              <w:rPr>
+                <w:rFonts w:ascii="Aptos" w:hAnsi="Aptos"/>
+                <w:b/>
+                <w:bCs/>
+              </w:rPr>
+            </w:pPr>
+            <w:r>
+              <w:rPr>
+                <w:rFonts w:ascii="Aptos" w:hAnsi="Aptos"/>
+                <w:b/>
+                <w:bCs/>
+              </w:rPr>
+              <w:t xml:space="preserve">Iteration </w:t>
+            </w:r>
+            <w:r>
+              <w:rPr>
+                <w:rFonts w:ascii="Aptos" w:hAnsi="Aptos"/>
+                <w:b/>
+                <w:bCs/>
+              </w:rPr>
+              <w:t>7</w:t>
+            </w:r>
+          </w:p>
+        </w:tc>
+        <w:tc>
+          <w:tcPr>
+            <w:tcW w:w="5619" w:type="dxa"/>
+            <w:shd w:val="clear" w:color="auto" w:fill="D9D9D9" w:themeFill="background1" w:themeFillShade="D9"/>
+          </w:tcPr>
+          <w:p>
+            <w:pPr>
+              <w:spacing w:line="360" w:lineRule="auto"/>
+              <w:rPr>
+                <w:rFonts w:ascii="Aptos" w:hAnsi="Aptos"/>
+                <w:b/>
+                <w:bCs/>
+              </w:rPr>
+            </w:pPr>
+          </w:p>
+        </w:tc>
+      </w:tr>
+      <w:tr>
+        <w:tc>
+          <w:tcPr>
+            <w:tcW w:w="3397" w:type="dxa"/>
+          </w:tcPr>
+          <w:p>
+            <w:pPr>
+              <w:spacing w:line="360" w:lineRule="auto"/>
+              <w:rPr>
+                <w:rFonts w:ascii="Aptos" w:hAnsi="Aptos"/>
+              </w:rPr>
+            </w:pPr>
+            <w:r>
+              <w:rPr>
+                <w:rFonts w:ascii="Aptos" w:hAnsi="Aptos"/>
+              </w:rPr>
+              <w:lastRenderedPageBreak/>
+              <w:t>Date of Milestone</w:t>
+            </w:r>
+          </w:p>
+        </w:tc>
+        <w:tc>
+          <w:tcPr>
+            <w:tcW w:w="5619" w:type="dxa"/>
+          </w:tcPr>
+          <w:p>
+            <w:pPr>
+              <w:spacing w:line="360" w:lineRule="auto"/>
+              <w:rPr>
+                <w:rFonts w:ascii="Aptos" w:hAnsi="Aptos"/>
+              </w:rPr>
+            </w:pPr>
+            <w:r>
+              <w:rPr>
+                <w:rFonts w:ascii="Aptos" w:hAnsi="Aptos"/>
+              </w:rPr>
+              <w:t>13</w:t>
+            </w:r>
+            <w:r>
+              <w:rPr>
+                <w:rFonts w:ascii="Aptos" w:hAnsi="Aptos"/>
+              </w:rPr>
+              <w:t>/</w:t>
+            </w:r>
+            <w:r>
+              <w:rPr>
+                <w:rFonts w:ascii="Aptos" w:hAnsi="Aptos"/>
+              </w:rPr>
+              <w:t>04</w:t>
+            </w:r>
+            <w:r>
+              <w:rPr>
+                <w:rFonts w:ascii="Aptos" w:hAnsi="Aptos"/>
+              </w:rPr>
+              <w:t>/202</w:t>
+            </w:r>
+            <w:r>
+              <w:rPr>
+                <w:rFonts w:ascii="Aptos" w:hAnsi="Aptos"/>
+              </w:rPr>
+              <w:t>5</w:t>
+            </w:r>
+          </w:p>
+        </w:tc>
+      </w:tr>
+      <w:tr>
+        <w:tc>
+          <w:tcPr>
+            <w:tcW w:w="3397" w:type="dxa"/>
+          </w:tcPr>
+          <w:p>
+            <w:pPr>
+              <w:spacing w:line="360" w:lineRule="auto"/>
+              <w:rPr>
+                <w:rFonts w:ascii="Aptos" w:hAnsi="Aptos"/>
+              </w:rPr>
+            </w:pPr>
+            <w:r>
+              <w:rPr>
+                <w:rFonts w:ascii="Aptos" w:hAnsi="Aptos"/>
+              </w:rPr>
+              <w:t>Features in Scope</w:t>
+            </w:r>
+          </w:p>
+        </w:tc>
+        <w:tc>
+          <w:tcPr>
+            <w:tcW w:w="5619" w:type="dxa"/>
+          </w:tcPr>
+          <w:p>
+            <w:pPr>
+              <w:spacing w:line="360" w:lineRule="auto"/>
+              <w:rPr>
+                <w:rFonts w:ascii="Aptos" w:hAnsi="Aptos"/>
+              </w:rPr>
+            </w:pPr>
+            <w:r>
+              <w:rPr>
+                <w:rFonts w:ascii="Aptos" w:hAnsi="Aptos"/>
+              </w:rPr>
+              <w:t>Background Process, User Dashboards, User Profile</w:t>
+            </w:r>
+          </w:p>
+        </w:tc>
+      </w:tr>
+      <w:tr>
+        <w:tc>
+          <w:tcPr>
+            <w:tcW w:w="3397" w:type="dxa"/>
+          </w:tcPr>
+          <w:p>
+            <w:pPr>
+              <w:spacing w:line="360" w:lineRule="auto"/>
+              <w:rPr>
+                <w:rFonts w:ascii="Aptos" w:hAnsi="Aptos"/>
+              </w:rPr>
+            </w:pPr>
+            <w:r>
+              <w:rPr>
+                <w:rFonts w:ascii="Aptos" w:hAnsi="Aptos"/>
+              </w:rPr>
+              <w:t>Features Implemented</w:t>
+            </w:r>
+          </w:p>
+        </w:tc>
+        <w:tc>
+          <w:tcPr>
+            <w:tcW w:w="5619" w:type="dxa"/>
+          </w:tcPr>
+          <w:p>
+            <w:pPr>
+              <w:spacing w:line="360" w:lineRule="auto"/>
+              <w:rPr>
+                <w:rFonts w:ascii="Aptos" w:hAnsi="Aptos"/>
+              </w:rPr>
+            </w:pPr>
+            <w:r>
+              <w:rPr>
+                <w:rFonts w:ascii="Aptos" w:hAnsi="Aptos"/>
+              </w:rPr>
+              <w:t>Background Process, User Dashboards</w:t>
+            </w:r>
+          </w:p>
+        </w:tc>
+      </w:tr>
+      <w:tr>
+        <w:tc>
+          <w:tcPr>
+            <w:tcW w:w="3397" w:type="dxa"/>
+          </w:tcPr>
+          <w:p>
+            <w:pPr>
+              <w:spacing w:line="360" w:lineRule="auto"/>
+              <w:rPr>
+                <w:rFonts w:ascii="Aptos" w:hAnsi="Aptos"/>
+              </w:rPr>
+            </w:pPr>
+            <w:r>
+              <w:rPr>
+                <w:rFonts w:ascii="Aptos" w:hAnsi="Aptos"/>
+              </w:rPr>
+              <w:t>Features in Deficit</w:t>
+            </w:r>
+          </w:p>
+        </w:tc>
+        <w:tc>
+          <w:tcPr>
+            <w:tcW w:w="5619" w:type="dxa"/>
+          </w:tcPr>
+          <w:p>
+            <w:pPr>
+              <w:spacing w:line="360" w:lineRule="auto"/>
+              <w:rPr>
+                <w:rFonts w:ascii="Aptos" w:hAnsi="Aptos"/>
+              </w:rPr>
+            </w:pPr>
+            <w:r>
+              <w:rPr>
+                <w:rFonts w:ascii="Aptos" w:hAnsi="Aptos"/>
+              </w:rPr>
+              <w:t>User Profile</w:t>
+            </w:r>
+          </w:p>
+        </w:tc>
+      </w:tr>
+      <w:tr>
+        <w:tc>
+          <w:tcPr>
+            <w:tcW w:w="3397" w:type="dxa"/>
+          </w:tcPr>
+          <w:p>
+            <w:pPr>
+              <w:spacing w:line="360" w:lineRule="auto"/>
+              <w:rPr>
+                <w:rFonts w:ascii="Aptos" w:hAnsi="Aptos"/>
+              </w:rPr>
+            </w:pPr>
+            <w:r>
+              <w:rPr>
+                <w:rFonts w:ascii="Aptos" w:hAnsi="Aptos"/>
+              </w:rPr>
+              <w:t>Iteration Comments &amp; Summary</w:t>
+            </w:r>
+          </w:p>
+        </w:tc>
+        <w:tc>
+          <w:tcPr>
+            <w:tcW w:w="5619" w:type="dxa"/>
+          </w:tcPr>
+          <w:p>
+            <w:pPr>
+              <w:spacing w:line="360" w:lineRule="auto"/>
+              <w:rPr>
+                <w:rFonts w:ascii="Aptos" w:hAnsi="Aptos"/>
+              </w:rPr>
+            </w:pPr>
+            <w:r>
+              <w:rPr>
+                <w:rFonts w:ascii="Aptos" w:hAnsi="Aptos"/>
+              </w:rPr>
+              <w:t>The background process has been completed with one recurring job for the mean time which is to notify students</w:t>
+            </w:r>
+            <w:r>
+              <w:rPr>
+                <w:rFonts w:ascii="Aptos" w:hAnsi="Aptos"/>
+              </w:rPr>
+              <w:t xml:space="preserve"> via email</w:t>
+            </w:r>
+            <w:r>
+              <w:rPr>
+                <w:rFonts w:ascii="Aptos" w:hAnsi="Aptos"/>
+              </w:rPr>
+              <w:t xml:space="preserve"> who has not submitted their assignment</w:t>
+            </w:r>
+            <w:r>
+              <w:rPr>
+                <w:rFonts w:ascii="Aptos" w:hAnsi="Aptos"/>
+              </w:rPr>
+              <w:t>s</w:t>
+            </w:r>
+            <w:r>
+              <w:rPr>
+                <w:rFonts w:ascii="Aptos" w:hAnsi="Aptos"/>
+              </w:rPr>
+              <w:t xml:space="preserve"> one day before the set deadline. The user dashboards are mostly complete with the admin dashboard still in progress</w:t>
+            </w:r>
+            <w:r>
+              <w:rPr>
+                <w:rFonts w:ascii="Aptos" w:hAnsi="Aptos"/>
+              </w:rPr>
+              <w:t>. At the moment I am just</w:t>
+            </w:r>
+            <w:r>
+              <w:rPr>
+                <w:rFonts w:ascii="Aptos" w:hAnsi="Aptos"/>
+              </w:rPr>
+              <w:t xml:space="preserve"> ensur</w:t>
+            </w:r>
+            <w:r>
+              <w:rPr>
+                <w:rFonts w:ascii="Aptos" w:hAnsi="Aptos"/>
+              </w:rPr>
+              <w:t>ing</w:t>
+            </w:r>
+            <w:r>
+              <w:rPr>
+                <w:rFonts w:ascii="Aptos" w:hAnsi="Aptos"/>
+              </w:rPr>
+              <w:t xml:space="preserve"> that the analytics are correct.</w:t>
+            </w:r>
+            <w:r>
+              <w:rPr>
+                <w:rFonts w:ascii="Aptos" w:hAnsi="Aptos"/>
+              </w:rPr>
+              <w:t xml:space="preserve"> The user profile was considered to be implemented but will have to be moved to be worked on this week instead. This also includes some small features to be included such as student list, importing grades from an Excel file, and further UI/UX improvements.</w:t>
             </w:r>
           </w:p>
         </w:tc>

</xml_diff>

<commit_message>
docs(feature log): dashboards and participant list complete
</commit_message>
<xml_diff>
--- a/docs/Feature Log - X00190944.docx
+++ b/docs/Feature Log - X00190944.docx
@@ -4264,7 +4264,19 @@
               <w:rPr>
                 <w:rFonts w:ascii="Aptos" w:hAnsi="Aptos"/>
               </w:rPr>
-              <w:t xml:space="preserve"> taught and enrolled modules, and students displays enrolled modules.</w:t>
+              <w:t xml:space="preserve"> taught and enrol</w:t>
+            </w:r>
+            <w:r>
+              <w:rPr>
+                <w:rFonts w:ascii="Aptos" w:hAnsi="Aptos"/>
+              </w:rPr>
+              <w:t>l</w:t>
+            </w:r>
+            <w:r>
+              <w:rPr>
+                <w:rFonts w:ascii="Aptos" w:hAnsi="Aptos"/>
+              </w:rPr>
+              <w:t>ed modules, and students displays enrolled modules.</w:t>
             </w:r>
           </w:p>
         </w:tc>
@@ -4290,20 +4302,20 @@
         <w:tc>
           <w:tcPr>
             <w:tcW w:w="1275" w:type="dxa"/>
-            <w:shd w:val="clear" w:color="auto" w:fill="FFF2CC" w:themeFill="accent4" w:themeFillTint="33"/>
-          </w:tcPr>
-          <w:p>
-            <w:pPr>
-              <w:spacing w:line="360" w:lineRule="auto"/>
-              <w:rPr>
-                <w:rFonts w:ascii="Aptos" w:hAnsi="Aptos"/>
-              </w:rPr>
-            </w:pPr>
-            <w:r>
-              <w:rPr>
-                <w:rFonts w:ascii="Aptos" w:hAnsi="Aptos"/>
-              </w:rPr>
-              <w:t>In Progress</w:t>
+            <w:shd w:val="clear" w:color="auto" w:fill="E2EFD9" w:themeFill="accent6" w:themeFillTint="33"/>
+          </w:tcPr>
+          <w:p>
+            <w:pPr>
+              <w:spacing w:line="360" w:lineRule="auto"/>
+              <w:rPr>
+                <w:rFonts w:ascii="Aptos" w:hAnsi="Aptos"/>
+              </w:rPr>
+            </w:pPr>
+            <w:r>
+              <w:rPr>
+                <w:rFonts w:ascii="Aptos" w:hAnsi="Aptos"/>
+              </w:rPr>
+              <w:t>Complete</w:t>
             </w:r>
           </w:p>
         </w:tc>
@@ -4477,6 +4489,110 @@
               <w:rPr>
                 <w:rFonts w:ascii="Aptos" w:hAnsi="Aptos"/>
               </w:rPr>
+              <w:t>Participant List</w:t>
+            </w:r>
+          </w:p>
+        </w:tc>
+        <w:tc>
+          <w:tcPr>
+            <w:tcW w:w="4110" w:type="dxa"/>
+          </w:tcPr>
+          <w:p>
+            <w:pPr>
+              <w:spacing w:line="360" w:lineRule="auto"/>
+              <w:rPr>
+                <w:rFonts w:ascii="Aptos" w:hAnsi="Aptos"/>
+              </w:rPr>
+            </w:pPr>
+            <w:r>
+              <w:rPr>
+                <w:rFonts w:ascii="Aptos" w:hAnsi="Aptos"/>
+              </w:rPr>
+              <w:t>Displays the list of participants enrolled in a module with the ability for instructors and admin to download the list in CSV file.</w:t>
+            </w:r>
+          </w:p>
+        </w:tc>
+        <w:tc>
+          <w:tcPr>
+            <w:tcW w:w="993" w:type="dxa"/>
+          </w:tcPr>
+          <w:p>
+            <w:pPr>
+              <w:spacing w:line="360" w:lineRule="auto"/>
+              <w:rPr>
+                <w:rFonts w:ascii="Aptos" w:hAnsi="Aptos"/>
+              </w:rPr>
+            </w:pPr>
+            <w:r>
+              <w:rPr>
+                <w:rFonts w:ascii="Aptos" w:hAnsi="Aptos"/>
+              </w:rPr>
+              <w:t>Medium</w:t>
+            </w:r>
+          </w:p>
+        </w:tc>
+        <w:tc>
+          <w:tcPr>
+            <w:tcW w:w="1275" w:type="dxa"/>
+            <w:shd w:val="clear" w:color="auto" w:fill="E2EFD9" w:themeFill="accent6" w:themeFillTint="33"/>
+          </w:tcPr>
+          <w:p>
+            <w:pPr>
+              <w:spacing w:line="360" w:lineRule="auto"/>
+              <w:rPr>
+                <w:rFonts w:ascii="Aptos" w:hAnsi="Aptos"/>
+              </w:rPr>
+            </w:pPr>
+            <w:r>
+              <w:rPr>
+                <w:rFonts w:ascii="Aptos" w:hAnsi="Aptos"/>
+              </w:rPr>
+              <w:t>Complete</w:t>
+            </w:r>
+          </w:p>
+        </w:tc>
+      </w:tr>
+      <w:tr>
+        <w:tc>
+          <w:tcPr>
+            <w:tcW w:w="704" w:type="dxa"/>
+          </w:tcPr>
+          <w:p>
+            <w:pPr>
+              <w:spacing w:line="360" w:lineRule="auto"/>
+              <w:rPr>
+                <w:rFonts w:ascii="Aptos" w:hAnsi="Aptos"/>
+              </w:rPr>
+            </w:pPr>
+            <w:r>
+              <w:rPr>
+                <w:rFonts w:ascii="Aptos" w:hAnsi="Aptos"/>
+              </w:rPr>
+              <w:t>F2</w:t>
+            </w:r>
+            <w:r>
+              <w:rPr>
+                <w:rFonts w:ascii="Aptos" w:hAnsi="Aptos"/>
+              </w:rPr>
+              <w:t>7</w:t>
+            </w:r>
+          </w:p>
+        </w:tc>
+        <w:tc>
+          <w:tcPr>
+            <w:tcW w:w="1985" w:type="dxa"/>
+          </w:tcPr>
+          <w:p>
+            <w:pPr>
+              <w:spacing w:line="360" w:lineRule="auto"/>
+              <w:rPr>
+                <w:rFonts w:ascii="Aptos" w:hAnsi="Aptos"/>
+              </w:rPr>
+            </w:pPr>
+            <w:r>
+              <w:rPr>
+                <w:rFonts w:ascii="Aptos" w:hAnsi="Aptos"/>
+              </w:rPr>
               <w:t>Quiz Creation</w:t>
             </w:r>
           </w:p>
@@ -4556,7 +4672,13 @@
               <w:rPr>
                 <w:rFonts w:ascii="Aptos" w:hAnsi="Aptos"/>
               </w:rPr>
-              <w:t>F27</w:t>
+              <w:t>F2</w:t>
+            </w:r>
+            <w:r>
+              <w:rPr>
+                <w:rFonts w:ascii="Aptos" w:hAnsi="Aptos"/>
+              </w:rPr>
+              <w:t>8</w:t>
             </w:r>
           </w:p>
         </w:tc>
@@ -4678,7 +4800,7 @@
               <w:rPr>
                 <w:rFonts w:ascii="Aptos" w:hAnsi="Aptos"/>
               </w:rPr>
-              <w:t>8</w:t>
+              <w:t>9</w:t>
             </w:r>
           </w:p>
         </w:tc>
@@ -4782,13 +4904,13 @@
               <w:rPr>
                 <w:rFonts w:ascii="Aptos" w:hAnsi="Aptos"/>
               </w:rPr>
-              <w:t>F2</w:t>
-            </w:r>
-            <w:r>
-              <w:rPr>
-                <w:rFonts w:ascii="Aptos" w:hAnsi="Aptos"/>
-              </w:rPr>
-              <w:t>9</w:t>
+              <w:t>F</w:t>
+            </w:r>
+            <w:r>
+              <w:rPr>
+                <w:rFonts w:ascii="Aptos" w:hAnsi="Aptos"/>
+              </w:rPr>
+              <w:t>30</w:t>
             </w:r>
           </w:p>
         </w:tc>
@@ -4892,13 +5014,20 @@
               <w:rPr>
                 <w:rFonts w:ascii="Aptos" w:hAnsi="Aptos"/>
               </w:rPr>
+              <w:lastRenderedPageBreak/>
               <w:t>F</w:t>
             </w:r>
             <w:r>
               <w:rPr>
                 <w:rFonts w:ascii="Aptos" w:hAnsi="Aptos"/>
               </w:rPr>
-              <w:t>30</w:t>
+              <w:t>3</w:t>
+            </w:r>
+            <w:r>
+              <w:rPr>
+                <w:rFonts w:ascii="Aptos" w:hAnsi="Aptos"/>
+              </w:rPr>
+              <w:t>1</w:t>
             </w:r>
           </w:p>
         </w:tc>
@@ -5014,7 +5143,6 @@
       </w:pPr>
       <w:bookmarkStart w:id="2" w:name="_Toc195459047"/>
       <w:r>
-        <w:lastRenderedPageBreak/>
         <w:t>Iterations</w:t>
       </w:r>
       <w:bookmarkEnd w:id="2"/>
@@ -5716,14 +5844,14 @@
               <w:rPr>
                 <w:rFonts w:ascii="Aptos" w:hAnsi="Aptos"/>
               </w:rPr>
-              <w:t xml:space="preserve">User registration, login, and logout implemented. User management and authentication using ASP.NET Identity and JWT token is also used to generate session token if a user is logged in successfully. Simple UI with Bootstrap navigation bar is used for now with appropriate buttons being displayed/hidden based on user state (logged in or </w:t>
+              <w:t xml:space="preserve">User registration, login, and logout implemented. User management and authentication using ASP.NET Identity </w:t>
             </w:r>
             <w:r>
               <w:rPr>
                 <w:rFonts w:ascii="Aptos" w:hAnsi="Aptos"/>
               </w:rPr>
               <w:lastRenderedPageBreak/>
-              <w:t xml:space="preserve">out). Angular frontend has a simple home page component with will display </w:t>
+              <w:t xml:space="preserve">and JWT token is also used to generate session token if a user is logged in successfully. Simple UI with Bootstrap navigation bar is used for now with appropriate buttons being displayed/hidden based on user state (logged in or out). Angular frontend has a simple home page component with will display </w:t>
             </w:r>
             <w:r>
               <w:rPr>
@@ -6273,6 +6401,7 @@
               <w:rPr>
                 <w:rFonts w:ascii="Aptos" w:hAnsi="Aptos"/>
               </w:rPr>
+              <w:lastRenderedPageBreak/>
               <w:t>Features Implemented</w:t>
             </w:r>
           </w:p>
@@ -6377,7 +6506,6 @@
               <w:rPr>
                 <w:rFonts w:ascii="Aptos" w:hAnsi="Aptos"/>
               </w:rPr>
-              <w:lastRenderedPageBreak/>
               <w:t>Iteration Comments &amp; Summary</w:t>
             </w:r>
           </w:p>
@@ -6896,14 +7024,14 @@
               <w:rPr>
                 <w:rFonts w:ascii="Aptos" w:hAnsi="Aptos"/>
               </w:rPr>
-              <w:t xml:space="preserve"> container. Restructured application layout to follow Brightspace with module pages (e.g., Week 1, Week 2) displayed as a side bar menu containing module contents (e.g., downloadable lecture files, share point </w:t>
+              <w:t xml:space="preserve"> container. Restructured application layout to </w:t>
             </w:r>
             <w:r>
               <w:rPr>
                 <w:rFonts w:ascii="Aptos" w:hAnsi="Aptos"/>
               </w:rPr>
               <w:lastRenderedPageBreak/>
-              <w:t xml:space="preserve">links). Implemented cascading deletion to remove child components when deleting parent components (e.g., deleting a module page will delete all </w:t>
+              <w:t xml:space="preserve">follow Brightspace with module pages (e.g., Week 1, Week 2) displayed as a side bar menu containing module contents (e.g., downloadable lecture files, share point links). Implemented cascading deletion to remove child components when deleting parent components (e.g., deleting a module page will delete all </w:t>
             </w:r>
             <w:r>
               <w:rPr>
@@ -7287,10 +7415,8 @@
       </w:pPr>
       <w:bookmarkStart w:id="10" w:name="_Toc195459054"/>
       <w:r>
-        <w:t xml:space="preserve">Iteration </w:t>
-      </w:r>
-      <w:r>
-        <w:t>7</w:t>
+        <w:lastRenderedPageBreak/>
+        <w:t>Iteration 7</w:t>
       </w:r>
       <w:bookmarkEnd w:id="10"/>
     </w:p>
@@ -7375,7 +7501,6 @@
               <w:rPr>
                 <w:rFonts w:ascii="Aptos" w:hAnsi="Aptos"/>
               </w:rPr>
-              <w:lastRenderedPageBreak/>
               <w:t>Date of Milestone</w:t>
             </w:r>
           </w:p>

</xml_diff>

<commit_message>
docs(feature log): import grades & feedback complete
</commit_message>
<xml_diff>
--- a/docs/Feature Log - X00190944.docx
+++ b/docs/Feature Log - X00190944.docx
@@ -4568,13 +4568,209 @@
               <w:rPr>
                 <w:rFonts w:ascii="Aptos" w:hAnsi="Aptos"/>
               </w:rPr>
+              <w:t>F27</w:t>
+            </w:r>
+          </w:p>
+        </w:tc>
+        <w:tc>
+          <w:tcPr>
+            <w:tcW w:w="1985" w:type="dxa"/>
+          </w:tcPr>
+          <w:p>
+            <w:pPr>
+              <w:spacing w:line="360" w:lineRule="auto"/>
+              <w:rPr>
+                <w:rFonts w:ascii="Aptos" w:hAnsi="Aptos"/>
+              </w:rPr>
+            </w:pPr>
+            <w:r>
+              <w:rPr>
+                <w:rFonts w:ascii="Aptos" w:hAnsi="Aptos"/>
+              </w:rPr>
+              <w:t>Import Grades/Feedback</w:t>
+            </w:r>
+          </w:p>
+        </w:tc>
+        <w:tc>
+          <w:tcPr>
+            <w:tcW w:w="4110" w:type="dxa"/>
+          </w:tcPr>
+          <w:p>
+            <w:pPr>
+              <w:spacing w:line="360" w:lineRule="auto"/>
+              <w:rPr>
+                <w:rFonts w:ascii="Aptos" w:hAnsi="Aptos"/>
+              </w:rPr>
+            </w:pPr>
+            <w:r>
+              <w:rPr>
+                <w:rFonts w:ascii="Aptos" w:hAnsi="Aptos"/>
+              </w:rPr>
+              <w:t>Allows instructors to import a structured CSV or Excel file containing grades and feedback for student assignment submissions.</w:t>
+            </w:r>
+          </w:p>
+        </w:tc>
+        <w:tc>
+          <w:tcPr>
+            <w:tcW w:w="993" w:type="dxa"/>
+          </w:tcPr>
+          <w:p>
+            <w:pPr>
+              <w:spacing w:line="360" w:lineRule="auto"/>
+              <w:rPr>
+                <w:rFonts w:ascii="Aptos" w:hAnsi="Aptos"/>
+              </w:rPr>
+            </w:pPr>
+            <w:r>
+              <w:rPr>
+                <w:rFonts w:ascii="Aptos" w:hAnsi="Aptos"/>
+              </w:rPr>
+              <w:t>Medium</w:t>
+            </w:r>
+          </w:p>
+        </w:tc>
+        <w:tc>
+          <w:tcPr>
+            <w:tcW w:w="1275" w:type="dxa"/>
+            <w:shd w:val="clear" w:color="auto" w:fill="E2EFD9" w:themeFill="accent6" w:themeFillTint="33"/>
+          </w:tcPr>
+          <w:p>
+            <w:pPr>
+              <w:spacing w:line="360" w:lineRule="auto"/>
+              <w:rPr>
+                <w:rFonts w:ascii="Aptos" w:hAnsi="Aptos"/>
+              </w:rPr>
+            </w:pPr>
+            <w:r>
+              <w:rPr>
+                <w:rFonts w:ascii="Aptos" w:hAnsi="Aptos"/>
+              </w:rPr>
+              <w:t>Complete</w:t>
+            </w:r>
+          </w:p>
+        </w:tc>
+      </w:tr>
+      <w:tr>
+        <w:tc>
+          <w:tcPr>
+            <w:tcW w:w="704" w:type="dxa"/>
+          </w:tcPr>
+          <w:p>
+            <w:pPr>
+              <w:spacing w:line="360" w:lineRule="auto"/>
+              <w:rPr>
+                <w:rFonts w:ascii="Aptos" w:hAnsi="Aptos"/>
+              </w:rPr>
+            </w:pPr>
+            <w:r>
+              <w:rPr>
+                <w:rFonts w:ascii="Aptos" w:hAnsi="Aptos"/>
+              </w:rPr>
+              <w:t>F28</w:t>
+            </w:r>
+          </w:p>
+        </w:tc>
+        <w:tc>
+          <w:tcPr>
+            <w:tcW w:w="1985" w:type="dxa"/>
+          </w:tcPr>
+          <w:p>
+            <w:pPr>
+              <w:spacing w:line="360" w:lineRule="auto"/>
+              <w:rPr>
+                <w:rFonts w:ascii="Aptos" w:hAnsi="Aptos"/>
+              </w:rPr>
+            </w:pPr>
+            <w:r>
+              <w:rPr>
+                <w:rFonts w:ascii="Aptos" w:hAnsi="Aptos"/>
+              </w:rPr>
+              <w:t>Drag &amp; Drop Upload</w:t>
+            </w:r>
+          </w:p>
+        </w:tc>
+        <w:tc>
+          <w:tcPr>
+            <w:tcW w:w="4110" w:type="dxa"/>
+          </w:tcPr>
+          <w:p>
+            <w:pPr>
+              <w:spacing w:line="360" w:lineRule="auto"/>
+              <w:rPr>
+                <w:rFonts w:ascii="Aptos" w:hAnsi="Aptos"/>
+              </w:rPr>
+            </w:pPr>
+            <w:r>
+              <w:rPr>
+                <w:rFonts w:ascii="Aptos" w:hAnsi="Aptos"/>
+              </w:rPr>
+              <w:t>Allows users to drag and drop files for upload.</w:t>
+            </w:r>
+          </w:p>
+        </w:tc>
+        <w:tc>
+          <w:tcPr>
+            <w:tcW w:w="993" w:type="dxa"/>
+          </w:tcPr>
+          <w:p>
+            <w:pPr>
+              <w:spacing w:line="360" w:lineRule="auto"/>
+              <w:rPr>
+                <w:rFonts w:ascii="Aptos" w:hAnsi="Aptos"/>
+              </w:rPr>
+            </w:pPr>
+            <w:r>
+              <w:rPr>
+                <w:rFonts w:ascii="Aptos" w:hAnsi="Aptos"/>
+              </w:rPr>
+              <w:t>Low</w:t>
+            </w:r>
+          </w:p>
+        </w:tc>
+        <w:tc>
+          <w:tcPr>
+            <w:tcW w:w="1275" w:type="dxa"/>
+            <w:shd w:val="clear" w:color="auto" w:fill="E2EFD9" w:themeFill="accent6" w:themeFillTint="33"/>
+          </w:tcPr>
+          <w:p>
+            <w:pPr>
+              <w:spacing w:line="360" w:lineRule="auto"/>
+              <w:rPr>
+                <w:rFonts w:ascii="Aptos" w:hAnsi="Aptos"/>
+              </w:rPr>
+            </w:pPr>
+            <w:r>
+              <w:rPr>
+                <w:rFonts w:ascii="Aptos" w:hAnsi="Aptos"/>
+              </w:rPr>
+              <w:t>Complete</w:t>
+            </w:r>
+          </w:p>
+        </w:tc>
+      </w:tr>
+      <w:tr>
+        <w:tc>
+          <w:tcPr>
+            <w:tcW w:w="704" w:type="dxa"/>
+          </w:tcPr>
+          <w:p>
+            <w:pPr>
+              <w:spacing w:line="360" w:lineRule="auto"/>
+              <w:rPr>
+                <w:rFonts w:ascii="Aptos" w:hAnsi="Aptos"/>
+              </w:rPr>
+            </w:pPr>
+            <w:r>
+              <w:rPr>
+                <w:rFonts w:ascii="Aptos" w:hAnsi="Aptos"/>
+              </w:rPr>
               <w:t>F2</w:t>
             </w:r>
             <w:r>
               <w:rPr>
                 <w:rFonts w:ascii="Aptos" w:hAnsi="Aptos"/>
               </w:rPr>
-              <w:t>7</w:t>
+              <w:t>9</w:t>
             </w:r>
           </w:p>
         </w:tc>
@@ -4672,13 +4868,14 @@
               <w:rPr>
                 <w:rFonts w:ascii="Aptos" w:hAnsi="Aptos"/>
               </w:rPr>
-              <w:t>F2</w:t>
-            </w:r>
-            <w:r>
-              <w:rPr>
-                <w:rFonts w:ascii="Aptos" w:hAnsi="Aptos"/>
-              </w:rPr>
-              <w:t>8</w:t>
+              <w:lastRenderedPageBreak/>
+              <w:t>F</w:t>
+            </w:r>
+            <w:r>
+              <w:rPr>
+                <w:rFonts w:ascii="Aptos" w:hAnsi="Aptos"/>
+              </w:rPr>
+              <w:t>30</w:t>
             </w:r>
           </w:p>
         </w:tc>
@@ -4794,13 +4991,13 @@
               <w:rPr>
                 <w:rFonts w:ascii="Aptos" w:hAnsi="Aptos"/>
               </w:rPr>
-              <w:t>F2</w:t>
-            </w:r>
-            <w:r>
-              <w:rPr>
-                <w:rFonts w:ascii="Aptos" w:hAnsi="Aptos"/>
-              </w:rPr>
-              <w:t>9</w:t>
+              <w:t>F</w:t>
+            </w:r>
+            <w:r>
+              <w:rPr>
+                <w:rFonts w:ascii="Aptos" w:hAnsi="Aptos"/>
+              </w:rPr>
+              <w:t>31</w:t>
             </w:r>
           </w:p>
         </w:tc>
@@ -4910,7 +5107,13 @@
               <w:rPr>
                 <w:rFonts w:ascii="Aptos" w:hAnsi="Aptos"/>
               </w:rPr>
-              <w:t>30</w:t>
+              <w:t>3</w:t>
+            </w:r>
+            <w:r>
+              <w:rPr>
+                <w:rFonts w:ascii="Aptos" w:hAnsi="Aptos"/>
+              </w:rPr>
+              <w:t>2</w:t>
             </w:r>
           </w:p>
         </w:tc>
@@ -5014,7 +5217,6 @@
               <w:rPr>
                 <w:rFonts w:ascii="Aptos" w:hAnsi="Aptos"/>
               </w:rPr>
-              <w:lastRenderedPageBreak/>
               <w:t>F</w:t>
             </w:r>
             <w:r>
@@ -5027,7 +5229,7 @@
               <w:rPr>
                 <w:rFonts w:ascii="Aptos" w:hAnsi="Aptos"/>
               </w:rPr>
-              <w:t>1</w:t>
+              <w:t>3</w:t>
             </w:r>
           </w:p>
         </w:tc>
@@ -5705,6 +5907,7 @@
               <w:rPr>
                 <w:rFonts w:ascii="Aptos" w:hAnsi="Aptos"/>
               </w:rPr>
+              <w:lastRenderedPageBreak/>
               <w:t>Features in Scope</w:t>
             </w:r>
           </w:p>
@@ -5844,14 +6047,7 @@
               <w:rPr>
                 <w:rFonts w:ascii="Aptos" w:hAnsi="Aptos"/>
               </w:rPr>
-              <w:t xml:space="preserve">User registration, login, and logout implemented. User management and authentication using ASP.NET Identity </w:t>
-            </w:r>
-            <w:r>
-              <w:rPr>
-                <w:rFonts w:ascii="Aptos" w:hAnsi="Aptos"/>
-              </w:rPr>
-              <w:lastRenderedPageBreak/>
-              <w:t xml:space="preserve">and JWT token is also used to generate session token if a user is logged in successfully. Simple UI with Bootstrap navigation bar is used for now with appropriate buttons being displayed/hidden based on user state (logged in or out). Angular frontend has a simple home page component with will display </w:t>
+              <w:t xml:space="preserve">User registration, login, and logout implemented. User management and authentication using ASP.NET Identity and JWT token is also used to generate session token if a user is logged in successfully. Simple UI with Bootstrap navigation bar is used for now with appropriate buttons being displayed/hidden based on user state (logged in or out). Angular frontend has a simple home page component with will display </w:t>
             </w:r>
             <w:r>
               <w:rPr>
@@ -6199,6 +6395,7 @@
       </w:pPr>
       <w:bookmarkStart w:id="6" w:name="_Toc195459051"/>
       <w:r>
+        <w:lastRenderedPageBreak/>
         <w:t>Iteration 4</w:t>
       </w:r>
       <w:bookmarkEnd w:id="6"/>
@@ -6401,7 +6598,6 @@
               <w:rPr>
                 <w:rFonts w:ascii="Aptos" w:hAnsi="Aptos"/>
               </w:rPr>
-              <w:lastRenderedPageBreak/>
               <w:t>Features Implemented</w:t>
             </w:r>
           </w:p>
@@ -6877,6 +7073,7 @@
               <w:rPr>
                 <w:rFonts w:ascii="Aptos" w:hAnsi="Aptos"/>
               </w:rPr>
+              <w:lastRenderedPageBreak/>
               <w:t>Features Implemented</w:t>
             </w:r>
           </w:p>
@@ -7024,14 +7221,7 @@
               <w:rPr>
                 <w:rFonts w:ascii="Aptos" w:hAnsi="Aptos"/>
               </w:rPr>
-              <w:t xml:space="preserve"> container. Restructured application layout to </w:t>
-            </w:r>
-            <w:r>
-              <w:rPr>
-                <w:rFonts w:ascii="Aptos" w:hAnsi="Aptos"/>
-              </w:rPr>
-              <w:lastRenderedPageBreak/>
-              <w:t xml:space="preserve">follow Brightspace with module pages (e.g., Week 1, Week 2) displayed as a side bar menu containing module contents (e.g., downloadable lecture files, share point links). Implemented cascading deletion to remove child components when deleting parent components (e.g., deleting a module page will delete all </w:t>
+              <w:t xml:space="preserve"> container. Restructured application layout to follow Brightspace with module pages (e.g., Week 1, Week 2) displayed as a side bar menu containing module contents (e.g., downloadable lecture files, share point links). Implemented cascading deletion to remove child components when deleting parent components (e.g., deleting a module page will delete all </w:t>
             </w:r>
             <w:r>
               <w:rPr>
@@ -7373,7 +7563,14 @@
               <w:rPr>
                 <w:rFonts w:ascii="Aptos" w:hAnsi="Aptos"/>
               </w:rPr>
-              <w:t>Grading system and feedback which was in deficit has now been completed. Added payment system using Stripe and is test</w:t>
+              <w:t xml:space="preserve">Grading system and feedback which was in deficit has now been completed. Added payment system using </w:t>
+            </w:r>
+            <w:r>
+              <w:rPr>
+                <w:rFonts w:ascii="Aptos" w:hAnsi="Aptos"/>
+              </w:rPr>
+              <w:lastRenderedPageBreak/>
+              <w:t>Stripe and is test</w:t>
             </w:r>
             <w:r>
               <w:rPr>
@@ -7415,7 +7612,6 @@
       </w:pPr>
       <w:bookmarkStart w:id="10" w:name="_Toc195459054"/>
       <w:r>
-        <w:lastRenderedPageBreak/>
         <w:t>Iteration 7</w:t>
       </w:r>
       <w:bookmarkEnd w:id="10"/>

</xml_diff>

<commit_message>
docs(feature log): contact page complete
</commit_message>
<xml_diff>
--- a/docs/Feature Log - X00190944.docx
+++ b/docs/Feature Log - X00190944.docx
@@ -4887,13 +4887,117 @@
                 <w:rFonts w:ascii="Aptos" w:hAnsi="Aptos"/>
               </w:rPr>
               <w:lastRenderedPageBreak/>
+              <w:t>F30</w:t>
+            </w:r>
+          </w:p>
+        </w:tc>
+        <w:tc>
+          <w:tcPr>
+            <w:tcW w:w="1985" w:type="dxa"/>
+          </w:tcPr>
+          <w:p>
+            <w:pPr>
+              <w:spacing w:line="360" w:lineRule="auto"/>
+              <w:rPr>
+                <w:rFonts w:ascii="Aptos" w:hAnsi="Aptos"/>
+              </w:rPr>
+            </w:pPr>
+            <w:r>
+              <w:rPr>
+                <w:rFonts w:ascii="Aptos" w:hAnsi="Aptos"/>
+              </w:rPr>
+              <w:t>Contact Page</w:t>
+            </w:r>
+          </w:p>
+        </w:tc>
+        <w:tc>
+          <w:tcPr>
+            <w:tcW w:w="4110" w:type="dxa"/>
+          </w:tcPr>
+          <w:p>
+            <w:pPr>
+              <w:spacing w:line="360" w:lineRule="auto"/>
+              <w:rPr>
+                <w:rFonts w:ascii="Aptos" w:hAnsi="Aptos"/>
+              </w:rPr>
+            </w:pPr>
+            <w:r>
+              <w:rPr>
+                <w:rFonts w:ascii="Aptos" w:hAnsi="Aptos"/>
+              </w:rPr>
+              <w:t>Allows non-admin users to contact page admin delivered via email.</w:t>
+            </w:r>
+          </w:p>
+        </w:tc>
+        <w:tc>
+          <w:tcPr>
+            <w:tcW w:w="993" w:type="dxa"/>
+          </w:tcPr>
+          <w:p>
+            <w:pPr>
+              <w:spacing w:line="360" w:lineRule="auto"/>
+              <w:rPr>
+                <w:rFonts w:ascii="Aptos" w:hAnsi="Aptos"/>
+              </w:rPr>
+            </w:pPr>
+            <w:r>
+              <w:rPr>
+                <w:rFonts w:ascii="Aptos" w:hAnsi="Aptos"/>
+              </w:rPr>
+              <w:t>Low</w:t>
+            </w:r>
+          </w:p>
+        </w:tc>
+        <w:tc>
+          <w:tcPr>
+            <w:tcW w:w="1275" w:type="dxa"/>
+            <w:shd w:val="clear" w:color="auto" w:fill="E2EFD9" w:themeFill="accent6" w:themeFillTint="33"/>
+          </w:tcPr>
+          <w:p>
+            <w:pPr>
+              <w:spacing w:line="360" w:lineRule="auto"/>
+              <w:rPr>
+                <w:rFonts w:ascii="Aptos" w:hAnsi="Aptos"/>
+              </w:rPr>
+            </w:pPr>
+            <w:r>
+              <w:rPr>
+                <w:rFonts w:ascii="Aptos" w:hAnsi="Aptos"/>
+              </w:rPr>
+              <w:t>Complete</w:t>
+            </w:r>
+          </w:p>
+        </w:tc>
+      </w:tr>
+      <w:tr>
+        <w:tc>
+          <w:tcPr>
+            <w:tcW w:w="704" w:type="dxa"/>
+          </w:tcPr>
+          <w:p>
+            <w:pPr>
+              <w:spacing w:line="360" w:lineRule="auto"/>
+              <w:rPr>
+                <w:rFonts w:ascii="Aptos" w:hAnsi="Aptos"/>
+              </w:rPr>
+            </w:pPr>
+            <w:r>
+              <w:rPr>
+                <w:rFonts w:ascii="Aptos" w:hAnsi="Aptos"/>
+              </w:rPr>
               <w:t>F</w:t>
             </w:r>
             <w:r>
               <w:rPr>
                 <w:rFonts w:ascii="Aptos" w:hAnsi="Aptos"/>
               </w:rPr>
-              <w:t>30</w:t>
+              <w:t>3</w:t>
+            </w:r>
+            <w:r>
+              <w:rPr>
+                <w:rFonts w:ascii="Aptos" w:hAnsi="Aptos"/>
+              </w:rPr>
+              <w:t>1</w:t>
             </w:r>
           </w:p>
         </w:tc>
@@ -5003,7 +5107,7 @@
               <w:rPr>
                 <w:rFonts w:ascii="Aptos" w:hAnsi="Aptos"/>
               </w:rPr>
-              <w:t>1</w:t>
+              <w:t>2</w:t>
             </w:r>
           </w:p>
         </w:tc>
@@ -5131,7 +5235,7 @@
               <w:rPr>
                 <w:rFonts w:ascii="Aptos" w:hAnsi="Aptos"/>
               </w:rPr>
-              <w:t>2</w:t>
+              <w:t>3</w:t>
             </w:r>
           </w:p>
         </w:tc>
@@ -5247,7 +5351,7 @@
               <w:rPr>
                 <w:rFonts w:ascii="Aptos" w:hAnsi="Aptos"/>
               </w:rPr>
-              <w:t>3</w:t>
+              <w:t>4</w:t>
             </w:r>
           </w:p>
         </w:tc>
@@ -5317,20 +5421,20 @@
         <w:tc>
           <w:tcPr>
             <w:tcW w:w="1275" w:type="dxa"/>
-            <w:shd w:val="clear" w:color="auto" w:fill="DEEAF6" w:themeFill="accent5" w:themeFillTint="33"/>
-          </w:tcPr>
-          <w:p>
-            <w:pPr>
-              <w:spacing w:line="360" w:lineRule="auto"/>
-              <w:rPr>
-                <w:rFonts w:ascii="Aptos" w:hAnsi="Aptos"/>
-              </w:rPr>
-            </w:pPr>
-            <w:r>
-              <w:rPr>
-                <w:rFonts w:ascii="Aptos" w:hAnsi="Aptos"/>
-              </w:rPr>
-              <w:t>Pending</w:t>
+            <w:shd w:val="clear" w:color="auto" w:fill="D0CECE" w:themeFill="background2" w:themeFillShade="E6"/>
+          </w:tcPr>
+          <w:p>
+            <w:pPr>
+              <w:spacing w:line="360" w:lineRule="auto"/>
+              <w:rPr>
+                <w:rFonts w:ascii="Aptos" w:hAnsi="Aptos"/>
+              </w:rPr>
+            </w:pPr>
+            <w:r>
+              <w:rPr>
+                <w:rFonts w:ascii="Aptos" w:hAnsi="Aptos"/>
+              </w:rPr>
+              <w:t>Wishlist</w:t>
             </w:r>
           </w:p>
         </w:tc>
@@ -5363,7 +5467,7 @@
               <w:rPr>
                 <w:rFonts w:ascii="Aptos" w:hAnsi="Aptos"/>
               </w:rPr>
-              <w:t>4</w:t>
+              <w:t>5</w:t>
             </w:r>
           </w:p>
         </w:tc>
@@ -5895,6 +5999,7 @@
       </w:pPr>
       <w:bookmarkStart w:id="4" w:name="_Toc195459049"/>
       <w:r>
+        <w:lastRenderedPageBreak/>
         <w:t xml:space="preserve">Iteration </w:t>
       </w:r>
       <w:r>
@@ -5983,7 +6088,6 @@
               <w:rPr>
                 <w:rFonts w:ascii="Aptos" w:hAnsi="Aptos"/>
               </w:rPr>
-              <w:lastRenderedPageBreak/>
               <w:t>Date of Milestone</w:t>
             </w:r>
           </w:p>
@@ -6508,7 +6612,14 @@
               <w:rPr>
                 <w:rFonts w:ascii="Aptos" w:hAnsi="Aptos"/>
               </w:rPr>
-              <w:t xml:space="preserve"> feature is almost completed as of writing. Run into authorisation and migration issues but will have the code pushed in the next hour or so. Module enrolment has been delayed once again due to backlog in CAs but will catch up during the break as discussed in the meeting.</w:t>
+              <w:t xml:space="preserve"> feature is almost completed as of writing. Run into authorisation and migration issues but will have the code pushed in the next hour or so. Module enrolment has been delayed once again due to </w:t>
+            </w:r>
+            <w:r>
+              <w:rPr>
+                <w:rFonts w:ascii="Aptos" w:hAnsi="Aptos"/>
+              </w:rPr>
+              <w:lastRenderedPageBreak/>
+              <w:t>backlog in CAs but will catch up during the break as discussed in the meeting.</w:t>
             </w:r>
           </w:p>
         </w:tc>
@@ -6529,7 +6640,6 @@
       </w:pPr>
       <w:bookmarkStart w:id="6" w:name="_Toc195459051"/>
       <w:r>
-        <w:lastRenderedPageBreak/>
         <w:t>Iteration 4</w:t>
       </w:r>
       <w:bookmarkEnd w:id="6"/>
@@ -7155,6 +7265,7 @@
               <w:rPr>
                 <w:rFonts w:ascii="Aptos" w:hAnsi="Aptos"/>
               </w:rPr>
+              <w:lastRenderedPageBreak/>
               <w:t>Features in Scope</w:t>
             </w:r>
           </w:p>
@@ -7207,7 +7318,6 @@
               <w:rPr>
                 <w:rFonts w:ascii="Aptos" w:hAnsi="Aptos"/>
               </w:rPr>
-              <w:lastRenderedPageBreak/>
               <w:t>Features Implemented</w:t>
             </w:r>
           </w:p>
@@ -7638,6 +7748,7 @@
               <w:rPr>
                 <w:rFonts w:ascii="Aptos" w:hAnsi="Aptos"/>
               </w:rPr>
+              <w:lastRenderedPageBreak/>
               <w:t>Features in Deficit</w:t>
             </w:r>
           </w:p>
@@ -7697,14 +7808,7 @@
               <w:rPr>
                 <w:rFonts w:ascii="Aptos" w:hAnsi="Aptos"/>
               </w:rPr>
-              <w:t xml:space="preserve">Grading system and feedback which was in deficit has now been completed. Added payment system using </w:t>
-            </w:r>
-            <w:r>
-              <w:rPr>
-                <w:rFonts w:ascii="Aptos" w:hAnsi="Aptos"/>
-              </w:rPr>
-              <w:lastRenderedPageBreak/>
-              <w:t>Stripe and is test</w:t>
+              <w:t>Grading system and feedback which was in deficit has now been completed. Added payment system using Stripe and is test</w:t>
             </w:r>
             <w:r>
               <w:rPr>

</xml_diff>

<commit_message>
docs(feature log): application deployment complete
</commit_message>
<xml_diff>
--- a/docs/Feature Log - X00190944.docx
+++ b/docs/Feature Log - X00190944.docx
@@ -584,7 +584,7 @@
           <w:r>
             <w:fldChar w:fldCharType="separate"/>
           </w:r>
-          <w:hyperlink w:anchor="_Toc195459045" w:history="1">
+          <w:hyperlink w:anchor="_Toc196426593" w:history="1">
             <w:r>
               <w:rPr>
                 <w:rStyle w:val="Hyperlink"/>
@@ -611,7 +611,7 @@
                 <w:noProof/>
                 <w:webHidden/>
               </w:rPr>
-              <w:instrText xml:space="preserve"> PAGEREF _Toc195459045 \h </w:instrText>
+              <w:instrText xml:space="preserve"> PAGEREF _Toc196426593 \h </w:instrText>
             </w:r>
             <w:r>
               <w:rPr>
@@ -658,7 +658,7 @@
               <w14:ligatures w14:val="standardContextual"/>
             </w:rPr>
           </w:pPr>
-          <w:hyperlink w:anchor="_Toc195459046" w:history="1">
+          <w:hyperlink w:anchor="_Toc196426594" w:history="1">
             <w:r>
               <w:rPr>
                 <w:rStyle w:val="Hyperlink"/>
@@ -685,7 +685,7 @@
                 <w:noProof/>
                 <w:webHidden/>
               </w:rPr>
-              <w:instrText xml:space="preserve"> PAGEREF _Toc195459046 \h </w:instrText>
+              <w:instrText xml:space="preserve"> PAGEREF _Toc196426594 \h </w:instrText>
             </w:r>
             <w:r>
               <w:rPr>
@@ -732,7 +732,7 @@
               <w14:ligatures w14:val="standardContextual"/>
             </w:rPr>
           </w:pPr>
-          <w:hyperlink w:anchor="_Toc195459047" w:history="1">
+          <w:hyperlink w:anchor="_Toc196426595" w:history="1">
             <w:r>
               <w:rPr>
                 <w:rStyle w:val="Hyperlink"/>
@@ -759,7 +759,7 @@
                 <w:noProof/>
                 <w:webHidden/>
               </w:rPr>
-              <w:instrText xml:space="preserve"> PAGEREF _Toc195459047 \h </w:instrText>
+              <w:instrText xml:space="preserve"> PAGEREF _Toc196426595 \h </w:instrText>
             </w:r>
             <w:r>
               <w:rPr>
@@ -806,7 +806,7 @@
               <w14:ligatures w14:val="standardContextual"/>
             </w:rPr>
           </w:pPr>
-          <w:hyperlink w:anchor="_Toc195459048" w:history="1">
+          <w:hyperlink w:anchor="_Toc196426596" w:history="1">
             <w:r>
               <w:rPr>
                 <w:rStyle w:val="Hyperlink"/>
@@ -833,7 +833,7 @@
                 <w:noProof/>
                 <w:webHidden/>
               </w:rPr>
-              <w:instrText xml:space="preserve"> PAGEREF _Toc195459048 \h </w:instrText>
+              <w:instrText xml:space="preserve"> PAGEREF _Toc196426596 \h </w:instrText>
             </w:r>
             <w:r>
               <w:rPr>
@@ -880,7 +880,7 @@
               <w14:ligatures w14:val="standardContextual"/>
             </w:rPr>
           </w:pPr>
-          <w:hyperlink w:anchor="_Toc195459049" w:history="1">
+          <w:hyperlink w:anchor="_Toc196426597" w:history="1">
             <w:r>
               <w:rPr>
                 <w:rStyle w:val="Hyperlink"/>
@@ -907,7 +907,7 @@
                 <w:noProof/>
                 <w:webHidden/>
               </w:rPr>
-              <w:instrText xml:space="preserve"> PAGEREF _Toc195459049 \h </w:instrText>
+              <w:instrText xml:space="preserve"> PAGEREF _Toc196426597 \h </w:instrText>
             </w:r>
             <w:r>
               <w:rPr>
@@ -927,7 +927,7 @@
                 <w:noProof/>
                 <w:webHidden/>
               </w:rPr>
-              <w:t>6</w:t>
+              <w:t>7</w:t>
             </w:r>
             <w:r>
               <w:rPr>
@@ -954,7 +954,7 @@
               <w14:ligatures w14:val="standardContextual"/>
             </w:rPr>
           </w:pPr>
-          <w:hyperlink w:anchor="_Toc195459050" w:history="1">
+          <w:hyperlink w:anchor="_Toc196426598" w:history="1">
             <w:r>
               <w:rPr>
                 <w:rStyle w:val="Hyperlink"/>
@@ -981,7 +981,7 @@
                 <w:noProof/>
                 <w:webHidden/>
               </w:rPr>
-              <w:instrText xml:space="preserve"> PAGEREF _Toc195459050 \h </w:instrText>
+              <w:instrText xml:space="preserve"> PAGEREF _Toc196426598 \h </w:instrText>
             </w:r>
             <w:r>
               <w:rPr>
@@ -1001,7 +1001,7 @@
                 <w:noProof/>
                 <w:webHidden/>
               </w:rPr>
-              <w:t>7</w:t>
+              <w:t>8</w:t>
             </w:r>
             <w:r>
               <w:rPr>
@@ -1028,7 +1028,7 @@
               <w14:ligatures w14:val="standardContextual"/>
             </w:rPr>
           </w:pPr>
-          <w:hyperlink w:anchor="_Toc195459051" w:history="1">
+          <w:hyperlink w:anchor="_Toc196426599" w:history="1">
             <w:r>
               <w:rPr>
                 <w:rStyle w:val="Hyperlink"/>
@@ -1055,7 +1055,7 @@
                 <w:noProof/>
                 <w:webHidden/>
               </w:rPr>
-              <w:instrText xml:space="preserve"> PAGEREF _Toc195459051 \h </w:instrText>
+              <w:instrText xml:space="preserve"> PAGEREF _Toc196426599 \h </w:instrText>
             </w:r>
             <w:r>
               <w:rPr>
@@ -1075,7 +1075,7 @@
                 <w:noProof/>
                 <w:webHidden/>
               </w:rPr>
-              <w:t>7</w:t>
+              <w:t>8</w:t>
             </w:r>
             <w:r>
               <w:rPr>
@@ -1102,7 +1102,7 @@
               <w14:ligatures w14:val="standardContextual"/>
             </w:rPr>
           </w:pPr>
-          <w:hyperlink w:anchor="_Toc195459052" w:history="1">
+          <w:hyperlink w:anchor="_Toc196426600" w:history="1">
             <w:r>
               <w:rPr>
                 <w:rStyle w:val="Hyperlink"/>
@@ -1129,7 +1129,7 @@
                 <w:noProof/>
                 <w:webHidden/>
               </w:rPr>
-              <w:instrText xml:space="preserve"> PAGEREF _Toc195459052 \h </w:instrText>
+              <w:instrText xml:space="preserve"> PAGEREF _Toc196426600 \h </w:instrText>
             </w:r>
             <w:r>
               <w:rPr>
@@ -1149,7 +1149,7 @@
                 <w:noProof/>
                 <w:webHidden/>
               </w:rPr>
-              <w:t>8</w:t>
+              <w:t>9</w:t>
             </w:r>
             <w:r>
               <w:rPr>
@@ -1176,7 +1176,7 @@
               <w14:ligatures w14:val="standardContextual"/>
             </w:rPr>
           </w:pPr>
-          <w:hyperlink w:anchor="_Toc195459053" w:history="1">
+          <w:hyperlink w:anchor="_Toc196426601" w:history="1">
             <w:r>
               <w:rPr>
                 <w:rStyle w:val="Hyperlink"/>
@@ -1203,7 +1203,7 @@
                 <w:noProof/>
                 <w:webHidden/>
               </w:rPr>
-              <w:instrText xml:space="preserve"> PAGEREF _Toc195459053 \h </w:instrText>
+              <w:instrText xml:space="preserve"> PAGEREF _Toc196426601 \h </w:instrText>
             </w:r>
             <w:r>
               <w:rPr>
@@ -1223,7 +1223,7 @@
                 <w:noProof/>
                 <w:webHidden/>
               </w:rPr>
-              <w:t>9</w:t>
+              <w:t>10</w:t>
             </w:r>
             <w:r>
               <w:rPr>
@@ -1250,7 +1250,7 @@
               <w14:ligatures w14:val="standardContextual"/>
             </w:rPr>
           </w:pPr>
-          <w:hyperlink w:anchor="_Toc195459054" w:history="1">
+          <w:hyperlink w:anchor="_Toc196426602" w:history="1">
             <w:r>
               <w:rPr>
                 <w:rStyle w:val="Hyperlink"/>
@@ -1277,7 +1277,7 @@
                 <w:noProof/>
                 <w:webHidden/>
               </w:rPr>
-              <w:instrText xml:space="preserve"> PAGEREF _Toc195459054 \h </w:instrText>
+              <w:instrText xml:space="preserve"> PAGEREF _Toc196426602 \h </w:instrText>
             </w:r>
             <w:r>
               <w:rPr>
@@ -1297,7 +1297,7 @@
                 <w:noProof/>
                 <w:webHidden/>
               </w:rPr>
-              <w:t>9</w:t>
+              <w:t>10</w:t>
             </w:r>
             <w:r>
               <w:rPr>
@@ -1338,7 +1338,7 @@
         <w:pStyle w:val="Heading1"/>
         <w:spacing w:line="360" w:lineRule="auto"/>
       </w:pPr>
-      <w:bookmarkStart w:id="0" w:name="_Toc195459045"/>
+      <w:bookmarkStart w:id="0" w:name="_Toc196426593"/>
       <w:r>
         <w:lastRenderedPageBreak/>
         <w:t>Feature Log Table</w:t>
@@ -1350,7 +1350,7 @@
         <w:pStyle w:val="Heading2"/>
         <w:spacing w:line="360" w:lineRule="auto"/>
       </w:pPr>
-      <w:bookmarkStart w:id="1" w:name="_Toc195459046"/>
+      <w:bookmarkStart w:id="1" w:name="_Toc196426594"/>
       <w:r>
         <w:t xml:space="preserve">Status </w:t>
       </w:r>
@@ -2158,7 +2158,19 @@
               <w:rPr>
                 <w:rFonts w:ascii="Aptos" w:hAnsi="Aptos"/>
               </w:rPr>
-              <w:t>Allows admins/instructors to create and configure module</w:t>
+              <w:t>Allows admin</w:t>
+            </w:r>
+            <w:r>
+              <w:rPr>
+                <w:rFonts w:ascii="Aptos" w:hAnsi="Aptos"/>
+              </w:rPr>
+              <w:t xml:space="preserve"> users</w:t>
+            </w:r>
+            <w:r>
+              <w:rPr>
+                <w:rFonts w:ascii="Aptos" w:hAnsi="Aptos"/>
+              </w:rPr>
+              <w:t xml:space="preserve"> to create and configure module</w:t>
             </w:r>
             <w:r>
               <w:rPr>
@@ -2262,7 +2274,19 @@
               <w:rPr>
                 <w:rFonts w:ascii="Aptos" w:hAnsi="Aptos"/>
               </w:rPr>
-              <w:t>Allows users (Instructors) to edit an existing module that they have created.</w:t>
+              <w:t>Allows</w:t>
+            </w:r>
+            <w:r>
+              <w:rPr>
+                <w:rFonts w:ascii="Aptos" w:hAnsi="Aptos"/>
+              </w:rPr>
+              <w:t xml:space="preserve"> admin users</w:t>
+            </w:r>
+            <w:r>
+              <w:rPr>
+                <w:rFonts w:ascii="Aptos" w:hAnsi="Aptos"/>
+              </w:rPr>
+              <w:t xml:space="preserve"> to edit an existing module that they have created.</w:t>
             </w:r>
           </w:p>
         </w:tc>
@@ -2360,7 +2384,31 @@
               <w:rPr>
                 <w:rFonts w:ascii="Aptos" w:hAnsi="Aptos"/>
               </w:rPr>
-              <w:t>Allows authorised user to delete an existing module.</w:t>
+              <w:t xml:space="preserve">Allows </w:t>
+            </w:r>
+            <w:r>
+              <w:rPr>
+                <w:rFonts w:ascii="Aptos" w:hAnsi="Aptos"/>
+              </w:rPr>
+              <w:t>admin</w:t>
+            </w:r>
+            <w:r>
+              <w:rPr>
+                <w:rFonts w:ascii="Aptos" w:hAnsi="Aptos"/>
+              </w:rPr>
+              <w:t xml:space="preserve"> user</w:t>
+            </w:r>
+            <w:r>
+              <w:rPr>
+                <w:rFonts w:ascii="Aptos" w:hAnsi="Aptos"/>
+              </w:rPr>
+              <w:t>s</w:t>
+            </w:r>
+            <w:r>
+              <w:rPr>
+                <w:rFonts w:ascii="Aptos" w:hAnsi="Aptos"/>
+              </w:rPr>
+              <w:t xml:space="preserve"> to delete an existing module.</w:t>
             </w:r>
           </w:p>
         </w:tc>
@@ -2458,7 +2506,19 @@
               <w:rPr>
                 <w:rFonts w:ascii="Aptos" w:hAnsi="Aptos"/>
               </w:rPr>
-              <w:t>Allows students to enrol in courses/modules</w:t>
+              <w:t>Allows students</w:t>
+            </w:r>
+            <w:r>
+              <w:rPr>
+                <w:rFonts w:ascii="Aptos" w:hAnsi="Aptos"/>
+              </w:rPr>
+              <w:t>/instructors</w:t>
+            </w:r>
+            <w:r>
+              <w:rPr>
+                <w:rFonts w:ascii="Aptos" w:hAnsi="Aptos"/>
+              </w:rPr>
+              <w:t xml:space="preserve"> to enrol in modules</w:t>
             </w:r>
             <w:r>
               <w:rPr>
@@ -2568,7 +2628,31 @@
               <w:rPr>
                 <w:rFonts w:ascii="Aptos" w:hAnsi="Aptos"/>
               </w:rPr>
-              <w:t>Allows users to browse all modules.</w:t>
+              <w:t>Allows users to browse</w:t>
+            </w:r>
+            <w:r>
+              <w:rPr>
+                <w:rFonts w:ascii="Aptos" w:hAnsi="Aptos"/>
+              </w:rPr>
+              <w:t>/explorer</w:t>
+            </w:r>
+            <w:r>
+              <w:rPr>
+                <w:rFonts w:ascii="Aptos" w:hAnsi="Aptos"/>
+              </w:rPr>
+              <w:t xml:space="preserve"> a</w:t>
+            </w:r>
+            <w:r>
+              <w:rPr>
+                <w:rFonts w:ascii="Aptos" w:hAnsi="Aptos"/>
+              </w:rPr>
+              <w:t>vailable</w:t>
+            </w:r>
+            <w:r>
+              <w:rPr>
+                <w:rFonts w:ascii="Aptos" w:hAnsi="Aptos"/>
+              </w:rPr>
+              <w:t xml:space="preserve"> modules.</w:t>
             </w:r>
           </w:p>
         </w:tc>
@@ -2654,7 +2738,13 @@
               <w:rPr>
                 <w:rFonts w:ascii="Aptos" w:hAnsi="Aptos"/>
               </w:rPr>
-              <w:t>Search Modules</w:t>
+              <w:t>Search</w:t>
+            </w:r>
+            <w:r>
+              <w:rPr>
+                <w:rFonts w:ascii="Aptos" w:hAnsi="Aptos"/>
+              </w:rPr>
+              <w:t>/Filter</w:t>
             </w:r>
           </w:p>
         </w:tc>
@@ -2673,7 +2763,25 @@
               <w:rPr>
                 <w:rFonts w:ascii="Aptos" w:hAnsi="Aptos"/>
               </w:rPr>
-              <w:t>Allows users to search for a specific module.</w:t>
+              <w:t xml:space="preserve">Allows users </w:t>
+            </w:r>
+            <w:r>
+              <w:rPr>
+                <w:rFonts w:ascii="Aptos" w:hAnsi="Aptos"/>
+              </w:rPr>
+              <w:t>perform a</w:t>
+            </w:r>
+            <w:r>
+              <w:rPr>
+                <w:rFonts w:ascii="Aptos" w:hAnsi="Aptos"/>
+              </w:rPr>
+              <w:t xml:space="preserve"> search </w:t>
+            </w:r>
+            <w:r>
+              <w:rPr>
+                <w:rFonts w:ascii="Aptos" w:hAnsi="Aptos"/>
+              </w:rPr>
+              <w:t>to applicable features such as exploring modules, viewing participants list, and viewing grades/feedback.</w:t>
             </w:r>
           </w:p>
         </w:tc>
@@ -2969,6 +3077,30 @@
               </w:rPr>
               <w:t>Allows instructors to delete/remove existing module page.</w:t>
             </w:r>
+            <w:r>
+              <w:rPr>
+                <w:rFonts w:ascii="Aptos" w:hAnsi="Aptos"/>
+              </w:rPr>
+              <w:t xml:space="preserve"> This also performs a cascading deletion </w:t>
+            </w:r>
+            <w:r>
+              <w:rPr>
+                <w:rFonts w:ascii="Aptos" w:hAnsi="Aptos"/>
+              </w:rPr>
+              <w:t xml:space="preserve">of </w:t>
+            </w:r>
+            <w:r>
+              <w:rPr>
+                <w:rFonts w:ascii="Aptos" w:hAnsi="Aptos"/>
+              </w:rPr>
+              <w:t>contents,</w:t>
+            </w:r>
+            <w:r>
+              <w:rPr>
+                <w:rFonts w:ascii="Aptos" w:hAnsi="Aptos"/>
+              </w:rPr>
+              <w:t xml:space="preserve"> and any files associated with it that was uploaded in the cloud storage. e.g., downloadable lectures and assignment submission files.</w:t>
+            </w:r>
           </w:p>
         </w:tc>
         <w:tc>
@@ -3083,19 +3215,31 @@
               <w:rPr>
                 <w:rFonts w:ascii="Aptos" w:hAnsi="Aptos"/>
               </w:rPr>
-              <w:t>create</w:t>
-            </w:r>
-            <w:r>
-              <w:rPr>
-                <w:rFonts w:ascii="Aptos" w:hAnsi="Aptos"/>
-              </w:rPr>
-              <w:t xml:space="preserve"> and manage course/module materials</w:t>
-            </w:r>
-            <w:r>
-              <w:rPr>
-                <w:rFonts w:ascii="Aptos" w:hAnsi="Aptos"/>
-              </w:rPr>
-              <w:t xml:space="preserve"> such as uploading lecture files, adding links to external resources, or creating an assignment upload link for students to submit</w:t>
+              <w:t>add</w:t>
+            </w:r>
+            <w:r>
+              <w:rPr>
+                <w:rFonts w:ascii="Aptos" w:hAnsi="Aptos"/>
+              </w:rPr>
+              <w:t xml:space="preserve"> and manage module materials</w:t>
+            </w:r>
+            <w:r>
+              <w:rPr>
+                <w:rFonts w:ascii="Aptos" w:hAnsi="Aptos"/>
+              </w:rPr>
+              <w:t xml:space="preserve"> such as uploading lecture files, adding links to external resources, or creating an assignment </w:t>
+            </w:r>
+            <w:r>
+              <w:rPr>
+                <w:rFonts w:ascii="Aptos" w:hAnsi="Aptos"/>
+              </w:rPr>
+              <w:t xml:space="preserve">upload </w:t>
+            </w:r>
+            <w:r>
+              <w:rPr>
+                <w:rFonts w:ascii="Aptos" w:hAnsi="Aptos"/>
+              </w:rPr>
+              <w:t>for students to submit</w:t>
             </w:r>
             <w:r>
               <w:rPr>
@@ -3217,7 +3361,19 @@
               <w:rPr>
                 <w:rFonts w:ascii="Aptos" w:hAnsi="Aptos"/>
               </w:rPr>
-              <w:t>Allows users to download uploaded module content materials.</w:t>
+              <w:t>Allows users to download uploaded module content materials</w:t>
+            </w:r>
+            <w:r>
+              <w:rPr>
+                <w:rFonts w:ascii="Aptos" w:hAnsi="Aptos"/>
+              </w:rPr>
+              <w:t xml:space="preserve"> from the cloud storage</w:t>
+            </w:r>
+            <w:r>
+              <w:rPr>
+                <w:rFonts w:ascii="Aptos" w:hAnsi="Aptos"/>
+              </w:rPr>
+              <w:t>.</w:t>
             </w:r>
           </w:p>
         </w:tc>
@@ -3427,6 +3583,25 @@
               </w:rPr>
               <w:t>Allows instructors to delete/remove existing module content.</w:t>
             </w:r>
+            <w:r>
+              <w:rPr>
+                <w:rFonts w:ascii="Aptos" w:hAnsi="Aptos"/>
+              </w:rPr>
+              <w:t xml:space="preserve"> </w:t>
+            </w:r>
+            <w:r>
+              <w:rPr>
+                <w:rFonts w:ascii="Aptos" w:hAnsi="Aptos"/>
+              </w:rPr>
+              <w:t xml:space="preserve">This also performs a cascading deletion of contents, and any files associated with it </w:t>
+            </w:r>
+            <w:r>
+              <w:rPr>
+                <w:rFonts w:ascii="Aptos" w:hAnsi="Aptos"/>
+              </w:rPr>
+              <w:lastRenderedPageBreak/>
+              <w:t>that was uploaded in the cloud storage. e.g., downloadable lectures and assignment submission files.</w:t>
+            </w:r>
           </w:p>
         </w:tc>
         <w:tc>
@@ -3444,6 +3619,7 @@
               <w:rPr>
                 <w:rFonts w:ascii="Aptos" w:hAnsi="Aptos"/>
               </w:rPr>
+              <w:lastRenderedPageBreak/>
               <w:t>High</w:t>
             </w:r>
           </w:p>
@@ -3645,7 +3821,19 @@
               <w:rPr>
                 <w:rFonts w:ascii="Aptos" w:hAnsi="Aptos"/>
               </w:rPr>
-              <w:t>Allows instructors to update assignment grades and provide feedback. Possible option to edit grade/feedback.</w:t>
+              <w:t>Allows instructors to update assignment grades and provide feedback</w:t>
+            </w:r>
+            <w:r>
+              <w:rPr>
+                <w:rFonts w:ascii="Aptos" w:hAnsi="Aptos"/>
+              </w:rPr>
+              <w:t xml:space="preserve"> manually</w:t>
+            </w:r>
+            <w:r>
+              <w:rPr>
+                <w:rFonts w:ascii="Aptos" w:hAnsi="Aptos"/>
+              </w:rPr>
+              <w:t>.</w:t>
             </w:r>
           </w:p>
         </w:tc>
@@ -3803,7 +3991,6 @@
               <w:rPr>
                 <w:rFonts w:ascii="Aptos" w:hAnsi="Aptos"/>
               </w:rPr>
-              <w:lastRenderedPageBreak/>
               <w:t>F20</w:t>
             </w:r>
           </w:p>
@@ -3940,7 +4127,7 @@
               <w:rPr>
                 <w:rFonts w:ascii="Aptos" w:hAnsi="Aptos"/>
               </w:rPr>
-              <w:t>Perform various testing such as unit testing and user acceptance testing.</w:t>
+              <w:t>Perform testing such as unit testing and user acceptance testing.</w:t>
             </w:r>
           </w:p>
         </w:tc>
@@ -4038,7 +4225,43 @@
               <w:rPr>
                 <w:rFonts w:ascii="Aptos" w:hAnsi="Aptos"/>
               </w:rPr>
-              <w:t>Set up pipeline in Azure DevOps for automated builds and tests.</w:t>
+              <w:t xml:space="preserve">Set up pipeline in Azure DevOps </w:t>
+            </w:r>
+            <w:r>
+              <w:rPr>
+                <w:rFonts w:ascii="Aptos" w:hAnsi="Aptos"/>
+              </w:rPr>
+              <w:t>to run</w:t>
+            </w:r>
+            <w:r>
+              <w:rPr>
+                <w:rFonts w:ascii="Aptos" w:hAnsi="Aptos"/>
+              </w:rPr>
+              <w:t xml:space="preserve"> automated builds</w:t>
+            </w:r>
+            <w:r>
+              <w:rPr>
+                <w:rFonts w:ascii="Aptos" w:hAnsi="Aptos"/>
+              </w:rPr>
+              <w:t>,</w:t>
+            </w:r>
+            <w:r>
+              <w:rPr>
+                <w:rFonts w:ascii="Aptos" w:hAnsi="Aptos"/>
+              </w:rPr>
+              <w:t xml:space="preserve"> tests</w:t>
+            </w:r>
+            <w:r>
+              <w:rPr>
+                <w:rFonts w:ascii="Aptos" w:hAnsi="Aptos"/>
+              </w:rPr>
+              <w:t>, and code analysis</w:t>
+            </w:r>
+            <w:r>
+              <w:rPr>
+                <w:rFonts w:ascii="Aptos" w:hAnsi="Aptos"/>
+              </w:rPr>
+              <w:t>.</w:t>
             </w:r>
           </w:p>
         </w:tc>
@@ -4136,7 +4359,55 @@
               <w:rPr>
                 <w:rFonts w:ascii="Aptos" w:hAnsi="Aptos"/>
               </w:rPr>
-              <w:t>Deploy application to the cloud and migrate database to cloud service such as Azure SQL.</w:t>
+              <w:t>Deploy</w:t>
+            </w:r>
+            <w:r>
+              <w:rPr>
+                <w:rFonts w:ascii="Aptos" w:hAnsi="Aptos"/>
+              </w:rPr>
+              <w:t>/publish</w:t>
+            </w:r>
+            <w:r>
+              <w:rPr>
+                <w:rFonts w:ascii="Aptos" w:hAnsi="Aptos"/>
+              </w:rPr>
+              <w:t xml:space="preserve"> application</w:t>
+            </w:r>
+            <w:r>
+              <w:rPr>
+                <w:rFonts w:ascii="Aptos" w:hAnsi="Aptos"/>
+              </w:rPr>
+              <w:t xml:space="preserve"> (client, API, and background job)</w:t>
+            </w:r>
+            <w:r>
+              <w:rPr>
+                <w:rFonts w:ascii="Aptos" w:hAnsi="Aptos"/>
+              </w:rPr>
+              <w:t xml:space="preserve"> </w:t>
+            </w:r>
+            <w:r>
+              <w:rPr>
+                <w:rFonts w:ascii="Aptos" w:hAnsi="Aptos"/>
+              </w:rPr>
+              <w:t>in Azure</w:t>
+            </w:r>
+            <w:r>
+              <w:rPr>
+                <w:rFonts w:ascii="Aptos" w:hAnsi="Aptos"/>
+              </w:rPr>
+              <w:t xml:space="preserve"> and migrate database </w:t>
+            </w:r>
+            <w:r>
+              <w:rPr>
+                <w:rFonts w:ascii="Aptos" w:hAnsi="Aptos"/>
+              </w:rPr>
+              <w:t>to</w:t>
+            </w:r>
+            <w:r>
+              <w:rPr>
+                <w:rFonts w:ascii="Aptos" w:hAnsi="Aptos"/>
+              </w:rPr>
+              <w:t xml:space="preserve"> Azure SQL.</w:t>
             </w:r>
           </w:p>
         </w:tc>
@@ -4162,20 +4433,20 @@
         <w:tc>
           <w:tcPr>
             <w:tcW w:w="1275" w:type="dxa"/>
-            <w:shd w:val="clear" w:color="auto" w:fill="DEEAF6" w:themeFill="accent5" w:themeFillTint="33"/>
-          </w:tcPr>
-          <w:p>
-            <w:pPr>
-              <w:spacing w:line="360" w:lineRule="auto"/>
-              <w:rPr>
-                <w:rFonts w:ascii="Aptos" w:hAnsi="Aptos"/>
-              </w:rPr>
-            </w:pPr>
-            <w:r>
-              <w:rPr>
-                <w:rFonts w:ascii="Aptos" w:hAnsi="Aptos"/>
-              </w:rPr>
-              <w:t>Pending</w:t>
+            <w:shd w:val="clear" w:color="auto" w:fill="E2EFD9" w:themeFill="accent6" w:themeFillTint="33"/>
+          </w:tcPr>
+          <w:p>
+            <w:pPr>
+              <w:spacing w:line="360" w:lineRule="auto"/>
+              <w:rPr>
+                <w:rFonts w:ascii="Aptos" w:hAnsi="Aptos"/>
+              </w:rPr>
+            </w:pPr>
+            <w:r>
+              <w:rPr>
+                <w:rFonts w:ascii="Aptos" w:hAnsi="Aptos"/>
+              </w:rPr>
+              <w:t>Complete</w:t>
             </w:r>
           </w:p>
         </w:tc>
@@ -4276,7 +4547,19 @@
               <w:rPr>
                 <w:rFonts w:ascii="Aptos" w:hAnsi="Aptos"/>
               </w:rPr>
-              <w:t>ed modules, and students displays enrolled modules.</w:t>
+              <w:t>ed modules, and students displays enrolled modules</w:t>
+            </w:r>
+            <w:r>
+              <w:rPr>
+                <w:rFonts w:ascii="Aptos" w:hAnsi="Aptos"/>
+              </w:rPr>
+              <w:t xml:space="preserve"> only</w:t>
+            </w:r>
+            <w:r>
+              <w:rPr>
+                <w:rFonts w:ascii="Aptos" w:hAnsi="Aptos"/>
+              </w:rPr>
+              <w:t>.</w:t>
             </w:r>
           </w:p>
         </w:tc>
@@ -4367,7 +4650,7 @@
               <w:rPr>
                 <w:rFonts w:ascii="Aptos" w:hAnsi="Aptos"/>
               </w:rPr>
-              <w:t>Notification</w:t>
+              <w:t>Reminders</w:t>
             </w:r>
             <w:r>
               <w:rPr>
@@ -4392,19 +4675,25 @@
               <w:rPr>
                 <w:rFonts w:ascii="Aptos" w:hAnsi="Aptos"/>
               </w:rPr>
-              <w:t>Sends notifications such as</w:t>
-            </w:r>
-            <w:r>
-              <w:rPr>
-                <w:rFonts w:ascii="Aptos" w:hAnsi="Aptos"/>
-              </w:rPr>
-              <w:t xml:space="preserve"> announcements,</w:t>
-            </w:r>
-            <w:r>
-              <w:rPr>
-                <w:rFonts w:ascii="Aptos" w:hAnsi="Aptos"/>
-              </w:rPr>
-              <w:t xml:space="preserve"> new contents and assignments, grades, and deadlines</w:t>
+              <w:t>Sends</w:t>
+            </w:r>
+            <w:r>
+              <w:rPr>
+                <w:rFonts w:ascii="Aptos" w:hAnsi="Aptos"/>
+              </w:rPr>
+              <w:t xml:space="preserve"> assignment</w:t>
+            </w:r>
+            <w:r>
+              <w:rPr>
+                <w:rFonts w:ascii="Aptos" w:hAnsi="Aptos"/>
+              </w:rPr>
+              <w:t xml:space="preserve"> deadline</w:t>
+            </w:r>
+            <w:r>
+              <w:rPr>
+                <w:rFonts w:ascii="Aptos" w:hAnsi="Aptos"/>
+              </w:rPr>
+              <w:t xml:space="preserve"> reminders via email</w:t>
             </w:r>
             <w:r>
               <w:rPr>
@@ -4508,7 +4797,38 @@
               <w:rPr>
                 <w:rFonts w:ascii="Aptos" w:hAnsi="Aptos"/>
               </w:rPr>
-              <w:t>Displays the list of participants enrolled in a module with the ability for instructors and admin to download the list in CSV file.</w:t>
+              <w:t xml:space="preserve">Displays the list of participants enrolled in a module with the ability for </w:t>
+            </w:r>
+            <w:r>
+              <w:rPr>
+                <w:rFonts w:ascii="Aptos" w:hAnsi="Aptos"/>
+              </w:rPr>
+              <w:lastRenderedPageBreak/>
+              <w:t>instructors and admin to download</w:t>
+            </w:r>
+            <w:r>
+              <w:rPr>
+                <w:rFonts w:ascii="Aptos" w:hAnsi="Aptos"/>
+              </w:rPr>
+              <w:t>/export</w:t>
+            </w:r>
+            <w:r>
+              <w:rPr>
+                <w:rFonts w:ascii="Aptos" w:hAnsi="Aptos"/>
+              </w:rPr>
+              <w:t xml:space="preserve"> the list </w:t>
+            </w:r>
+            <w:r>
+              <w:rPr>
+                <w:rFonts w:ascii="Aptos" w:hAnsi="Aptos"/>
+              </w:rPr>
+              <w:t>as</w:t>
+            </w:r>
+            <w:r>
+              <w:rPr>
+                <w:rFonts w:ascii="Aptos" w:hAnsi="Aptos"/>
+              </w:rPr>
+              <w:t xml:space="preserve"> CSV file.</w:t>
             </w:r>
           </w:p>
         </w:tc>
@@ -4527,6 +4847,7 @@
               <w:rPr>
                 <w:rFonts w:ascii="Aptos" w:hAnsi="Aptos"/>
               </w:rPr>
+              <w:lastRenderedPageBreak/>
               <w:t>Medium</w:t>
             </w:r>
           </w:p>
@@ -4826,7 +5147,19 @@
               <w:rPr>
                 <w:rFonts w:ascii="Aptos" w:hAnsi="Aptos"/>
               </w:rPr>
-              <w:t>Allows users to drag and drop files for upload.</w:t>
+              <w:t>Allows users to drag and drop files for upload</w:t>
+            </w:r>
+            <w:r>
+              <w:rPr>
+                <w:rFonts w:ascii="Aptos" w:hAnsi="Aptos"/>
+              </w:rPr>
+              <w:t xml:space="preserve"> (currently implemented in grade importing for instructors)</w:t>
+            </w:r>
+            <w:r>
+              <w:rPr>
+                <w:rFonts w:ascii="Aptos" w:hAnsi="Aptos"/>
+              </w:rPr>
+              <w:t>.</w:t>
             </w:r>
           </w:p>
         </w:tc>
@@ -4886,7 +5219,6 @@
               <w:rPr>
                 <w:rFonts w:ascii="Aptos" w:hAnsi="Aptos"/>
               </w:rPr>
-              <w:lastRenderedPageBreak/>
               <w:t>F30</w:t>
             </w:r>
           </w:p>
@@ -4925,7 +5257,55 @@
               <w:rPr>
                 <w:rFonts w:ascii="Aptos" w:hAnsi="Aptos"/>
               </w:rPr>
-              <w:t>Allows non-admin users to contact page admin delivered via email.</w:t>
+              <w:t xml:space="preserve">Allows non-admin users to </w:t>
+            </w:r>
+            <w:r>
+              <w:rPr>
+                <w:rFonts w:ascii="Aptos" w:hAnsi="Aptos"/>
+              </w:rPr>
+              <w:t xml:space="preserve">send a message using a </w:t>
+            </w:r>
+            <w:r>
+              <w:rPr>
+                <w:rFonts w:ascii="Aptos" w:hAnsi="Aptos"/>
+              </w:rPr>
+              <w:t xml:space="preserve">contact </w:t>
+            </w:r>
+            <w:r>
+              <w:rPr>
+                <w:rFonts w:ascii="Aptos" w:hAnsi="Aptos"/>
+              </w:rPr>
+              <w:t>form</w:t>
+            </w:r>
+            <w:r>
+              <w:rPr>
+                <w:rFonts w:ascii="Aptos" w:hAnsi="Aptos"/>
+              </w:rPr>
+              <w:t xml:space="preserve"> </w:t>
+            </w:r>
+            <w:r>
+              <w:rPr>
+                <w:rFonts w:ascii="Aptos" w:hAnsi="Aptos"/>
+              </w:rPr>
+              <w:t>that is</w:t>
+            </w:r>
+            <w:r>
+              <w:rPr>
+                <w:rFonts w:ascii="Aptos" w:hAnsi="Aptos"/>
+              </w:rPr>
+              <w:t xml:space="preserve"> delivered </w:t>
+            </w:r>
+            <w:r>
+              <w:rPr>
+                <w:rFonts w:ascii="Aptos" w:hAnsi="Aptos"/>
+              </w:rPr>
+              <w:t>to the admin’s</w:t>
+            </w:r>
+            <w:r>
+              <w:rPr>
+                <w:rFonts w:ascii="Aptos" w:hAnsi="Aptos"/>
+              </w:rPr>
+              <w:t xml:space="preserve"> email.</w:t>
             </w:r>
           </w:p>
         </w:tc>
@@ -5581,7 +5961,7 @@
         <w:pStyle w:val="Heading1"/>
         <w:spacing w:line="360" w:lineRule="auto"/>
       </w:pPr>
-      <w:bookmarkStart w:id="2" w:name="_Toc195459047"/>
+      <w:bookmarkStart w:id="2" w:name="_Toc196426595"/>
       <w:r>
         <w:t>Iterations</w:t>
       </w:r>
@@ -5592,7 +5972,7 @@
         <w:pStyle w:val="Heading2"/>
         <w:spacing w:line="360" w:lineRule="auto"/>
       </w:pPr>
-      <w:bookmarkStart w:id="3" w:name="_Toc195459048"/>
+      <w:bookmarkStart w:id="3" w:name="_Toc196426596"/>
       <w:r>
         <w:t>Iteration 1</w:t>
       </w:r>
@@ -5679,6 +6059,7 @@
               <w:rPr>
                 <w:rFonts w:ascii="Aptos" w:hAnsi="Aptos"/>
               </w:rPr>
+              <w:lastRenderedPageBreak/>
               <w:t>Date of Milestone</w:t>
             </w:r>
           </w:p>
@@ -5997,9 +6378,8 @@
         <w:pStyle w:val="Heading2"/>
         <w:spacing w:line="360" w:lineRule="auto"/>
       </w:pPr>
-      <w:bookmarkStart w:id="4" w:name="_Toc195459049"/>
+      <w:bookmarkStart w:id="4" w:name="_Toc196426597"/>
       <w:r>
-        <w:lastRenderedPageBreak/>
         <w:t xml:space="preserve">Iteration </w:t>
       </w:r>
       <w:r>
@@ -6310,7 +6690,7 @@
         <w:pStyle w:val="Heading2"/>
         <w:spacing w:line="360" w:lineRule="auto"/>
       </w:pPr>
-      <w:bookmarkStart w:id="5" w:name="_Toc195459050"/>
+      <w:bookmarkStart w:id="5" w:name="_Toc196426598"/>
       <w:r>
         <w:t>Iteration 3</w:t>
       </w:r>
@@ -6612,14 +6992,7 @@
               <w:rPr>
                 <w:rFonts w:ascii="Aptos" w:hAnsi="Aptos"/>
               </w:rPr>
-              <w:t xml:space="preserve"> feature is almost completed as of writing. Run into authorisation and migration issues but will have the code pushed in the next hour or so. Module enrolment has been delayed once again due to </w:t>
-            </w:r>
-            <w:r>
-              <w:rPr>
-                <w:rFonts w:ascii="Aptos" w:hAnsi="Aptos"/>
-              </w:rPr>
-              <w:lastRenderedPageBreak/>
-              <w:t>backlog in CAs but will catch up during the break as discussed in the meeting.</w:t>
+              <w:t xml:space="preserve"> feature is almost completed as of writing. Run into authorisation and migration issues but will have the code pushed in the next hour or so. Module enrolment has been delayed once again due to backlog in CAs but will catch up during the break as discussed in the meeting.</w:t>
             </w:r>
           </w:p>
         </w:tc>
@@ -6638,7 +7011,7 @@
         <w:pStyle w:val="Heading2"/>
         <w:spacing w:line="360" w:lineRule="auto"/>
       </w:pPr>
-      <w:bookmarkStart w:id="6" w:name="_Toc195459051"/>
+      <w:bookmarkStart w:id="6" w:name="_Toc196426599"/>
       <w:r>
         <w:t>Iteration 4</w:t>
       </w:r>
@@ -7007,7 +7380,14 @@
               <w:rPr>
                 <w:rFonts w:ascii="Aptos" w:hAnsi="Aptos"/>
               </w:rPr>
-              <w:t>In terms of authentication/authorisation, t</w:t>
+              <w:t xml:space="preserve">In terms of authentication/authorisation, </w:t>
+            </w:r>
+            <w:r>
+              <w:rPr>
+                <w:rFonts w:ascii="Aptos" w:hAnsi="Aptos"/>
+              </w:rPr>
+              <w:lastRenderedPageBreak/>
+              <w:t>t</w:t>
             </w:r>
             <w:r>
               <w:rPr>
@@ -7108,7 +7488,7 @@
         <w:pStyle w:val="Heading2"/>
         <w:spacing w:line="360" w:lineRule="auto"/>
       </w:pPr>
-      <w:bookmarkStart w:id="8" w:name="_Toc195459052"/>
+      <w:bookmarkStart w:id="8" w:name="_Toc196426600"/>
       <w:r>
         <w:t>Iteration 5</w:t>
       </w:r>
@@ -7265,7 +7645,6 @@
               <w:rPr>
                 <w:rFonts w:ascii="Aptos" w:hAnsi="Aptos"/>
               </w:rPr>
-              <w:lastRenderedPageBreak/>
               <w:t>Features in Scope</w:t>
             </w:r>
           </w:p>
@@ -7501,7 +7880,14 @@
               <w:rPr>
                 <w:rFonts w:ascii="Aptos" w:hAnsi="Aptos"/>
               </w:rPr>
-              <w:t xml:space="preserve"> Styling is planned to be improved following the completion of the grading system before moving into implementing advanced features.</w:t>
+              <w:t xml:space="preserve"> Styling is planned to be </w:t>
+            </w:r>
+            <w:r>
+              <w:rPr>
+                <w:rFonts w:ascii="Aptos" w:hAnsi="Aptos"/>
+              </w:rPr>
+              <w:lastRenderedPageBreak/>
+              <w:t>improved following the completion of the grading system before moving into implementing advanced features.</w:t>
             </w:r>
           </w:p>
         </w:tc>
@@ -7517,7 +7903,7 @@
         <w:pStyle w:val="Heading2"/>
         <w:spacing w:line="360" w:lineRule="auto"/>
       </w:pPr>
-      <w:bookmarkStart w:id="9" w:name="_Toc195459053"/>
+      <w:bookmarkStart w:id="9" w:name="_Toc196426601"/>
       <w:r>
         <w:t>Iteration 6</w:t>
       </w:r>
@@ -7748,7 +8134,6 @@
               <w:rPr>
                 <w:rFonts w:ascii="Aptos" w:hAnsi="Aptos"/>
               </w:rPr>
-              <w:lastRenderedPageBreak/>
               <w:t>Features in Deficit</w:t>
             </w:r>
           </w:p>
@@ -7848,7 +8233,7 @@
         <w:pStyle w:val="Heading2"/>
         <w:spacing w:line="360" w:lineRule="auto"/>
       </w:pPr>
-      <w:bookmarkStart w:id="10" w:name="_Toc195459054"/>
+      <w:bookmarkStart w:id="10" w:name="_Toc196426602"/>
       <w:r>
         <w:t>Iteration 7</w:t>
       </w:r>
@@ -8119,6 +8504,7 @@
               <w:rPr>
                 <w:rFonts w:ascii="Aptos" w:hAnsi="Aptos"/>
               </w:rPr>
+              <w:lastRenderedPageBreak/>
               <w:t>Iteration Comments &amp; Summary</w:t>
             </w:r>
           </w:p>

</xml_diff>

<commit_message>
docs(feature log): unit tests, UAT, & pipeline complete
</commit_message>
<xml_diff>
--- a/docs/Feature Log - X00190944.docx
+++ b/docs/Feature Log - X00190944.docx
@@ -4153,7 +4153,7 @@
         <w:tc>
           <w:tcPr>
             <w:tcW w:w="1275" w:type="dxa"/>
-            <w:shd w:val="clear" w:color="auto" w:fill="DEEAF6" w:themeFill="accent5" w:themeFillTint="33"/>
+            <w:shd w:val="clear" w:color="auto" w:fill="E2EFD9" w:themeFill="accent6" w:themeFillTint="33"/>
           </w:tcPr>
           <w:p>
             <w:pPr>
@@ -4249,7 +4249,25 @@
               <w:rPr>
                 <w:rFonts w:ascii="Aptos" w:hAnsi="Aptos"/>
               </w:rPr>
-              <w:t xml:space="preserve"> tests</w:t>
+              <w:t xml:space="preserve"> </w:t>
+            </w:r>
+            <w:r>
+              <w:rPr>
+                <w:rFonts w:ascii="Aptos" w:hAnsi="Aptos"/>
+              </w:rPr>
+              <w:t xml:space="preserve">unit </w:t>
+            </w:r>
+            <w:r>
+              <w:rPr>
+                <w:rFonts w:ascii="Aptos" w:hAnsi="Aptos"/>
+              </w:rPr>
+              <w:t>tests</w:t>
+            </w:r>
+            <w:r>
+              <w:rPr>
+                <w:rFonts w:ascii="Aptos" w:hAnsi="Aptos"/>
+              </w:rPr>
+              <w:t>/UAT</w:t>
             </w:r>
             <w:r>
               <w:rPr>
@@ -4287,20 +4305,20 @@
         <w:tc>
           <w:tcPr>
             <w:tcW w:w="1275" w:type="dxa"/>
-            <w:shd w:val="clear" w:color="auto" w:fill="DEEAF6" w:themeFill="accent5" w:themeFillTint="33"/>
-          </w:tcPr>
-          <w:p>
-            <w:pPr>
-              <w:spacing w:line="360" w:lineRule="auto"/>
-              <w:rPr>
-                <w:rFonts w:ascii="Aptos" w:hAnsi="Aptos"/>
-              </w:rPr>
-            </w:pPr>
-            <w:r>
-              <w:rPr>
-                <w:rFonts w:ascii="Aptos" w:hAnsi="Aptos"/>
-              </w:rPr>
-              <w:t>Pending</w:t>
+            <w:shd w:val="clear" w:color="auto" w:fill="E2EFD9" w:themeFill="accent6" w:themeFillTint="33"/>
+          </w:tcPr>
+          <w:p>
+            <w:pPr>
+              <w:spacing w:line="360" w:lineRule="auto"/>
+              <w:rPr>
+                <w:rFonts w:ascii="Aptos" w:hAnsi="Aptos"/>
+              </w:rPr>
+            </w:pPr>
+            <w:r>
+              <w:rPr>
+                <w:rFonts w:ascii="Aptos" w:hAnsi="Aptos"/>
+              </w:rPr>
+              <w:t>Complete</w:t>
             </w:r>
           </w:p>
         </w:tc>

</xml_diff>